<commit_message>
Adaugare scenariu creare cont
</commit_message>
<xml_diff>
--- a/Mizerie de tema 2.docx
+++ b/Mizerie de tema 2.docx
@@ -11484,6 +11484,248 @@
     </w:p>
     <w:p>
       <w:pPr>
+        <w:spacing w:line="360" w:lineRule="auto"/>
+        <w:jc w:val="both"/>
+        <w:rPr>
+          <w:rFonts w:ascii="Times New Roman" w:hAnsi="Times New Roman" w:cs="Times New Roman"/>
+          <w:b/>
+          <w:sz w:val="24"/>
+          <w:lang w:val="ro-RO"/>
+        </w:rPr>
+      </w:pPr>
+    </w:p>
+    <w:p>
+      <w:pPr>
+        <w:spacing w:line="360" w:lineRule="auto"/>
+        <w:jc w:val="both"/>
+        <w:rPr>
+          <w:rFonts w:ascii="Times New Roman" w:hAnsi="Times New Roman" w:cs="Times New Roman"/>
+          <w:sz w:val="24"/>
+          <w:lang w:val="ro-RO"/>
+        </w:rPr>
+      </w:pPr>
+      <w:r>
+        <w:rPr>
+          <w:rFonts w:ascii="Times New Roman" w:hAnsi="Times New Roman" w:cs="Times New Roman"/>
+          <w:b/>
+          <w:sz w:val="24"/>
+          <w:lang w:val="ro-RO"/>
+        </w:rPr>
+        <w:t xml:space="preserve">Sarcină: </w:t>
+      </w:r>
+      <w:r>
+        <w:rPr>
+          <w:rFonts w:ascii="Times New Roman" w:hAnsi="Times New Roman" w:cs="Times New Roman"/>
+          <w:sz w:val="24"/>
+          <w:lang w:val="ro-RO"/>
+        </w:rPr>
+        <w:t>Autentificare</w:t>
+      </w:r>
+    </w:p>
+    <w:p>
+      <w:pPr>
+        <w:spacing w:line="360" w:lineRule="auto"/>
+        <w:jc w:val="both"/>
+        <w:rPr>
+          <w:rFonts w:ascii="Times New Roman" w:hAnsi="Times New Roman" w:cs="Times New Roman"/>
+          <w:sz w:val="24"/>
+          <w:lang w:val="ro-RO"/>
+        </w:rPr>
+      </w:pPr>
+      <w:r>
+        <w:rPr>
+          <w:rFonts w:ascii="Times New Roman" w:hAnsi="Times New Roman" w:cs="Times New Roman"/>
+          <w:b/>
+          <w:sz w:val="24"/>
+          <w:lang w:val="ro-RO"/>
+        </w:rPr>
+        <w:t xml:space="preserve">Subiect: </w:t>
+      </w:r>
+      <w:r>
+        <w:rPr>
+          <w:rFonts w:ascii="Times New Roman" w:hAnsi="Times New Roman" w:cs="Times New Roman"/>
+          <w:sz w:val="24"/>
+          <w:lang w:val="ro-RO"/>
+        </w:rPr>
+        <w:t>Chiriță Alexandru</w:t>
+      </w:r>
+    </w:p>
+    <w:p>
+      <w:pPr>
+        <w:spacing w:line="360" w:lineRule="auto"/>
+        <w:jc w:val="both"/>
+        <w:rPr>
+          <w:rFonts w:ascii="Times New Roman" w:hAnsi="Times New Roman" w:cs="Times New Roman"/>
+          <w:b/>
+          <w:sz w:val="24"/>
+          <w:lang w:val="ro-RO"/>
+        </w:rPr>
+      </w:pPr>
+      <w:r>
+        <w:rPr>
+          <w:rFonts w:ascii="Times New Roman" w:hAnsi="Times New Roman" w:cs="Times New Roman"/>
+          <w:b/>
+          <w:sz w:val="24"/>
+          <w:lang w:val="ro-RO"/>
+        </w:rPr>
+        <w:t>Observații:</w:t>
+      </w:r>
+    </w:p>
+    <w:p>
+      <w:pPr>
+        <w:pStyle w:val="ListParagraph"/>
+        <w:numPr>
+          <w:ilvl w:val="0"/>
+          <w:numId w:val="46"/>
+        </w:numPr>
+        <w:spacing w:line="360" w:lineRule="auto"/>
+        <w:jc w:val="both"/>
+        <w:rPr>
+          <w:rFonts w:ascii="Times New Roman" w:hAnsi="Times New Roman" w:cs="Times New Roman"/>
+          <w:bCs/>
+          <w:sz w:val="24"/>
+          <w:lang w:val="ro-RO"/>
+        </w:rPr>
+      </w:pPr>
+      <w:r>
+        <w:rPr>
+          <w:rFonts w:ascii="Times New Roman" w:hAnsi="Times New Roman" w:cs="Times New Roman"/>
+          <w:bCs/>
+          <w:sz w:val="24"/>
+          <w:lang w:val="ro-RO"/>
+        </w:rPr>
+        <w:t>Subiectul a oscilat între două butonae care s-au dovedit a conduce către aceeasși pagină de creare a unui cont.</w:t>
+      </w:r>
+    </w:p>
+    <w:p>
+      <w:pPr>
+        <w:pStyle w:val="ListParagraph"/>
+        <w:numPr>
+          <w:ilvl w:val="0"/>
+          <w:numId w:val="46"/>
+        </w:numPr>
+        <w:spacing w:line="360" w:lineRule="auto"/>
+        <w:jc w:val="both"/>
+        <w:rPr>
+          <w:rFonts w:ascii="Times New Roman" w:hAnsi="Times New Roman" w:cs="Times New Roman"/>
+          <w:bCs/>
+          <w:sz w:val="24"/>
+          <w:lang w:val="ro-RO"/>
+        </w:rPr>
+      </w:pPr>
+      <w:r>
+        <w:rPr>
+          <w:rFonts w:ascii="Times New Roman" w:hAnsi="Times New Roman" w:cs="Times New Roman"/>
+          <w:bCs/>
+          <w:sz w:val="24"/>
+          <w:lang w:val="ro-RO"/>
+        </w:rPr>
+        <w:t>Utilizatorul a hotărât să se conecteze pe platformă utilizând adresa de mail.</w:t>
+      </w:r>
+    </w:p>
+    <w:p>
+      <w:pPr>
+        <w:pStyle w:val="ListParagraph"/>
+        <w:numPr>
+          <w:ilvl w:val="0"/>
+          <w:numId w:val="46"/>
+        </w:numPr>
+        <w:spacing w:line="360" w:lineRule="auto"/>
+        <w:jc w:val="both"/>
+        <w:rPr>
+          <w:rFonts w:ascii="Times New Roman" w:hAnsi="Times New Roman" w:cs="Times New Roman"/>
+          <w:bCs/>
+          <w:sz w:val="24"/>
+          <w:lang w:val="ro-RO"/>
+        </w:rPr>
+      </w:pPr>
+      <w:r>
+        <w:rPr>
+          <w:rFonts w:ascii="Times New Roman" w:hAnsi="Times New Roman" w:cs="Times New Roman"/>
+          <w:bCs/>
+          <w:sz w:val="24"/>
+          <w:lang w:val="ro-RO"/>
+        </w:rPr>
+        <w:t>Acesta a avut ezitări când a observat că formularul de creare cont are un singur câmp pentru parolă.</w:t>
+      </w:r>
+    </w:p>
+    <w:p>
+      <w:pPr>
+        <w:pStyle w:val="ListParagraph"/>
+        <w:numPr>
+          <w:ilvl w:val="0"/>
+          <w:numId w:val="46"/>
+        </w:numPr>
+        <w:spacing w:line="360" w:lineRule="auto"/>
+        <w:jc w:val="both"/>
+        <w:rPr>
+          <w:rFonts w:ascii="Times New Roman" w:hAnsi="Times New Roman" w:cs="Times New Roman"/>
+          <w:bCs/>
+          <w:sz w:val="24"/>
+          <w:lang w:val="ro-RO"/>
+        </w:rPr>
+      </w:pPr>
+      <w:r>
+        <w:rPr>
+          <w:rFonts w:ascii="Times New Roman" w:hAnsi="Times New Roman" w:cs="Times New Roman"/>
+          <w:bCs/>
+          <w:sz w:val="24"/>
+          <w:lang w:val="ro-RO"/>
+        </w:rPr>
+        <w:t>Acesta și-a ales apoi un nume de utilizator</w:t>
+      </w:r>
+      <w:r>
+        <w:rPr>
+          <w:rFonts w:ascii="Times New Roman" w:hAnsi="Times New Roman" w:cs="Times New Roman"/>
+          <w:bCs/>
+          <w:sz w:val="24"/>
+          <w:lang w:val="ro-RO"/>
+        </w:rPr>
+        <w:t xml:space="preserve"> și a completat câmpul de adresă cu locația sa.</w:t>
+      </w:r>
+    </w:p>
+    <w:p>
+      <w:pPr>
+        <w:pStyle w:val="ListParagraph"/>
+        <w:numPr>
+          <w:ilvl w:val="0"/>
+          <w:numId w:val="46"/>
+        </w:numPr>
+        <w:spacing w:line="360" w:lineRule="auto"/>
+        <w:jc w:val="both"/>
+        <w:rPr>
+          <w:rFonts w:ascii="Times New Roman" w:hAnsi="Times New Roman" w:cs="Times New Roman"/>
+          <w:bCs/>
+          <w:sz w:val="24"/>
+          <w:lang w:val="ro-RO"/>
+        </w:rPr>
+      </w:pPr>
+      <w:r>
+        <w:rPr>
+          <w:rFonts w:ascii="Times New Roman" w:hAnsi="Times New Roman" w:cs="Times New Roman"/>
+          <w:bCs/>
+          <w:sz w:val="24"/>
+          <w:lang w:val="ro-RO"/>
+        </w:rPr>
+        <w:t>După confirmarea acestor date utilizatorul a apăsat butonul de submit iar apoi, pentru a verifica crearea contului, a apăsat pe butonul de profil utilizator și a fost satisfăcut de rezultat.</w:t>
+      </w:r>
+      <w:bookmarkStart w:id="14" w:name="_GoBack"/>
+      <w:bookmarkEnd w:id="14"/>
+    </w:p>
+    <w:p>
+      <w:pPr>
+        <w:spacing w:line="360" w:lineRule="auto"/>
+        <w:jc w:val="both"/>
+        <w:rPr>
+          <w:rFonts w:ascii="Times New Roman" w:hAnsi="Times New Roman" w:cs="Times New Roman"/>
+          <w:bCs/>
+          <w:sz w:val="24"/>
+          <w:lang w:val="ro-RO"/>
+        </w:rPr>
+      </w:pPr>
+    </w:p>
+    <w:p>
+      <w:pPr>
         <w:pStyle w:val="ListParagraph"/>
         <w:spacing w:line="360" w:lineRule="auto"/>
         <w:jc w:val="both"/>
@@ -11511,7 +11753,7 @@
           <w:lang w:val="ro-RO"/>
         </w:rPr>
       </w:pPr>
-      <w:bookmarkStart w:id="14" w:name="_Toc36732221"/>
+      <w:bookmarkStart w:id="15" w:name="_Toc36732221"/>
       <w:r>
         <w:rPr>
           <w:rFonts w:ascii="Times New Roman" w:hAnsi="Times New Roman" w:cs="Times New Roman"/>
@@ -11519,6 +11761,7 @@
           <w:szCs w:val="28"/>
           <w:lang w:val="ro-RO"/>
         </w:rPr>
+        <w:lastRenderedPageBreak/>
         <w:t xml:space="preserve">Metoda </w:t>
       </w:r>
       <w:r>
@@ -11539,7 +11782,7 @@
         </w:rPr>
         <w:t>Think Aloud”</w:t>
       </w:r>
-      <w:bookmarkEnd w:id="14"/>
+      <w:bookmarkEnd w:id="15"/>
     </w:p>
     <w:p>
       <w:pPr>
@@ -12456,7 +12699,6 @@
           <w:sz w:val="24"/>
           <w:lang w:val="ro-RO"/>
         </w:rPr>
-        <w:lastRenderedPageBreak/>
         <w:t xml:space="preserve">Sarcină: </w:t>
       </w:r>
       <w:r>
@@ -12676,6 +12918,7 @@
           <w:sz w:val="24"/>
           <w:lang w:val="ro-RO"/>
         </w:rPr>
+        <w:lastRenderedPageBreak/>
         <w:t xml:space="preserve">Acesta </w:t>
       </w:r>
       <w:r>
@@ -12749,7 +12992,7 @@
           <w:lang w:val="ro-RO"/>
         </w:rPr>
       </w:pPr>
-      <w:bookmarkStart w:id="15" w:name="_Toc36732222"/>
+      <w:bookmarkStart w:id="16" w:name="_Toc36732222"/>
       <w:r>
         <w:rPr>
           <w:rFonts w:ascii="Times New Roman" w:hAnsi="Times New Roman" w:cs="Times New Roman"/>
@@ -12777,7 +13020,7 @@
         </w:rPr>
         <w:t>Constructive Interaction”</w:t>
       </w:r>
-      <w:bookmarkEnd w:id="15"/>
+      <w:bookmarkEnd w:id="16"/>
     </w:p>
     <w:p>
       <w:pPr>
@@ -13855,7 +14098,6 @@
           <w:szCs w:val="24"/>
           <w:lang w:val="ro-RO"/>
         </w:rPr>
-        <w:lastRenderedPageBreak/>
         <w:t>Dup</w:t>
       </w:r>
       <w:r>
@@ -14571,8 +14813,6 @@
           <w:lang w:val="ro-RO"/>
         </w:rPr>
       </w:pPr>
-      <w:bookmarkStart w:id="16" w:name="_GoBack"/>
-      <w:bookmarkEnd w:id="16"/>
     </w:p>
     <w:p>
       <w:pPr>
@@ -14597,6 +14837,7 @@
           <w:szCs w:val="32"/>
           <w:lang w:val="ro-RO"/>
         </w:rPr>
+        <w:lastRenderedPageBreak/>
         <w:t>Post-testare</w:t>
       </w:r>
       <w:bookmarkEnd w:id="17"/>
@@ -15677,7 +15918,6 @@
           <w:szCs w:val="24"/>
           <w:lang w:val="ro-RO"/>
         </w:rPr>
-        <w:lastRenderedPageBreak/>
         <w:t xml:space="preserve">Au existat momente </w:t>
       </w:r>
       <w:r>
@@ -16255,6 +16495,7 @@
           <w:szCs w:val="24"/>
           <w:lang w:val="ro-RO"/>
         </w:rPr>
+        <w:lastRenderedPageBreak/>
         <w:t>Pe o scar</w:t>
       </w:r>
       <w:r>
@@ -17586,7 +17827,6 @@
           <w:szCs w:val="24"/>
           <w:lang w:val="ro-RO"/>
         </w:rPr>
-        <w:lastRenderedPageBreak/>
         <w:t xml:space="preserve">Evaluarea impactului </w:t>
       </w:r>
       <w:r>
@@ -18967,6 +19207,119 @@
     </w:lvl>
   </w:abstractNum>
   <w:abstractNum w:abstractNumId="4" w15:restartNumberingAfterBreak="0">
+    <w:nsid w:val="10135D62"/>
+    <w:multiLevelType w:val="hybridMultilevel"/>
+    <w:tmpl w:val="89EA5BE4"/>
+    <w:lvl w:ilvl="0" w:tplc="04090001">
+      <w:start w:val="1"/>
+      <w:numFmt w:val="bullet"/>
+      <w:lvlText w:val=""/>
+      <w:lvlJc w:val="left"/>
+      <w:pPr>
+        <w:ind w:left="720" w:hanging="360"/>
+      </w:pPr>
+      <w:rPr>
+        <w:rFonts w:ascii="Symbol" w:hAnsi="Symbol" w:hint="default"/>
+      </w:rPr>
+    </w:lvl>
+    <w:lvl w:ilvl="1" w:tplc="04090003" w:tentative="1">
+      <w:start w:val="1"/>
+      <w:numFmt w:val="bullet"/>
+      <w:lvlText w:val="o"/>
+      <w:lvlJc w:val="left"/>
+      <w:pPr>
+        <w:ind w:left="1440" w:hanging="360"/>
+      </w:pPr>
+      <w:rPr>
+        <w:rFonts w:ascii="Courier New" w:hAnsi="Courier New" w:cs="Courier New" w:hint="default"/>
+      </w:rPr>
+    </w:lvl>
+    <w:lvl w:ilvl="2" w:tplc="04090005" w:tentative="1">
+      <w:start w:val="1"/>
+      <w:numFmt w:val="bullet"/>
+      <w:lvlText w:val=""/>
+      <w:lvlJc w:val="left"/>
+      <w:pPr>
+        <w:ind w:left="2160" w:hanging="360"/>
+      </w:pPr>
+      <w:rPr>
+        <w:rFonts w:ascii="Wingdings" w:hAnsi="Wingdings" w:hint="default"/>
+      </w:rPr>
+    </w:lvl>
+    <w:lvl w:ilvl="3" w:tplc="04090001" w:tentative="1">
+      <w:start w:val="1"/>
+      <w:numFmt w:val="bullet"/>
+      <w:lvlText w:val=""/>
+      <w:lvlJc w:val="left"/>
+      <w:pPr>
+        <w:ind w:left="2880" w:hanging="360"/>
+      </w:pPr>
+      <w:rPr>
+        <w:rFonts w:ascii="Symbol" w:hAnsi="Symbol" w:hint="default"/>
+      </w:rPr>
+    </w:lvl>
+    <w:lvl w:ilvl="4" w:tplc="04090003" w:tentative="1">
+      <w:start w:val="1"/>
+      <w:numFmt w:val="bullet"/>
+      <w:lvlText w:val="o"/>
+      <w:lvlJc w:val="left"/>
+      <w:pPr>
+        <w:ind w:left="3600" w:hanging="360"/>
+      </w:pPr>
+      <w:rPr>
+        <w:rFonts w:ascii="Courier New" w:hAnsi="Courier New" w:cs="Courier New" w:hint="default"/>
+      </w:rPr>
+    </w:lvl>
+    <w:lvl w:ilvl="5" w:tplc="04090005" w:tentative="1">
+      <w:start w:val="1"/>
+      <w:numFmt w:val="bullet"/>
+      <w:lvlText w:val=""/>
+      <w:lvlJc w:val="left"/>
+      <w:pPr>
+        <w:ind w:left="4320" w:hanging="360"/>
+      </w:pPr>
+      <w:rPr>
+        <w:rFonts w:ascii="Wingdings" w:hAnsi="Wingdings" w:hint="default"/>
+      </w:rPr>
+    </w:lvl>
+    <w:lvl w:ilvl="6" w:tplc="04090001" w:tentative="1">
+      <w:start w:val="1"/>
+      <w:numFmt w:val="bullet"/>
+      <w:lvlText w:val=""/>
+      <w:lvlJc w:val="left"/>
+      <w:pPr>
+        <w:ind w:left="5040" w:hanging="360"/>
+      </w:pPr>
+      <w:rPr>
+        <w:rFonts w:ascii="Symbol" w:hAnsi="Symbol" w:hint="default"/>
+      </w:rPr>
+    </w:lvl>
+    <w:lvl w:ilvl="7" w:tplc="04090003" w:tentative="1">
+      <w:start w:val="1"/>
+      <w:numFmt w:val="bullet"/>
+      <w:lvlText w:val="o"/>
+      <w:lvlJc w:val="left"/>
+      <w:pPr>
+        <w:ind w:left="5760" w:hanging="360"/>
+      </w:pPr>
+      <w:rPr>
+        <w:rFonts w:ascii="Courier New" w:hAnsi="Courier New" w:cs="Courier New" w:hint="default"/>
+      </w:rPr>
+    </w:lvl>
+    <w:lvl w:ilvl="8" w:tplc="04090005" w:tentative="1">
+      <w:start w:val="1"/>
+      <w:numFmt w:val="bullet"/>
+      <w:lvlText w:val=""/>
+      <w:lvlJc w:val="left"/>
+      <w:pPr>
+        <w:ind w:left="6480" w:hanging="360"/>
+      </w:pPr>
+      <w:rPr>
+        <w:rFonts w:ascii="Wingdings" w:hAnsi="Wingdings" w:hint="default"/>
+      </w:rPr>
+    </w:lvl>
+  </w:abstractNum>
+  <w:abstractNum w:abstractNumId="5" w15:restartNumberingAfterBreak="0">
     <w:nsid w:val="17B64785"/>
     <w:multiLevelType w:val="hybridMultilevel"/>
     <w:tmpl w:val="7D7801FA"/>
@@ -19055,7 +19408,7 @@
       </w:pPr>
     </w:lvl>
   </w:abstractNum>
-  <w:abstractNum w:abstractNumId="5" w15:restartNumberingAfterBreak="0">
+  <w:abstractNum w:abstractNumId="6" w15:restartNumberingAfterBreak="0">
     <w:nsid w:val="18BE6863"/>
     <w:multiLevelType w:val="multilevel"/>
     <w:tmpl w:val="E76A4D1E"/>
@@ -19168,7 +19521,7 @@
       </w:rPr>
     </w:lvl>
   </w:abstractNum>
-  <w:abstractNum w:abstractNumId="6" w15:restartNumberingAfterBreak="0">
+  <w:abstractNum w:abstractNumId="7" w15:restartNumberingAfterBreak="0">
     <w:nsid w:val="1BA675C9"/>
     <w:multiLevelType w:val="hybridMultilevel"/>
     <w:tmpl w:val="DEB69DAE"/>
@@ -19281,7 +19634,7 @@
       </w:rPr>
     </w:lvl>
   </w:abstractNum>
-  <w:abstractNum w:abstractNumId="7" w15:restartNumberingAfterBreak="0">
+  <w:abstractNum w:abstractNumId="8" w15:restartNumberingAfterBreak="0">
     <w:nsid w:val="1D5154C6"/>
     <w:multiLevelType w:val="multilevel"/>
     <w:tmpl w:val="0409001F"/>
@@ -19367,7 +19720,7 @@
       </w:pPr>
     </w:lvl>
   </w:abstractNum>
-  <w:abstractNum w:abstractNumId="8" w15:restartNumberingAfterBreak="0">
+  <w:abstractNum w:abstractNumId="9" w15:restartNumberingAfterBreak="0">
     <w:nsid w:val="1FDF71E7"/>
     <w:multiLevelType w:val="hybridMultilevel"/>
     <w:tmpl w:val="9E00D3AE"/>
@@ -19456,7 +19809,7 @@
       </w:pPr>
     </w:lvl>
   </w:abstractNum>
-  <w:abstractNum w:abstractNumId="9" w15:restartNumberingAfterBreak="0">
+  <w:abstractNum w:abstractNumId="10" w15:restartNumberingAfterBreak="0">
     <w:nsid w:val="203D7045"/>
     <w:multiLevelType w:val="multilevel"/>
     <w:tmpl w:val="0409001D"/>
@@ -19542,7 +19895,7 @@
       </w:pPr>
     </w:lvl>
   </w:abstractNum>
-  <w:abstractNum w:abstractNumId="10" w15:restartNumberingAfterBreak="0">
+  <w:abstractNum w:abstractNumId="11" w15:restartNumberingAfterBreak="0">
     <w:nsid w:val="205A672B"/>
     <w:multiLevelType w:val="multilevel"/>
     <w:tmpl w:val="04090025"/>
@@ -19637,7 +19990,7 @@
       </w:pPr>
     </w:lvl>
   </w:abstractNum>
-  <w:abstractNum w:abstractNumId="11" w15:restartNumberingAfterBreak="0">
+  <w:abstractNum w:abstractNumId="12" w15:restartNumberingAfterBreak="0">
     <w:nsid w:val="227D5BA9"/>
     <w:multiLevelType w:val="hybridMultilevel"/>
     <w:tmpl w:val="12B6507A"/>
@@ -19726,7 +20079,7 @@
       </w:pPr>
     </w:lvl>
   </w:abstractNum>
-  <w:abstractNum w:abstractNumId="12" w15:restartNumberingAfterBreak="0">
+  <w:abstractNum w:abstractNumId="13" w15:restartNumberingAfterBreak="0">
     <w:nsid w:val="23C33AC6"/>
     <w:multiLevelType w:val="multilevel"/>
     <w:tmpl w:val="0409001F"/>
@@ -19812,7 +20165,7 @@
       </w:pPr>
     </w:lvl>
   </w:abstractNum>
-  <w:abstractNum w:abstractNumId="13" w15:restartNumberingAfterBreak="0">
+  <w:abstractNum w:abstractNumId="14" w15:restartNumberingAfterBreak="0">
     <w:nsid w:val="25304E22"/>
     <w:multiLevelType w:val="multilevel"/>
     <w:tmpl w:val="89563CBA"/>
@@ -19925,7 +20278,7 @@
       </w:rPr>
     </w:lvl>
   </w:abstractNum>
-  <w:abstractNum w:abstractNumId="14" w15:restartNumberingAfterBreak="0">
+  <w:abstractNum w:abstractNumId="15" w15:restartNumberingAfterBreak="0">
     <w:nsid w:val="26EF498E"/>
     <w:multiLevelType w:val="hybridMultilevel"/>
     <w:tmpl w:val="13224DB4"/>
@@ -20038,7 +20391,7 @@
       </w:rPr>
     </w:lvl>
   </w:abstractNum>
-  <w:abstractNum w:abstractNumId="15" w15:restartNumberingAfterBreak="0">
+  <w:abstractNum w:abstractNumId="16" w15:restartNumberingAfterBreak="0">
     <w:nsid w:val="27116217"/>
     <w:multiLevelType w:val="multilevel"/>
     <w:tmpl w:val="0409001F"/>
@@ -20124,7 +20477,7 @@
       </w:pPr>
     </w:lvl>
   </w:abstractNum>
-  <w:abstractNum w:abstractNumId="16" w15:restartNumberingAfterBreak="0">
+  <w:abstractNum w:abstractNumId="17" w15:restartNumberingAfterBreak="0">
     <w:nsid w:val="34572BB1"/>
     <w:multiLevelType w:val="multilevel"/>
     <w:tmpl w:val="0409001F"/>
@@ -20210,7 +20563,7 @@
       </w:pPr>
     </w:lvl>
   </w:abstractNum>
-  <w:abstractNum w:abstractNumId="17" w15:restartNumberingAfterBreak="0">
+  <w:abstractNum w:abstractNumId="18" w15:restartNumberingAfterBreak="0">
     <w:nsid w:val="37A147EE"/>
     <w:multiLevelType w:val="multilevel"/>
     <w:tmpl w:val="A23E97CE"/>
@@ -20299,7 +20652,7 @@
       </w:pPr>
     </w:lvl>
   </w:abstractNum>
-  <w:abstractNum w:abstractNumId="18" w15:restartNumberingAfterBreak="0">
+  <w:abstractNum w:abstractNumId="19" w15:restartNumberingAfterBreak="0">
     <w:nsid w:val="3BB4294D"/>
     <w:multiLevelType w:val="multilevel"/>
     <w:tmpl w:val="0409001F"/>
@@ -20385,7 +20738,7 @@
       </w:pPr>
     </w:lvl>
   </w:abstractNum>
-  <w:abstractNum w:abstractNumId="19" w15:restartNumberingAfterBreak="0">
+  <w:abstractNum w:abstractNumId="20" w15:restartNumberingAfterBreak="0">
     <w:nsid w:val="3CBD50A7"/>
     <w:multiLevelType w:val="multilevel"/>
     <w:tmpl w:val="0409001F"/>
@@ -20471,7 +20824,7 @@
       </w:pPr>
     </w:lvl>
   </w:abstractNum>
-  <w:abstractNum w:abstractNumId="20" w15:restartNumberingAfterBreak="0">
+  <w:abstractNum w:abstractNumId="21" w15:restartNumberingAfterBreak="0">
     <w:nsid w:val="3E3C4932"/>
     <w:multiLevelType w:val="multilevel"/>
     <w:tmpl w:val="E76A4D1E"/>
@@ -20584,7 +20937,7 @@
       </w:rPr>
     </w:lvl>
   </w:abstractNum>
-  <w:abstractNum w:abstractNumId="21" w15:restartNumberingAfterBreak="0">
+  <w:abstractNum w:abstractNumId="22" w15:restartNumberingAfterBreak="0">
     <w:nsid w:val="3F78204D"/>
     <w:multiLevelType w:val="multilevel"/>
     <w:tmpl w:val="0409001F"/>
@@ -20670,7 +21023,7 @@
       </w:pPr>
     </w:lvl>
   </w:abstractNum>
-  <w:abstractNum w:abstractNumId="22" w15:restartNumberingAfterBreak="0">
+  <w:abstractNum w:abstractNumId="23" w15:restartNumberingAfterBreak="0">
     <w:nsid w:val="491143B3"/>
     <w:multiLevelType w:val="hybridMultilevel"/>
     <w:tmpl w:val="F5345DF6"/>
@@ -20783,7 +21136,7 @@
       </w:rPr>
     </w:lvl>
   </w:abstractNum>
-  <w:abstractNum w:abstractNumId="23" w15:restartNumberingAfterBreak="0">
+  <w:abstractNum w:abstractNumId="24" w15:restartNumberingAfterBreak="0">
     <w:nsid w:val="4A7D5F02"/>
     <w:multiLevelType w:val="multilevel"/>
     <w:tmpl w:val="E76A4D1E"/>
@@ -20896,7 +21249,7 @@
       </w:rPr>
     </w:lvl>
   </w:abstractNum>
-  <w:abstractNum w:abstractNumId="24" w15:restartNumberingAfterBreak="0">
+  <w:abstractNum w:abstractNumId="25" w15:restartNumberingAfterBreak="0">
     <w:nsid w:val="4AE04AEF"/>
     <w:multiLevelType w:val="hybridMultilevel"/>
     <w:tmpl w:val="E93EA832"/>
@@ -21009,7 +21362,7 @@
       </w:rPr>
     </w:lvl>
   </w:abstractNum>
-  <w:abstractNum w:abstractNumId="25" w15:restartNumberingAfterBreak="0">
+  <w:abstractNum w:abstractNumId="26" w15:restartNumberingAfterBreak="0">
     <w:nsid w:val="4D2703B0"/>
     <w:multiLevelType w:val="multilevel"/>
     <w:tmpl w:val="E76A4D1E"/>
@@ -21122,7 +21475,7 @@
       </w:rPr>
     </w:lvl>
   </w:abstractNum>
-  <w:abstractNum w:abstractNumId="26" w15:restartNumberingAfterBreak="0">
+  <w:abstractNum w:abstractNumId="27" w15:restartNumberingAfterBreak="0">
     <w:nsid w:val="4D754EF2"/>
     <w:multiLevelType w:val="hybridMultilevel"/>
     <w:tmpl w:val="A0182C90"/>
@@ -21235,7 +21588,7 @@
       </w:rPr>
     </w:lvl>
   </w:abstractNum>
-  <w:abstractNum w:abstractNumId="27" w15:restartNumberingAfterBreak="0">
+  <w:abstractNum w:abstractNumId="28" w15:restartNumberingAfterBreak="0">
     <w:nsid w:val="561E0766"/>
     <w:multiLevelType w:val="hybridMultilevel"/>
     <w:tmpl w:val="ED58D402"/>
@@ -21348,7 +21701,7 @@
       </w:rPr>
     </w:lvl>
   </w:abstractNum>
-  <w:abstractNum w:abstractNumId="28" w15:restartNumberingAfterBreak="0">
+  <w:abstractNum w:abstractNumId="29" w15:restartNumberingAfterBreak="0">
     <w:nsid w:val="58E5174F"/>
     <w:multiLevelType w:val="hybridMultilevel"/>
     <w:tmpl w:val="B138525E"/>
@@ -21461,7 +21814,7 @@
       </w:rPr>
     </w:lvl>
   </w:abstractNum>
-  <w:abstractNum w:abstractNumId="29" w15:restartNumberingAfterBreak="0">
+  <w:abstractNum w:abstractNumId="30" w15:restartNumberingAfterBreak="0">
     <w:nsid w:val="5C795A59"/>
     <w:multiLevelType w:val="multilevel"/>
     <w:tmpl w:val="0409001D"/>
@@ -21547,7 +21900,7 @@
       </w:pPr>
     </w:lvl>
   </w:abstractNum>
-  <w:abstractNum w:abstractNumId="30" w15:restartNumberingAfterBreak="0">
+  <w:abstractNum w:abstractNumId="31" w15:restartNumberingAfterBreak="0">
     <w:nsid w:val="5CC246E6"/>
     <w:multiLevelType w:val="hybridMultilevel"/>
     <w:tmpl w:val="A6186314"/>
@@ -21636,7 +21989,7 @@
       </w:pPr>
     </w:lvl>
   </w:abstractNum>
-  <w:abstractNum w:abstractNumId="31" w15:restartNumberingAfterBreak="0">
+  <w:abstractNum w:abstractNumId="32" w15:restartNumberingAfterBreak="0">
     <w:nsid w:val="5DC468E5"/>
     <w:multiLevelType w:val="multilevel"/>
     <w:tmpl w:val="11AC67BA"/>
@@ -21749,7 +22102,7 @@
       </w:rPr>
     </w:lvl>
   </w:abstractNum>
-  <w:abstractNum w:abstractNumId="32" w15:restartNumberingAfterBreak="0">
+  <w:abstractNum w:abstractNumId="33" w15:restartNumberingAfterBreak="0">
     <w:nsid w:val="62C614E8"/>
     <w:multiLevelType w:val="multilevel"/>
     <w:tmpl w:val="0409001F"/>
@@ -21835,7 +22188,7 @@
       </w:pPr>
     </w:lvl>
   </w:abstractNum>
-  <w:abstractNum w:abstractNumId="33" w15:restartNumberingAfterBreak="0">
+  <w:abstractNum w:abstractNumId="34" w15:restartNumberingAfterBreak="0">
     <w:nsid w:val="62C61FD0"/>
     <w:multiLevelType w:val="multilevel"/>
     <w:tmpl w:val="0409001D"/>
@@ -21921,7 +22274,7 @@
       </w:pPr>
     </w:lvl>
   </w:abstractNum>
-  <w:abstractNum w:abstractNumId="34" w15:restartNumberingAfterBreak="0">
+  <w:abstractNum w:abstractNumId="35" w15:restartNumberingAfterBreak="0">
     <w:nsid w:val="6421107C"/>
     <w:multiLevelType w:val="multilevel"/>
     <w:tmpl w:val="0409001F"/>
@@ -22007,7 +22360,7 @@
       </w:pPr>
     </w:lvl>
   </w:abstractNum>
-  <w:abstractNum w:abstractNumId="35" w15:restartNumberingAfterBreak="0">
+  <w:abstractNum w:abstractNumId="36" w15:restartNumberingAfterBreak="0">
     <w:nsid w:val="65832C4C"/>
     <w:multiLevelType w:val="hybridMultilevel"/>
     <w:tmpl w:val="1518A43A"/>
@@ -22120,7 +22473,7 @@
       </w:rPr>
     </w:lvl>
   </w:abstractNum>
-  <w:abstractNum w:abstractNumId="36" w15:restartNumberingAfterBreak="0">
+  <w:abstractNum w:abstractNumId="37" w15:restartNumberingAfterBreak="0">
     <w:nsid w:val="67090A7A"/>
     <w:multiLevelType w:val="hybridMultilevel"/>
     <w:tmpl w:val="21D8D84A"/>
@@ -22233,7 +22586,7 @@
       </w:rPr>
     </w:lvl>
   </w:abstractNum>
-  <w:abstractNum w:abstractNumId="37" w15:restartNumberingAfterBreak="0">
+  <w:abstractNum w:abstractNumId="38" w15:restartNumberingAfterBreak="0">
     <w:nsid w:val="67DE0B5E"/>
     <w:multiLevelType w:val="multilevel"/>
     <w:tmpl w:val="E76A4D1E"/>
@@ -22346,7 +22699,7 @@
       </w:rPr>
     </w:lvl>
   </w:abstractNum>
-  <w:abstractNum w:abstractNumId="38" w15:restartNumberingAfterBreak="0">
+  <w:abstractNum w:abstractNumId="39" w15:restartNumberingAfterBreak="0">
     <w:nsid w:val="687B0BEE"/>
     <w:multiLevelType w:val="hybridMultilevel"/>
     <w:tmpl w:val="295899B6"/>
@@ -22435,7 +22788,7 @@
       </w:pPr>
     </w:lvl>
   </w:abstractNum>
-  <w:abstractNum w:abstractNumId="39" w15:restartNumberingAfterBreak="0">
+  <w:abstractNum w:abstractNumId="40" w15:restartNumberingAfterBreak="0">
     <w:nsid w:val="69EB2DB6"/>
     <w:multiLevelType w:val="multilevel"/>
     <w:tmpl w:val="0409001F"/>
@@ -22521,7 +22874,7 @@
       </w:pPr>
     </w:lvl>
   </w:abstractNum>
-  <w:abstractNum w:abstractNumId="40" w15:restartNumberingAfterBreak="0">
+  <w:abstractNum w:abstractNumId="41" w15:restartNumberingAfterBreak="0">
     <w:nsid w:val="6B0B4875"/>
     <w:multiLevelType w:val="multilevel"/>
     <w:tmpl w:val="0644DCFE"/>
@@ -22634,7 +22987,7 @@
       </w:rPr>
     </w:lvl>
   </w:abstractNum>
-  <w:abstractNum w:abstractNumId="41" w15:restartNumberingAfterBreak="0">
+  <w:abstractNum w:abstractNumId="42" w15:restartNumberingAfterBreak="0">
     <w:nsid w:val="6D27446C"/>
     <w:multiLevelType w:val="hybridMultilevel"/>
     <w:tmpl w:val="4A10A436"/>
@@ -22747,7 +23100,7 @@
       </w:rPr>
     </w:lvl>
   </w:abstractNum>
-  <w:abstractNum w:abstractNumId="42" w15:restartNumberingAfterBreak="0">
+  <w:abstractNum w:abstractNumId="43" w15:restartNumberingAfterBreak="0">
     <w:nsid w:val="75DF3075"/>
     <w:multiLevelType w:val="multilevel"/>
     <w:tmpl w:val="0409001F"/>
@@ -22833,7 +23186,7 @@
       </w:pPr>
     </w:lvl>
   </w:abstractNum>
-  <w:abstractNum w:abstractNumId="43" w15:restartNumberingAfterBreak="0">
+  <w:abstractNum w:abstractNumId="44" w15:restartNumberingAfterBreak="0">
     <w:nsid w:val="75F80E70"/>
     <w:multiLevelType w:val="multilevel"/>
     <w:tmpl w:val="0409001F"/>
@@ -22919,7 +23272,7 @@
       </w:pPr>
     </w:lvl>
   </w:abstractNum>
-  <w:abstractNum w:abstractNumId="44" w15:restartNumberingAfterBreak="0">
+  <w:abstractNum w:abstractNumId="45" w15:restartNumberingAfterBreak="0">
     <w:nsid w:val="7FB75BDD"/>
     <w:multiLevelType w:val="multilevel"/>
     <w:tmpl w:val="C9CAE8B6"/>
@@ -23033,73 +23386,73 @@
     </w:lvl>
   </w:abstractNum>
   <w:num w:numId="1">
-    <w:abstractNumId w:val="15"/>
+    <w:abstractNumId w:val="16"/>
   </w:num>
   <w:num w:numId="2">
-    <w:abstractNumId w:val="35"/>
+    <w:abstractNumId w:val="36"/>
   </w:num>
   <w:num w:numId="3">
+    <w:abstractNumId w:val="40"/>
+  </w:num>
+  <w:num w:numId="4">
+    <w:abstractNumId w:val="20"/>
+  </w:num>
+  <w:num w:numId="5">
+    <w:abstractNumId w:val="22"/>
+  </w:num>
+  <w:num w:numId="6">
+    <w:abstractNumId w:val="33"/>
+  </w:num>
+  <w:num w:numId="7">
+    <w:abstractNumId w:val="5"/>
+  </w:num>
+  <w:num w:numId="8">
+    <w:abstractNumId w:val="12"/>
+  </w:num>
+  <w:num w:numId="9">
+    <w:abstractNumId w:val="31"/>
+  </w:num>
+  <w:num w:numId="10">
+    <w:abstractNumId w:val="9"/>
+  </w:num>
+  <w:num w:numId="11">
     <w:abstractNumId w:val="39"/>
   </w:num>
-  <w:num w:numId="4">
-    <w:abstractNumId w:val="19"/>
+  <w:num w:numId="12">
+    <w:abstractNumId w:val="6"/>
   </w:num>
-  <w:num w:numId="5">
+  <w:num w:numId="13">
+    <w:abstractNumId w:val="14"/>
+  </w:num>
+  <w:num w:numId="14">
+    <w:abstractNumId w:val="26"/>
+  </w:num>
+  <w:num w:numId="15">
     <w:abstractNumId w:val="21"/>
   </w:num>
-  <w:num w:numId="6">
-    <w:abstractNumId w:val="32"/>
+  <w:num w:numId="16">
+    <w:abstractNumId w:val="24"/>
   </w:num>
-  <w:num w:numId="7">
-    <w:abstractNumId w:val="4"/>
-  </w:num>
-  <w:num w:numId="8">
-    <w:abstractNumId w:val="11"/>
-  </w:num>
-  <w:num w:numId="9">
+  <w:num w:numId="17">
     <w:abstractNumId w:val="30"/>
   </w:num>
-  <w:num w:numId="10">
-    <w:abstractNumId w:val="8"/>
-  </w:num>
-  <w:num w:numId="11">
-    <w:abstractNumId w:val="38"/>
-  </w:num>
-  <w:num w:numId="12">
-    <w:abstractNumId w:val="5"/>
-  </w:num>
-  <w:num w:numId="13">
-    <w:abstractNumId w:val="13"/>
-  </w:num>
-  <w:num w:numId="14">
-    <w:abstractNumId w:val="25"/>
-  </w:num>
-  <w:num w:numId="15">
-    <w:abstractNumId w:val="20"/>
-  </w:num>
-  <w:num w:numId="16">
-    <w:abstractNumId w:val="23"/>
-  </w:num>
-  <w:num w:numId="17">
-    <w:abstractNumId w:val="29"/>
-  </w:num>
   <w:num w:numId="18">
-    <w:abstractNumId w:val="9"/>
+    <w:abstractNumId w:val="10"/>
   </w:num>
   <w:num w:numId="19">
-    <w:abstractNumId w:val="33"/>
+    <w:abstractNumId w:val="34"/>
   </w:num>
   <w:num w:numId="20">
-    <w:abstractNumId w:val="31"/>
+    <w:abstractNumId w:val="32"/>
   </w:num>
   <w:num w:numId="21">
     <w:abstractNumId w:val="3"/>
   </w:num>
   <w:num w:numId="22">
-    <w:abstractNumId w:val="37"/>
+    <w:abstractNumId w:val="38"/>
   </w:num>
   <w:num w:numId="23">
-    <w:abstractNumId w:val="17"/>
+    <w:abstractNumId w:val="18"/>
   </w:num>
   <w:num w:numId="24">
     <w:abstractNumId w:val="1"/>
@@ -23108,64 +23461,67 @@
     <w:abstractNumId w:val="2"/>
   </w:num>
   <w:num w:numId="26">
-    <w:abstractNumId w:val="42"/>
+    <w:abstractNumId w:val="43"/>
   </w:num>
   <w:num w:numId="27">
-    <w:abstractNumId w:val="7"/>
+    <w:abstractNumId w:val="8"/>
   </w:num>
   <w:num w:numId="28">
-    <w:abstractNumId w:val="43"/>
+    <w:abstractNumId w:val="44"/>
   </w:num>
   <w:num w:numId="29">
-    <w:abstractNumId w:val="12"/>
+    <w:abstractNumId w:val="13"/>
   </w:num>
   <w:num w:numId="30">
-    <w:abstractNumId w:val="18"/>
+    <w:abstractNumId w:val="19"/>
   </w:num>
   <w:num w:numId="31">
-    <w:abstractNumId w:val="10"/>
+    <w:abstractNumId w:val="11"/>
   </w:num>
   <w:num w:numId="32">
-    <w:abstractNumId w:val="34"/>
+    <w:abstractNumId w:val="35"/>
   </w:num>
   <w:num w:numId="33">
-    <w:abstractNumId w:val="16"/>
+    <w:abstractNumId w:val="17"/>
   </w:num>
   <w:num w:numId="34">
-    <w:abstractNumId w:val="28"/>
+    <w:abstractNumId w:val="29"/>
   </w:num>
   <w:num w:numId="35">
-    <w:abstractNumId w:val="41"/>
+    <w:abstractNumId w:val="42"/>
   </w:num>
   <w:num w:numId="36">
     <w:abstractNumId w:val="0"/>
   </w:num>
   <w:num w:numId="37">
-    <w:abstractNumId w:val="26"/>
+    <w:abstractNumId w:val="27"/>
   </w:num>
   <w:num w:numId="38">
-    <w:abstractNumId w:val="14"/>
+    <w:abstractNumId w:val="15"/>
   </w:num>
   <w:num w:numId="39">
-    <w:abstractNumId w:val="27"/>
+    <w:abstractNumId w:val="28"/>
   </w:num>
   <w:num w:numId="40">
-    <w:abstractNumId w:val="40"/>
+    <w:abstractNumId w:val="41"/>
   </w:num>
   <w:num w:numId="41">
-    <w:abstractNumId w:val="44"/>
+    <w:abstractNumId w:val="45"/>
   </w:num>
   <w:num w:numId="42">
-    <w:abstractNumId w:val="6"/>
+    <w:abstractNumId w:val="7"/>
   </w:num>
   <w:num w:numId="43">
-    <w:abstractNumId w:val="24"/>
+    <w:abstractNumId w:val="25"/>
   </w:num>
   <w:num w:numId="44">
-    <w:abstractNumId w:val="36"/>
+    <w:abstractNumId w:val="37"/>
   </w:num>
   <w:num w:numId="45">
-    <w:abstractNumId w:val="22"/>
+    <w:abstractNumId w:val="23"/>
+  </w:num>
+  <w:num w:numId="46">
+    <w:abstractNumId w:val="4"/>
   </w:num>
 </w:numbering>
 </file>
@@ -24396,7 +24752,7 @@
 </file>
 
 <file path=customXml/itemProps1.xml><?xml version="1.0" encoding="utf-8"?>
-<ds:datastoreItem xmlns:ds="http://schemas.openxmlformats.org/officeDocument/2006/customXml" ds:itemID="{9140055C-5DE5-4AC6-9EF0-1AC3BA3CE2A3}">
+<ds:datastoreItem xmlns:ds="http://schemas.openxmlformats.org/officeDocument/2006/customXml" ds:itemID="{7C627DEB-7E0F-455D-B209-C6A0F1F56729}">
   <ds:schemaRefs>
     <ds:schemaRef ds:uri="http://schemas.openxmlformats.org/officeDocument/2006/bibliography"/>
   </ds:schemaRefs>

</xml_diff>

<commit_message>
am adaugat scenariul 6
</commit_message>
<xml_diff>
--- a/Mizerie de tema 2.docx
+++ b/Mizerie de tema 2.docx
@@ -1,6 +1,6 @@
 
 <file path=word/document.xml><?xml version="1.0" encoding="utf-8"?>
-<w:document xmlns:wpc="http://schemas.microsoft.com/office/word/2010/wordprocessingCanvas" xmlns:mc="http://schemas.openxmlformats.org/markup-compatibility/2006" xmlns:o="urn:schemas-microsoft-com:office:office" xmlns:r="http://schemas.openxmlformats.org/officeDocument/2006/relationships" xmlns:m="http://schemas.openxmlformats.org/officeDocument/2006/math" xmlns:v="urn:schemas-microsoft-com:vml" xmlns:wp14="http://schemas.microsoft.com/office/word/2010/wordprocessingDrawing" xmlns:wp="http://schemas.openxmlformats.org/drawingml/2006/wordprocessingDrawing" xmlns:w10="urn:schemas-microsoft-com:office:word" xmlns:w="http://schemas.openxmlformats.org/wordprocessingml/2006/main" xmlns:w14="http://schemas.microsoft.com/office/word/2010/wordml" xmlns:wpg="http://schemas.microsoft.com/office/word/2010/wordprocessingGroup" xmlns:wpi="http://schemas.microsoft.com/office/word/2010/wordprocessingInk" xmlns:wne="http://schemas.microsoft.com/office/word/2006/wordml" xmlns:wps="http://schemas.microsoft.com/office/word/2010/wordprocessingShape" mc:Ignorable="w14 wp14">
+<w:document xmlns:wpc="http://schemas.microsoft.com/office/word/2010/wordprocessingCanvas" xmlns:cx="http://schemas.microsoft.com/office/drawing/2014/chartex" xmlns:cx1="http://schemas.microsoft.com/office/drawing/2015/9/8/chartex" xmlns:cx2="http://schemas.microsoft.com/office/drawing/2015/10/21/chartex" xmlns:cx3="http://schemas.microsoft.com/office/drawing/2016/5/9/chartex" xmlns:cx4="http://schemas.microsoft.com/office/drawing/2016/5/10/chartex" xmlns:cx5="http://schemas.microsoft.com/office/drawing/2016/5/11/chartex" xmlns:cx6="http://schemas.microsoft.com/office/drawing/2016/5/12/chartex" xmlns:cx7="http://schemas.microsoft.com/office/drawing/2016/5/13/chartex" xmlns:cx8="http://schemas.microsoft.com/office/drawing/2016/5/14/chartex" xmlns:mc="http://schemas.openxmlformats.org/markup-compatibility/2006" xmlns:aink="http://schemas.microsoft.com/office/drawing/2016/ink" xmlns:am3d="http://schemas.microsoft.com/office/drawing/2017/model3d" xmlns:o="urn:schemas-microsoft-com:office:office" xmlns:r="http://schemas.openxmlformats.org/officeDocument/2006/relationships" xmlns:m="http://schemas.openxmlformats.org/officeDocument/2006/math" xmlns:v="urn:schemas-microsoft-com:vml" xmlns:wp14="http://schemas.microsoft.com/office/word/2010/wordprocessingDrawing" xmlns:wp="http://schemas.openxmlformats.org/drawingml/2006/wordprocessingDrawing" xmlns:w10="urn:schemas-microsoft-com:office:word" xmlns:w="http://schemas.openxmlformats.org/wordprocessingml/2006/main" xmlns:w14="http://schemas.microsoft.com/office/word/2010/wordml" xmlns:w15="http://schemas.microsoft.com/office/word/2012/wordml" xmlns:w16cid="http://schemas.microsoft.com/office/word/2016/wordml/cid" xmlns:w16se="http://schemas.microsoft.com/office/word/2015/wordml/symex" xmlns:wpg="http://schemas.microsoft.com/office/word/2010/wordprocessingGroup" xmlns:wpi="http://schemas.microsoft.com/office/word/2010/wordprocessingInk" xmlns:wne="http://schemas.microsoft.com/office/word/2006/wordml" xmlns:wps="http://schemas.microsoft.com/office/word/2010/wordprocessingShape" mc:Ignorable="w14 w15 w16se w16cid wp14">
   <w:body>
     <w:p>
       <w:pPr>
@@ -23,7 +23,7 @@
           <w:szCs w:val="56"/>
         </w:rPr>
         <w:drawing>
-          <wp:inline distT="0" distB="0" distL="0" distR="0" wp14:anchorId="4B73043B" wp14:editId="16763A8E">
+          <wp:inline distT="0" distB="0" distL="0" distR="0" wp14:anchorId="56EDF710" wp14:editId="022C0585">
             <wp:extent cx="1471961" cy="1730075"/>
             <wp:effectExtent l="0" t="0" r="0" b="3810"/>
             <wp:docPr id="1" name="Picture 1" descr="C:\Users\Sica\AppData\Local\Microsoft\Windows\INetCache\Content.Word\download.png"/>
@@ -40,7 +40,7 @@
                     </pic:cNvPicPr>
                   </pic:nvPicPr>
                   <pic:blipFill>
-                    <a:blip r:embed="rId7">
+                    <a:blip r:embed="rId6">
                       <a:extLst>
                         <a:ext uri="{28A0092B-C50C-407E-A947-70E740481C1C}">
                           <a14:useLocalDpi xmlns:a14="http://schemas.microsoft.com/office/drawing/2010/main" val="0"/>
@@ -457,6 +457,7 @@
         <w:p>
           <w:pPr>
             <w:rPr>
+              <w:rFonts w:ascii="Times New Roman" w:hAnsi="Times New Roman" w:cs="Times New Roman"/>
               <w:lang w:val="ro-RO" w:eastAsia="ja-JP"/>
             </w:rPr>
           </w:pPr>
@@ -469,7 +470,7 @@
               <w:tab w:val="right" w:leader="dot" w:pos="9396"/>
             </w:tabs>
             <w:rPr>
-              <w:rFonts w:eastAsiaTheme="minorEastAsia"/>
+              <w:rFonts w:ascii="Times New Roman" w:eastAsiaTheme="minorEastAsia" w:hAnsi="Times New Roman" w:cs="Times New Roman"/>
               <w:noProof/>
             </w:rPr>
           </w:pPr>
@@ -506,7 +507,7 @@
             </w:r>
             <w:r>
               <w:rPr>
-                <w:rFonts w:eastAsiaTheme="minorEastAsia"/>
+                <w:rFonts w:ascii="Times New Roman" w:eastAsiaTheme="minorEastAsia" w:hAnsi="Times New Roman" w:cs="Times New Roman"/>
                 <w:noProof/>
               </w:rPr>
               <w:tab/>
@@ -522,6 +523,7 @@
             </w:r>
             <w:r>
               <w:rPr>
+                <w:rFonts w:ascii="Times New Roman" w:hAnsi="Times New Roman" w:cs="Times New Roman"/>
                 <w:noProof/>
                 <w:webHidden/>
               </w:rPr>
@@ -529,6 +531,7 @@
             </w:r>
             <w:r>
               <w:rPr>
+                <w:rFonts w:ascii="Times New Roman" w:hAnsi="Times New Roman" w:cs="Times New Roman"/>
                 <w:noProof/>
                 <w:webHidden/>
               </w:rPr>
@@ -536,6 +539,7 @@
             </w:r>
             <w:r>
               <w:rPr>
+                <w:rFonts w:ascii="Times New Roman" w:hAnsi="Times New Roman" w:cs="Times New Roman"/>
                 <w:noProof/>
                 <w:webHidden/>
               </w:rPr>
@@ -543,12 +547,14 @@
             </w:r>
             <w:r>
               <w:rPr>
+                <w:rFonts w:ascii="Times New Roman" w:hAnsi="Times New Roman" w:cs="Times New Roman"/>
                 <w:noProof/>
                 <w:webHidden/>
               </w:rPr>
             </w:r>
             <w:r>
               <w:rPr>
+                <w:rFonts w:ascii="Times New Roman" w:hAnsi="Times New Roman" w:cs="Times New Roman"/>
                 <w:noProof/>
                 <w:webHidden/>
               </w:rPr>
@@ -556,6 +562,7 @@
             </w:r>
             <w:r>
               <w:rPr>
+                <w:rFonts w:ascii="Times New Roman" w:hAnsi="Times New Roman" w:cs="Times New Roman"/>
                 <w:noProof/>
                 <w:webHidden/>
               </w:rPr>
@@ -563,6 +570,7 @@
             </w:r>
             <w:r>
               <w:rPr>
+                <w:rFonts w:ascii="Times New Roman" w:hAnsi="Times New Roman" w:cs="Times New Roman"/>
                 <w:noProof/>
                 <w:webHidden/>
               </w:rPr>
@@ -578,7 +586,7 @@
               <w:tab w:val="right" w:leader="dot" w:pos="9396"/>
             </w:tabs>
             <w:rPr>
-              <w:rFonts w:eastAsiaTheme="minorEastAsia"/>
+              <w:rFonts w:ascii="Times New Roman" w:eastAsiaTheme="minorEastAsia" w:hAnsi="Times New Roman" w:cs="Times New Roman"/>
               <w:noProof/>
             </w:rPr>
           </w:pPr>
@@ -594,7 +602,7 @@
             </w:r>
             <w:r>
               <w:rPr>
-                <w:rFonts w:eastAsiaTheme="minorEastAsia"/>
+                <w:rFonts w:ascii="Times New Roman" w:eastAsiaTheme="minorEastAsia" w:hAnsi="Times New Roman" w:cs="Times New Roman"/>
                 <w:noProof/>
               </w:rPr>
               <w:tab/>
@@ -610,6 +618,7 @@
             </w:r>
             <w:r>
               <w:rPr>
+                <w:rFonts w:ascii="Times New Roman" w:hAnsi="Times New Roman" w:cs="Times New Roman"/>
                 <w:noProof/>
                 <w:webHidden/>
               </w:rPr>
@@ -617,6 +626,7 @@
             </w:r>
             <w:r>
               <w:rPr>
+                <w:rFonts w:ascii="Times New Roman" w:hAnsi="Times New Roman" w:cs="Times New Roman"/>
                 <w:noProof/>
                 <w:webHidden/>
               </w:rPr>
@@ -624,6 +634,7 @@
             </w:r>
             <w:r>
               <w:rPr>
+                <w:rFonts w:ascii="Times New Roman" w:hAnsi="Times New Roman" w:cs="Times New Roman"/>
                 <w:noProof/>
                 <w:webHidden/>
               </w:rPr>
@@ -631,12 +642,14 @@
             </w:r>
             <w:r>
               <w:rPr>
+                <w:rFonts w:ascii="Times New Roman" w:hAnsi="Times New Roman" w:cs="Times New Roman"/>
                 <w:noProof/>
                 <w:webHidden/>
               </w:rPr>
             </w:r>
             <w:r>
               <w:rPr>
+                <w:rFonts w:ascii="Times New Roman" w:hAnsi="Times New Roman" w:cs="Times New Roman"/>
                 <w:noProof/>
                 <w:webHidden/>
               </w:rPr>
@@ -644,6 +657,7 @@
             </w:r>
             <w:r>
               <w:rPr>
+                <w:rFonts w:ascii="Times New Roman" w:hAnsi="Times New Roman" w:cs="Times New Roman"/>
                 <w:noProof/>
                 <w:webHidden/>
               </w:rPr>
@@ -651,6 +665,7 @@
             </w:r>
             <w:r>
               <w:rPr>
+                <w:rFonts w:ascii="Times New Roman" w:hAnsi="Times New Roman" w:cs="Times New Roman"/>
                 <w:noProof/>
                 <w:webHidden/>
               </w:rPr>
@@ -666,7 +681,7 @@
               <w:tab w:val="right" w:leader="dot" w:pos="9396"/>
             </w:tabs>
             <w:rPr>
-              <w:rFonts w:eastAsiaTheme="minorEastAsia"/>
+              <w:rFonts w:ascii="Times New Roman" w:eastAsiaTheme="minorEastAsia" w:hAnsi="Times New Roman" w:cs="Times New Roman"/>
               <w:noProof/>
             </w:rPr>
           </w:pPr>
@@ -682,7 +697,7 @@
             </w:r>
             <w:r>
               <w:rPr>
-                <w:rFonts w:eastAsiaTheme="minorEastAsia"/>
+                <w:rFonts w:ascii="Times New Roman" w:eastAsiaTheme="minorEastAsia" w:hAnsi="Times New Roman" w:cs="Times New Roman"/>
                 <w:noProof/>
               </w:rPr>
               <w:tab/>
@@ -698,6 +713,7 @@
             </w:r>
             <w:r>
               <w:rPr>
+                <w:rFonts w:ascii="Times New Roman" w:hAnsi="Times New Roman" w:cs="Times New Roman"/>
                 <w:noProof/>
                 <w:webHidden/>
               </w:rPr>
@@ -705,6 +721,7 @@
             </w:r>
             <w:r>
               <w:rPr>
+                <w:rFonts w:ascii="Times New Roman" w:hAnsi="Times New Roman" w:cs="Times New Roman"/>
                 <w:noProof/>
                 <w:webHidden/>
               </w:rPr>
@@ -712,6 +729,7 @@
             </w:r>
             <w:r>
               <w:rPr>
+                <w:rFonts w:ascii="Times New Roman" w:hAnsi="Times New Roman" w:cs="Times New Roman"/>
                 <w:noProof/>
                 <w:webHidden/>
               </w:rPr>
@@ -719,12 +737,14 @@
             </w:r>
             <w:r>
               <w:rPr>
+                <w:rFonts w:ascii="Times New Roman" w:hAnsi="Times New Roman" w:cs="Times New Roman"/>
                 <w:noProof/>
                 <w:webHidden/>
               </w:rPr>
             </w:r>
             <w:r>
               <w:rPr>
+                <w:rFonts w:ascii="Times New Roman" w:hAnsi="Times New Roman" w:cs="Times New Roman"/>
                 <w:noProof/>
                 <w:webHidden/>
               </w:rPr>
@@ -732,6 +752,7 @@
             </w:r>
             <w:r>
               <w:rPr>
+                <w:rFonts w:ascii="Times New Roman" w:hAnsi="Times New Roman" w:cs="Times New Roman"/>
                 <w:noProof/>
                 <w:webHidden/>
               </w:rPr>
@@ -739,6 +760,7 @@
             </w:r>
             <w:r>
               <w:rPr>
+                <w:rFonts w:ascii="Times New Roman" w:hAnsi="Times New Roman" w:cs="Times New Roman"/>
                 <w:noProof/>
                 <w:webHidden/>
               </w:rPr>
@@ -754,7 +776,7 @@
               <w:tab w:val="right" w:leader="dot" w:pos="9396"/>
             </w:tabs>
             <w:rPr>
-              <w:rFonts w:eastAsiaTheme="minorEastAsia"/>
+              <w:rFonts w:ascii="Times New Roman" w:eastAsiaTheme="minorEastAsia" w:hAnsi="Times New Roman" w:cs="Times New Roman"/>
               <w:noProof/>
             </w:rPr>
           </w:pPr>
@@ -770,7 +792,7 @@
             </w:r>
             <w:r>
               <w:rPr>
-                <w:rFonts w:eastAsiaTheme="minorEastAsia"/>
+                <w:rFonts w:ascii="Times New Roman" w:eastAsiaTheme="minorEastAsia" w:hAnsi="Times New Roman" w:cs="Times New Roman"/>
                 <w:noProof/>
               </w:rPr>
               <w:tab/>
@@ -786,6 +808,7 @@
             </w:r>
             <w:r>
               <w:rPr>
+                <w:rFonts w:ascii="Times New Roman" w:hAnsi="Times New Roman" w:cs="Times New Roman"/>
                 <w:noProof/>
                 <w:webHidden/>
               </w:rPr>
@@ -793,6 +816,7 @@
             </w:r>
             <w:r>
               <w:rPr>
+                <w:rFonts w:ascii="Times New Roman" w:hAnsi="Times New Roman" w:cs="Times New Roman"/>
                 <w:noProof/>
                 <w:webHidden/>
               </w:rPr>
@@ -800,6 +824,7 @@
             </w:r>
             <w:r>
               <w:rPr>
+                <w:rFonts w:ascii="Times New Roman" w:hAnsi="Times New Roman" w:cs="Times New Roman"/>
                 <w:noProof/>
                 <w:webHidden/>
               </w:rPr>
@@ -807,12 +832,14 @@
             </w:r>
             <w:r>
               <w:rPr>
+                <w:rFonts w:ascii="Times New Roman" w:hAnsi="Times New Roman" w:cs="Times New Roman"/>
                 <w:noProof/>
                 <w:webHidden/>
               </w:rPr>
             </w:r>
             <w:r>
               <w:rPr>
+                <w:rFonts w:ascii="Times New Roman" w:hAnsi="Times New Roman" w:cs="Times New Roman"/>
                 <w:noProof/>
                 <w:webHidden/>
               </w:rPr>
@@ -820,6 +847,7 @@
             </w:r>
             <w:r>
               <w:rPr>
+                <w:rFonts w:ascii="Times New Roman" w:hAnsi="Times New Roman" w:cs="Times New Roman"/>
                 <w:noProof/>
                 <w:webHidden/>
               </w:rPr>
@@ -827,6 +855,7 @@
             </w:r>
             <w:r>
               <w:rPr>
+                <w:rFonts w:ascii="Times New Roman" w:hAnsi="Times New Roman" w:cs="Times New Roman"/>
                 <w:noProof/>
                 <w:webHidden/>
               </w:rPr>
@@ -842,7 +871,7 @@
               <w:tab w:val="right" w:leader="dot" w:pos="9396"/>
             </w:tabs>
             <w:rPr>
-              <w:rFonts w:eastAsiaTheme="minorEastAsia"/>
+              <w:rFonts w:ascii="Times New Roman" w:eastAsiaTheme="minorEastAsia" w:hAnsi="Times New Roman" w:cs="Times New Roman"/>
               <w:noProof/>
             </w:rPr>
           </w:pPr>
@@ -858,7 +887,7 @@
             </w:r>
             <w:r>
               <w:rPr>
-                <w:rFonts w:eastAsiaTheme="minorEastAsia"/>
+                <w:rFonts w:ascii="Times New Roman" w:eastAsiaTheme="minorEastAsia" w:hAnsi="Times New Roman" w:cs="Times New Roman"/>
                 <w:noProof/>
               </w:rPr>
               <w:tab/>
@@ -874,6 +903,7 @@
             </w:r>
             <w:r>
               <w:rPr>
+                <w:rFonts w:ascii="Times New Roman" w:hAnsi="Times New Roman" w:cs="Times New Roman"/>
                 <w:noProof/>
                 <w:webHidden/>
               </w:rPr>
@@ -881,6 +911,7 @@
             </w:r>
             <w:r>
               <w:rPr>
+                <w:rFonts w:ascii="Times New Roman" w:hAnsi="Times New Roman" w:cs="Times New Roman"/>
                 <w:noProof/>
                 <w:webHidden/>
               </w:rPr>
@@ -888,6 +919,7 @@
             </w:r>
             <w:r>
               <w:rPr>
+                <w:rFonts w:ascii="Times New Roman" w:hAnsi="Times New Roman" w:cs="Times New Roman"/>
                 <w:noProof/>
                 <w:webHidden/>
               </w:rPr>
@@ -895,12 +927,14 @@
             </w:r>
             <w:r>
               <w:rPr>
+                <w:rFonts w:ascii="Times New Roman" w:hAnsi="Times New Roman" w:cs="Times New Roman"/>
                 <w:noProof/>
                 <w:webHidden/>
               </w:rPr>
             </w:r>
             <w:r>
               <w:rPr>
+                <w:rFonts w:ascii="Times New Roman" w:hAnsi="Times New Roman" w:cs="Times New Roman"/>
                 <w:noProof/>
                 <w:webHidden/>
               </w:rPr>
@@ -908,6 +942,7 @@
             </w:r>
             <w:r>
               <w:rPr>
+                <w:rFonts w:ascii="Times New Roman" w:hAnsi="Times New Roman" w:cs="Times New Roman"/>
                 <w:noProof/>
                 <w:webHidden/>
               </w:rPr>
@@ -915,6 +950,7 @@
             </w:r>
             <w:r>
               <w:rPr>
+                <w:rFonts w:ascii="Times New Roman" w:hAnsi="Times New Roman" w:cs="Times New Roman"/>
                 <w:noProof/>
                 <w:webHidden/>
               </w:rPr>
@@ -930,7 +966,7 @@
               <w:tab w:val="right" w:leader="dot" w:pos="9396"/>
             </w:tabs>
             <w:rPr>
-              <w:rFonts w:eastAsiaTheme="minorEastAsia"/>
+              <w:rFonts w:ascii="Times New Roman" w:eastAsiaTheme="minorEastAsia" w:hAnsi="Times New Roman" w:cs="Times New Roman"/>
               <w:noProof/>
             </w:rPr>
           </w:pPr>
@@ -946,7 +982,7 @@
             </w:r>
             <w:r>
               <w:rPr>
-                <w:rFonts w:eastAsiaTheme="minorEastAsia"/>
+                <w:rFonts w:ascii="Times New Roman" w:eastAsiaTheme="minorEastAsia" w:hAnsi="Times New Roman" w:cs="Times New Roman"/>
                 <w:noProof/>
               </w:rPr>
               <w:tab/>
@@ -962,6 +998,7 @@
             </w:r>
             <w:r>
               <w:rPr>
+                <w:rFonts w:ascii="Times New Roman" w:hAnsi="Times New Roman" w:cs="Times New Roman"/>
                 <w:noProof/>
                 <w:webHidden/>
               </w:rPr>
@@ -969,6 +1006,7 @@
             </w:r>
             <w:r>
               <w:rPr>
+                <w:rFonts w:ascii="Times New Roman" w:hAnsi="Times New Roman" w:cs="Times New Roman"/>
                 <w:noProof/>
                 <w:webHidden/>
               </w:rPr>
@@ -976,6 +1014,7 @@
             </w:r>
             <w:r>
               <w:rPr>
+                <w:rFonts w:ascii="Times New Roman" w:hAnsi="Times New Roman" w:cs="Times New Roman"/>
                 <w:noProof/>
                 <w:webHidden/>
               </w:rPr>
@@ -983,12 +1022,14 @@
             </w:r>
             <w:r>
               <w:rPr>
+                <w:rFonts w:ascii="Times New Roman" w:hAnsi="Times New Roman" w:cs="Times New Roman"/>
                 <w:noProof/>
                 <w:webHidden/>
               </w:rPr>
             </w:r>
             <w:r>
               <w:rPr>
+                <w:rFonts w:ascii="Times New Roman" w:hAnsi="Times New Roman" w:cs="Times New Roman"/>
                 <w:noProof/>
                 <w:webHidden/>
               </w:rPr>
@@ -996,6 +1037,7 @@
             </w:r>
             <w:r>
               <w:rPr>
+                <w:rFonts w:ascii="Times New Roman" w:hAnsi="Times New Roman" w:cs="Times New Roman"/>
                 <w:noProof/>
                 <w:webHidden/>
               </w:rPr>
@@ -1003,6 +1045,7 @@
             </w:r>
             <w:r>
               <w:rPr>
+                <w:rFonts w:ascii="Times New Roman" w:hAnsi="Times New Roman" w:cs="Times New Roman"/>
                 <w:noProof/>
                 <w:webHidden/>
               </w:rPr>
@@ -1018,7 +1061,7 @@
               <w:tab w:val="right" w:leader="dot" w:pos="9396"/>
             </w:tabs>
             <w:rPr>
-              <w:rFonts w:eastAsiaTheme="minorEastAsia"/>
+              <w:rFonts w:ascii="Times New Roman" w:eastAsiaTheme="minorEastAsia" w:hAnsi="Times New Roman" w:cs="Times New Roman"/>
               <w:noProof/>
             </w:rPr>
           </w:pPr>
@@ -1034,7 +1077,7 @@
             </w:r>
             <w:r>
               <w:rPr>
-                <w:rFonts w:eastAsiaTheme="minorEastAsia"/>
+                <w:rFonts w:ascii="Times New Roman" w:eastAsiaTheme="minorEastAsia" w:hAnsi="Times New Roman" w:cs="Times New Roman"/>
                 <w:noProof/>
               </w:rPr>
               <w:tab/>
@@ -1050,6 +1093,7 @@
             </w:r>
             <w:r>
               <w:rPr>
+                <w:rFonts w:ascii="Times New Roman" w:hAnsi="Times New Roman" w:cs="Times New Roman"/>
                 <w:noProof/>
                 <w:webHidden/>
               </w:rPr>
@@ -1057,6 +1101,7 @@
             </w:r>
             <w:r>
               <w:rPr>
+                <w:rFonts w:ascii="Times New Roman" w:hAnsi="Times New Roman" w:cs="Times New Roman"/>
                 <w:noProof/>
                 <w:webHidden/>
               </w:rPr>
@@ -1064,6 +1109,7 @@
             </w:r>
             <w:r>
               <w:rPr>
+                <w:rFonts w:ascii="Times New Roman" w:hAnsi="Times New Roman" w:cs="Times New Roman"/>
                 <w:noProof/>
                 <w:webHidden/>
               </w:rPr>
@@ -1071,12 +1117,14 @@
             </w:r>
             <w:r>
               <w:rPr>
+                <w:rFonts w:ascii="Times New Roman" w:hAnsi="Times New Roman" w:cs="Times New Roman"/>
                 <w:noProof/>
                 <w:webHidden/>
               </w:rPr>
             </w:r>
             <w:r>
               <w:rPr>
+                <w:rFonts w:ascii="Times New Roman" w:hAnsi="Times New Roman" w:cs="Times New Roman"/>
                 <w:noProof/>
                 <w:webHidden/>
               </w:rPr>
@@ -1084,6 +1132,7 @@
             </w:r>
             <w:r>
               <w:rPr>
+                <w:rFonts w:ascii="Times New Roman" w:hAnsi="Times New Roman" w:cs="Times New Roman"/>
                 <w:noProof/>
                 <w:webHidden/>
               </w:rPr>
@@ -1091,6 +1140,7 @@
             </w:r>
             <w:r>
               <w:rPr>
+                <w:rFonts w:ascii="Times New Roman" w:hAnsi="Times New Roman" w:cs="Times New Roman"/>
                 <w:noProof/>
                 <w:webHidden/>
               </w:rPr>
@@ -1106,7 +1156,7 @@
               <w:tab w:val="right" w:leader="dot" w:pos="9396"/>
             </w:tabs>
             <w:rPr>
-              <w:rFonts w:eastAsiaTheme="minorEastAsia"/>
+              <w:rFonts w:ascii="Times New Roman" w:eastAsiaTheme="minorEastAsia" w:hAnsi="Times New Roman" w:cs="Times New Roman"/>
               <w:noProof/>
             </w:rPr>
           </w:pPr>
@@ -1122,7 +1172,7 @@
             </w:r>
             <w:r>
               <w:rPr>
-                <w:rFonts w:eastAsiaTheme="minorEastAsia"/>
+                <w:rFonts w:ascii="Times New Roman" w:eastAsiaTheme="minorEastAsia" w:hAnsi="Times New Roman" w:cs="Times New Roman"/>
                 <w:noProof/>
               </w:rPr>
               <w:tab/>
@@ -1138,6 +1188,7 @@
             </w:r>
             <w:r>
               <w:rPr>
+                <w:rFonts w:ascii="Times New Roman" w:hAnsi="Times New Roman" w:cs="Times New Roman"/>
                 <w:noProof/>
                 <w:webHidden/>
               </w:rPr>
@@ -1145,6 +1196,7 @@
             </w:r>
             <w:r>
               <w:rPr>
+                <w:rFonts w:ascii="Times New Roman" w:hAnsi="Times New Roman" w:cs="Times New Roman"/>
                 <w:noProof/>
                 <w:webHidden/>
               </w:rPr>
@@ -1152,6 +1204,7 @@
             </w:r>
             <w:r>
               <w:rPr>
+                <w:rFonts w:ascii="Times New Roman" w:hAnsi="Times New Roman" w:cs="Times New Roman"/>
                 <w:noProof/>
                 <w:webHidden/>
               </w:rPr>
@@ -1159,12 +1212,14 @@
             </w:r>
             <w:r>
               <w:rPr>
+                <w:rFonts w:ascii="Times New Roman" w:hAnsi="Times New Roman" w:cs="Times New Roman"/>
                 <w:noProof/>
                 <w:webHidden/>
               </w:rPr>
             </w:r>
             <w:r>
               <w:rPr>
+                <w:rFonts w:ascii="Times New Roman" w:hAnsi="Times New Roman" w:cs="Times New Roman"/>
                 <w:noProof/>
                 <w:webHidden/>
               </w:rPr>
@@ -1172,6 +1227,7 @@
             </w:r>
             <w:r>
               <w:rPr>
+                <w:rFonts w:ascii="Times New Roman" w:hAnsi="Times New Roman" w:cs="Times New Roman"/>
                 <w:noProof/>
                 <w:webHidden/>
               </w:rPr>
@@ -1179,6 +1235,7 @@
             </w:r>
             <w:r>
               <w:rPr>
+                <w:rFonts w:ascii="Times New Roman" w:hAnsi="Times New Roman" w:cs="Times New Roman"/>
                 <w:noProof/>
                 <w:webHidden/>
               </w:rPr>
@@ -1194,7 +1251,7 @@
               <w:tab w:val="right" w:leader="dot" w:pos="9396"/>
             </w:tabs>
             <w:rPr>
-              <w:rFonts w:eastAsiaTheme="minorEastAsia"/>
+              <w:rFonts w:ascii="Times New Roman" w:eastAsiaTheme="minorEastAsia" w:hAnsi="Times New Roman" w:cs="Times New Roman"/>
               <w:noProof/>
             </w:rPr>
           </w:pPr>
@@ -1210,7 +1267,7 @@
             </w:r>
             <w:r>
               <w:rPr>
-                <w:rFonts w:eastAsiaTheme="minorEastAsia"/>
+                <w:rFonts w:ascii="Times New Roman" w:eastAsiaTheme="minorEastAsia" w:hAnsi="Times New Roman" w:cs="Times New Roman"/>
                 <w:noProof/>
               </w:rPr>
               <w:tab/>
@@ -1226,6 +1283,7 @@
             </w:r>
             <w:r>
               <w:rPr>
+                <w:rFonts w:ascii="Times New Roman" w:hAnsi="Times New Roman" w:cs="Times New Roman"/>
                 <w:noProof/>
                 <w:webHidden/>
               </w:rPr>
@@ -1233,6 +1291,7 @@
             </w:r>
             <w:r>
               <w:rPr>
+                <w:rFonts w:ascii="Times New Roman" w:hAnsi="Times New Roman" w:cs="Times New Roman"/>
                 <w:noProof/>
                 <w:webHidden/>
               </w:rPr>
@@ -1240,6 +1299,7 @@
             </w:r>
             <w:r>
               <w:rPr>
+                <w:rFonts w:ascii="Times New Roman" w:hAnsi="Times New Roman" w:cs="Times New Roman"/>
                 <w:noProof/>
                 <w:webHidden/>
               </w:rPr>
@@ -1247,12 +1307,14 @@
             </w:r>
             <w:r>
               <w:rPr>
+                <w:rFonts w:ascii="Times New Roman" w:hAnsi="Times New Roman" w:cs="Times New Roman"/>
                 <w:noProof/>
                 <w:webHidden/>
               </w:rPr>
             </w:r>
             <w:r>
               <w:rPr>
+                <w:rFonts w:ascii="Times New Roman" w:hAnsi="Times New Roman" w:cs="Times New Roman"/>
                 <w:noProof/>
                 <w:webHidden/>
               </w:rPr>
@@ -1260,6 +1322,7 @@
             </w:r>
             <w:r>
               <w:rPr>
+                <w:rFonts w:ascii="Times New Roman" w:hAnsi="Times New Roman" w:cs="Times New Roman"/>
                 <w:noProof/>
                 <w:webHidden/>
               </w:rPr>
@@ -1267,6 +1330,7 @@
             </w:r>
             <w:r>
               <w:rPr>
+                <w:rFonts w:ascii="Times New Roman" w:hAnsi="Times New Roman" w:cs="Times New Roman"/>
                 <w:noProof/>
                 <w:webHidden/>
               </w:rPr>
@@ -1282,7 +1346,7 @@
               <w:tab w:val="right" w:leader="dot" w:pos="9396"/>
             </w:tabs>
             <w:rPr>
-              <w:rFonts w:eastAsiaTheme="minorEastAsia"/>
+              <w:rFonts w:ascii="Times New Roman" w:eastAsiaTheme="minorEastAsia" w:hAnsi="Times New Roman" w:cs="Times New Roman"/>
               <w:noProof/>
             </w:rPr>
           </w:pPr>
@@ -1298,7 +1362,7 @@
             </w:r>
             <w:r>
               <w:rPr>
-                <w:rFonts w:eastAsiaTheme="minorEastAsia"/>
+                <w:rFonts w:ascii="Times New Roman" w:eastAsiaTheme="minorEastAsia" w:hAnsi="Times New Roman" w:cs="Times New Roman"/>
                 <w:noProof/>
               </w:rPr>
               <w:tab/>
@@ -1314,6 +1378,7 @@
             </w:r>
             <w:r>
               <w:rPr>
+                <w:rFonts w:ascii="Times New Roman" w:hAnsi="Times New Roman" w:cs="Times New Roman"/>
                 <w:noProof/>
                 <w:webHidden/>
               </w:rPr>
@@ -1321,6 +1386,7 @@
             </w:r>
             <w:r>
               <w:rPr>
+                <w:rFonts w:ascii="Times New Roman" w:hAnsi="Times New Roman" w:cs="Times New Roman"/>
                 <w:noProof/>
                 <w:webHidden/>
               </w:rPr>
@@ -1328,6 +1394,7 @@
             </w:r>
             <w:r>
               <w:rPr>
+                <w:rFonts w:ascii="Times New Roman" w:hAnsi="Times New Roman" w:cs="Times New Roman"/>
                 <w:noProof/>
                 <w:webHidden/>
               </w:rPr>
@@ -1335,12 +1402,14 @@
             </w:r>
             <w:r>
               <w:rPr>
+                <w:rFonts w:ascii="Times New Roman" w:hAnsi="Times New Roman" w:cs="Times New Roman"/>
                 <w:noProof/>
                 <w:webHidden/>
               </w:rPr>
             </w:r>
             <w:r>
               <w:rPr>
+                <w:rFonts w:ascii="Times New Roman" w:hAnsi="Times New Roman" w:cs="Times New Roman"/>
                 <w:noProof/>
                 <w:webHidden/>
               </w:rPr>
@@ -1348,6 +1417,7 @@
             </w:r>
             <w:r>
               <w:rPr>
+                <w:rFonts w:ascii="Times New Roman" w:hAnsi="Times New Roman" w:cs="Times New Roman"/>
                 <w:noProof/>
                 <w:webHidden/>
               </w:rPr>
@@ -1355,6 +1425,7 @@
             </w:r>
             <w:r>
               <w:rPr>
+                <w:rFonts w:ascii="Times New Roman" w:hAnsi="Times New Roman" w:cs="Times New Roman"/>
                 <w:noProof/>
                 <w:webHidden/>
               </w:rPr>
@@ -1370,7 +1441,7 @@
               <w:tab w:val="right" w:leader="dot" w:pos="9396"/>
             </w:tabs>
             <w:rPr>
-              <w:rFonts w:eastAsiaTheme="minorEastAsia"/>
+              <w:rFonts w:ascii="Times New Roman" w:eastAsiaTheme="minorEastAsia" w:hAnsi="Times New Roman" w:cs="Times New Roman"/>
               <w:noProof/>
             </w:rPr>
           </w:pPr>
@@ -1386,7 +1457,7 @@
             </w:r>
             <w:r>
               <w:rPr>
-                <w:rFonts w:eastAsiaTheme="minorEastAsia"/>
+                <w:rFonts w:ascii="Times New Roman" w:eastAsiaTheme="minorEastAsia" w:hAnsi="Times New Roman" w:cs="Times New Roman"/>
                 <w:noProof/>
               </w:rPr>
               <w:tab/>
@@ -1402,6 +1473,7 @@
             </w:r>
             <w:r>
               <w:rPr>
+                <w:rFonts w:ascii="Times New Roman" w:hAnsi="Times New Roman" w:cs="Times New Roman"/>
                 <w:noProof/>
                 <w:webHidden/>
               </w:rPr>
@@ -1409,6 +1481,7 @@
             </w:r>
             <w:r>
               <w:rPr>
+                <w:rFonts w:ascii="Times New Roman" w:hAnsi="Times New Roman" w:cs="Times New Roman"/>
                 <w:noProof/>
                 <w:webHidden/>
               </w:rPr>
@@ -1416,6 +1489,7 @@
             </w:r>
             <w:r>
               <w:rPr>
+                <w:rFonts w:ascii="Times New Roman" w:hAnsi="Times New Roman" w:cs="Times New Roman"/>
                 <w:noProof/>
                 <w:webHidden/>
               </w:rPr>
@@ -1423,12 +1497,14 @@
             </w:r>
             <w:r>
               <w:rPr>
+                <w:rFonts w:ascii="Times New Roman" w:hAnsi="Times New Roman" w:cs="Times New Roman"/>
                 <w:noProof/>
                 <w:webHidden/>
               </w:rPr>
             </w:r>
             <w:r>
               <w:rPr>
+                <w:rFonts w:ascii="Times New Roman" w:hAnsi="Times New Roman" w:cs="Times New Roman"/>
                 <w:noProof/>
                 <w:webHidden/>
               </w:rPr>
@@ -1436,6 +1512,7 @@
             </w:r>
             <w:r>
               <w:rPr>
+                <w:rFonts w:ascii="Times New Roman" w:hAnsi="Times New Roman" w:cs="Times New Roman"/>
                 <w:noProof/>
                 <w:webHidden/>
               </w:rPr>
@@ -1443,6 +1520,7 @@
             </w:r>
             <w:r>
               <w:rPr>
+                <w:rFonts w:ascii="Times New Roman" w:hAnsi="Times New Roman" w:cs="Times New Roman"/>
                 <w:noProof/>
                 <w:webHidden/>
               </w:rPr>
@@ -1458,7 +1536,7 @@
               <w:tab w:val="right" w:leader="dot" w:pos="9396"/>
             </w:tabs>
             <w:rPr>
-              <w:rFonts w:eastAsiaTheme="minorEastAsia"/>
+              <w:rFonts w:ascii="Times New Roman" w:eastAsiaTheme="minorEastAsia" w:hAnsi="Times New Roman" w:cs="Times New Roman"/>
               <w:noProof/>
             </w:rPr>
           </w:pPr>
@@ -1474,7 +1552,7 @@
             </w:r>
             <w:r>
               <w:rPr>
-                <w:rFonts w:eastAsiaTheme="minorEastAsia"/>
+                <w:rFonts w:ascii="Times New Roman" w:eastAsiaTheme="minorEastAsia" w:hAnsi="Times New Roman" w:cs="Times New Roman"/>
                 <w:noProof/>
               </w:rPr>
               <w:tab/>
@@ -1490,6 +1568,7 @@
             </w:r>
             <w:r>
               <w:rPr>
+                <w:rFonts w:ascii="Times New Roman" w:hAnsi="Times New Roman" w:cs="Times New Roman"/>
                 <w:noProof/>
                 <w:webHidden/>
               </w:rPr>
@@ -1497,6 +1576,7 @@
             </w:r>
             <w:r>
               <w:rPr>
+                <w:rFonts w:ascii="Times New Roman" w:hAnsi="Times New Roman" w:cs="Times New Roman"/>
                 <w:noProof/>
                 <w:webHidden/>
               </w:rPr>
@@ -1504,6 +1584,7 @@
             </w:r>
             <w:r>
               <w:rPr>
+                <w:rFonts w:ascii="Times New Roman" w:hAnsi="Times New Roman" w:cs="Times New Roman"/>
                 <w:noProof/>
                 <w:webHidden/>
               </w:rPr>
@@ -1511,12 +1592,14 @@
             </w:r>
             <w:r>
               <w:rPr>
+                <w:rFonts w:ascii="Times New Roman" w:hAnsi="Times New Roman" w:cs="Times New Roman"/>
                 <w:noProof/>
                 <w:webHidden/>
               </w:rPr>
             </w:r>
             <w:r>
               <w:rPr>
+                <w:rFonts w:ascii="Times New Roman" w:hAnsi="Times New Roman" w:cs="Times New Roman"/>
                 <w:noProof/>
                 <w:webHidden/>
               </w:rPr>
@@ -1524,6 +1607,7 @@
             </w:r>
             <w:r>
               <w:rPr>
+                <w:rFonts w:ascii="Times New Roman" w:hAnsi="Times New Roman" w:cs="Times New Roman"/>
                 <w:noProof/>
                 <w:webHidden/>
               </w:rPr>
@@ -1531,6 +1615,7 @@
             </w:r>
             <w:r>
               <w:rPr>
+                <w:rFonts w:ascii="Times New Roman" w:hAnsi="Times New Roman" w:cs="Times New Roman"/>
                 <w:noProof/>
                 <w:webHidden/>
               </w:rPr>
@@ -1546,7 +1631,7 @@
               <w:tab w:val="right" w:leader="dot" w:pos="9396"/>
             </w:tabs>
             <w:rPr>
-              <w:rFonts w:eastAsiaTheme="minorEastAsia"/>
+              <w:rFonts w:ascii="Times New Roman" w:eastAsiaTheme="minorEastAsia" w:hAnsi="Times New Roman" w:cs="Times New Roman"/>
               <w:noProof/>
             </w:rPr>
           </w:pPr>
@@ -1562,7 +1647,7 @@
             </w:r>
             <w:r>
               <w:rPr>
-                <w:rFonts w:eastAsiaTheme="minorEastAsia"/>
+                <w:rFonts w:ascii="Times New Roman" w:eastAsiaTheme="minorEastAsia" w:hAnsi="Times New Roman" w:cs="Times New Roman"/>
                 <w:noProof/>
               </w:rPr>
               <w:tab/>
@@ -1578,6 +1663,7 @@
             </w:r>
             <w:r>
               <w:rPr>
+                <w:rFonts w:ascii="Times New Roman" w:hAnsi="Times New Roman" w:cs="Times New Roman"/>
                 <w:noProof/>
                 <w:webHidden/>
               </w:rPr>
@@ -1585,6 +1671,7 @@
             </w:r>
             <w:r>
               <w:rPr>
+                <w:rFonts w:ascii="Times New Roman" w:hAnsi="Times New Roman" w:cs="Times New Roman"/>
                 <w:noProof/>
                 <w:webHidden/>
               </w:rPr>
@@ -1592,6 +1679,7 @@
             </w:r>
             <w:r>
               <w:rPr>
+                <w:rFonts w:ascii="Times New Roman" w:hAnsi="Times New Roman" w:cs="Times New Roman"/>
                 <w:noProof/>
                 <w:webHidden/>
               </w:rPr>
@@ -1599,12 +1687,14 @@
             </w:r>
             <w:r>
               <w:rPr>
+                <w:rFonts w:ascii="Times New Roman" w:hAnsi="Times New Roman" w:cs="Times New Roman"/>
                 <w:noProof/>
                 <w:webHidden/>
               </w:rPr>
             </w:r>
             <w:r>
               <w:rPr>
+                <w:rFonts w:ascii="Times New Roman" w:hAnsi="Times New Roman" w:cs="Times New Roman"/>
                 <w:noProof/>
                 <w:webHidden/>
               </w:rPr>
@@ -1612,6 +1702,7 @@
             </w:r>
             <w:r>
               <w:rPr>
+                <w:rFonts w:ascii="Times New Roman" w:hAnsi="Times New Roman" w:cs="Times New Roman"/>
                 <w:noProof/>
                 <w:webHidden/>
               </w:rPr>
@@ -1619,6 +1710,7 @@
             </w:r>
             <w:r>
               <w:rPr>
+                <w:rFonts w:ascii="Times New Roman" w:hAnsi="Times New Roman" w:cs="Times New Roman"/>
                 <w:noProof/>
                 <w:webHidden/>
               </w:rPr>
@@ -1634,7 +1726,7 @@
               <w:tab w:val="right" w:leader="dot" w:pos="9396"/>
             </w:tabs>
             <w:rPr>
-              <w:rFonts w:eastAsiaTheme="minorEastAsia"/>
+              <w:rFonts w:ascii="Times New Roman" w:eastAsiaTheme="minorEastAsia" w:hAnsi="Times New Roman" w:cs="Times New Roman"/>
               <w:noProof/>
             </w:rPr>
           </w:pPr>
@@ -1650,7 +1742,7 @@
             </w:r>
             <w:r>
               <w:rPr>
-                <w:rFonts w:eastAsiaTheme="minorEastAsia"/>
+                <w:rFonts w:ascii="Times New Roman" w:eastAsiaTheme="minorEastAsia" w:hAnsi="Times New Roman" w:cs="Times New Roman"/>
                 <w:noProof/>
               </w:rPr>
               <w:tab/>
@@ -1666,6 +1758,7 @@
             </w:r>
             <w:r>
               <w:rPr>
+                <w:rFonts w:ascii="Times New Roman" w:hAnsi="Times New Roman" w:cs="Times New Roman"/>
                 <w:noProof/>
                 <w:webHidden/>
               </w:rPr>
@@ -1673,6 +1766,7 @@
             </w:r>
             <w:r>
               <w:rPr>
+                <w:rFonts w:ascii="Times New Roman" w:hAnsi="Times New Roman" w:cs="Times New Roman"/>
                 <w:noProof/>
                 <w:webHidden/>
               </w:rPr>
@@ -1680,6 +1774,7 @@
             </w:r>
             <w:r>
               <w:rPr>
+                <w:rFonts w:ascii="Times New Roman" w:hAnsi="Times New Roman" w:cs="Times New Roman"/>
                 <w:noProof/>
                 <w:webHidden/>
               </w:rPr>
@@ -1687,12 +1782,14 @@
             </w:r>
             <w:r>
               <w:rPr>
+                <w:rFonts w:ascii="Times New Roman" w:hAnsi="Times New Roman" w:cs="Times New Roman"/>
                 <w:noProof/>
                 <w:webHidden/>
               </w:rPr>
             </w:r>
             <w:r>
               <w:rPr>
+                <w:rFonts w:ascii="Times New Roman" w:hAnsi="Times New Roman" w:cs="Times New Roman"/>
                 <w:noProof/>
                 <w:webHidden/>
               </w:rPr>
@@ -1700,6 +1797,7 @@
             </w:r>
             <w:r>
               <w:rPr>
+                <w:rFonts w:ascii="Times New Roman" w:hAnsi="Times New Roman" w:cs="Times New Roman"/>
                 <w:noProof/>
                 <w:webHidden/>
               </w:rPr>
@@ -1707,6 +1805,7 @@
             </w:r>
             <w:r>
               <w:rPr>
+                <w:rFonts w:ascii="Times New Roman" w:hAnsi="Times New Roman" w:cs="Times New Roman"/>
                 <w:noProof/>
                 <w:webHidden/>
               </w:rPr>
@@ -1722,7 +1821,7 @@
               <w:tab w:val="right" w:leader="dot" w:pos="9396"/>
             </w:tabs>
             <w:rPr>
-              <w:rFonts w:eastAsiaTheme="minorEastAsia"/>
+              <w:rFonts w:ascii="Times New Roman" w:eastAsiaTheme="minorEastAsia" w:hAnsi="Times New Roman" w:cs="Times New Roman"/>
               <w:noProof/>
             </w:rPr>
           </w:pPr>
@@ -1730,6 +1829,7 @@
             <w:r>
               <w:rPr>
                 <w:rStyle w:val="Hyperlink"/>
+                <w:rFonts w:ascii="Times New Roman" w:hAnsi="Times New Roman" w:cs="Times New Roman"/>
                 <w:noProof/>
                 <w:lang w:val="ro-RO"/>
               </w:rPr>
@@ -1737,7 +1837,7 @@
             </w:r>
             <w:r>
               <w:rPr>
-                <w:rFonts w:eastAsiaTheme="minorEastAsia"/>
+                <w:rFonts w:ascii="Times New Roman" w:eastAsiaTheme="minorEastAsia" w:hAnsi="Times New Roman" w:cs="Times New Roman"/>
                 <w:noProof/>
               </w:rPr>
               <w:tab/>
@@ -1745,6 +1845,7 @@
             <w:r>
               <w:rPr>
                 <w:rStyle w:val="Hyperlink"/>
+                <w:rFonts w:ascii="Times New Roman" w:hAnsi="Times New Roman" w:cs="Times New Roman"/>
                 <w:noProof/>
                 <w:lang w:val="ro-RO"/>
               </w:rPr>
@@ -1752,6 +1853,7 @@
             </w:r>
             <w:r>
               <w:rPr>
+                <w:rFonts w:ascii="Times New Roman" w:hAnsi="Times New Roman" w:cs="Times New Roman"/>
                 <w:noProof/>
                 <w:webHidden/>
               </w:rPr>
@@ -1759,6 +1861,7 @@
             </w:r>
             <w:r>
               <w:rPr>
+                <w:rFonts w:ascii="Times New Roman" w:hAnsi="Times New Roman" w:cs="Times New Roman"/>
                 <w:noProof/>
                 <w:webHidden/>
               </w:rPr>
@@ -1766,6 +1869,7 @@
             </w:r>
             <w:r>
               <w:rPr>
+                <w:rFonts w:ascii="Times New Roman" w:hAnsi="Times New Roman" w:cs="Times New Roman"/>
                 <w:noProof/>
                 <w:webHidden/>
               </w:rPr>
@@ -1773,12 +1877,14 @@
             </w:r>
             <w:r>
               <w:rPr>
+                <w:rFonts w:ascii="Times New Roman" w:hAnsi="Times New Roman" w:cs="Times New Roman"/>
                 <w:noProof/>
                 <w:webHidden/>
               </w:rPr>
             </w:r>
             <w:r>
               <w:rPr>
+                <w:rFonts w:ascii="Times New Roman" w:hAnsi="Times New Roman" w:cs="Times New Roman"/>
                 <w:noProof/>
                 <w:webHidden/>
               </w:rPr>
@@ -1786,6 +1892,7 @@
             </w:r>
             <w:r>
               <w:rPr>
+                <w:rFonts w:ascii="Times New Roman" w:hAnsi="Times New Roman" w:cs="Times New Roman"/>
                 <w:noProof/>
                 <w:webHidden/>
               </w:rPr>
@@ -1793,6 +1900,7 @@
             </w:r>
             <w:r>
               <w:rPr>
+                <w:rFonts w:ascii="Times New Roman" w:hAnsi="Times New Roman" w:cs="Times New Roman"/>
                 <w:noProof/>
                 <w:webHidden/>
               </w:rPr>
@@ -1808,7 +1916,7 @@
               <w:tab w:val="right" w:leader="dot" w:pos="9396"/>
             </w:tabs>
             <w:rPr>
-              <w:rFonts w:eastAsiaTheme="minorEastAsia"/>
+              <w:rFonts w:ascii="Times New Roman" w:eastAsiaTheme="minorEastAsia" w:hAnsi="Times New Roman" w:cs="Times New Roman"/>
               <w:noProof/>
             </w:rPr>
           </w:pPr>
@@ -1824,7 +1932,7 @@
             </w:r>
             <w:r>
               <w:rPr>
-                <w:rFonts w:eastAsiaTheme="minorEastAsia"/>
+                <w:rFonts w:ascii="Times New Roman" w:eastAsiaTheme="minorEastAsia" w:hAnsi="Times New Roman" w:cs="Times New Roman"/>
                 <w:noProof/>
               </w:rPr>
               <w:tab/>
@@ -1840,6 +1948,7 @@
             </w:r>
             <w:r>
               <w:rPr>
+                <w:rFonts w:ascii="Times New Roman" w:hAnsi="Times New Roman" w:cs="Times New Roman"/>
                 <w:noProof/>
                 <w:webHidden/>
               </w:rPr>
@@ -1847,6 +1956,7 @@
             </w:r>
             <w:r>
               <w:rPr>
+                <w:rFonts w:ascii="Times New Roman" w:hAnsi="Times New Roman" w:cs="Times New Roman"/>
                 <w:noProof/>
                 <w:webHidden/>
               </w:rPr>
@@ -1854,6 +1964,7 @@
             </w:r>
             <w:r>
               <w:rPr>
+                <w:rFonts w:ascii="Times New Roman" w:hAnsi="Times New Roman" w:cs="Times New Roman"/>
                 <w:noProof/>
                 <w:webHidden/>
               </w:rPr>
@@ -1861,12 +1972,14 @@
             </w:r>
             <w:r>
               <w:rPr>
+                <w:rFonts w:ascii="Times New Roman" w:hAnsi="Times New Roman" w:cs="Times New Roman"/>
                 <w:noProof/>
                 <w:webHidden/>
               </w:rPr>
             </w:r>
             <w:r>
               <w:rPr>
+                <w:rFonts w:ascii="Times New Roman" w:hAnsi="Times New Roman" w:cs="Times New Roman"/>
                 <w:noProof/>
                 <w:webHidden/>
               </w:rPr>
@@ -1874,6 +1987,7 @@
             </w:r>
             <w:r>
               <w:rPr>
+                <w:rFonts w:ascii="Times New Roman" w:hAnsi="Times New Roman" w:cs="Times New Roman"/>
                 <w:noProof/>
                 <w:webHidden/>
               </w:rPr>
@@ -1881,6 +1995,7 @@
             </w:r>
             <w:r>
               <w:rPr>
+                <w:rFonts w:ascii="Times New Roman" w:hAnsi="Times New Roman" w:cs="Times New Roman"/>
                 <w:noProof/>
                 <w:webHidden/>
               </w:rPr>
@@ -1896,7 +2011,7 @@
               <w:tab w:val="right" w:leader="dot" w:pos="9396"/>
             </w:tabs>
             <w:rPr>
-              <w:rFonts w:eastAsiaTheme="minorEastAsia"/>
+              <w:rFonts w:ascii="Times New Roman" w:eastAsiaTheme="minorEastAsia" w:hAnsi="Times New Roman" w:cs="Times New Roman"/>
               <w:noProof/>
             </w:rPr>
           </w:pPr>
@@ -1912,7 +2027,7 @@
             </w:r>
             <w:r>
               <w:rPr>
-                <w:rFonts w:eastAsiaTheme="minorEastAsia"/>
+                <w:rFonts w:ascii="Times New Roman" w:eastAsiaTheme="minorEastAsia" w:hAnsi="Times New Roman" w:cs="Times New Roman"/>
                 <w:noProof/>
               </w:rPr>
               <w:tab/>
@@ -1928,6 +2043,7 @@
             </w:r>
             <w:r>
               <w:rPr>
+                <w:rFonts w:ascii="Times New Roman" w:hAnsi="Times New Roman" w:cs="Times New Roman"/>
                 <w:noProof/>
                 <w:webHidden/>
               </w:rPr>
@@ -1935,6 +2051,7 @@
             </w:r>
             <w:r>
               <w:rPr>
+                <w:rFonts w:ascii="Times New Roman" w:hAnsi="Times New Roman" w:cs="Times New Roman"/>
                 <w:noProof/>
                 <w:webHidden/>
               </w:rPr>
@@ -1942,6 +2059,7 @@
             </w:r>
             <w:r>
               <w:rPr>
+                <w:rFonts w:ascii="Times New Roman" w:hAnsi="Times New Roman" w:cs="Times New Roman"/>
                 <w:noProof/>
                 <w:webHidden/>
               </w:rPr>
@@ -1949,12 +2067,14 @@
             </w:r>
             <w:r>
               <w:rPr>
+                <w:rFonts w:ascii="Times New Roman" w:hAnsi="Times New Roman" w:cs="Times New Roman"/>
                 <w:noProof/>
                 <w:webHidden/>
               </w:rPr>
             </w:r>
             <w:r>
               <w:rPr>
+                <w:rFonts w:ascii="Times New Roman" w:hAnsi="Times New Roman" w:cs="Times New Roman"/>
                 <w:noProof/>
                 <w:webHidden/>
               </w:rPr>
@@ -1962,6 +2082,7 @@
             </w:r>
             <w:r>
               <w:rPr>
+                <w:rFonts w:ascii="Times New Roman" w:hAnsi="Times New Roman" w:cs="Times New Roman"/>
                 <w:noProof/>
                 <w:webHidden/>
               </w:rPr>
@@ -1969,6 +2090,7 @@
             </w:r>
             <w:r>
               <w:rPr>
+                <w:rFonts w:ascii="Times New Roman" w:hAnsi="Times New Roman" w:cs="Times New Roman"/>
                 <w:noProof/>
                 <w:webHidden/>
               </w:rPr>
@@ -1984,7 +2106,7 @@
               <w:tab w:val="right" w:leader="dot" w:pos="9396"/>
             </w:tabs>
             <w:rPr>
-              <w:rFonts w:eastAsiaTheme="minorEastAsia"/>
+              <w:rFonts w:ascii="Times New Roman" w:eastAsiaTheme="minorEastAsia" w:hAnsi="Times New Roman" w:cs="Times New Roman"/>
               <w:noProof/>
             </w:rPr>
           </w:pPr>
@@ -2000,7 +2122,7 @@
             </w:r>
             <w:r>
               <w:rPr>
-                <w:rFonts w:eastAsiaTheme="minorEastAsia"/>
+                <w:rFonts w:ascii="Times New Roman" w:eastAsiaTheme="minorEastAsia" w:hAnsi="Times New Roman" w:cs="Times New Roman"/>
                 <w:noProof/>
               </w:rPr>
               <w:tab/>
@@ -2016,6 +2138,7 @@
             </w:r>
             <w:r>
               <w:rPr>
+                <w:rFonts w:ascii="Times New Roman" w:hAnsi="Times New Roman" w:cs="Times New Roman"/>
                 <w:noProof/>
                 <w:webHidden/>
               </w:rPr>
@@ -2023,6 +2146,7 @@
             </w:r>
             <w:r>
               <w:rPr>
+                <w:rFonts w:ascii="Times New Roman" w:hAnsi="Times New Roman" w:cs="Times New Roman"/>
                 <w:noProof/>
                 <w:webHidden/>
               </w:rPr>
@@ -2030,6 +2154,7 @@
             </w:r>
             <w:r>
               <w:rPr>
+                <w:rFonts w:ascii="Times New Roman" w:hAnsi="Times New Roman" w:cs="Times New Roman"/>
                 <w:noProof/>
                 <w:webHidden/>
               </w:rPr>
@@ -2037,12 +2162,14 @@
             </w:r>
             <w:r>
               <w:rPr>
+                <w:rFonts w:ascii="Times New Roman" w:hAnsi="Times New Roman" w:cs="Times New Roman"/>
                 <w:noProof/>
                 <w:webHidden/>
               </w:rPr>
             </w:r>
             <w:r>
               <w:rPr>
+                <w:rFonts w:ascii="Times New Roman" w:hAnsi="Times New Roman" w:cs="Times New Roman"/>
                 <w:noProof/>
                 <w:webHidden/>
               </w:rPr>
@@ -2050,6 +2177,7 @@
             </w:r>
             <w:r>
               <w:rPr>
+                <w:rFonts w:ascii="Times New Roman" w:hAnsi="Times New Roman" w:cs="Times New Roman"/>
                 <w:noProof/>
                 <w:webHidden/>
               </w:rPr>
@@ -2057,6 +2185,7 @@
             </w:r>
             <w:r>
               <w:rPr>
+                <w:rFonts w:ascii="Times New Roman" w:hAnsi="Times New Roman" w:cs="Times New Roman"/>
                 <w:noProof/>
                 <w:webHidden/>
               </w:rPr>
@@ -2072,7 +2201,7 @@
               <w:tab w:val="right" w:leader="dot" w:pos="9396"/>
             </w:tabs>
             <w:rPr>
-              <w:rFonts w:eastAsiaTheme="minorEastAsia"/>
+              <w:rFonts w:ascii="Times New Roman" w:eastAsiaTheme="minorEastAsia" w:hAnsi="Times New Roman" w:cs="Times New Roman"/>
               <w:noProof/>
             </w:rPr>
           </w:pPr>
@@ -2088,7 +2217,7 @@
             </w:r>
             <w:r>
               <w:rPr>
-                <w:rFonts w:eastAsiaTheme="minorEastAsia"/>
+                <w:rFonts w:ascii="Times New Roman" w:eastAsiaTheme="minorEastAsia" w:hAnsi="Times New Roman" w:cs="Times New Roman"/>
                 <w:noProof/>
               </w:rPr>
               <w:tab/>
@@ -2104,6 +2233,7 @@
             </w:r>
             <w:r>
               <w:rPr>
+                <w:rFonts w:ascii="Times New Roman" w:hAnsi="Times New Roman" w:cs="Times New Roman"/>
                 <w:noProof/>
                 <w:webHidden/>
               </w:rPr>
@@ -2111,6 +2241,7 @@
             </w:r>
             <w:r>
               <w:rPr>
+                <w:rFonts w:ascii="Times New Roman" w:hAnsi="Times New Roman" w:cs="Times New Roman"/>
                 <w:noProof/>
                 <w:webHidden/>
               </w:rPr>
@@ -2118,6 +2249,7 @@
             </w:r>
             <w:r>
               <w:rPr>
+                <w:rFonts w:ascii="Times New Roman" w:hAnsi="Times New Roman" w:cs="Times New Roman"/>
                 <w:noProof/>
                 <w:webHidden/>
               </w:rPr>
@@ -2125,12 +2257,14 @@
             </w:r>
             <w:r>
               <w:rPr>
+                <w:rFonts w:ascii="Times New Roman" w:hAnsi="Times New Roman" w:cs="Times New Roman"/>
                 <w:noProof/>
                 <w:webHidden/>
               </w:rPr>
             </w:r>
             <w:r>
               <w:rPr>
+                <w:rFonts w:ascii="Times New Roman" w:hAnsi="Times New Roman" w:cs="Times New Roman"/>
                 <w:noProof/>
                 <w:webHidden/>
               </w:rPr>
@@ -2138,6 +2272,7 @@
             </w:r>
             <w:r>
               <w:rPr>
+                <w:rFonts w:ascii="Times New Roman" w:hAnsi="Times New Roman" w:cs="Times New Roman"/>
                 <w:noProof/>
                 <w:webHidden/>
               </w:rPr>
@@ -2145,6 +2280,7 @@
             </w:r>
             <w:r>
               <w:rPr>
+                <w:rFonts w:ascii="Times New Roman" w:hAnsi="Times New Roman" w:cs="Times New Roman"/>
                 <w:noProof/>
                 <w:webHidden/>
               </w:rPr>
@@ -2160,7 +2296,7 @@
               <w:tab w:val="right" w:leader="dot" w:pos="9396"/>
             </w:tabs>
             <w:rPr>
-              <w:rFonts w:eastAsiaTheme="minorEastAsia"/>
+              <w:rFonts w:ascii="Times New Roman" w:eastAsiaTheme="minorEastAsia" w:hAnsi="Times New Roman" w:cs="Times New Roman"/>
               <w:noProof/>
             </w:rPr>
           </w:pPr>
@@ -2176,7 +2312,7 @@
             </w:r>
             <w:r>
               <w:rPr>
-                <w:rFonts w:eastAsiaTheme="minorEastAsia"/>
+                <w:rFonts w:ascii="Times New Roman" w:eastAsiaTheme="minorEastAsia" w:hAnsi="Times New Roman" w:cs="Times New Roman"/>
                 <w:noProof/>
               </w:rPr>
               <w:tab/>
@@ -2192,6 +2328,7 @@
             </w:r>
             <w:r>
               <w:rPr>
+                <w:rFonts w:ascii="Times New Roman" w:hAnsi="Times New Roman" w:cs="Times New Roman"/>
                 <w:noProof/>
                 <w:webHidden/>
               </w:rPr>
@@ -2199,6 +2336,7 @@
             </w:r>
             <w:r>
               <w:rPr>
+                <w:rFonts w:ascii="Times New Roman" w:hAnsi="Times New Roman" w:cs="Times New Roman"/>
                 <w:noProof/>
                 <w:webHidden/>
               </w:rPr>
@@ -2206,6 +2344,7 @@
             </w:r>
             <w:r>
               <w:rPr>
+                <w:rFonts w:ascii="Times New Roman" w:hAnsi="Times New Roman" w:cs="Times New Roman"/>
                 <w:noProof/>
                 <w:webHidden/>
               </w:rPr>
@@ -2213,12 +2352,14 @@
             </w:r>
             <w:r>
               <w:rPr>
+                <w:rFonts w:ascii="Times New Roman" w:hAnsi="Times New Roman" w:cs="Times New Roman"/>
                 <w:noProof/>
                 <w:webHidden/>
               </w:rPr>
             </w:r>
             <w:r>
               <w:rPr>
+                <w:rFonts w:ascii="Times New Roman" w:hAnsi="Times New Roman" w:cs="Times New Roman"/>
                 <w:noProof/>
                 <w:webHidden/>
               </w:rPr>
@@ -2226,6 +2367,7 @@
             </w:r>
             <w:r>
               <w:rPr>
+                <w:rFonts w:ascii="Times New Roman" w:hAnsi="Times New Roman" w:cs="Times New Roman"/>
                 <w:noProof/>
                 <w:webHidden/>
               </w:rPr>
@@ -2233,6 +2375,7 @@
             </w:r>
             <w:r>
               <w:rPr>
+                <w:rFonts w:ascii="Times New Roman" w:hAnsi="Times New Roman" w:cs="Times New Roman"/>
                 <w:noProof/>
                 <w:webHidden/>
               </w:rPr>
@@ -2248,7 +2391,7 @@
               <w:tab w:val="right" w:leader="dot" w:pos="9396"/>
             </w:tabs>
             <w:rPr>
-              <w:rFonts w:eastAsiaTheme="minorEastAsia"/>
+              <w:rFonts w:ascii="Times New Roman" w:eastAsiaTheme="minorEastAsia" w:hAnsi="Times New Roman" w:cs="Times New Roman"/>
               <w:noProof/>
             </w:rPr>
           </w:pPr>
@@ -2264,7 +2407,7 @@
             </w:r>
             <w:r>
               <w:rPr>
-                <w:rFonts w:eastAsiaTheme="minorEastAsia"/>
+                <w:rFonts w:ascii="Times New Roman" w:eastAsiaTheme="minorEastAsia" w:hAnsi="Times New Roman" w:cs="Times New Roman"/>
                 <w:noProof/>
               </w:rPr>
               <w:tab/>
@@ -2280,6 +2423,7 @@
             </w:r>
             <w:r>
               <w:rPr>
+                <w:rFonts w:ascii="Times New Roman" w:hAnsi="Times New Roman" w:cs="Times New Roman"/>
                 <w:noProof/>
                 <w:webHidden/>
               </w:rPr>
@@ -2287,6 +2431,7 @@
             </w:r>
             <w:r>
               <w:rPr>
+                <w:rFonts w:ascii="Times New Roman" w:hAnsi="Times New Roman" w:cs="Times New Roman"/>
                 <w:noProof/>
                 <w:webHidden/>
               </w:rPr>
@@ -2294,6 +2439,7 @@
             </w:r>
             <w:r>
               <w:rPr>
+                <w:rFonts w:ascii="Times New Roman" w:hAnsi="Times New Roman" w:cs="Times New Roman"/>
                 <w:noProof/>
                 <w:webHidden/>
               </w:rPr>
@@ -2301,12 +2447,14 @@
             </w:r>
             <w:r>
               <w:rPr>
+                <w:rFonts w:ascii="Times New Roman" w:hAnsi="Times New Roman" w:cs="Times New Roman"/>
                 <w:noProof/>
                 <w:webHidden/>
               </w:rPr>
             </w:r>
             <w:r>
               <w:rPr>
+                <w:rFonts w:ascii="Times New Roman" w:hAnsi="Times New Roman" w:cs="Times New Roman"/>
                 <w:noProof/>
                 <w:webHidden/>
               </w:rPr>
@@ -2314,6 +2462,7 @@
             </w:r>
             <w:r>
               <w:rPr>
+                <w:rFonts w:ascii="Times New Roman" w:hAnsi="Times New Roman" w:cs="Times New Roman"/>
                 <w:noProof/>
                 <w:webHidden/>
               </w:rPr>
@@ -2321,6 +2470,7 @@
             </w:r>
             <w:r>
               <w:rPr>
+                <w:rFonts w:ascii="Times New Roman" w:hAnsi="Times New Roman" w:cs="Times New Roman"/>
                 <w:noProof/>
                 <w:webHidden/>
               </w:rPr>
@@ -2336,7 +2486,7 @@
               <w:tab w:val="right" w:leader="dot" w:pos="9396"/>
             </w:tabs>
             <w:rPr>
-              <w:rFonts w:eastAsiaTheme="minorEastAsia"/>
+              <w:rFonts w:ascii="Times New Roman" w:eastAsiaTheme="minorEastAsia" w:hAnsi="Times New Roman" w:cs="Times New Roman"/>
               <w:noProof/>
             </w:rPr>
           </w:pPr>
@@ -2352,7 +2502,7 @@
             </w:r>
             <w:r>
               <w:rPr>
-                <w:rFonts w:eastAsiaTheme="minorEastAsia"/>
+                <w:rFonts w:ascii="Times New Roman" w:eastAsiaTheme="minorEastAsia" w:hAnsi="Times New Roman" w:cs="Times New Roman"/>
                 <w:noProof/>
               </w:rPr>
               <w:tab/>
@@ -2368,6 +2518,7 @@
             </w:r>
             <w:r>
               <w:rPr>
+                <w:rFonts w:ascii="Times New Roman" w:hAnsi="Times New Roman" w:cs="Times New Roman"/>
                 <w:noProof/>
                 <w:webHidden/>
               </w:rPr>
@@ -2375,6 +2526,7 @@
             </w:r>
             <w:r>
               <w:rPr>
+                <w:rFonts w:ascii="Times New Roman" w:hAnsi="Times New Roman" w:cs="Times New Roman"/>
                 <w:noProof/>
                 <w:webHidden/>
               </w:rPr>
@@ -2382,6 +2534,7 @@
             </w:r>
             <w:r>
               <w:rPr>
+                <w:rFonts w:ascii="Times New Roman" w:hAnsi="Times New Roman" w:cs="Times New Roman"/>
                 <w:noProof/>
                 <w:webHidden/>
               </w:rPr>
@@ -2389,12 +2542,14 @@
             </w:r>
             <w:r>
               <w:rPr>
+                <w:rFonts w:ascii="Times New Roman" w:hAnsi="Times New Roman" w:cs="Times New Roman"/>
                 <w:noProof/>
                 <w:webHidden/>
               </w:rPr>
             </w:r>
             <w:r>
               <w:rPr>
+                <w:rFonts w:ascii="Times New Roman" w:hAnsi="Times New Roman" w:cs="Times New Roman"/>
                 <w:noProof/>
                 <w:webHidden/>
               </w:rPr>
@@ -2402,6 +2557,7 @@
             </w:r>
             <w:r>
               <w:rPr>
+                <w:rFonts w:ascii="Times New Roman" w:hAnsi="Times New Roman" w:cs="Times New Roman"/>
                 <w:noProof/>
                 <w:webHidden/>
               </w:rPr>
@@ -2409,6 +2565,7 @@
             </w:r>
             <w:r>
               <w:rPr>
+                <w:rFonts w:ascii="Times New Roman" w:hAnsi="Times New Roman" w:cs="Times New Roman"/>
                 <w:noProof/>
                 <w:webHidden/>
               </w:rPr>
@@ -2424,7 +2581,7 @@
               <w:tab w:val="right" w:leader="dot" w:pos="9396"/>
             </w:tabs>
             <w:rPr>
-              <w:rFonts w:eastAsiaTheme="minorEastAsia"/>
+              <w:rFonts w:ascii="Times New Roman" w:eastAsiaTheme="minorEastAsia" w:hAnsi="Times New Roman" w:cs="Times New Roman"/>
               <w:noProof/>
             </w:rPr>
           </w:pPr>
@@ -2440,7 +2597,7 @@
             </w:r>
             <w:r>
               <w:rPr>
-                <w:rFonts w:eastAsiaTheme="minorEastAsia"/>
+                <w:rFonts w:ascii="Times New Roman" w:eastAsiaTheme="minorEastAsia" w:hAnsi="Times New Roman" w:cs="Times New Roman"/>
                 <w:noProof/>
               </w:rPr>
               <w:tab/>
@@ -2456,6 +2613,7 @@
             </w:r>
             <w:r>
               <w:rPr>
+                <w:rFonts w:ascii="Times New Roman" w:hAnsi="Times New Roman" w:cs="Times New Roman"/>
                 <w:noProof/>
                 <w:webHidden/>
               </w:rPr>
@@ -2463,6 +2621,7 @@
             </w:r>
             <w:r>
               <w:rPr>
+                <w:rFonts w:ascii="Times New Roman" w:hAnsi="Times New Roman" w:cs="Times New Roman"/>
                 <w:noProof/>
                 <w:webHidden/>
               </w:rPr>
@@ -2470,6 +2629,7 @@
             </w:r>
             <w:r>
               <w:rPr>
+                <w:rFonts w:ascii="Times New Roman" w:hAnsi="Times New Roman" w:cs="Times New Roman"/>
                 <w:noProof/>
                 <w:webHidden/>
               </w:rPr>
@@ -2477,12 +2637,14 @@
             </w:r>
             <w:r>
               <w:rPr>
+                <w:rFonts w:ascii="Times New Roman" w:hAnsi="Times New Roman" w:cs="Times New Roman"/>
                 <w:noProof/>
                 <w:webHidden/>
               </w:rPr>
             </w:r>
             <w:r>
               <w:rPr>
+                <w:rFonts w:ascii="Times New Roman" w:hAnsi="Times New Roman" w:cs="Times New Roman"/>
                 <w:noProof/>
                 <w:webHidden/>
               </w:rPr>
@@ -2490,6 +2652,7 @@
             </w:r>
             <w:r>
               <w:rPr>
+                <w:rFonts w:ascii="Times New Roman" w:hAnsi="Times New Roman" w:cs="Times New Roman"/>
                 <w:noProof/>
                 <w:webHidden/>
               </w:rPr>
@@ -2497,6 +2660,7 @@
             </w:r>
             <w:r>
               <w:rPr>
+                <w:rFonts w:ascii="Times New Roman" w:hAnsi="Times New Roman" w:cs="Times New Roman"/>
                 <w:noProof/>
                 <w:webHidden/>
               </w:rPr>
@@ -2512,7 +2676,7 @@
               <w:tab w:val="right" w:leader="dot" w:pos="9396"/>
             </w:tabs>
             <w:rPr>
-              <w:rFonts w:eastAsiaTheme="minorEastAsia"/>
+              <w:rFonts w:ascii="Times New Roman" w:eastAsiaTheme="minorEastAsia" w:hAnsi="Times New Roman" w:cs="Times New Roman"/>
               <w:noProof/>
             </w:rPr>
           </w:pPr>
@@ -2528,7 +2692,7 @@
             </w:r>
             <w:r>
               <w:rPr>
-                <w:rFonts w:eastAsiaTheme="minorEastAsia"/>
+                <w:rFonts w:ascii="Times New Roman" w:eastAsiaTheme="minorEastAsia" w:hAnsi="Times New Roman" w:cs="Times New Roman"/>
                 <w:noProof/>
               </w:rPr>
               <w:tab/>
@@ -2544,6 +2708,7 @@
             </w:r>
             <w:r>
               <w:rPr>
+                <w:rFonts w:ascii="Times New Roman" w:hAnsi="Times New Roman" w:cs="Times New Roman"/>
                 <w:noProof/>
                 <w:webHidden/>
               </w:rPr>
@@ -2551,6 +2716,7 @@
             </w:r>
             <w:r>
               <w:rPr>
+                <w:rFonts w:ascii="Times New Roman" w:hAnsi="Times New Roman" w:cs="Times New Roman"/>
                 <w:noProof/>
                 <w:webHidden/>
               </w:rPr>
@@ -2558,6 +2724,7 @@
             </w:r>
             <w:r>
               <w:rPr>
+                <w:rFonts w:ascii="Times New Roman" w:hAnsi="Times New Roman" w:cs="Times New Roman"/>
                 <w:noProof/>
                 <w:webHidden/>
               </w:rPr>
@@ -2565,12 +2732,14 @@
             </w:r>
             <w:r>
               <w:rPr>
+                <w:rFonts w:ascii="Times New Roman" w:hAnsi="Times New Roman" w:cs="Times New Roman"/>
                 <w:noProof/>
                 <w:webHidden/>
               </w:rPr>
             </w:r>
             <w:r>
               <w:rPr>
+                <w:rFonts w:ascii="Times New Roman" w:hAnsi="Times New Roman" w:cs="Times New Roman"/>
                 <w:noProof/>
                 <w:webHidden/>
               </w:rPr>
@@ -2578,6 +2747,7 @@
             </w:r>
             <w:r>
               <w:rPr>
+                <w:rFonts w:ascii="Times New Roman" w:hAnsi="Times New Roman" w:cs="Times New Roman"/>
                 <w:noProof/>
                 <w:webHidden/>
               </w:rPr>
@@ -2585,6 +2755,7 @@
             </w:r>
             <w:r>
               <w:rPr>
+                <w:rFonts w:ascii="Times New Roman" w:hAnsi="Times New Roman" w:cs="Times New Roman"/>
                 <w:noProof/>
                 <w:webHidden/>
               </w:rPr>
@@ -2600,7 +2771,7 @@
               <w:tab w:val="right" w:leader="dot" w:pos="9396"/>
             </w:tabs>
             <w:rPr>
-              <w:rFonts w:eastAsiaTheme="minorEastAsia"/>
+              <w:rFonts w:ascii="Times New Roman" w:eastAsiaTheme="minorEastAsia" w:hAnsi="Times New Roman" w:cs="Times New Roman"/>
               <w:noProof/>
             </w:rPr>
           </w:pPr>
@@ -2616,7 +2787,7 @@
             </w:r>
             <w:r>
               <w:rPr>
-                <w:rFonts w:eastAsiaTheme="minorEastAsia"/>
+                <w:rFonts w:ascii="Times New Roman" w:eastAsiaTheme="minorEastAsia" w:hAnsi="Times New Roman" w:cs="Times New Roman"/>
                 <w:noProof/>
               </w:rPr>
               <w:tab/>
@@ -2632,6 +2803,7 @@
             </w:r>
             <w:r>
               <w:rPr>
+                <w:rFonts w:ascii="Times New Roman" w:hAnsi="Times New Roman" w:cs="Times New Roman"/>
                 <w:noProof/>
                 <w:webHidden/>
               </w:rPr>
@@ -2639,6 +2811,7 @@
             </w:r>
             <w:r>
               <w:rPr>
+                <w:rFonts w:ascii="Times New Roman" w:hAnsi="Times New Roman" w:cs="Times New Roman"/>
                 <w:noProof/>
                 <w:webHidden/>
               </w:rPr>
@@ -2646,6 +2819,7 @@
             </w:r>
             <w:r>
               <w:rPr>
+                <w:rFonts w:ascii="Times New Roman" w:hAnsi="Times New Roman" w:cs="Times New Roman"/>
                 <w:noProof/>
                 <w:webHidden/>
               </w:rPr>
@@ -2653,12 +2827,14 @@
             </w:r>
             <w:r>
               <w:rPr>
+                <w:rFonts w:ascii="Times New Roman" w:hAnsi="Times New Roman" w:cs="Times New Roman"/>
                 <w:noProof/>
                 <w:webHidden/>
               </w:rPr>
             </w:r>
             <w:r>
               <w:rPr>
+                <w:rFonts w:ascii="Times New Roman" w:hAnsi="Times New Roman" w:cs="Times New Roman"/>
                 <w:noProof/>
                 <w:webHidden/>
               </w:rPr>
@@ -2666,6 +2842,7 @@
             </w:r>
             <w:r>
               <w:rPr>
+                <w:rFonts w:ascii="Times New Roman" w:hAnsi="Times New Roman" w:cs="Times New Roman"/>
                 <w:noProof/>
                 <w:webHidden/>
               </w:rPr>
@@ -2673,6 +2850,7 @@
             </w:r>
             <w:r>
               <w:rPr>
+                <w:rFonts w:ascii="Times New Roman" w:hAnsi="Times New Roman" w:cs="Times New Roman"/>
                 <w:noProof/>
                 <w:webHidden/>
               </w:rPr>
@@ -2937,6 +3115,7 @@
       <w:pPr>
         <w:jc w:val="both"/>
         <w:rPr>
+          <w:rFonts w:ascii="Times New Roman" w:hAnsi="Times New Roman" w:cs="Times New Roman"/>
           <w:lang w:val="ro-RO"/>
         </w:rPr>
       </w:pPr>
@@ -10792,12 +10971,14 @@
         </w:numPr>
         <w:jc w:val="both"/>
         <w:rPr>
+          <w:rFonts w:ascii="Times New Roman" w:hAnsi="Times New Roman" w:cs="Times New Roman"/>
           <w:lang w:val="ro-RO"/>
         </w:rPr>
       </w:pPr>
       <w:bookmarkStart w:id="14" w:name="_Toc36756717"/>
       <w:r>
         <w:rPr>
+          <w:rFonts w:ascii="Times New Roman" w:hAnsi="Times New Roman" w:cs="Times New Roman"/>
           <w:lang w:val="ro-RO"/>
         </w:rPr>
         <w:t xml:space="preserve">Metoda </w:t>
@@ -10805,12 +10986,14 @@
       <w:bookmarkStart w:id="15" w:name="_Hlk36745474"/>
       <w:r>
         <w:rPr>
+          <w:rFonts w:ascii="Times New Roman" w:hAnsi="Times New Roman" w:cs="Times New Roman"/>
           <w:lang w:val="ro-RO"/>
         </w:rPr>
         <w:t>„</w:t>
       </w:r>
       <w:r>
         <w:rPr>
+          <w:rFonts w:ascii="Times New Roman" w:hAnsi="Times New Roman" w:cs="Times New Roman"/>
           <w:lang w:val="ro-RO"/>
         </w:rPr>
         <w:t>The Silent Observer</w:t>
@@ -10818,6 +11001,7 @@
       <w:bookmarkEnd w:id="15"/>
       <w:r>
         <w:rPr>
+          <w:rFonts w:ascii="Times New Roman" w:hAnsi="Times New Roman" w:cs="Times New Roman"/>
           <w:lang w:val="ro-RO"/>
         </w:rPr>
         <w:t>”</w:t>
@@ -12550,31 +12734,7 @@
           <w:sz w:val="24"/>
           <w:lang w:val="ro-RO"/>
         </w:rPr>
-        <w:t>C</w:t>
-      </w:r>
-      <w:r>
-        <w:rPr>
-          <w:rFonts w:ascii="Times New Roman" w:hAnsi="Times New Roman" w:cs="Times New Roman"/>
-          <w:sz w:val="24"/>
-          <w:lang w:val="ro-RO"/>
-        </w:rPr>
-        <w:t>ă</w:t>
-      </w:r>
-      <w:r>
-        <w:rPr>
-          <w:rFonts w:ascii="Times New Roman" w:hAnsi="Times New Roman" w:cs="Times New Roman"/>
-          <w:sz w:val="24"/>
-          <w:lang w:val="ro-RO"/>
-        </w:rPr>
-        <w:t xml:space="preserve">utare </w:t>
-      </w:r>
-      <w:r>
-        <w:rPr>
-          <w:rFonts w:ascii="Times New Roman" w:hAnsi="Times New Roman" w:cs="Times New Roman"/>
-          <w:sz w:val="24"/>
-          <w:lang w:val="ro-RO"/>
-        </w:rPr>
-        <w:t>obiective</w:t>
+        <w:t>Căutare obiective</w:t>
       </w:r>
     </w:p>
     <w:p>
@@ -12762,23 +12922,7 @@
           <w:lang w:val="ro-RO"/>
         </w:rPr>
         <w:lastRenderedPageBreak/>
-        <w:t xml:space="preserve">Acesta </w:t>
-      </w:r>
-      <w:r>
-        <w:rPr>
-          <w:rFonts w:ascii="Times New Roman" w:hAnsi="Times New Roman" w:cs="Times New Roman"/>
-          <w:sz w:val="24"/>
-          <w:lang w:val="ro-RO"/>
-        </w:rPr>
-        <w:t xml:space="preserve"> analizează lista de </w:t>
-      </w:r>
-      <w:r>
-        <w:rPr>
-          <w:rFonts w:ascii="Times New Roman" w:hAnsi="Times New Roman" w:cs="Times New Roman"/>
-          <w:sz w:val="24"/>
-          <w:lang w:val="ro-RO"/>
-        </w:rPr>
-        <w:t>atracții turisitce</w:t>
+        <w:t>Acesta  analizează lista de atracții turisitce</w:t>
       </w:r>
       <w:r>
         <w:rPr>
@@ -14659,6 +14803,424 @@
     </w:p>
     <w:p>
       <w:pPr>
+        <w:jc w:val="both"/>
+        <w:rPr>
+          <w:rFonts w:ascii="Times New Roman" w:hAnsi="Times New Roman" w:cs="Times New Roman"/>
+          <w:b/>
+          <w:bCs/>
+          <w:sz w:val="24"/>
+          <w:szCs w:val="24"/>
+          <w:lang w:val="ro-RO"/>
+        </w:rPr>
+      </w:pPr>
+    </w:p>
+    <w:p>
+      <w:pPr>
+        <w:jc w:val="both"/>
+        <w:rPr>
+          <w:rFonts w:ascii="Times New Roman" w:hAnsi="Times New Roman" w:cs="Times New Roman"/>
+          <w:b/>
+          <w:bCs/>
+          <w:sz w:val="24"/>
+          <w:szCs w:val="24"/>
+          <w:lang w:val="ro-RO"/>
+        </w:rPr>
+      </w:pPr>
+    </w:p>
+    <w:p>
+      <w:pPr>
+        <w:jc w:val="both"/>
+        <w:rPr>
+          <w:rFonts w:ascii="Times New Roman" w:hAnsi="Times New Roman" w:cs="Times New Roman"/>
+          <w:sz w:val="24"/>
+          <w:szCs w:val="24"/>
+          <w:lang w:val="ro-RO"/>
+        </w:rPr>
+      </w:pPr>
+      <w:r>
+        <w:rPr>
+          <w:rFonts w:ascii="Times New Roman" w:hAnsi="Times New Roman" w:cs="Times New Roman"/>
+          <w:b/>
+          <w:bCs/>
+          <w:sz w:val="24"/>
+          <w:szCs w:val="24"/>
+          <w:lang w:val="ro-RO"/>
+        </w:rPr>
+        <w:lastRenderedPageBreak/>
+        <w:t xml:space="preserve">Sarcină: </w:t>
+      </w:r>
+      <w:r>
+        <w:rPr>
+          <w:rFonts w:ascii="Times New Roman" w:hAnsi="Times New Roman" w:cs="Times New Roman"/>
+          <w:sz w:val="24"/>
+          <w:szCs w:val="24"/>
+          <w:lang w:val="ro-RO"/>
+        </w:rPr>
+        <w:t>Creare pachet vacanță cu finalizare rezervări</w:t>
+      </w:r>
+    </w:p>
+    <w:p>
+      <w:pPr>
+        <w:jc w:val="both"/>
+        <w:rPr>
+          <w:rFonts w:ascii="Times New Roman" w:hAnsi="Times New Roman" w:cs="Times New Roman"/>
+          <w:sz w:val="24"/>
+          <w:szCs w:val="24"/>
+          <w:lang w:val="ro-RO"/>
+        </w:rPr>
+      </w:pPr>
+      <w:r>
+        <w:rPr>
+          <w:rFonts w:ascii="Times New Roman" w:hAnsi="Times New Roman" w:cs="Times New Roman"/>
+          <w:b/>
+          <w:bCs/>
+          <w:sz w:val="24"/>
+          <w:szCs w:val="24"/>
+          <w:lang w:val="ro-RO"/>
+        </w:rPr>
+        <w:t>Subiecți</w:t>
+      </w:r>
+      <w:r>
+        <w:rPr>
+          <w:rFonts w:ascii="Times New Roman" w:hAnsi="Times New Roman" w:cs="Times New Roman"/>
+          <w:sz w:val="24"/>
+          <w:szCs w:val="24"/>
+          <w:lang w:val="ro-RO"/>
+        </w:rPr>
+        <w:t>: Daia Marius și Chiriță Alexandru</w:t>
+      </w:r>
+    </w:p>
+    <w:p>
+      <w:pPr>
+        <w:jc w:val="both"/>
+        <w:rPr>
+          <w:rFonts w:ascii="Times New Roman" w:hAnsi="Times New Roman" w:cs="Times New Roman"/>
+          <w:sz w:val="24"/>
+          <w:szCs w:val="24"/>
+          <w:lang w:val="ro-RO"/>
+        </w:rPr>
+      </w:pPr>
+      <w:r>
+        <w:rPr>
+          <w:rFonts w:ascii="Times New Roman" w:hAnsi="Times New Roman" w:cs="Times New Roman"/>
+          <w:b/>
+          <w:bCs/>
+          <w:sz w:val="24"/>
+          <w:szCs w:val="24"/>
+          <w:lang w:val="ro-RO"/>
+        </w:rPr>
+        <w:t>Observații</w:t>
+      </w:r>
+      <w:r>
+        <w:rPr>
+          <w:rFonts w:ascii="Times New Roman" w:hAnsi="Times New Roman" w:cs="Times New Roman"/>
+          <w:sz w:val="24"/>
+          <w:szCs w:val="24"/>
+          <w:lang w:val="ro-RO"/>
+        </w:rPr>
+        <w:t>:</w:t>
+      </w:r>
+    </w:p>
+    <w:p>
+      <w:pPr>
+        <w:jc w:val="both"/>
+        <w:rPr>
+          <w:rFonts w:ascii="Times New Roman" w:hAnsi="Times New Roman" w:cs="Times New Roman"/>
+          <w:sz w:val="24"/>
+          <w:szCs w:val="24"/>
+          <w:lang w:val="ro-RO"/>
+        </w:rPr>
+      </w:pPr>
+      <w:r>
+        <w:rPr>
+          <w:rFonts w:ascii="Times New Roman" w:hAnsi="Times New Roman" w:cs="Times New Roman"/>
+          <w:sz w:val="24"/>
+          <w:szCs w:val="24"/>
+          <w:lang w:val="ro-RO"/>
+        </w:rPr>
+        <w:tab/>
+      </w:r>
+    </w:p>
+    <w:p>
+      <w:pPr>
+        <w:pStyle w:val="ListParagraph"/>
+        <w:numPr>
+          <w:ilvl w:val="0"/>
+          <w:numId w:val="47"/>
+        </w:numPr>
+        <w:spacing w:line="360" w:lineRule="auto"/>
+        <w:rPr>
+          <w:rFonts w:ascii="Times New Roman" w:hAnsi="Times New Roman" w:cs="Times New Roman"/>
+          <w:sz w:val="24"/>
+          <w:szCs w:val="24"/>
+          <w:lang w:val="ro-RO"/>
+        </w:rPr>
+      </w:pPr>
+      <w:r>
+        <w:rPr>
+          <w:rFonts w:ascii="Times New Roman" w:hAnsi="Times New Roman" w:cs="Times New Roman"/>
+          <w:sz w:val="24"/>
+          <w:szCs w:val="24"/>
+          <w:lang w:val="ro-RO"/>
+        </w:rPr>
+        <w:t>Cei doi doresc să-și caute un pachet de vacanță complet cu cazare și transport pentru 2 săptămâni</w:t>
+      </w:r>
+    </w:p>
+    <w:p>
+      <w:pPr>
+        <w:pStyle w:val="ListParagraph"/>
+        <w:numPr>
+          <w:ilvl w:val="0"/>
+          <w:numId w:val="47"/>
+        </w:numPr>
+        <w:spacing w:line="360" w:lineRule="auto"/>
+        <w:rPr>
+          <w:rFonts w:ascii="Times New Roman" w:hAnsi="Times New Roman" w:cs="Times New Roman"/>
+          <w:sz w:val="24"/>
+          <w:szCs w:val="24"/>
+          <w:lang w:val="ro-RO"/>
+        </w:rPr>
+      </w:pPr>
+      <w:r>
+        <w:rPr>
+          <w:rFonts w:ascii="Times New Roman" w:hAnsi="Times New Roman" w:cs="Times New Roman"/>
+          <w:sz w:val="24"/>
+          <w:szCs w:val="24"/>
+          <w:lang w:val="ro-RO"/>
+        </w:rPr>
+        <w:t xml:space="preserve">Daia Marius este pierdut în pagina de start a aplicației dar Chitiță observă butonul de „Holiday package” în </w:t>
+      </w:r>
+      <w:r>
+        <w:rPr>
+          <w:rFonts w:ascii="Times New Roman" w:hAnsi="Times New Roman" w:cs="Times New Roman"/>
+          <w:sz w:val="24"/>
+          <w:szCs w:val="24"/>
+          <w:lang w:val="ro-RO"/>
+        </w:rPr>
+        <w:t xml:space="preserve">partea </w:t>
+      </w:r>
+      <w:r>
+        <w:rPr>
+          <w:rFonts w:ascii="Times New Roman" w:hAnsi="Times New Roman" w:cs="Times New Roman"/>
+          <w:sz w:val="24"/>
+          <w:szCs w:val="24"/>
+          <w:lang w:val="ro-RO"/>
+        </w:rPr>
+        <w:t>dreapt</w:t>
+      </w:r>
+      <w:r>
+        <w:rPr>
+          <w:rFonts w:ascii="Times New Roman" w:hAnsi="Times New Roman" w:cs="Times New Roman"/>
+          <w:sz w:val="24"/>
+          <w:szCs w:val="24"/>
+          <w:lang w:val="ro-RO"/>
+        </w:rPr>
+        <w:t>ă</w:t>
+      </w:r>
+      <w:r>
+        <w:rPr>
+          <w:rFonts w:ascii="Times New Roman" w:hAnsi="Times New Roman" w:cs="Times New Roman"/>
+          <w:sz w:val="24"/>
+          <w:szCs w:val="24"/>
+          <w:lang w:val="ro-RO"/>
+        </w:rPr>
+        <w:t xml:space="preserve"> a meniului așa că-l acceseză. </w:t>
+      </w:r>
+    </w:p>
+    <w:p>
+      <w:pPr>
+        <w:pStyle w:val="ListParagraph"/>
+        <w:numPr>
+          <w:ilvl w:val="0"/>
+          <w:numId w:val="47"/>
+        </w:numPr>
+        <w:spacing w:line="360" w:lineRule="auto"/>
+        <w:rPr>
+          <w:rFonts w:ascii="Times New Roman" w:hAnsi="Times New Roman" w:cs="Times New Roman"/>
+          <w:sz w:val="24"/>
+          <w:szCs w:val="24"/>
+          <w:lang w:val="ro-RO"/>
+        </w:rPr>
+      </w:pPr>
+      <w:r>
+        <w:rPr>
+          <w:rFonts w:ascii="Times New Roman" w:hAnsi="Times New Roman" w:cs="Times New Roman"/>
+          <w:sz w:val="24"/>
+          <w:szCs w:val="24"/>
+          <w:lang w:val="ro-RO"/>
+        </w:rPr>
+        <w:t>Butonul deschide o fereastră cu câmpuri legate de perioadă și costuri aproximative</w:t>
+      </w:r>
+      <w:r>
+        <w:rPr>
+          <w:rFonts w:ascii="Times New Roman" w:hAnsi="Times New Roman" w:cs="Times New Roman"/>
+          <w:sz w:val="24"/>
+          <w:szCs w:val="24"/>
+          <w:lang w:val="ro-RO"/>
+        </w:rPr>
+        <w:t xml:space="preserve"> ale sejurului</w:t>
+      </w:r>
+      <w:r>
+        <w:rPr>
+          <w:rFonts w:ascii="Times New Roman" w:hAnsi="Times New Roman" w:cs="Times New Roman"/>
+          <w:sz w:val="24"/>
+          <w:szCs w:val="24"/>
+          <w:lang w:val="ro-RO"/>
+        </w:rPr>
+        <w:t>, Chirița ia inițiativa și începe să-l completeze. Acesta termină de completat fereastra dar când dorește să valideze chestionarul, Daia Marius îl oprește atrăgăndu-i atenția că suma introdusă nu este lei ci în euro, după o scurtă c</w:t>
+      </w:r>
+      <w:bookmarkStart w:id="18" w:name="_GoBack"/>
+      <w:bookmarkEnd w:id="18"/>
+      <w:r>
+        <w:rPr>
+          <w:rFonts w:ascii="Times New Roman" w:hAnsi="Times New Roman" w:cs="Times New Roman"/>
+          <w:sz w:val="24"/>
+          <w:szCs w:val="24"/>
+          <w:lang w:val="ro-RO"/>
+        </w:rPr>
+        <w:t>onsultare modifică valoarea din câmp în conformitate cu bugetul lor și trec la urmatorul pas.</w:t>
+      </w:r>
+    </w:p>
+    <w:p>
+      <w:pPr>
+        <w:pStyle w:val="ListParagraph"/>
+        <w:numPr>
+          <w:ilvl w:val="0"/>
+          <w:numId w:val="47"/>
+        </w:numPr>
+        <w:spacing w:line="360" w:lineRule="auto"/>
+        <w:rPr>
+          <w:rFonts w:ascii="Times New Roman" w:hAnsi="Times New Roman" w:cs="Times New Roman"/>
+          <w:sz w:val="24"/>
+          <w:szCs w:val="24"/>
+          <w:lang w:val="ro-RO"/>
+        </w:rPr>
+      </w:pPr>
+      <w:r>
+        <w:rPr>
+          <w:rFonts w:ascii="Times New Roman" w:hAnsi="Times New Roman" w:cs="Times New Roman"/>
+          <w:sz w:val="24"/>
+          <w:szCs w:val="24"/>
+          <w:lang w:val="ro-RO"/>
+        </w:rPr>
+        <w:t>Daia Marius observă că fereastra curentă s-a blocat , nu știe ce să facă așa că o închide.</w:t>
+      </w:r>
+    </w:p>
+    <w:p>
+      <w:pPr>
+        <w:pStyle w:val="ListParagraph"/>
+        <w:numPr>
+          <w:ilvl w:val="0"/>
+          <w:numId w:val="47"/>
+        </w:numPr>
+        <w:spacing w:line="360" w:lineRule="auto"/>
+        <w:rPr>
+          <w:rFonts w:ascii="Times New Roman" w:hAnsi="Times New Roman" w:cs="Times New Roman"/>
+          <w:sz w:val="24"/>
+          <w:szCs w:val="24"/>
+          <w:lang w:val="ro-RO"/>
+        </w:rPr>
+      </w:pPr>
+      <w:r>
+        <w:rPr>
+          <w:rFonts w:ascii="Times New Roman" w:hAnsi="Times New Roman" w:cs="Times New Roman"/>
+          <w:sz w:val="24"/>
+          <w:szCs w:val="24"/>
+          <w:lang w:val="ro-RO"/>
+        </w:rPr>
+        <w:t>Cei doi sunt derutați dar Chiriță observă un simbol de notificare în jurul butonului „Holiday package” , așa că acesția intuiesc ca acesta îi va redirecțion spre fereastra la care au ramas</w:t>
+      </w:r>
+      <w:r>
+        <w:rPr>
+          <w:rFonts w:ascii="Times New Roman" w:hAnsi="Times New Roman" w:cs="Times New Roman"/>
+          <w:sz w:val="24"/>
+          <w:szCs w:val="24"/>
+          <w:lang w:val="ro-RO"/>
+        </w:rPr>
+        <w:t>, ceea ce se și întâmplă.</w:t>
+      </w:r>
+    </w:p>
+    <w:p>
+      <w:pPr>
+        <w:pStyle w:val="ListParagraph"/>
+        <w:numPr>
+          <w:ilvl w:val="0"/>
+          <w:numId w:val="47"/>
+        </w:numPr>
+        <w:spacing w:line="360" w:lineRule="auto"/>
+        <w:rPr>
+          <w:rFonts w:ascii="Times New Roman" w:hAnsi="Times New Roman" w:cs="Times New Roman"/>
+          <w:sz w:val="24"/>
+          <w:szCs w:val="24"/>
+          <w:lang w:val="ro-RO"/>
+        </w:rPr>
+      </w:pPr>
+      <w:r>
+        <w:rPr>
+          <w:rFonts w:ascii="Times New Roman" w:hAnsi="Times New Roman" w:cs="Times New Roman"/>
+          <w:sz w:val="24"/>
+          <w:szCs w:val="24"/>
+          <w:lang w:val="ro-RO"/>
+        </w:rPr>
+        <w:t>După alegerea cazării și a transportului  acești</w:t>
+      </w:r>
+      <w:r>
+        <w:rPr>
+          <w:rFonts w:ascii="Times New Roman" w:hAnsi="Times New Roman" w:cs="Times New Roman"/>
+          <w:sz w:val="24"/>
+          <w:szCs w:val="24"/>
+          <w:lang w:val="ro-RO"/>
+        </w:rPr>
+        <w:t>a</w:t>
+      </w:r>
+      <w:r>
+        <w:rPr>
+          <w:rFonts w:ascii="Times New Roman" w:hAnsi="Times New Roman" w:cs="Times New Roman"/>
+          <w:sz w:val="24"/>
+          <w:szCs w:val="24"/>
+          <w:lang w:val="ro-RO"/>
+        </w:rPr>
+        <w:t xml:space="preserve"> completează ultimele câmpuri cu datele cardului.</w:t>
+      </w:r>
+    </w:p>
+    <w:p>
+      <w:pPr>
+        <w:pStyle w:val="ListParagraph"/>
+        <w:numPr>
+          <w:ilvl w:val="0"/>
+          <w:numId w:val="47"/>
+        </w:numPr>
+        <w:spacing w:line="360" w:lineRule="auto"/>
+        <w:rPr>
+          <w:rFonts w:ascii="Times New Roman" w:hAnsi="Times New Roman" w:cs="Times New Roman"/>
+          <w:sz w:val="24"/>
+          <w:szCs w:val="24"/>
+          <w:lang w:val="ro-RO"/>
+        </w:rPr>
+      </w:pPr>
+      <w:r>
+        <w:rPr>
+          <w:rFonts w:ascii="Times New Roman" w:hAnsi="Times New Roman" w:cs="Times New Roman"/>
+          <w:sz w:val="24"/>
+          <w:szCs w:val="24"/>
+          <w:lang w:val="ro-RO"/>
+        </w:rPr>
+        <w:t>Cei doi au întâmpinat cateva dificultăți, dar interfața platformei a reușit să-i ajute în rezolvarea acestora.</w:t>
+      </w:r>
+    </w:p>
+    <w:p>
+      <w:pPr>
+        <w:jc w:val="both"/>
+        <w:rPr>
+          <w:rFonts w:ascii="Times New Roman" w:hAnsi="Times New Roman" w:cs="Times New Roman"/>
+          <w:sz w:val="24"/>
+          <w:szCs w:val="24"/>
+          <w:lang w:val="ro-RO"/>
+        </w:rPr>
+      </w:pPr>
+    </w:p>
+    <w:p>
+      <w:pPr>
         <w:pStyle w:val="Heading1"/>
         <w:numPr>
           <w:ilvl w:val="0"/>
@@ -14672,7 +15234,7 @@
           <w:lang w:val="ro-RO"/>
         </w:rPr>
       </w:pPr>
-      <w:bookmarkStart w:id="18" w:name="_Toc36756720"/>
+      <w:bookmarkStart w:id="19" w:name="_Toc36756720"/>
       <w:r>
         <w:rPr>
           <w:rFonts w:ascii="Times New Roman" w:hAnsi="Times New Roman" w:cs="Times New Roman"/>
@@ -14680,10 +15242,9 @@
           <w:szCs w:val="32"/>
           <w:lang w:val="ro-RO"/>
         </w:rPr>
-        <w:lastRenderedPageBreak/>
         <w:t>Post-testare</w:t>
       </w:r>
-      <w:bookmarkEnd w:id="18"/>
+      <w:bookmarkEnd w:id="19"/>
     </w:p>
     <w:p>
       <w:pPr>
@@ -14700,7 +15261,7 @@
           <w:lang w:val="ro-RO"/>
         </w:rPr>
       </w:pPr>
-      <w:bookmarkStart w:id="19" w:name="_Toc36756721"/>
+      <w:bookmarkStart w:id="20" w:name="_Toc36756721"/>
       <w:r>
         <w:rPr>
           <w:rFonts w:ascii="Times New Roman" w:hAnsi="Times New Roman" w:cs="Times New Roman"/>
@@ -14710,7 +15271,7 @@
         </w:rPr>
         <w:t>Chestionar post-testare</w:t>
       </w:r>
-      <w:bookmarkEnd w:id="19"/>
+      <w:bookmarkEnd w:id="20"/>
     </w:p>
     <w:p>
       <w:pPr>
@@ -15035,6 +15596,7 @@
           <w:szCs w:val="24"/>
           <w:lang w:val="ro-RO"/>
         </w:rPr>
+        <w:lastRenderedPageBreak/>
         <w:t xml:space="preserve">4 </w:t>
       </w:r>
       <w:r>
@@ -16338,7 +16900,6 @@
           <w:szCs w:val="24"/>
           <w:lang w:val="ro-RO"/>
         </w:rPr>
-        <w:lastRenderedPageBreak/>
         <w:t>Pe o scar</w:t>
       </w:r>
       <w:r>
@@ -16745,7 +17306,7 @@
           <w:lang w:val="ro-RO"/>
         </w:rPr>
       </w:pPr>
-      <w:bookmarkStart w:id="20" w:name="_Toc36756722"/>
+      <w:bookmarkStart w:id="21" w:name="_Toc36756722"/>
       <w:r>
         <w:rPr>
           <w:rFonts w:ascii="Times New Roman" w:eastAsiaTheme="minorHAnsi" w:hAnsi="Times New Roman" w:cs="Times New Roman"/>
@@ -16755,7 +17316,7 @@
         </w:rPr>
         <w:t>Explicarea chestionariului post-testare</w:t>
       </w:r>
-      <w:bookmarkEnd w:id="20"/>
+      <w:bookmarkEnd w:id="21"/>
     </w:p>
     <w:p>
       <w:pPr>
@@ -16782,6 +17343,7 @@
           <w:sz w:val="24"/>
           <w:lang w:val="ro-RO"/>
         </w:rPr>
+        <w:lastRenderedPageBreak/>
         <w:t>Î</w:t>
       </w:r>
       <w:r>
@@ -18027,7 +18589,7 @@
           <w:lang w:val="ro-RO"/>
         </w:rPr>
       </w:pPr>
-      <w:bookmarkStart w:id="21" w:name="_Toc36756723"/>
+      <w:bookmarkStart w:id="22" w:name="_Toc36756723"/>
       <w:r>
         <w:rPr>
           <w:rFonts w:ascii="Times New Roman" w:hAnsi="Times New Roman" w:cs="Times New Roman"/>
@@ -18038,7 +18600,7 @@
         <w:lastRenderedPageBreak/>
         <w:t>Puncte tari si puncte slabe</w:t>
       </w:r>
-      <w:bookmarkEnd w:id="21"/>
+      <w:bookmarkEnd w:id="22"/>
     </w:p>
     <w:p>
       <w:pPr>
@@ -18055,7 +18617,7 @@
           <w:lang w:val="ro-RO"/>
         </w:rPr>
       </w:pPr>
-      <w:bookmarkStart w:id="22" w:name="_Toc36756724"/>
+      <w:bookmarkStart w:id="23" w:name="_Toc36756724"/>
       <w:r>
         <w:rPr>
           <w:rFonts w:ascii="Times New Roman" w:hAnsi="Times New Roman" w:cs="Times New Roman"/>
@@ -18065,12 +18627,13 @@
         </w:rPr>
         <w:t>Puncte tari</w:t>
       </w:r>
-      <w:bookmarkEnd w:id="22"/>
+      <w:bookmarkEnd w:id="23"/>
     </w:p>
     <w:p>
       <w:pPr>
         <w:jc w:val="both"/>
         <w:rPr>
+          <w:rFonts w:ascii="Times New Roman" w:hAnsi="Times New Roman" w:cs="Times New Roman"/>
           <w:lang w:val="ro-RO"/>
         </w:rPr>
       </w:pPr>
@@ -18212,7 +18775,7 @@
           <w:lang w:val="ro-RO"/>
         </w:rPr>
       </w:pPr>
-      <w:bookmarkStart w:id="23" w:name="_Toc36756725"/>
+      <w:bookmarkStart w:id="24" w:name="_Toc36756725"/>
       <w:r>
         <w:rPr>
           <w:rFonts w:ascii="Times New Roman" w:hAnsi="Times New Roman" w:cs="Times New Roman"/>
@@ -18222,12 +18785,13 @@
         </w:rPr>
         <w:t>Puncte slabe</w:t>
       </w:r>
-      <w:bookmarkEnd w:id="23"/>
+      <w:bookmarkEnd w:id="24"/>
     </w:p>
     <w:p>
       <w:pPr>
         <w:jc w:val="both"/>
         <w:rPr>
+          <w:rFonts w:ascii="Times New Roman" w:hAnsi="Times New Roman" w:cs="Times New Roman"/>
           <w:lang w:val="ro-RO"/>
         </w:rPr>
       </w:pPr>
@@ -18378,6 +18942,7 @@
         <w:ind w:left="1077" w:hanging="357"/>
         <w:jc w:val="both"/>
         <w:rPr>
+          <w:rFonts w:ascii="Times New Roman" w:hAnsi="Times New Roman" w:cs="Times New Roman"/>
           <w:lang w:val="ro-RO"/>
         </w:rPr>
       </w:pPr>
@@ -18406,7 +18971,7 @@
           <w:lang w:val="ro-RO"/>
         </w:rPr>
       </w:pPr>
-      <w:bookmarkStart w:id="24" w:name="_Toc36756726"/>
+      <w:bookmarkStart w:id="25" w:name="_Toc36756726"/>
       <w:r>
         <w:rPr>
           <w:rFonts w:ascii="Times New Roman" w:hAnsi="Times New Roman" w:cs="Times New Roman"/>
@@ -18417,12 +18982,13 @@
         <w:lastRenderedPageBreak/>
         <w:t>Imbunatatiri de design</w:t>
       </w:r>
-      <w:bookmarkEnd w:id="24"/>
+      <w:bookmarkEnd w:id="25"/>
     </w:p>
     <w:p>
       <w:pPr>
         <w:jc w:val="both"/>
         <w:rPr>
+          <w:rFonts w:ascii="Times New Roman" w:hAnsi="Times New Roman" w:cs="Times New Roman"/>
           <w:lang w:val="ro-RO"/>
         </w:rPr>
       </w:pPr>
@@ -18604,7 +19170,7 @@
           <w:lang w:val="ro-RO"/>
         </w:rPr>
       </w:pPr>
-      <w:bookmarkStart w:id="25" w:name="_Toc36756727"/>
+      <w:bookmarkStart w:id="26" w:name="_Toc36756727"/>
       <w:r>
         <w:rPr>
           <w:rFonts w:ascii="Times New Roman" w:hAnsi="Times New Roman" w:cs="Times New Roman"/>
@@ -18614,16 +19180,15 @@
         </w:rPr>
         <w:t>Concluzii</w:t>
       </w:r>
-      <w:bookmarkEnd w:id="25"/>
-    </w:p>
-    <w:p>
-      <w:pPr>
-        <w:rPr>
-          <w:lang w:val="ro-RO"/>
-        </w:rPr>
-      </w:pPr>
-      <w:bookmarkStart w:id="26" w:name="_GoBack"/>
       <w:bookmarkEnd w:id="26"/>
+    </w:p>
+    <w:p>
+      <w:pPr>
+        <w:rPr>
+          <w:rFonts w:ascii="Times New Roman" w:hAnsi="Times New Roman" w:cs="Times New Roman"/>
+          <w:lang w:val="ro-RO"/>
+        </w:rPr>
+      </w:pPr>
     </w:p>
     <w:p>
       <w:pPr>
@@ -18641,15 +19206,7 @@
           <w:sz w:val="24"/>
           <w:lang w:val="ro-RO"/>
         </w:rPr>
-        <w:t>Studiul de uzabilitate își propune testarea interfeței grafice din punctul de vederea al interacțiunii cu utilizatori cu diferite nivele de cunostiințe tehnice și analizarea comportamentului și a timpului de răspuns al acestora. Astfel, se urmărește atingerea interfeței ideale, care să fie atât intuitivă și ușor de folosit, cât și eficientă care să permită și să nu genereze niciun impediment niciunei clase de uti</w:t>
-      </w:r>
-      <w:r>
-        <w:rPr>
-          <w:rFonts w:ascii="Times New Roman" w:hAnsi="Times New Roman" w:cs="Times New Roman"/>
-          <w:sz w:val="24"/>
-          <w:lang w:val="ro-RO"/>
-        </w:rPr>
-        <w:t>lizatori.</w:t>
+        <w:t>Studiul de uzabilitate își propune testarea interfeței grafice din punctul de vederea al interacțiunii cu utilizatori cu diferite nivele de cunostiințe tehnice și analizarea comportamentului și a timpului de răspuns al acestora. Astfel, se urmărește atingerea interfeței ideale, care să fie atât intuitivă și ușor de folosit, cât și eficientă care să permită și să nu genereze niciun impediment niciunei clase de utilizatori.</w:t>
       </w:r>
     </w:p>
     <w:p>
@@ -18668,15 +19225,7 @@
           <w:sz w:val="24"/>
           <w:lang w:val="ro-RO"/>
         </w:rPr>
-        <w:t>Pentru realizarea acesteia, este necesar un feedback de la cât mai mulți utilizatori pentru a înțelege problemele și modul în care aceștia intuiesc și încearcă să realizeze anumite sarcini. Prin finalizarea studiului, se vor obține anumite observații sau probleme referitoare la design-ul interfeței și în același timp sugestii despre cum i-</w:t>
-      </w:r>
-      <w:r>
-        <w:rPr>
-          <w:rFonts w:ascii="Times New Roman" w:hAnsi="Times New Roman" w:cs="Times New Roman"/>
-          <w:sz w:val="24"/>
-          <w:lang w:val="ro-RO"/>
-        </w:rPr>
-        <w:t>ar fi mai facil utilizatorului.</w:t>
+        <w:t>Pentru realizarea acesteia, este necesar un feedback de la cât mai mulți utilizatori pentru a înțelege problemele și modul în care aceștia intuiesc și încearcă să realizeze anumite sarcini. Prin finalizarea studiului, se vor obține anumite observații sau probleme referitoare la design-ul interfeței și în același timp sugestii despre cum i-ar fi mai facil utilizatorului.</w:t>
       </w:r>
     </w:p>
     <w:p>
@@ -18723,8 +19272,8 @@
 </file>
 
 <file path=word/numbering.xml><?xml version="1.0" encoding="utf-8"?>
-<w:numbering xmlns:wpc="http://schemas.microsoft.com/office/word/2010/wordprocessingCanvas" xmlns:mc="http://schemas.openxmlformats.org/markup-compatibility/2006" xmlns:o="urn:schemas-microsoft-com:office:office" xmlns:r="http://schemas.openxmlformats.org/officeDocument/2006/relationships" xmlns:m="http://schemas.openxmlformats.org/officeDocument/2006/math" xmlns:v="urn:schemas-microsoft-com:vml" xmlns:wp14="http://schemas.microsoft.com/office/word/2010/wordprocessingDrawing" xmlns:wp="http://schemas.openxmlformats.org/drawingml/2006/wordprocessingDrawing" xmlns:w10="urn:schemas-microsoft-com:office:word" xmlns:w="http://schemas.openxmlformats.org/wordprocessingml/2006/main" xmlns:w14="http://schemas.microsoft.com/office/word/2010/wordml" xmlns:wpg="http://schemas.microsoft.com/office/word/2010/wordprocessingGroup" xmlns:wpi="http://schemas.microsoft.com/office/word/2010/wordprocessingInk" xmlns:wne="http://schemas.microsoft.com/office/word/2006/wordml" xmlns:wps="http://schemas.microsoft.com/office/word/2010/wordprocessingShape" mc:Ignorable="w14 wp14">
-  <w:abstractNum w:abstractNumId="0">
+<w:numbering xmlns:wpc="http://schemas.microsoft.com/office/word/2010/wordprocessingCanvas" xmlns:cx="http://schemas.microsoft.com/office/drawing/2014/chartex" xmlns:cx1="http://schemas.microsoft.com/office/drawing/2015/9/8/chartex" xmlns:cx2="http://schemas.microsoft.com/office/drawing/2015/10/21/chartex" xmlns:cx3="http://schemas.microsoft.com/office/drawing/2016/5/9/chartex" xmlns:cx4="http://schemas.microsoft.com/office/drawing/2016/5/10/chartex" xmlns:cx5="http://schemas.microsoft.com/office/drawing/2016/5/11/chartex" xmlns:cx6="http://schemas.microsoft.com/office/drawing/2016/5/12/chartex" xmlns:cx7="http://schemas.microsoft.com/office/drawing/2016/5/13/chartex" xmlns:cx8="http://schemas.microsoft.com/office/drawing/2016/5/14/chartex" xmlns:mc="http://schemas.openxmlformats.org/markup-compatibility/2006" xmlns:aink="http://schemas.microsoft.com/office/drawing/2016/ink" xmlns:am3d="http://schemas.microsoft.com/office/drawing/2017/model3d" xmlns:o="urn:schemas-microsoft-com:office:office" xmlns:r="http://schemas.openxmlformats.org/officeDocument/2006/relationships" xmlns:m="http://schemas.openxmlformats.org/officeDocument/2006/math" xmlns:v="urn:schemas-microsoft-com:vml" xmlns:wp14="http://schemas.microsoft.com/office/word/2010/wordprocessingDrawing" xmlns:wp="http://schemas.openxmlformats.org/drawingml/2006/wordprocessingDrawing" xmlns:w10="urn:schemas-microsoft-com:office:word" xmlns:w="http://schemas.openxmlformats.org/wordprocessingml/2006/main" xmlns:w14="http://schemas.microsoft.com/office/word/2010/wordml" xmlns:w15="http://schemas.microsoft.com/office/word/2012/wordml" xmlns:w16cid="http://schemas.microsoft.com/office/word/2016/wordml/cid" xmlns:w16se="http://schemas.microsoft.com/office/word/2015/wordml/symex" xmlns:wpg="http://schemas.microsoft.com/office/word/2010/wordprocessingGroup" xmlns:wpi="http://schemas.microsoft.com/office/word/2010/wordprocessingInk" xmlns:wne="http://schemas.microsoft.com/office/word/2006/wordml" xmlns:wps="http://schemas.microsoft.com/office/word/2010/wordprocessingShape" mc:Ignorable="w14 w15 w16se w16cid wp14">
+  <w:abstractNum w:abstractNumId="0" w15:restartNumberingAfterBreak="0">
     <w:nsid w:val="021344C6"/>
     <w:multiLevelType w:val="hybridMultilevel"/>
     <w:tmpl w:val="63541152"/>
@@ -18837,7 +19386,7 @@
       </w:rPr>
     </w:lvl>
   </w:abstractNum>
-  <w:abstractNum w:abstractNumId="1">
+  <w:abstractNum w:abstractNumId="1" w15:restartNumberingAfterBreak="0">
     <w:nsid w:val="06B27E11"/>
     <w:multiLevelType w:val="multilevel"/>
     <w:tmpl w:val="0409001F"/>
@@ -18923,7 +19472,7 @@
       </w:pPr>
     </w:lvl>
   </w:abstractNum>
-  <w:abstractNum w:abstractNumId="2">
+  <w:abstractNum w:abstractNumId="2" w15:restartNumberingAfterBreak="0">
     <w:nsid w:val="082C3B5E"/>
     <w:multiLevelType w:val="multilevel"/>
     <w:tmpl w:val="0409001F"/>
@@ -19009,7 +19558,7 @@
       </w:pPr>
     </w:lvl>
   </w:abstractNum>
-  <w:abstractNum w:abstractNumId="3">
+  <w:abstractNum w:abstractNumId="3" w15:restartNumberingAfterBreak="0">
     <w:nsid w:val="08DB5DB3"/>
     <w:multiLevelType w:val="multilevel"/>
     <w:tmpl w:val="685059CA"/>
@@ -19131,7 +19680,7 @@
       </w:rPr>
     </w:lvl>
   </w:abstractNum>
-  <w:abstractNum w:abstractNumId="4">
+  <w:abstractNum w:abstractNumId="4" w15:restartNumberingAfterBreak="0">
     <w:nsid w:val="10135D62"/>
     <w:multiLevelType w:val="hybridMultilevel"/>
     <w:tmpl w:val="89EA5BE4"/>
@@ -19244,7 +19793,120 @@
       </w:rPr>
     </w:lvl>
   </w:abstractNum>
-  <w:abstractNum w:abstractNumId="5">
+  <w:abstractNum w:abstractNumId="5" w15:restartNumberingAfterBreak="0">
+    <w:nsid w:val="13FB3C9C"/>
+    <w:multiLevelType w:val="hybridMultilevel"/>
+    <w:tmpl w:val="BD6EAEF4"/>
+    <w:lvl w:ilvl="0" w:tplc="04090001">
+      <w:start w:val="1"/>
+      <w:numFmt w:val="bullet"/>
+      <w:lvlText w:val=""/>
+      <w:lvlJc w:val="left"/>
+      <w:pPr>
+        <w:ind w:left="720" w:hanging="360"/>
+      </w:pPr>
+      <w:rPr>
+        <w:rFonts w:ascii="Symbol" w:hAnsi="Symbol" w:hint="default"/>
+      </w:rPr>
+    </w:lvl>
+    <w:lvl w:ilvl="1" w:tplc="04090001">
+      <w:start w:val="1"/>
+      <w:numFmt w:val="bullet"/>
+      <w:lvlText w:val=""/>
+      <w:lvlJc w:val="left"/>
+      <w:pPr>
+        <w:ind w:left="1440" w:hanging="360"/>
+      </w:pPr>
+      <w:rPr>
+        <w:rFonts w:ascii="Symbol" w:hAnsi="Symbol" w:hint="default"/>
+      </w:rPr>
+    </w:lvl>
+    <w:lvl w:ilvl="2" w:tplc="04090005" w:tentative="1">
+      <w:start w:val="1"/>
+      <w:numFmt w:val="bullet"/>
+      <w:lvlText w:val=""/>
+      <w:lvlJc w:val="left"/>
+      <w:pPr>
+        <w:ind w:left="2160" w:hanging="360"/>
+      </w:pPr>
+      <w:rPr>
+        <w:rFonts w:ascii="Wingdings" w:hAnsi="Wingdings" w:hint="default"/>
+      </w:rPr>
+    </w:lvl>
+    <w:lvl w:ilvl="3" w:tplc="04090001" w:tentative="1">
+      <w:start w:val="1"/>
+      <w:numFmt w:val="bullet"/>
+      <w:lvlText w:val=""/>
+      <w:lvlJc w:val="left"/>
+      <w:pPr>
+        <w:ind w:left="2880" w:hanging="360"/>
+      </w:pPr>
+      <w:rPr>
+        <w:rFonts w:ascii="Symbol" w:hAnsi="Symbol" w:hint="default"/>
+      </w:rPr>
+    </w:lvl>
+    <w:lvl w:ilvl="4" w:tplc="04090003" w:tentative="1">
+      <w:start w:val="1"/>
+      <w:numFmt w:val="bullet"/>
+      <w:lvlText w:val="o"/>
+      <w:lvlJc w:val="left"/>
+      <w:pPr>
+        <w:ind w:left="3600" w:hanging="360"/>
+      </w:pPr>
+      <w:rPr>
+        <w:rFonts w:ascii="Courier New" w:hAnsi="Courier New" w:cs="Courier New" w:hint="default"/>
+      </w:rPr>
+    </w:lvl>
+    <w:lvl w:ilvl="5" w:tplc="04090005" w:tentative="1">
+      <w:start w:val="1"/>
+      <w:numFmt w:val="bullet"/>
+      <w:lvlText w:val=""/>
+      <w:lvlJc w:val="left"/>
+      <w:pPr>
+        <w:ind w:left="4320" w:hanging="360"/>
+      </w:pPr>
+      <w:rPr>
+        <w:rFonts w:ascii="Wingdings" w:hAnsi="Wingdings" w:hint="default"/>
+      </w:rPr>
+    </w:lvl>
+    <w:lvl w:ilvl="6" w:tplc="04090001" w:tentative="1">
+      <w:start w:val="1"/>
+      <w:numFmt w:val="bullet"/>
+      <w:lvlText w:val=""/>
+      <w:lvlJc w:val="left"/>
+      <w:pPr>
+        <w:ind w:left="5040" w:hanging="360"/>
+      </w:pPr>
+      <w:rPr>
+        <w:rFonts w:ascii="Symbol" w:hAnsi="Symbol" w:hint="default"/>
+      </w:rPr>
+    </w:lvl>
+    <w:lvl w:ilvl="7" w:tplc="04090003" w:tentative="1">
+      <w:start w:val="1"/>
+      <w:numFmt w:val="bullet"/>
+      <w:lvlText w:val="o"/>
+      <w:lvlJc w:val="left"/>
+      <w:pPr>
+        <w:ind w:left="5760" w:hanging="360"/>
+      </w:pPr>
+      <w:rPr>
+        <w:rFonts w:ascii="Courier New" w:hAnsi="Courier New" w:cs="Courier New" w:hint="default"/>
+      </w:rPr>
+    </w:lvl>
+    <w:lvl w:ilvl="8" w:tplc="04090005" w:tentative="1">
+      <w:start w:val="1"/>
+      <w:numFmt w:val="bullet"/>
+      <w:lvlText w:val=""/>
+      <w:lvlJc w:val="left"/>
+      <w:pPr>
+        <w:ind w:left="6480" w:hanging="360"/>
+      </w:pPr>
+      <w:rPr>
+        <w:rFonts w:ascii="Wingdings" w:hAnsi="Wingdings" w:hint="default"/>
+      </w:rPr>
+    </w:lvl>
+  </w:abstractNum>
+  <w:abstractNum w:abstractNumId="6" w15:restartNumberingAfterBreak="0">
     <w:nsid w:val="17B64785"/>
     <w:multiLevelType w:val="hybridMultilevel"/>
     <w:tmpl w:val="7D7801FA"/>
@@ -19333,7 +19995,7 @@
       </w:pPr>
     </w:lvl>
   </w:abstractNum>
-  <w:abstractNum w:abstractNumId="6">
+  <w:abstractNum w:abstractNumId="7" w15:restartNumberingAfterBreak="0">
     <w:nsid w:val="18BE6863"/>
     <w:multiLevelType w:val="multilevel"/>
     <w:tmpl w:val="E76A4D1E"/>
@@ -19446,7 +20108,7 @@
       </w:rPr>
     </w:lvl>
   </w:abstractNum>
-  <w:abstractNum w:abstractNumId="7">
+  <w:abstractNum w:abstractNumId="8" w15:restartNumberingAfterBreak="0">
     <w:nsid w:val="1BA675C9"/>
     <w:multiLevelType w:val="hybridMultilevel"/>
     <w:tmpl w:val="DEB69DAE"/>
@@ -19559,7 +20221,7 @@
       </w:rPr>
     </w:lvl>
   </w:abstractNum>
-  <w:abstractNum w:abstractNumId="8">
+  <w:abstractNum w:abstractNumId="9" w15:restartNumberingAfterBreak="0">
     <w:nsid w:val="1D5154C6"/>
     <w:multiLevelType w:val="multilevel"/>
     <w:tmpl w:val="0409001F"/>
@@ -19645,7 +20307,7 @@
       </w:pPr>
     </w:lvl>
   </w:abstractNum>
-  <w:abstractNum w:abstractNumId="9">
+  <w:abstractNum w:abstractNumId="10" w15:restartNumberingAfterBreak="0">
     <w:nsid w:val="1FDF71E7"/>
     <w:multiLevelType w:val="hybridMultilevel"/>
     <w:tmpl w:val="9E00D3AE"/>
@@ -19734,7 +20396,7 @@
       </w:pPr>
     </w:lvl>
   </w:abstractNum>
-  <w:abstractNum w:abstractNumId="10">
+  <w:abstractNum w:abstractNumId="11" w15:restartNumberingAfterBreak="0">
     <w:nsid w:val="203D7045"/>
     <w:multiLevelType w:val="multilevel"/>
     <w:tmpl w:val="0409001D"/>
@@ -19820,7 +20482,7 @@
       </w:pPr>
     </w:lvl>
   </w:abstractNum>
-  <w:abstractNum w:abstractNumId="11">
+  <w:abstractNum w:abstractNumId="12" w15:restartNumberingAfterBreak="0">
     <w:nsid w:val="205A672B"/>
     <w:multiLevelType w:val="multilevel"/>
     <w:tmpl w:val="04090025"/>
@@ -19915,7 +20577,7 @@
       </w:pPr>
     </w:lvl>
   </w:abstractNum>
-  <w:abstractNum w:abstractNumId="12">
+  <w:abstractNum w:abstractNumId="13" w15:restartNumberingAfterBreak="0">
     <w:nsid w:val="227D5BA9"/>
     <w:multiLevelType w:val="hybridMultilevel"/>
     <w:tmpl w:val="12B6507A"/>
@@ -20004,7 +20666,7 @@
       </w:pPr>
     </w:lvl>
   </w:abstractNum>
-  <w:abstractNum w:abstractNumId="13">
+  <w:abstractNum w:abstractNumId="14" w15:restartNumberingAfterBreak="0">
     <w:nsid w:val="23C33AC6"/>
     <w:multiLevelType w:val="multilevel"/>
     <w:tmpl w:val="0409001F"/>
@@ -20090,7 +20752,7 @@
       </w:pPr>
     </w:lvl>
   </w:abstractNum>
-  <w:abstractNum w:abstractNumId="14">
+  <w:abstractNum w:abstractNumId="15" w15:restartNumberingAfterBreak="0">
     <w:nsid w:val="25304E22"/>
     <w:multiLevelType w:val="multilevel"/>
     <w:tmpl w:val="89563CBA"/>
@@ -20203,7 +20865,7 @@
       </w:rPr>
     </w:lvl>
   </w:abstractNum>
-  <w:abstractNum w:abstractNumId="15">
+  <w:abstractNum w:abstractNumId="16" w15:restartNumberingAfterBreak="0">
     <w:nsid w:val="26EF498E"/>
     <w:multiLevelType w:val="hybridMultilevel"/>
     <w:tmpl w:val="13224DB4"/>
@@ -20316,7 +20978,7 @@
       </w:rPr>
     </w:lvl>
   </w:abstractNum>
-  <w:abstractNum w:abstractNumId="16">
+  <w:abstractNum w:abstractNumId="17" w15:restartNumberingAfterBreak="0">
     <w:nsid w:val="27116217"/>
     <w:multiLevelType w:val="multilevel"/>
     <w:tmpl w:val="0409001F"/>
@@ -20402,7 +21064,7 @@
       </w:pPr>
     </w:lvl>
   </w:abstractNum>
-  <w:abstractNum w:abstractNumId="17">
+  <w:abstractNum w:abstractNumId="18" w15:restartNumberingAfterBreak="0">
     <w:nsid w:val="34572BB1"/>
     <w:multiLevelType w:val="multilevel"/>
     <w:tmpl w:val="0409001F"/>
@@ -20488,7 +21150,7 @@
       </w:pPr>
     </w:lvl>
   </w:abstractNum>
-  <w:abstractNum w:abstractNumId="18">
+  <w:abstractNum w:abstractNumId="19" w15:restartNumberingAfterBreak="0">
     <w:nsid w:val="37A147EE"/>
     <w:multiLevelType w:val="multilevel"/>
     <w:tmpl w:val="A23E97CE"/>
@@ -20577,7 +21239,7 @@
       </w:pPr>
     </w:lvl>
   </w:abstractNum>
-  <w:abstractNum w:abstractNumId="19">
+  <w:abstractNum w:abstractNumId="20" w15:restartNumberingAfterBreak="0">
     <w:nsid w:val="3BB4294D"/>
     <w:multiLevelType w:val="multilevel"/>
     <w:tmpl w:val="0409001F"/>
@@ -20663,7 +21325,7 @@
       </w:pPr>
     </w:lvl>
   </w:abstractNum>
-  <w:abstractNum w:abstractNumId="20">
+  <w:abstractNum w:abstractNumId="21" w15:restartNumberingAfterBreak="0">
     <w:nsid w:val="3CBD50A7"/>
     <w:multiLevelType w:val="multilevel"/>
     <w:tmpl w:val="0409001F"/>
@@ -20749,7 +21411,7 @@
       </w:pPr>
     </w:lvl>
   </w:abstractNum>
-  <w:abstractNum w:abstractNumId="21">
+  <w:abstractNum w:abstractNumId="22" w15:restartNumberingAfterBreak="0">
     <w:nsid w:val="3E3C4932"/>
     <w:multiLevelType w:val="multilevel"/>
     <w:tmpl w:val="E76A4D1E"/>
@@ -20862,7 +21524,7 @@
       </w:rPr>
     </w:lvl>
   </w:abstractNum>
-  <w:abstractNum w:abstractNumId="22">
+  <w:abstractNum w:abstractNumId="23" w15:restartNumberingAfterBreak="0">
     <w:nsid w:val="3F78204D"/>
     <w:multiLevelType w:val="multilevel"/>
     <w:tmpl w:val="0409001F"/>
@@ -20948,7 +21610,7 @@
       </w:pPr>
     </w:lvl>
   </w:abstractNum>
-  <w:abstractNum w:abstractNumId="23">
+  <w:abstractNum w:abstractNumId="24" w15:restartNumberingAfterBreak="0">
     <w:nsid w:val="491143B3"/>
     <w:multiLevelType w:val="hybridMultilevel"/>
     <w:tmpl w:val="F5345DF6"/>
@@ -21061,7 +21723,7 @@
       </w:rPr>
     </w:lvl>
   </w:abstractNum>
-  <w:abstractNum w:abstractNumId="24">
+  <w:abstractNum w:abstractNumId="25" w15:restartNumberingAfterBreak="0">
     <w:nsid w:val="4A7D5F02"/>
     <w:multiLevelType w:val="multilevel"/>
     <w:tmpl w:val="E76A4D1E"/>
@@ -21174,7 +21836,7 @@
       </w:rPr>
     </w:lvl>
   </w:abstractNum>
-  <w:abstractNum w:abstractNumId="25">
+  <w:abstractNum w:abstractNumId="26" w15:restartNumberingAfterBreak="0">
     <w:nsid w:val="4AE04AEF"/>
     <w:multiLevelType w:val="hybridMultilevel"/>
     <w:tmpl w:val="E93EA832"/>
@@ -21287,7 +21949,7 @@
       </w:rPr>
     </w:lvl>
   </w:abstractNum>
-  <w:abstractNum w:abstractNumId="26">
+  <w:abstractNum w:abstractNumId="27" w15:restartNumberingAfterBreak="0">
     <w:nsid w:val="4D2703B0"/>
     <w:multiLevelType w:val="multilevel"/>
     <w:tmpl w:val="E76A4D1E"/>
@@ -21400,7 +22062,7 @@
       </w:rPr>
     </w:lvl>
   </w:abstractNum>
-  <w:abstractNum w:abstractNumId="27">
+  <w:abstractNum w:abstractNumId="28" w15:restartNumberingAfterBreak="0">
     <w:nsid w:val="4D754EF2"/>
     <w:multiLevelType w:val="hybridMultilevel"/>
     <w:tmpl w:val="A0182C90"/>
@@ -21513,7 +22175,7 @@
       </w:rPr>
     </w:lvl>
   </w:abstractNum>
-  <w:abstractNum w:abstractNumId="28">
+  <w:abstractNum w:abstractNumId="29" w15:restartNumberingAfterBreak="0">
     <w:nsid w:val="561E0766"/>
     <w:multiLevelType w:val="hybridMultilevel"/>
     <w:tmpl w:val="ED58D402"/>
@@ -21626,7 +22288,7 @@
       </w:rPr>
     </w:lvl>
   </w:abstractNum>
-  <w:abstractNum w:abstractNumId="29">
+  <w:abstractNum w:abstractNumId="30" w15:restartNumberingAfterBreak="0">
     <w:nsid w:val="58E5174F"/>
     <w:multiLevelType w:val="hybridMultilevel"/>
     <w:tmpl w:val="B138525E"/>
@@ -21739,7 +22401,7 @@
       </w:rPr>
     </w:lvl>
   </w:abstractNum>
-  <w:abstractNum w:abstractNumId="30">
+  <w:abstractNum w:abstractNumId="31" w15:restartNumberingAfterBreak="0">
     <w:nsid w:val="5C795A59"/>
     <w:multiLevelType w:val="multilevel"/>
     <w:tmpl w:val="0409001D"/>
@@ -21825,7 +22487,7 @@
       </w:pPr>
     </w:lvl>
   </w:abstractNum>
-  <w:abstractNum w:abstractNumId="31">
+  <w:abstractNum w:abstractNumId="32" w15:restartNumberingAfterBreak="0">
     <w:nsid w:val="5CC246E6"/>
     <w:multiLevelType w:val="hybridMultilevel"/>
     <w:tmpl w:val="A6186314"/>
@@ -21914,7 +22576,7 @@
       </w:pPr>
     </w:lvl>
   </w:abstractNum>
-  <w:abstractNum w:abstractNumId="32">
+  <w:abstractNum w:abstractNumId="33" w15:restartNumberingAfterBreak="0">
     <w:nsid w:val="5DC468E5"/>
     <w:multiLevelType w:val="multilevel"/>
     <w:tmpl w:val="11AC67BA"/>
@@ -22027,7 +22689,7 @@
       </w:rPr>
     </w:lvl>
   </w:abstractNum>
-  <w:abstractNum w:abstractNumId="33">
+  <w:abstractNum w:abstractNumId="34" w15:restartNumberingAfterBreak="0">
     <w:nsid w:val="62C614E8"/>
     <w:multiLevelType w:val="multilevel"/>
     <w:tmpl w:val="0409001F"/>
@@ -22113,7 +22775,7 @@
       </w:pPr>
     </w:lvl>
   </w:abstractNum>
-  <w:abstractNum w:abstractNumId="34">
+  <w:abstractNum w:abstractNumId="35" w15:restartNumberingAfterBreak="0">
     <w:nsid w:val="62C61FD0"/>
     <w:multiLevelType w:val="multilevel"/>
     <w:tmpl w:val="0409001D"/>
@@ -22199,7 +22861,7 @@
       </w:pPr>
     </w:lvl>
   </w:abstractNum>
-  <w:abstractNum w:abstractNumId="35">
+  <w:abstractNum w:abstractNumId="36" w15:restartNumberingAfterBreak="0">
     <w:nsid w:val="6421107C"/>
     <w:multiLevelType w:val="multilevel"/>
     <w:tmpl w:val="0409001F"/>
@@ -22285,7 +22947,7 @@
       </w:pPr>
     </w:lvl>
   </w:abstractNum>
-  <w:abstractNum w:abstractNumId="36">
+  <w:abstractNum w:abstractNumId="37" w15:restartNumberingAfterBreak="0">
     <w:nsid w:val="65832C4C"/>
     <w:multiLevelType w:val="hybridMultilevel"/>
     <w:tmpl w:val="1518A43A"/>
@@ -22398,7 +23060,7 @@
       </w:rPr>
     </w:lvl>
   </w:abstractNum>
-  <w:abstractNum w:abstractNumId="37">
+  <w:abstractNum w:abstractNumId="38" w15:restartNumberingAfterBreak="0">
     <w:nsid w:val="67090A7A"/>
     <w:multiLevelType w:val="hybridMultilevel"/>
     <w:tmpl w:val="21D8D84A"/>
@@ -22511,7 +23173,7 @@
       </w:rPr>
     </w:lvl>
   </w:abstractNum>
-  <w:abstractNum w:abstractNumId="38">
+  <w:abstractNum w:abstractNumId="39" w15:restartNumberingAfterBreak="0">
     <w:nsid w:val="67DE0B5E"/>
     <w:multiLevelType w:val="multilevel"/>
     <w:tmpl w:val="E76A4D1E"/>
@@ -22624,7 +23286,7 @@
       </w:rPr>
     </w:lvl>
   </w:abstractNum>
-  <w:abstractNum w:abstractNumId="39">
+  <w:abstractNum w:abstractNumId="40" w15:restartNumberingAfterBreak="0">
     <w:nsid w:val="687B0BEE"/>
     <w:multiLevelType w:val="hybridMultilevel"/>
     <w:tmpl w:val="295899B6"/>
@@ -22713,7 +23375,7 @@
       </w:pPr>
     </w:lvl>
   </w:abstractNum>
-  <w:abstractNum w:abstractNumId="40">
+  <w:abstractNum w:abstractNumId="41" w15:restartNumberingAfterBreak="0">
     <w:nsid w:val="69EB2DB6"/>
     <w:multiLevelType w:val="multilevel"/>
     <w:tmpl w:val="0409001F"/>
@@ -22799,7 +23461,7 @@
       </w:pPr>
     </w:lvl>
   </w:abstractNum>
-  <w:abstractNum w:abstractNumId="41">
+  <w:abstractNum w:abstractNumId="42" w15:restartNumberingAfterBreak="0">
     <w:nsid w:val="6B0B4875"/>
     <w:multiLevelType w:val="multilevel"/>
     <w:tmpl w:val="0644DCFE"/>
@@ -22912,7 +23574,7 @@
       </w:rPr>
     </w:lvl>
   </w:abstractNum>
-  <w:abstractNum w:abstractNumId="42">
+  <w:abstractNum w:abstractNumId="43" w15:restartNumberingAfterBreak="0">
     <w:nsid w:val="6D27446C"/>
     <w:multiLevelType w:val="hybridMultilevel"/>
     <w:tmpl w:val="4A10A436"/>
@@ -23025,7 +23687,7 @@
       </w:rPr>
     </w:lvl>
   </w:abstractNum>
-  <w:abstractNum w:abstractNumId="43">
+  <w:abstractNum w:abstractNumId="44" w15:restartNumberingAfterBreak="0">
     <w:nsid w:val="75DF3075"/>
     <w:multiLevelType w:val="multilevel"/>
     <w:tmpl w:val="0409001F"/>
@@ -23111,7 +23773,7 @@
       </w:pPr>
     </w:lvl>
   </w:abstractNum>
-  <w:abstractNum w:abstractNumId="44">
+  <w:abstractNum w:abstractNumId="45" w15:restartNumberingAfterBreak="0">
     <w:nsid w:val="75F80E70"/>
     <w:multiLevelType w:val="multilevel"/>
     <w:tmpl w:val="0409001F"/>
@@ -23197,7 +23859,7 @@
       </w:pPr>
     </w:lvl>
   </w:abstractNum>
-  <w:abstractNum w:abstractNumId="45">
+  <w:abstractNum w:abstractNumId="46" w15:restartNumberingAfterBreak="0">
     <w:nsid w:val="7FB75BDD"/>
     <w:multiLevelType w:val="multilevel"/>
     <w:tmpl w:val="C9CAE8B6"/>
@@ -23311,73 +23973,73 @@
     </w:lvl>
   </w:abstractNum>
   <w:num w:numId="1">
-    <w:abstractNumId w:val="16"/>
+    <w:abstractNumId w:val="17"/>
   </w:num>
   <w:num w:numId="2">
-    <w:abstractNumId w:val="36"/>
+    <w:abstractNumId w:val="37"/>
   </w:num>
   <w:num w:numId="3">
+    <w:abstractNumId w:val="41"/>
+  </w:num>
+  <w:num w:numId="4">
+    <w:abstractNumId w:val="21"/>
+  </w:num>
+  <w:num w:numId="5">
+    <w:abstractNumId w:val="23"/>
+  </w:num>
+  <w:num w:numId="6">
+    <w:abstractNumId w:val="34"/>
+  </w:num>
+  <w:num w:numId="7">
+    <w:abstractNumId w:val="6"/>
+  </w:num>
+  <w:num w:numId="8">
+    <w:abstractNumId w:val="13"/>
+  </w:num>
+  <w:num w:numId="9">
+    <w:abstractNumId w:val="32"/>
+  </w:num>
+  <w:num w:numId="10">
+    <w:abstractNumId w:val="10"/>
+  </w:num>
+  <w:num w:numId="11">
     <w:abstractNumId w:val="40"/>
   </w:num>
-  <w:num w:numId="4">
-    <w:abstractNumId w:val="20"/>
+  <w:num w:numId="12">
+    <w:abstractNumId w:val="7"/>
   </w:num>
-  <w:num w:numId="5">
+  <w:num w:numId="13">
+    <w:abstractNumId w:val="15"/>
+  </w:num>
+  <w:num w:numId="14">
+    <w:abstractNumId w:val="27"/>
+  </w:num>
+  <w:num w:numId="15">
     <w:abstractNumId w:val="22"/>
   </w:num>
-  <w:num w:numId="6">
-    <w:abstractNumId w:val="33"/>
+  <w:num w:numId="16">
+    <w:abstractNumId w:val="25"/>
   </w:num>
-  <w:num w:numId="7">
-    <w:abstractNumId w:val="5"/>
-  </w:num>
-  <w:num w:numId="8">
-    <w:abstractNumId w:val="12"/>
-  </w:num>
-  <w:num w:numId="9">
+  <w:num w:numId="17">
     <w:abstractNumId w:val="31"/>
   </w:num>
-  <w:num w:numId="10">
-    <w:abstractNumId w:val="9"/>
-  </w:num>
-  <w:num w:numId="11">
-    <w:abstractNumId w:val="39"/>
-  </w:num>
-  <w:num w:numId="12">
-    <w:abstractNumId w:val="6"/>
-  </w:num>
-  <w:num w:numId="13">
-    <w:abstractNumId w:val="14"/>
-  </w:num>
-  <w:num w:numId="14">
-    <w:abstractNumId w:val="26"/>
-  </w:num>
-  <w:num w:numId="15">
-    <w:abstractNumId w:val="21"/>
-  </w:num>
-  <w:num w:numId="16">
-    <w:abstractNumId w:val="24"/>
-  </w:num>
-  <w:num w:numId="17">
-    <w:abstractNumId w:val="30"/>
-  </w:num>
   <w:num w:numId="18">
-    <w:abstractNumId w:val="10"/>
+    <w:abstractNumId w:val="11"/>
   </w:num>
   <w:num w:numId="19">
-    <w:abstractNumId w:val="34"/>
+    <w:abstractNumId w:val="35"/>
   </w:num>
   <w:num w:numId="20">
-    <w:abstractNumId w:val="32"/>
+    <w:abstractNumId w:val="33"/>
   </w:num>
   <w:num w:numId="21">
     <w:abstractNumId w:val="3"/>
   </w:num>
   <w:num w:numId="22">
-    <w:abstractNumId w:val="38"/>
+    <w:abstractNumId w:val="39"/>
   </w:num>
   <w:num w:numId="23">
-    <w:abstractNumId w:val="18"/>
+    <w:abstractNumId w:val="19"/>
   </w:num>
   <w:num w:numId="24">
     <w:abstractNumId w:val="1"/>
@@ -23386,73 +24048,76 @@
     <w:abstractNumId w:val="2"/>
   </w:num>
   <w:num w:numId="26">
-    <w:abstractNumId w:val="43"/>
+    <w:abstractNumId w:val="44"/>
   </w:num>
   <w:num w:numId="27">
-    <w:abstractNumId w:val="8"/>
+    <w:abstractNumId w:val="9"/>
   </w:num>
   <w:num w:numId="28">
-    <w:abstractNumId w:val="44"/>
+    <w:abstractNumId w:val="45"/>
   </w:num>
   <w:num w:numId="29">
-    <w:abstractNumId w:val="13"/>
+    <w:abstractNumId w:val="14"/>
   </w:num>
   <w:num w:numId="30">
-    <w:abstractNumId w:val="19"/>
+    <w:abstractNumId w:val="20"/>
   </w:num>
   <w:num w:numId="31">
-    <w:abstractNumId w:val="11"/>
+    <w:abstractNumId w:val="12"/>
   </w:num>
   <w:num w:numId="32">
-    <w:abstractNumId w:val="35"/>
+    <w:abstractNumId w:val="36"/>
   </w:num>
   <w:num w:numId="33">
-    <w:abstractNumId w:val="17"/>
+    <w:abstractNumId w:val="18"/>
   </w:num>
   <w:num w:numId="34">
-    <w:abstractNumId w:val="29"/>
+    <w:abstractNumId w:val="30"/>
   </w:num>
   <w:num w:numId="35">
-    <w:abstractNumId w:val="42"/>
+    <w:abstractNumId w:val="43"/>
   </w:num>
   <w:num w:numId="36">
     <w:abstractNumId w:val="0"/>
   </w:num>
   <w:num w:numId="37">
-    <w:abstractNumId w:val="27"/>
+    <w:abstractNumId w:val="28"/>
   </w:num>
   <w:num w:numId="38">
-    <w:abstractNumId w:val="15"/>
+    <w:abstractNumId w:val="16"/>
   </w:num>
   <w:num w:numId="39">
-    <w:abstractNumId w:val="28"/>
+    <w:abstractNumId w:val="29"/>
   </w:num>
   <w:num w:numId="40">
-    <w:abstractNumId w:val="41"/>
+    <w:abstractNumId w:val="42"/>
   </w:num>
   <w:num w:numId="41">
-    <w:abstractNumId w:val="45"/>
+    <w:abstractNumId w:val="46"/>
   </w:num>
   <w:num w:numId="42">
-    <w:abstractNumId w:val="7"/>
+    <w:abstractNumId w:val="8"/>
   </w:num>
   <w:num w:numId="43">
-    <w:abstractNumId w:val="25"/>
+    <w:abstractNumId w:val="26"/>
   </w:num>
   <w:num w:numId="44">
-    <w:abstractNumId w:val="37"/>
+    <w:abstractNumId w:val="38"/>
   </w:num>
   <w:num w:numId="45">
-    <w:abstractNumId w:val="23"/>
+    <w:abstractNumId w:val="24"/>
   </w:num>
   <w:num w:numId="46">
     <w:abstractNumId w:val="4"/>
+  </w:num>
+  <w:num w:numId="47">
+    <w:abstractNumId w:val="5"/>
   </w:num>
 </w:numbering>
 </file>
 
 <file path=word/styles.xml><?xml version="1.0" encoding="utf-8"?>
-<w:styles xmlns:mc="http://schemas.openxmlformats.org/markup-compatibility/2006" xmlns:r="http://schemas.openxmlformats.org/officeDocument/2006/relationships" xmlns:w="http://schemas.openxmlformats.org/wordprocessingml/2006/main" xmlns:w14="http://schemas.microsoft.com/office/word/2010/wordml" mc:Ignorable="w14">
+<w:styles xmlns:mc="http://schemas.openxmlformats.org/markup-compatibility/2006" xmlns:r="http://schemas.openxmlformats.org/officeDocument/2006/relationships" xmlns:w="http://schemas.openxmlformats.org/wordprocessingml/2006/main" xmlns:w14="http://schemas.microsoft.com/office/word/2010/wordml" xmlns:w15="http://schemas.microsoft.com/office/word/2012/wordml" xmlns:w16cid="http://schemas.microsoft.com/office/word/2016/wordml/cid" xmlns:w16se="http://schemas.microsoft.com/office/word/2015/wordml/symex" mc:Ignorable="w14 w15 w16se w16cid">
   <w:docDefaults>
     <w:rPrDefault>
       <w:rPr>
@@ -23468,841 +24133,383 @@
       </w:pPr>
     </w:pPrDefault>
   </w:docDefaults>
-  <w:latentStyles w:defLockedState="0" w:defUIPriority="99" w:defSemiHidden="1" w:defUnhideWhenUsed="1" w:defQFormat="0" w:count="267">
-    <w:lsdException w:name="Normal" w:semiHidden="0" w:uiPriority="0" w:unhideWhenUsed="0" w:qFormat="1"/>
-    <w:lsdException w:name="heading 1" w:semiHidden="0" w:uiPriority="9" w:unhideWhenUsed="0" w:qFormat="1"/>
-    <w:lsdException w:name="heading 2" w:uiPriority="9" w:qFormat="1"/>
-    <w:lsdException w:name="heading 3" w:uiPriority="9" w:qFormat="1"/>
-    <w:lsdException w:name="heading 4" w:uiPriority="9" w:qFormat="1"/>
-    <w:lsdException w:name="heading 5" w:uiPriority="9" w:qFormat="1"/>
-    <w:lsdException w:name="heading 6" w:uiPriority="9" w:qFormat="1"/>
-    <w:lsdException w:name="heading 7" w:uiPriority="9" w:qFormat="1"/>
-    <w:lsdException w:name="heading 8" w:uiPriority="9" w:qFormat="1"/>
-    <w:lsdException w:name="heading 9" w:uiPriority="9" w:qFormat="1"/>
-    <w:lsdException w:name="toc 1" w:uiPriority="39"/>
-    <w:lsdException w:name="toc 2" w:uiPriority="39"/>
-    <w:lsdException w:name="toc 3" w:uiPriority="39"/>
-    <w:lsdException w:name="toc 4" w:uiPriority="39"/>
-    <w:lsdException w:name="toc 5" w:uiPriority="39"/>
-    <w:lsdException w:name="toc 6" w:uiPriority="39"/>
-    <w:lsdException w:name="toc 7" w:uiPriority="39"/>
-    <w:lsdException w:name="toc 8" w:uiPriority="39"/>
-    <w:lsdException w:name="toc 9" w:uiPriority="39"/>
-    <w:lsdException w:name="caption" w:uiPriority="35" w:qFormat="1"/>
-    <w:lsdException w:name="Title" w:semiHidden="0" w:uiPriority="10" w:unhideWhenUsed="0" w:qFormat="1"/>
-    <w:lsdException w:name="Default Paragraph Font" w:uiPriority="1"/>
-    <w:lsdException w:name="Subtitle" w:semiHidden="0" w:uiPriority="11" w:unhideWhenUsed="0" w:qFormat="1"/>
-    <w:lsdException w:name="Strong" w:semiHidden="0" w:uiPriority="22" w:unhideWhenUsed="0" w:qFormat="1"/>
-    <w:lsdException w:name="Emphasis" w:semiHidden="0" w:uiPriority="20" w:unhideWhenUsed="0" w:qFormat="1"/>
-    <w:lsdException w:name="Table Grid" w:semiHidden="0" w:uiPriority="59" w:unhideWhenUsed="0"/>
-    <w:lsdException w:name="Placeholder Text" w:unhideWhenUsed="0"/>
-    <w:lsdException w:name="No Spacing" w:semiHidden="0" w:uiPriority="1" w:unhideWhenUsed="0" w:qFormat="1"/>
-    <w:lsdException w:name="Light Shading" w:semiHidden="0" w:uiPriority="60" w:unhideWhenUsed="0"/>
-    <w:lsdException w:name="Light List" w:semiHidden="0" w:uiPriority="61" w:unhideWhenUsed="0"/>
-    <w:lsdException w:name="Light Grid" w:semiHidden="0" w:uiPriority="62" w:unhideWhenUsed="0"/>
-    <w:lsdException w:name="Medium Shading 1" w:semiHidden="0" w:uiPriority="63" w:unhideWhenUsed="0"/>
-    <w:lsdException w:name="Medium Shading 2" w:semiHidden="0" w:uiPriority="64" w:unhideWhenUsed="0"/>
-    <w:lsdException w:name="Medium List 1" w:semiHidden="0" w:uiPriority="65" w:unhideWhenUsed="0"/>
-    <w:lsdException w:name="Medium List 2" w:semiHidden="0" w:uiPriority="66" w:unhideWhenUsed="0"/>
-    <w:lsdException w:name="Medium Grid 1" w:semiHidden="0" w:uiPriority="67" w:unhideWhenUsed="0"/>
-    <w:lsdException w:name="Medium Grid 2" w:semiHidden="0" w:uiPriority="68" w:unhideWhenUsed="0"/>
-    <w:lsdException w:name="Medium Grid 3" w:semiHidden="0" w:uiPriority="69" w:unhideWhenUsed="0"/>
-    <w:lsdException w:name="Dark List" w:semiHidden="0" w:uiPriority="70" w:unhideWhenUsed="0"/>
-    <w:lsdException w:name="Colorful Shading" w:semiHidden="0" w:uiPriority="71" w:unhideWhenUsed="0"/>
-    <w:lsdException w:name="Colorful List" w:semiHidden="0" w:uiPriority="72" w:unhideWhenUsed="0"/>
-    <w:lsdException w:name="Colorful Grid" w:semiHidden="0" w:uiPriority="73" w:unhideWhenUsed="0"/>
-    <w:lsdException w:name="Light Shading Accent 1" w:semiHidden="0" w:uiPriority="60" w:unhideWhenUsed="0"/>
-    <w:lsdException w:name="Light List Accent 1" w:semiHidden="0" w:uiPriority="61" w:unhideWhenUsed="0"/>
-    <w:lsdException w:name="Light Grid Accent 1" w:semiHidden="0" w:uiPriority="62" w:unhideWhenUsed="0"/>
-    <w:lsdException w:name="Medium Shading 1 Accent 1" w:semiHidden="0" w:uiPriority="63" w:unhideWhenUsed="0"/>
-    <w:lsdException w:name="Medium Shading 2 Accent 1" w:semiHidden="0" w:uiPriority="64" w:unhideWhenUsed="0"/>
-    <w:lsdException w:name="Medium List 1 Accent 1" w:semiHidden="0" w:uiPriority="65" w:unhideWhenUsed="0"/>
-    <w:lsdException w:name="Revision" w:unhideWhenUsed="0"/>
-    <w:lsdException w:name="List Paragraph" w:semiHidden="0" w:uiPriority="34" w:unhideWhenUsed="0" w:qFormat="1"/>
-    <w:lsdException w:name="Quote" w:semiHidden="0" w:uiPriority="29" w:unhideWhenUsed="0" w:qFormat="1"/>
-    <w:lsdException w:name="Intense Quote" w:semiHidden="0" w:uiPriority="30" w:unhideWhenUsed="0" w:qFormat="1"/>
-    <w:lsdException w:name="Medium List 2 Accent 1" w:semiHidden="0" w:uiPriority="66" w:unhideWhenUsed="0"/>
-    <w:lsdException w:name="Medium Grid 1 Accent 1" w:semiHidden="0" w:uiPriority="67" w:unhideWhenUsed="0"/>
-    <w:lsdException w:name="Medium Grid 2 Accent 1" w:semiHidden="0" w:uiPriority="68" w:unhideWhenUsed="0"/>
-    <w:lsdException w:name="Medium Grid 3 Accent 1" w:semiHidden="0" w:uiPriority="69" w:unhideWhenUsed="0"/>
-    <w:lsdException w:name="Dark List Accent 1" w:semiHidden="0" w:uiPriority="70" w:unhideWhenUsed="0"/>
-    <w:lsdException w:name="Colorful Shading Accent 1" w:semiHidden="0" w:uiPriority="71" w:unhideWhenUsed="0"/>
-    <w:lsdException w:name="Colorful List Accent 1" w:semiHidden="0" w:uiPriority="72" w:unhideWhenUsed="0"/>
-    <w:lsdException w:name="Colorful Grid Accent 1" w:semiHidden="0" w:uiPriority="73" w:unhideWhenUsed="0"/>
-    <w:lsdException w:name="Light Shading Accent 2" w:semiHidden="0" w:uiPriority="60" w:unhideWhenUsed="0"/>
-    <w:lsdException w:name="Light List Accent 2" w:semiHidden="0" w:uiPriority="61" w:unhideWhenUsed="0"/>
-    <w:lsdException w:name="Light Grid Accent 2" w:semiHidden="0" w:uiPriority="62" w:unhideWhenUsed="0"/>
-    <w:lsdException w:name="Medium Shading 1 Accent 2" w:semiHidden="0" w:uiPriority="63" w:unhideWhenUsed="0"/>
-    <w:lsdException w:name="Medium Shading 2 Accent 2" w:semiHidden="0" w:uiPriority="64" w:unhideWhenUsed="0"/>
-    <w:lsdException w:name="Medium List 1 Accent 2" w:semiHidden="0" w:uiPriority="65" w:unhideWhenUsed="0"/>
-    <w:lsdException w:name="Medium List 2 Accent 2" w:semiHidden="0" w:uiPriority="66" w:unhideWhenUsed="0"/>
-    <w:lsdException w:name="Medium Grid 1 Accent 2" w:semiHidden="0" w:uiPriority="67" w:unhideWhenUsed="0"/>
-    <w:lsdException w:name="Medium Grid 2 Accent 2" w:semiHidden="0" w:uiPriority="68" w:unhideWhenUsed="0"/>
-    <w:lsdException w:name="Medium Grid 3 Accent 2" w:semiHidden="0" w:uiPriority="69" w:unhideWhenUsed="0"/>
-    <w:lsdException w:name="Dark List Accent 2" w:semiHidden="0" w:uiPriority="70" w:unhideWhenUsed="0"/>
-    <w:lsdException w:name="Colorful Shading Accent 2" w:semiHidden="0" w:uiPriority="71" w:unhideWhenUsed="0"/>
-    <w:lsdException w:name="Colorful List Accent 2" w:semiHidden="0" w:uiPriority="72" w:unhideWhenUsed="0"/>
-    <w:lsdException w:name="Colorful Grid Accent 2" w:semiHidden="0" w:uiPriority="73" w:unhideWhenUsed="0"/>
-    <w:lsdException w:name="Light Shading Accent 3" w:semiHidden="0" w:uiPriority="60" w:unhideWhenUsed="0"/>
-    <w:lsdException w:name="Light List Accent 3" w:semiHidden="0" w:uiPriority="61" w:unhideWhenUsed="0"/>
-    <w:lsdException w:name="Light Grid Accent 3" w:semiHidden="0" w:uiPriority="62" w:unhideWhenUsed="0"/>
-    <w:lsdException w:name="Medium Shading 1 Accent 3" w:semiHidden="0" w:uiPriority="63" w:unhideWhenUsed="0"/>
-    <w:lsdException w:name="Medium Shading 2 Accent 3" w:semiHidden="0" w:uiPriority="64" w:unhideWhenUsed="0"/>
-    <w:lsdException w:name="Medium List 1 Accent 3" w:semiHidden="0" w:uiPriority="65" w:unhideWhenUsed="0"/>
-    <w:lsdException w:name="Medium List 2 Accent 3" w:semiHidden="0" w:uiPriority="66" w:unhideWhenUsed="0"/>
-    <w:lsdException w:name="Medium Grid 1 Accent 3" w:semiHidden="0" w:uiPriority="67" w:unhideWhenUsed="0"/>
-    <w:lsdException w:name="Medium Grid 2 Accent 3" w:semiHidden="0" w:uiPriority="68" w:unhideWhenUsed="0"/>
-    <w:lsdException w:name="Medium Grid 3 Accent 3" w:semiHidden="0" w:uiPriority="69" w:unhideWhenUsed="0"/>
-    <w:lsdException w:name="Dark List Accent 3" w:semiHidden="0" w:uiPriority="70" w:unhideWhenUsed="0"/>
-    <w:lsdException w:name="Colorful Shading Accent 3" w:semiHidden="0" w:uiPriority="71" w:unhideWhenUsed="0"/>
-    <w:lsdException w:name="Colorful List Accent 3" w:semiHidden="0" w:uiPriority="72" w:unhideWhenUsed="0"/>
-    <w:lsdException w:name="Colorful Grid Accent 3" w:semiHidden="0" w:uiPriority="73" w:unhideWhenUsed="0"/>
-    <w:lsdException w:name="Light Shading Accent 4" w:semiHidden="0" w:uiPriority="60" w:unhideWhenUsed="0"/>
-    <w:lsdException w:name="Light List Accent 4" w:semiHidden="0" w:uiPriority="61" w:unhideWhenUsed="0"/>
-    <w:lsdException w:name="Light Grid Accent 4" w:semiHidden="0" w:uiPriority="62" w:unhideWhenUsed="0"/>
-    <w:lsdException w:name="Medium Shading 1 Accent 4" w:semiHidden="0" w:uiPriority="63" w:unhideWhenUsed="0"/>
-    <w:lsdException w:name="Medium Shading 2 Accent 4" w:semiHidden="0" w:uiPriority="64" w:unhideWhenUsed="0"/>
-    <w:lsdException w:name="Medium List 1 Accent 4" w:semiHidden="0" w:uiPriority="65" w:unhideWhenUsed="0"/>
-    <w:lsdException w:name="Medium List 2 Accent 4" w:semiHidden="0" w:uiPriority="66" w:unhideWhenUsed="0"/>
-    <w:lsdException w:name="Medium Grid 1 Accent 4" w:semiHidden="0" w:uiPriority="67" w:unhideWhenUsed="0"/>
-    <w:lsdException w:name="Medium Grid 2 Accent 4" w:semiHidden="0" w:uiPriority="68" w:unhideWhenUsed="0"/>
-    <w:lsdException w:name="Medium Grid 3 Accent 4" w:semiHidden="0" w:uiPriority="69" w:unhideWhenUsed="0"/>
-    <w:lsdException w:name="Dark List Accent 4" w:semiHidden="0" w:uiPriority="70" w:unhideWhenUsed="0"/>
-    <w:lsdException w:name="Colorful Shading Accent 4" w:semiHidden="0" w:uiPriority="71" w:unhideWhenUsed="0"/>
-    <w:lsdException w:name="Colorful List Accent 4" w:semiHidden="0" w:uiPriority="72" w:unhideWhenUsed="0"/>
-    <w:lsdException w:name="Colorful Grid Accent 4" w:semiHidden="0" w:uiPriority="73" w:unhideWhenUsed="0"/>
-    <w:lsdException w:name="Light Shading Accent 5" w:semiHidden="0" w:uiPriority="60" w:unhideWhenUsed="0"/>
-    <w:lsdException w:name="Light List Accent 5" w:semiHidden="0" w:uiPriority="61" w:unhideWhenUsed="0"/>
-    <w:lsdException w:name="Light Grid Accent 5" w:semiHidden="0" w:uiPriority="62" w:unhideWhenUsed="0"/>
-    <w:lsdException w:name="Medium Shading 1 Accent 5" w:semiHidden="0" w:uiPriority="63" w:unhideWhenUsed="0"/>
-    <w:lsdException w:name="Medium Shading 2 Accent 5" w:semiHidden="0" w:uiPriority="64" w:unhideWhenUsed="0"/>
-    <w:lsdException w:name="Medium List 1 Accent 5" w:semiHidden="0" w:uiPriority="65" w:unhideWhenUsed="0"/>
-    <w:lsdException w:name="Medium List 2 Accent 5" w:semiHidden="0" w:uiPriority="66" w:unhideWhenUsed="0"/>
-    <w:lsdException w:name="Medium Grid 1 Accent 5" w:semiHidden="0" w:uiPriority="67" w:unhideWhenUsed="0"/>
-    <w:lsdException w:name="Medium Grid 2 Accent 5" w:semiHidden="0" w:uiPriority="68" w:unhideWhenUsed="0"/>
-    <w:lsdException w:name="Medium Grid 3 Accent 5" w:semiHidden="0" w:uiPriority="69" w:unhideWhenUsed="0"/>
-    <w:lsdException w:name="Dark List Accent 5" w:semiHidden="0" w:uiPriority="70" w:unhideWhenUsed="0"/>
-    <w:lsdException w:name="Colorful Shading Accent 5" w:semiHidden="0" w:uiPriority="71" w:unhideWhenUsed="0"/>
-    <w:lsdException w:name="Colorful List Accent 5" w:semiHidden="0" w:uiPriority="72" w:unhideWhenUsed="0"/>
-    <w:lsdException w:name="Colorful Grid Accent 5" w:semiHidden="0" w:uiPriority="73" w:unhideWhenUsed="0"/>
-    <w:lsdException w:name="Light Shading Accent 6" w:semiHidden="0" w:uiPriority="60" w:unhideWhenUsed="0"/>
-    <w:lsdException w:name="Light List Accent 6" w:semiHidden="0" w:uiPriority="61" w:unhideWhenUsed="0"/>
-    <w:lsdException w:name="Light Grid Accent 6" w:semiHidden="0" w:uiPriority="62" w:unhideWhenUsed="0"/>
-    <w:lsdException w:name="Medium Shading 1 Accent 6" w:semiHidden="0" w:uiPriority="63" w:unhideWhenUsed="0"/>
-    <w:lsdException w:name="Medium Shading 2 Accent 6" w:semiHidden="0" w:uiPriority="64" w:unhideWhenUsed="0"/>
-    <w:lsdException w:name="Medium List 1 Accent 6" w:semiHidden="0" w:uiPriority="65" w:unhideWhenUsed="0"/>
-    <w:lsdException w:name="Medium List 2 Accent 6" w:semiHidden="0" w:uiPriority="66" w:unhideWhenUsed="0"/>
-    <w:lsdException w:name="Medium Grid 1 Accent 6" w:semiHidden="0" w:uiPriority="67" w:unhideWhenUsed="0"/>
-    <w:lsdException w:name="Medium Grid 2 Accent 6" w:semiHidden="0" w:uiPriority="68" w:unhideWhenUsed="0"/>
-    <w:lsdException w:name="Medium Grid 3 Accent 6" w:semiHidden="0" w:uiPriority="69" w:unhideWhenUsed="0"/>
-    <w:lsdException w:name="Dark List Accent 6" w:semiHidden="0" w:uiPriority="70" w:unhideWhenUsed="0"/>
-    <w:lsdException w:name="Colorful Shading Accent 6" w:semiHidden="0" w:uiPriority="71" w:unhideWhenUsed="0"/>
-    <w:lsdException w:name="Colorful List Accent 6" w:semiHidden="0" w:uiPriority="72" w:unhideWhenUsed="0"/>
-    <w:lsdException w:name="Colorful Grid Accent 6" w:semiHidden="0" w:uiPriority="73" w:unhideWhenUsed="0"/>
-    <w:lsdException w:name="Subtle Emphasis" w:semiHidden="0" w:uiPriority="19" w:unhideWhenUsed="0" w:qFormat="1"/>
-    <w:lsdException w:name="Intense Emphasis" w:semiHidden="0" w:uiPriority="21" w:unhideWhenUsed="0" w:qFormat="1"/>
-    <w:lsdException w:name="Subtle Reference" w:semiHidden="0" w:uiPriority="31" w:unhideWhenUsed="0" w:qFormat="1"/>
-    <w:lsdException w:name="Intense Reference" w:semiHidden="0" w:uiPriority="32" w:unhideWhenUsed="0" w:qFormat="1"/>
-    <w:lsdException w:name="Book Title" w:semiHidden="0" w:uiPriority="33" w:unhideWhenUsed="0" w:qFormat="1"/>
-    <w:lsdException w:name="Bibliography" w:uiPriority="37"/>
-    <w:lsdException w:name="TOC Heading" w:uiPriority="39" w:qFormat="1"/>
-  </w:latentStyles>
-  <w:style w:type="paragraph" w:default="1" w:styleId="Normal">
-    <w:name w:val="Normal"/>
-    <w:qFormat/>
-    <w:rsid w:val="004F24F6"/>
-  </w:style>
-  <w:style w:type="paragraph" w:styleId="Heading1">
-    <w:name w:val="heading 1"/>
-    <w:basedOn w:val="Normal"/>
-    <w:next w:val="Normal"/>
-    <w:link w:val="Heading1Char"/>
-    <w:uiPriority w:val="9"/>
-    <w:qFormat/>
-    <w:rsid w:val="00B9441D"/>
-    <w:pPr>
-      <w:keepNext/>
-      <w:keepLines/>
-      <w:numPr>
-        <w:numId w:val="31"/>
-      </w:numPr>
-      <w:spacing w:before="480" w:after="0"/>
-      <w:outlineLvl w:val="0"/>
-    </w:pPr>
-    <w:rPr>
-      <w:rFonts w:asciiTheme="majorHAnsi" w:eastAsiaTheme="majorEastAsia" w:hAnsiTheme="majorHAnsi" w:cstheme="majorBidi"/>
-      <w:b/>
-      <w:bCs/>
-      <w:color w:val="365F91" w:themeColor="accent1" w:themeShade="BF"/>
-      <w:sz w:val="28"/>
-      <w:szCs w:val="28"/>
-    </w:rPr>
-  </w:style>
-  <w:style w:type="paragraph" w:styleId="Heading2">
-    <w:name w:val="heading 2"/>
-    <w:basedOn w:val="Normal"/>
-    <w:next w:val="Normal"/>
-    <w:link w:val="Heading2Char"/>
-    <w:uiPriority w:val="9"/>
-    <w:unhideWhenUsed/>
-    <w:qFormat/>
-    <w:rsid w:val="00D8023E"/>
-    <w:pPr>
-      <w:keepNext/>
-      <w:keepLines/>
-      <w:numPr>
-        <w:ilvl w:val="1"/>
-        <w:numId w:val="31"/>
-      </w:numPr>
-      <w:spacing w:before="200" w:after="0"/>
-      <w:outlineLvl w:val="1"/>
-    </w:pPr>
-    <w:rPr>
-      <w:rFonts w:asciiTheme="majorHAnsi" w:eastAsiaTheme="majorEastAsia" w:hAnsiTheme="majorHAnsi" w:cstheme="majorBidi"/>
-      <w:b/>
-      <w:bCs/>
-      <w:color w:val="4F81BD" w:themeColor="accent1"/>
-      <w:sz w:val="26"/>
-      <w:szCs w:val="26"/>
-    </w:rPr>
-  </w:style>
-  <w:style w:type="paragraph" w:styleId="Heading3">
-    <w:name w:val="heading 3"/>
-    <w:basedOn w:val="Normal"/>
-    <w:next w:val="Normal"/>
-    <w:link w:val="Heading3Char"/>
-    <w:uiPriority w:val="9"/>
-    <w:unhideWhenUsed/>
-    <w:qFormat/>
-    <w:rsid w:val="00026CCA"/>
-    <w:pPr>
-      <w:keepNext/>
-      <w:keepLines/>
-      <w:numPr>
-        <w:ilvl w:val="2"/>
-        <w:numId w:val="31"/>
-      </w:numPr>
-      <w:spacing w:before="200" w:after="0"/>
-      <w:outlineLvl w:val="2"/>
-    </w:pPr>
-    <w:rPr>
-      <w:rFonts w:asciiTheme="majorHAnsi" w:eastAsiaTheme="majorEastAsia" w:hAnsiTheme="majorHAnsi" w:cstheme="majorBidi"/>
-      <w:b/>
-      <w:bCs/>
-      <w:color w:val="4F81BD" w:themeColor="accent1"/>
-    </w:rPr>
-  </w:style>
-  <w:style w:type="paragraph" w:styleId="Heading4">
-    <w:name w:val="heading 4"/>
-    <w:basedOn w:val="Normal"/>
-    <w:next w:val="Normal"/>
-    <w:link w:val="Heading4Char"/>
-    <w:uiPriority w:val="9"/>
-    <w:semiHidden/>
-    <w:unhideWhenUsed/>
-    <w:qFormat/>
-    <w:rsid w:val="00A80F67"/>
-    <w:pPr>
-      <w:keepNext/>
-      <w:keepLines/>
-      <w:numPr>
-        <w:ilvl w:val="3"/>
-        <w:numId w:val="31"/>
-      </w:numPr>
-      <w:spacing w:before="200" w:after="0"/>
-      <w:outlineLvl w:val="3"/>
-    </w:pPr>
-    <w:rPr>
-      <w:rFonts w:asciiTheme="majorHAnsi" w:eastAsiaTheme="majorEastAsia" w:hAnsiTheme="majorHAnsi" w:cstheme="majorBidi"/>
-      <w:b/>
-      <w:bCs/>
-      <w:i/>
-      <w:iCs/>
-      <w:color w:val="4F81BD" w:themeColor="accent1"/>
-    </w:rPr>
-  </w:style>
-  <w:style w:type="paragraph" w:styleId="Heading5">
-    <w:name w:val="heading 5"/>
-    <w:basedOn w:val="Normal"/>
-    <w:next w:val="Normal"/>
-    <w:link w:val="Heading5Char"/>
-    <w:uiPriority w:val="9"/>
-    <w:semiHidden/>
-    <w:unhideWhenUsed/>
-    <w:qFormat/>
-    <w:rsid w:val="00A80F67"/>
-    <w:pPr>
-      <w:keepNext/>
-      <w:keepLines/>
-      <w:numPr>
-        <w:ilvl w:val="4"/>
-        <w:numId w:val="31"/>
-      </w:numPr>
-      <w:spacing w:before="200" w:after="0"/>
-      <w:outlineLvl w:val="4"/>
-    </w:pPr>
-    <w:rPr>
-      <w:rFonts w:asciiTheme="majorHAnsi" w:eastAsiaTheme="majorEastAsia" w:hAnsiTheme="majorHAnsi" w:cstheme="majorBidi"/>
-      <w:color w:val="243F60" w:themeColor="accent1" w:themeShade="7F"/>
-    </w:rPr>
-  </w:style>
-  <w:style w:type="paragraph" w:styleId="Heading6">
-    <w:name w:val="heading 6"/>
-    <w:basedOn w:val="Normal"/>
-    <w:next w:val="Normal"/>
-    <w:link w:val="Heading6Char"/>
-    <w:uiPriority w:val="9"/>
-    <w:semiHidden/>
-    <w:unhideWhenUsed/>
-    <w:qFormat/>
-    <w:rsid w:val="00A80F67"/>
-    <w:pPr>
-      <w:keepNext/>
-      <w:keepLines/>
-      <w:numPr>
-        <w:ilvl w:val="5"/>
-        <w:numId w:val="31"/>
-      </w:numPr>
-      <w:spacing w:before="200" w:after="0"/>
-      <w:outlineLvl w:val="5"/>
-    </w:pPr>
-    <w:rPr>
-      <w:rFonts w:asciiTheme="majorHAnsi" w:eastAsiaTheme="majorEastAsia" w:hAnsiTheme="majorHAnsi" w:cstheme="majorBidi"/>
-      <w:i/>
-      <w:iCs/>
-      <w:color w:val="243F60" w:themeColor="accent1" w:themeShade="7F"/>
-    </w:rPr>
-  </w:style>
-  <w:style w:type="paragraph" w:styleId="Heading7">
-    <w:name w:val="heading 7"/>
-    <w:basedOn w:val="Normal"/>
-    <w:next w:val="Normal"/>
-    <w:link w:val="Heading7Char"/>
-    <w:uiPriority w:val="9"/>
-    <w:semiHidden/>
-    <w:unhideWhenUsed/>
-    <w:qFormat/>
-    <w:rsid w:val="00A80F67"/>
-    <w:pPr>
-      <w:keepNext/>
-      <w:keepLines/>
-      <w:numPr>
-        <w:ilvl w:val="6"/>
-        <w:numId w:val="31"/>
-      </w:numPr>
-      <w:spacing w:before="200" w:after="0"/>
-      <w:outlineLvl w:val="6"/>
-    </w:pPr>
-    <w:rPr>
-      <w:rFonts w:asciiTheme="majorHAnsi" w:eastAsiaTheme="majorEastAsia" w:hAnsiTheme="majorHAnsi" w:cstheme="majorBidi"/>
-      <w:i/>
-      <w:iCs/>
-      <w:color w:val="404040" w:themeColor="text1" w:themeTint="BF"/>
-    </w:rPr>
-  </w:style>
-  <w:style w:type="paragraph" w:styleId="Heading8">
-    <w:name w:val="heading 8"/>
-    <w:basedOn w:val="Normal"/>
-    <w:next w:val="Normal"/>
-    <w:link w:val="Heading8Char"/>
-    <w:uiPriority w:val="9"/>
-    <w:semiHidden/>
-    <w:unhideWhenUsed/>
-    <w:qFormat/>
-    <w:rsid w:val="00A80F67"/>
-    <w:pPr>
-      <w:keepNext/>
-      <w:keepLines/>
-      <w:numPr>
-        <w:ilvl w:val="7"/>
-        <w:numId w:val="31"/>
-      </w:numPr>
-      <w:spacing w:before="200" w:after="0"/>
-      <w:outlineLvl w:val="7"/>
-    </w:pPr>
-    <w:rPr>
-      <w:rFonts w:asciiTheme="majorHAnsi" w:eastAsiaTheme="majorEastAsia" w:hAnsiTheme="majorHAnsi" w:cstheme="majorBidi"/>
-      <w:color w:val="404040" w:themeColor="text1" w:themeTint="BF"/>
-      <w:sz w:val="20"/>
-      <w:szCs w:val="20"/>
-    </w:rPr>
-  </w:style>
-  <w:style w:type="paragraph" w:styleId="Heading9">
-    <w:name w:val="heading 9"/>
-    <w:basedOn w:val="Normal"/>
-    <w:next w:val="Normal"/>
-    <w:link w:val="Heading9Char"/>
-    <w:uiPriority w:val="9"/>
-    <w:semiHidden/>
-    <w:unhideWhenUsed/>
-    <w:qFormat/>
-    <w:rsid w:val="00A80F67"/>
-    <w:pPr>
-      <w:keepNext/>
-      <w:keepLines/>
-      <w:numPr>
-        <w:ilvl w:val="8"/>
-        <w:numId w:val="31"/>
-      </w:numPr>
-      <w:spacing w:before="200" w:after="0"/>
-      <w:outlineLvl w:val="8"/>
-    </w:pPr>
-    <w:rPr>
-      <w:rFonts w:asciiTheme="majorHAnsi" w:eastAsiaTheme="majorEastAsia" w:hAnsiTheme="majorHAnsi" w:cstheme="majorBidi"/>
-      <w:i/>
-      <w:iCs/>
-      <w:color w:val="404040" w:themeColor="text1" w:themeTint="BF"/>
-      <w:sz w:val="20"/>
-      <w:szCs w:val="20"/>
-    </w:rPr>
-  </w:style>
-  <w:style w:type="character" w:default="1" w:styleId="DefaultParagraphFont">
-    <w:name w:val="Default Paragraph Font"/>
-    <w:uiPriority w:val="1"/>
-    <w:semiHidden/>
-    <w:unhideWhenUsed/>
-  </w:style>
-  <w:style w:type="table" w:default="1" w:styleId="TableNormal">
-    <w:name w:val="Normal Table"/>
-    <w:uiPriority w:val="99"/>
-    <w:semiHidden/>
-    <w:unhideWhenUsed/>
-    <w:tblPr>
-      <w:tblInd w:w="0" w:type="dxa"/>
-      <w:tblCellMar>
-        <w:top w:w="0" w:type="dxa"/>
-        <w:left w:w="108" w:type="dxa"/>
-        <w:bottom w:w="0" w:type="dxa"/>
-        <w:right w:w="108" w:type="dxa"/>
-      </w:tblCellMar>
-    </w:tblPr>
-  </w:style>
-  <w:style w:type="numbering" w:default="1" w:styleId="NoList">
-    <w:name w:val="No List"/>
-    <w:uiPriority w:val="99"/>
-    <w:semiHidden/>
-    <w:unhideWhenUsed/>
-  </w:style>
-  <w:style w:type="paragraph" w:styleId="ListParagraph">
-    <w:name w:val="List Paragraph"/>
-    <w:basedOn w:val="Normal"/>
-    <w:uiPriority w:val="34"/>
-    <w:qFormat/>
-    <w:rsid w:val="00D723C4"/>
-    <w:pPr>
-      <w:ind w:left="720"/>
-      <w:contextualSpacing/>
-    </w:pPr>
-  </w:style>
-  <w:style w:type="paragraph" w:styleId="BalloonText">
-    <w:name w:val="Balloon Text"/>
-    <w:basedOn w:val="Normal"/>
-    <w:link w:val="BalloonTextChar"/>
-    <w:uiPriority w:val="99"/>
-    <w:semiHidden/>
-    <w:unhideWhenUsed/>
-    <w:rsid w:val="00B9441D"/>
-    <w:pPr>
-      <w:spacing w:after="0" w:line="240" w:lineRule="auto"/>
-    </w:pPr>
-    <w:rPr>
-      <w:rFonts w:ascii="Tahoma" w:hAnsi="Tahoma" w:cs="Tahoma"/>
-      <w:sz w:val="16"/>
-      <w:szCs w:val="16"/>
-    </w:rPr>
-  </w:style>
-  <w:style w:type="character" w:customStyle="1" w:styleId="BalloonTextChar">
-    <w:name w:val="Balloon Text Char"/>
-    <w:basedOn w:val="DefaultParagraphFont"/>
-    <w:link w:val="BalloonText"/>
-    <w:uiPriority w:val="99"/>
-    <w:semiHidden/>
-    <w:rsid w:val="00B9441D"/>
-    <w:rPr>
-      <w:rFonts w:ascii="Tahoma" w:hAnsi="Tahoma" w:cs="Tahoma"/>
-      <w:sz w:val="16"/>
-      <w:szCs w:val="16"/>
-    </w:rPr>
-  </w:style>
-  <w:style w:type="character" w:customStyle="1" w:styleId="Heading1Char">
-    <w:name w:val="Heading 1 Char"/>
-    <w:basedOn w:val="DefaultParagraphFont"/>
-    <w:link w:val="Heading1"/>
-    <w:uiPriority w:val="9"/>
-    <w:rsid w:val="00B9441D"/>
-    <w:rPr>
-      <w:rFonts w:asciiTheme="majorHAnsi" w:eastAsiaTheme="majorEastAsia" w:hAnsiTheme="majorHAnsi" w:cstheme="majorBidi"/>
-      <w:b/>
-      <w:bCs/>
-      <w:color w:val="365F91" w:themeColor="accent1" w:themeShade="BF"/>
-      <w:sz w:val="28"/>
-      <w:szCs w:val="28"/>
-    </w:rPr>
-  </w:style>
-  <w:style w:type="paragraph" w:styleId="TOCHeading">
-    <w:name w:val="TOC Heading"/>
-    <w:basedOn w:val="Heading1"/>
-    <w:next w:val="Normal"/>
-    <w:uiPriority w:val="39"/>
-    <w:semiHidden/>
-    <w:unhideWhenUsed/>
-    <w:qFormat/>
-    <w:rsid w:val="00B9441D"/>
-    <w:pPr>
-      <w:outlineLvl w:val="9"/>
-    </w:pPr>
-    <w:rPr>
-      <w:lang w:eastAsia="ja-JP"/>
-    </w:rPr>
-  </w:style>
-  <w:style w:type="paragraph" w:styleId="TOC1">
-    <w:name w:val="toc 1"/>
-    <w:basedOn w:val="Normal"/>
-    <w:next w:val="Normal"/>
-    <w:autoRedefine/>
-    <w:uiPriority w:val="39"/>
-    <w:unhideWhenUsed/>
-    <w:rsid w:val="00B9441D"/>
-    <w:pPr>
-      <w:spacing w:after="100"/>
-    </w:pPr>
-  </w:style>
-  <w:style w:type="character" w:styleId="Hyperlink">
-    <w:name w:val="Hyperlink"/>
-    <w:basedOn w:val="DefaultParagraphFont"/>
-    <w:uiPriority w:val="99"/>
-    <w:unhideWhenUsed/>
-    <w:rsid w:val="00B9441D"/>
-    <w:rPr>
-      <w:color w:val="0000FF" w:themeColor="hyperlink"/>
-      <w:u w:val="single"/>
-    </w:rPr>
-  </w:style>
-  <w:style w:type="paragraph" w:customStyle="1" w:styleId="Default">
-    <w:name w:val="Default"/>
-    <w:rsid w:val="008257BF"/>
-    <w:pPr>
-      <w:autoSpaceDE w:val="0"/>
-      <w:autoSpaceDN w:val="0"/>
-      <w:adjustRightInd w:val="0"/>
-      <w:spacing w:after="0" w:line="240" w:lineRule="auto"/>
-    </w:pPr>
-    <w:rPr>
-      <w:rFonts w:ascii="Cambria" w:hAnsi="Cambria" w:cs="Cambria"/>
-      <w:color w:val="000000"/>
-      <w:sz w:val="24"/>
-      <w:szCs w:val="24"/>
-    </w:rPr>
-  </w:style>
-  <w:style w:type="character" w:customStyle="1" w:styleId="Heading2Char">
-    <w:name w:val="Heading 2 Char"/>
-    <w:basedOn w:val="DefaultParagraphFont"/>
-    <w:link w:val="Heading2"/>
-    <w:uiPriority w:val="9"/>
-    <w:rsid w:val="00D8023E"/>
-    <w:rPr>
-      <w:rFonts w:asciiTheme="majorHAnsi" w:eastAsiaTheme="majorEastAsia" w:hAnsiTheme="majorHAnsi" w:cstheme="majorBidi"/>
-      <w:b/>
-      <w:bCs/>
-      <w:color w:val="4F81BD" w:themeColor="accent1"/>
-      <w:sz w:val="26"/>
-      <w:szCs w:val="26"/>
-    </w:rPr>
-  </w:style>
-  <w:style w:type="paragraph" w:styleId="TOC2">
-    <w:name w:val="toc 2"/>
-    <w:basedOn w:val="Normal"/>
-    <w:next w:val="Normal"/>
-    <w:autoRedefine/>
-    <w:uiPriority w:val="39"/>
-    <w:unhideWhenUsed/>
-    <w:rsid w:val="00BA6A3F"/>
-    <w:pPr>
-      <w:spacing w:after="100"/>
-      <w:ind w:left="220"/>
-    </w:pPr>
-  </w:style>
-  <w:style w:type="paragraph" w:customStyle="1" w:styleId="Normal1">
-    <w:name w:val="Normal1"/>
-    <w:rsid w:val="00222921"/>
-    <w:pPr>
-      <w:spacing w:after="0"/>
-    </w:pPr>
-    <w:rPr>
-      <w:rFonts w:ascii="Arial" w:eastAsia="Arial" w:hAnsi="Arial" w:cs="Arial"/>
-      <w:color w:val="000000"/>
-    </w:rPr>
-  </w:style>
-  <w:style w:type="character" w:customStyle="1" w:styleId="Heading3Char">
-    <w:name w:val="Heading 3 Char"/>
-    <w:basedOn w:val="DefaultParagraphFont"/>
-    <w:link w:val="Heading3"/>
-    <w:uiPriority w:val="9"/>
-    <w:rsid w:val="00026CCA"/>
-    <w:rPr>
-      <w:rFonts w:asciiTheme="majorHAnsi" w:eastAsiaTheme="majorEastAsia" w:hAnsiTheme="majorHAnsi" w:cstheme="majorBidi"/>
-      <w:b/>
-      <w:bCs/>
-      <w:color w:val="4F81BD" w:themeColor="accent1"/>
-    </w:rPr>
-  </w:style>
-  <w:style w:type="character" w:customStyle="1" w:styleId="Heading4Char">
-    <w:name w:val="Heading 4 Char"/>
-    <w:basedOn w:val="DefaultParagraphFont"/>
-    <w:link w:val="Heading4"/>
-    <w:uiPriority w:val="9"/>
-    <w:semiHidden/>
-    <w:rsid w:val="00A80F67"/>
-    <w:rPr>
-      <w:rFonts w:asciiTheme="majorHAnsi" w:eastAsiaTheme="majorEastAsia" w:hAnsiTheme="majorHAnsi" w:cstheme="majorBidi"/>
-      <w:b/>
-      <w:bCs/>
-      <w:i/>
-      <w:iCs/>
-      <w:color w:val="4F81BD" w:themeColor="accent1"/>
-    </w:rPr>
-  </w:style>
-  <w:style w:type="character" w:customStyle="1" w:styleId="Heading5Char">
-    <w:name w:val="Heading 5 Char"/>
-    <w:basedOn w:val="DefaultParagraphFont"/>
-    <w:link w:val="Heading5"/>
-    <w:uiPriority w:val="9"/>
-    <w:semiHidden/>
-    <w:rsid w:val="00A80F67"/>
-    <w:rPr>
-      <w:rFonts w:asciiTheme="majorHAnsi" w:eastAsiaTheme="majorEastAsia" w:hAnsiTheme="majorHAnsi" w:cstheme="majorBidi"/>
-      <w:color w:val="243F60" w:themeColor="accent1" w:themeShade="7F"/>
-    </w:rPr>
-  </w:style>
-  <w:style w:type="character" w:customStyle="1" w:styleId="Heading6Char">
-    <w:name w:val="Heading 6 Char"/>
-    <w:basedOn w:val="DefaultParagraphFont"/>
-    <w:link w:val="Heading6"/>
-    <w:uiPriority w:val="9"/>
-    <w:semiHidden/>
-    <w:rsid w:val="00A80F67"/>
-    <w:rPr>
-      <w:rFonts w:asciiTheme="majorHAnsi" w:eastAsiaTheme="majorEastAsia" w:hAnsiTheme="majorHAnsi" w:cstheme="majorBidi"/>
-      <w:i/>
-      <w:iCs/>
-      <w:color w:val="243F60" w:themeColor="accent1" w:themeShade="7F"/>
-    </w:rPr>
-  </w:style>
-  <w:style w:type="character" w:customStyle="1" w:styleId="Heading7Char">
-    <w:name w:val="Heading 7 Char"/>
-    <w:basedOn w:val="DefaultParagraphFont"/>
-    <w:link w:val="Heading7"/>
-    <w:uiPriority w:val="9"/>
-    <w:semiHidden/>
-    <w:rsid w:val="00A80F67"/>
-    <w:rPr>
-      <w:rFonts w:asciiTheme="majorHAnsi" w:eastAsiaTheme="majorEastAsia" w:hAnsiTheme="majorHAnsi" w:cstheme="majorBidi"/>
-      <w:i/>
-      <w:iCs/>
-      <w:color w:val="404040" w:themeColor="text1" w:themeTint="BF"/>
-    </w:rPr>
-  </w:style>
-  <w:style w:type="character" w:customStyle="1" w:styleId="Heading8Char">
-    <w:name w:val="Heading 8 Char"/>
-    <w:basedOn w:val="DefaultParagraphFont"/>
-    <w:link w:val="Heading8"/>
-    <w:uiPriority w:val="9"/>
-    <w:semiHidden/>
-    <w:rsid w:val="00A80F67"/>
-    <w:rPr>
-      <w:rFonts w:asciiTheme="majorHAnsi" w:eastAsiaTheme="majorEastAsia" w:hAnsiTheme="majorHAnsi" w:cstheme="majorBidi"/>
-      <w:color w:val="404040" w:themeColor="text1" w:themeTint="BF"/>
-      <w:sz w:val="20"/>
-      <w:szCs w:val="20"/>
-    </w:rPr>
-  </w:style>
-  <w:style w:type="character" w:customStyle="1" w:styleId="Heading9Char">
-    <w:name w:val="Heading 9 Char"/>
-    <w:basedOn w:val="DefaultParagraphFont"/>
-    <w:link w:val="Heading9"/>
-    <w:uiPriority w:val="9"/>
-    <w:semiHidden/>
-    <w:rsid w:val="00A80F67"/>
-    <w:rPr>
-      <w:rFonts w:asciiTheme="majorHAnsi" w:eastAsiaTheme="majorEastAsia" w:hAnsiTheme="majorHAnsi" w:cstheme="majorBidi"/>
-      <w:i/>
-      <w:iCs/>
-      <w:color w:val="404040" w:themeColor="text1" w:themeTint="BF"/>
-      <w:sz w:val="20"/>
-      <w:szCs w:val="20"/>
-    </w:rPr>
-  </w:style>
-  <w:style w:type="paragraph" w:styleId="TOC3">
-    <w:name w:val="toc 3"/>
-    <w:basedOn w:val="Normal"/>
-    <w:next w:val="Normal"/>
-    <w:autoRedefine/>
-    <w:uiPriority w:val="39"/>
-    <w:unhideWhenUsed/>
-    <w:rsid w:val="00725917"/>
-    <w:pPr>
-      <w:spacing w:after="100"/>
-      <w:ind w:left="440"/>
-    </w:pPr>
-  </w:style>
-</w:styles>
-</file>
-
-<file path=word/stylesWithEffects.xml><?xml version="1.0" encoding="utf-8"?>
-<w:styles xmlns:wpc="http://schemas.microsoft.com/office/word/2010/wordprocessingCanvas" xmlns:mc="http://schemas.openxmlformats.org/markup-compatibility/2006" xmlns:o="urn:schemas-microsoft-com:office:office" xmlns:r="http://schemas.openxmlformats.org/officeDocument/2006/relationships" xmlns:m="http://schemas.openxmlformats.org/officeDocument/2006/math" xmlns:v="urn:schemas-microsoft-com:vml" xmlns:wp14="http://schemas.microsoft.com/office/word/2010/wordprocessingDrawing" xmlns:wp="http://schemas.openxmlformats.org/drawingml/2006/wordprocessingDrawing" xmlns:w10="urn:schemas-microsoft-com:office:word" xmlns:w="http://schemas.openxmlformats.org/wordprocessingml/2006/main" xmlns:w14="http://schemas.microsoft.com/office/word/2010/wordml" xmlns:wpg="http://schemas.microsoft.com/office/word/2010/wordprocessingGroup" xmlns:wpi="http://schemas.microsoft.com/office/word/2010/wordprocessingInk" xmlns:wne="http://schemas.microsoft.com/office/word/2006/wordml" xmlns:wps="http://schemas.microsoft.com/office/word/2010/wordprocessingShape" mc:Ignorable="w14 wp14">
-  <w:docDefaults>
-    <w:rPrDefault>
-      <w:rPr>
-        <w:rFonts w:asciiTheme="minorHAnsi" w:eastAsiaTheme="minorHAnsi" w:hAnsiTheme="minorHAnsi" w:cstheme="minorBidi"/>
-        <w:sz w:val="22"/>
-        <w:szCs w:val="22"/>
-        <w:lang w:val="en-US" w:eastAsia="en-US" w:bidi="ar-SA"/>
-      </w:rPr>
-    </w:rPrDefault>
-    <w:pPrDefault>
-      <w:pPr>
-        <w:spacing w:after="200" w:line="276" w:lineRule="auto"/>
-      </w:pPr>
-    </w:pPrDefault>
-  </w:docDefaults>
-  <w:latentStyles w:defLockedState="0" w:defUIPriority="99" w:defSemiHidden="1" w:defUnhideWhenUsed="1" w:defQFormat="0" w:count="267">
-    <w:lsdException w:name="Normal" w:semiHidden="0" w:uiPriority="0" w:unhideWhenUsed="0" w:qFormat="1"/>
-    <w:lsdException w:name="heading 1" w:semiHidden="0" w:uiPriority="9" w:unhideWhenUsed="0" w:qFormat="1"/>
-    <w:lsdException w:name="heading 2" w:uiPriority="9" w:qFormat="1"/>
-    <w:lsdException w:name="heading 3" w:uiPriority="9" w:qFormat="1"/>
-    <w:lsdException w:name="heading 4" w:uiPriority="9" w:qFormat="1"/>
-    <w:lsdException w:name="heading 5" w:uiPriority="9" w:qFormat="1"/>
-    <w:lsdException w:name="heading 6" w:uiPriority="9" w:qFormat="1"/>
-    <w:lsdException w:name="heading 7" w:uiPriority="9" w:qFormat="1"/>
-    <w:lsdException w:name="heading 8" w:uiPriority="9" w:qFormat="1"/>
-    <w:lsdException w:name="heading 9" w:uiPriority="9" w:qFormat="1"/>
-    <w:lsdException w:name="toc 1" w:uiPriority="39"/>
-    <w:lsdException w:name="toc 2" w:uiPriority="39"/>
-    <w:lsdException w:name="toc 3" w:uiPriority="39"/>
-    <w:lsdException w:name="toc 4" w:uiPriority="39"/>
-    <w:lsdException w:name="toc 5" w:uiPriority="39"/>
-    <w:lsdException w:name="toc 6" w:uiPriority="39"/>
-    <w:lsdException w:name="toc 7" w:uiPriority="39"/>
-    <w:lsdException w:name="toc 8" w:uiPriority="39"/>
-    <w:lsdException w:name="toc 9" w:uiPriority="39"/>
-    <w:lsdException w:name="caption" w:uiPriority="35" w:qFormat="1"/>
-    <w:lsdException w:name="Title" w:semiHidden="0" w:uiPriority="10" w:unhideWhenUsed="0" w:qFormat="1"/>
-    <w:lsdException w:name="Default Paragraph Font" w:uiPriority="1"/>
-    <w:lsdException w:name="Subtitle" w:semiHidden="0" w:uiPriority="11" w:unhideWhenUsed="0" w:qFormat="1"/>
-    <w:lsdException w:name="Strong" w:semiHidden="0" w:uiPriority="22" w:unhideWhenUsed="0" w:qFormat="1"/>
-    <w:lsdException w:name="Emphasis" w:semiHidden="0" w:uiPriority="20" w:unhideWhenUsed="0" w:qFormat="1"/>
-    <w:lsdException w:name="Table Grid" w:semiHidden="0" w:uiPriority="59" w:unhideWhenUsed="0"/>
-    <w:lsdException w:name="Placeholder Text" w:unhideWhenUsed="0"/>
-    <w:lsdException w:name="No Spacing" w:semiHidden="0" w:uiPriority="1" w:unhideWhenUsed="0" w:qFormat="1"/>
-    <w:lsdException w:name="Light Shading" w:semiHidden="0" w:uiPriority="60" w:unhideWhenUsed="0"/>
-    <w:lsdException w:name="Light List" w:semiHidden="0" w:uiPriority="61" w:unhideWhenUsed="0"/>
-    <w:lsdException w:name="Light Grid" w:semiHidden="0" w:uiPriority="62" w:unhideWhenUsed="0"/>
-    <w:lsdException w:name="Medium Shading 1" w:semiHidden="0" w:uiPriority="63" w:unhideWhenUsed="0"/>
-    <w:lsdException w:name="Medium Shading 2" w:semiHidden="0" w:uiPriority="64" w:unhideWhenUsed="0"/>
-    <w:lsdException w:name="Medium List 1" w:semiHidden="0" w:uiPriority="65" w:unhideWhenUsed="0"/>
-    <w:lsdException w:name="Medium List 2" w:semiHidden="0" w:uiPriority="66" w:unhideWhenUsed="0"/>
-    <w:lsdException w:name="Medium Grid 1" w:semiHidden="0" w:uiPriority="67" w:unhideWhenUsed="0"/>
-    <w:lsdException w:name="Medium Grid 2" w:semiHidden="0" w:uiPriority="68" w:unhideWhenUsed="0"/>
-    <w:lsdException w:name="Medium Grid 3" w:semiHidden="0" w:uiPriority="69" w:unhideWhenUsed="0"/>
-    <w:lsdException w:name="Dark List" w:semiHidden="0" w:uiPriority="70" w:unhideWhenUsed="0"/>
-    <w:lsdException w:name="Colorful Shading" w:semiHidden="0" w:uiPriority="71" w:unhideWhenUsed="0"/>
-    <w:lsdException w:name="Colorful List" w:semiHidden="0" w:uiPriority="72" w:unhideWhenUsed="0"/>
-    <w:lsdException w:name="Colorful Grid" w:semiHidden="0" w:uiPriority="73" w:unhideWhenUsed="0"/>
-    <w:lsdException w:name="Light Shading Accent 1" w:semiHidden="0" w:uiPriority="60" w:unhideWhenUsed="0"/>
-    <w:lsdException w:name="Light List Accent 1" w:semiHidden="0" w:uiPriority="61" w:unhideWhenUsed="0"/>
-    <w:lsdException w:name="Light Grid Accent 1" w:semiHidden="0" w:uiPriority="62" w:unhideWhenUsed="0"/>
-    <w:lsdException w:name="Medium Shading 1 Accent 1" w:semiHidden="0" w:uiPriority="63" w:unhideWhenUsed="0"/>
-    <w:lsdException w:name="Medium Shading 2 Accent 1" w:semiHidden="0" w:uiPriority="64" w:unhideWhenUsed="0"/>
-    <w:lsdException w:name="Medium List 1 Accent 1" w:semiHidden="0" w:uiPriority="65" w:unhideWhenUsed="0"/>
-    <w:lsdException w:name="Revision" w:unhideWhenUsed="0"/>
-    <w:lsdException w:name="List Paragraph" w:semiHidden="0" w:uiPriority="34" w:unhideWhenUsed="0" w:qFormat="1"/>
-    <w:lsdException w:name="Quote" w:semiHidden="0" w:uiPriority="29" w:unhideWhenUsed="0" w:qFormat="1"/>
-    <w:lsdException w:name="Intense Quote" w:semiHidden="0" w:uiPriority="30" w:unhideWhenUsed="0" w:qFormat="1"/>
-    <w:lsdException w:name="Medium List 2 Accent 1" w:semiHidden="0" w:uiPriority="66" w:unhideWhenUsed="0"/>
-    <w:lsdException w:name="Medium Grid 1 Accent 1" w:semiHidden="0" w:uiPriority="67" w:unhideWhenUsed="0"/>
-    <w:lsdException w:name="Medium Grid 2 Accent 1" w:semiHidden="0" w:uiPriority="68" w:unhideWhenUsed="0"/>
-    <w:lsdException w:name="Medium Grid 3 Accent 1" w:semiHidden="0" w:uiPriority="69" w:unhideWhenUsed="0"/>
-    <w:lsdException w:name="Dark List Accent 1" w:semiHidden="0" w:uiPriority="70" w:unhideWhenUsed="0"/>
-    <w:lsdException w:name="Colorful Shading Accent 1" w:semiHidden="0" w:uiPriority="71" w:unhideWhenUsed="0"/>
-    <w:lsdException w:name="Colorful List Accent 1" w:semiHidden="0" w:uiPriority="72" w:unhideWhenUsed="0"/>
-    <w:lsdException w:name="Colorful Grid Accent 1" w:semiHidden="0" w:uiPriority="73" w:unhideWhenUsed="0"/>
-    <w:lsdException w:name="Light Shading Accent 2" w:semiHidden="0" w:uiPriority="60" w:unhideWhenUsed="0"/>
-    <w:lsdException w:name="Light List Accent 2" w:semiHidden="0" w:uiPriority="61" w:unhideWhenUsed="0"/>
-    <w:lsdException w:name="Light Grid Accent 2" w:semiHidden="0" w:uiPriority="62" w:unhideWhenUsed="0"/>
-    <w:lsdException w:name="Medium Shading 1 Accent 2" w:semiHidden="0" w:uiPriority="63" w:unhideWhenUsed="0"/>
-    <w:lsdException w:name="Medium Shading 2 Accent 2" w:semiHidden="0" w:uiPriority="64" w:unhideWhenUsed="0"/>
-    <w:lsdException w:name="Medium List 1 Accent 2" w:semiHidden="0" w:uiPriority="65" w:unhideWhenUsed="0"/>
-    <w:lsdException w:name="Medium List 2 Accent 2" w:semiHidden="0" w:uiPriority="66" w:unhideWhenUsed="0"/>
-    <w:lsdException w:name="Medium Grid 1 Accent 2" w:semiHidden="0" w:uiPriority="67" w:unhideWhenUsed="0"/>
-    <w:lsdException w:name="Medium Grid 2 Accent 2" w:semiHidden="0" w:uiPriority="68" w:unhideWhenUsed="0"/>
-    <w:lsdException w:name="Medium Grid 3 Accent 2" w:semiHidden="0" w:uiPriority="69" w:unhideWhenUsed="0"/>
-    <w:lsdException w:name="Dark List Accent 2" w:semiHidden="0" w:uiPriority="70" w:unhideWhenUsed="0"/>
-    <w:lsdException w:name="Colorful Shading Accent 2" w:semiHidden="0" w:uiPriority="71" w:unhideWhenUsed="0"/>
-    <w:lsdException w:name="Colorful List Accent 2" w:semiHidden="0" w:uiPriority="72" w:unhideWhenUsed="0"/>
-    <w:lsdException w:name="Colorful Grid Accent 2" w:semiHidden="0" w:uiPriority="73" w:unhideWhenUsed="0"/>
-    <w:lsdException w:name="Light Shading Accent 3" w:semiHidden="0" w:uiPriority="60" w:unhideWhenUsed="0"/>
-    <w:lsdException w:name="Light List Accent 3" w:semiHidden="0" w:uiPriority="61" w:unhideWhenUsed="0"/>
-    <w:lsdException w:name="Light Grid Accent 3" w:semiHidden="0" w:uiPriority="62" w:unhideWhenUsed="0"/>
-    <w:lsdException w:name="Medium Shading 1 Accent 3" w:semiHidden="0" w:uiPriority="63" w:unhideWhenUsed="0"/>
-    <w:lsdException w:name="Medium Shading 2 Accent 3" w:semiHidden="0" w:uiPriority="64" w:unhideWhenUsed="0"/>
-    <w:lsdException w:name="Medium List 1 Accent 3" w:semiHidden="0" w:uiPriority="65" w:unhideWhenUsed="0"/>
-    <w:lsdException w:name="Medium List 2 Accent 3" w:semiHidden="0" w:uiPriority="66" w:unhideWhenUsed="0"/>
-    <w:lsdException w:name="Medium Grid 1 Accent 3" w:semiHidden="0" w:uiPriority="67" w:unhideWhenUsed="0"/>
-    <w:lsdException w:name="Medium Grid 2 Accent 3" w:semiHidden="0" w:uiPriority="68" w:unhideWhenUsed="0"/>
-    <w:lsdException w:name="Medium Grid 3 Accent 3" w:semiHidden="0" w:uiPriority="69" w:unhideWhenUsed="0"/>
-    <w:lsdException w:name="Dark List Accent 3" w:semiHidden="0" w:uiPriority="70" w:unhideWhenUsed="0"/>
-    <w:lsdException w:name="Colorful Shading Accent 3" w:semiHidden="0" w:uiPriority="71" w:unhideWhenUsed="0"/>
-    <w:lsdException w:name="Colorful List Accent 3" w:semiHidden="0" w:uiPriority="72" w:unhideWhenUsed="0"/>
-    <w:lsdException w:name="Colorful Grid Accent 3" w:semiHidden="0" w:uiPriority="73" w:unhideWhenUsed="0"/>
-    <w:lsdException w:name="Light Shading Accent 4" w:semiHidden="0" w:uiPriority="60" w:unhideWhenUsed="0"/>
-    <w:lsdException w:name="Light List Accent 4" w:semiHidden="0" w:uiPriority="61" w:unhideWhenUsed="0"/>
-    <w:lsdException w:name="Light Grid Accent 4" w:semiHidden="0" w:uiPriority="62" w:unhideWhenUsed="0"/>
-    <w:lsdException w:name="Medium Shading 1 Accent 4" w:semiHidden="0" w:uiPriority="63" w:unhideWhenUsed="0"/>
-    <w:lsdException w:name="Medium Shading 2 Accent 4" w:semiHidden="0" w:uiPriority="64" w:unhideWhenUsed="0"/>
-    <w:lsdException w:name="Medium List 1 Accent 4" w:semiHidden="0" w:uiPriority="65" w:unhideWhenUsed="0"/>
-    <w:lsdException w:name="Medium List 2 Accent 4" w:semiHidden="0" w:uiPriority="66" w:unhideWhenUsed="0"/>
-    <w:lsdException w:name="Medium Grid 1 Accent 4" w:semiHidden="0" w:uiPriority="67" w:unhideWhenUsed="0"/>
-    <w:lsdException w:name="Medium Grid 2 Accent 4" w:semiHidden="0" w:uiPriority="68" w:unhideWhenUsed="0"/>
-    <w:lsdException w:name="Medium Grid 3 Accent 4" w:semiHidden="0" w:uiPriority="69" w:unhideWhenUsed="0"/>
-    <w:lsdException w:name="Dark List Accent 4" w:semiHidden="0" w:uiPriority="70" w:unhideWhenUsed="0"/>
-    <w:lsdException w:name="Colorful Shading Accent 4" w:semiHidden="0" w:uiPriority="71" w:unhideWhenUsed="0"/>
-    <w:lsdException w:name="Colorful List Accent 4" w:semiHidden="0" w:uiPriority="72" w:unhideWhenUsed="0"/>
-    <w:lsdException w:name="Colorful Grid Accent 4" w:semiHidden="0" w:uiPriority="73" w:unhideWhenUsed="0"/>
-    <w:lsdException w:name="Light Shading Accent 5" w:semiHidden="0" w:uiPriority="60" w:unhideWhenUsed="0"/>
-    <w:lsdException w:name="Light List Accent 5" w:semiHidden="0" w:uiPriority="61" w:unhideWhenUsed="0"/>
-    <w:lsdException w:name="Light Grid Accent 5" w:semiHidden="0" w:uiPriority="62" w:unhideWhenUsed="0"/>
-    <w:lsdException w:name="Medium Shading 1 Accent 5" w:semiHidden="0" w:uiPriority="63" w:unhideWhenUsed="0"/>
-    <w:lsdException w:name="Medium Shading 2 Accent 5" w:semiHidden="0" w:uiPriority="64" w:unhideWhenUsed="0"/>
-    <w:lsdException w:name="Medium List 1 Accent 5" w:semiHidden="0" w:uiPriority="65" w:unhideWhenUsed="0"/>
-    <w:lsdException w:name="Medium List 2 Accent 5" w:semiHidden="0" w:uiPriority="66" w:unhideWhenUsed="0"/>
-    <w:lsdException w:name="Medium Grid 1 Accent 5" w:semiHidden="0" w:uiPriority="67" w:unhideWhenUsed="0"/>
-    <w:lsdException w:name="Medium Grid 2 Accent 5" w:semiHidden="0" w:uiPriority="68" w:unhideWhenUsed="0"/>
-    <w:lsdException w:name="Medium Grid 3 Accent 5" w:semiHidden="0" w:uiPriority="69" w:unhideWhenUsed="0"/>
-    <w:lsdException w:name="Dark List Accent 5" w:semiHidden="0" w:uiPriority="70" w:unhideWhenUsed="0"/>
-    <w:lsdException w:name="Colorful Shading Accent 5" w:semiHidden="0" w:uiPriority="71" w:unhideWhenUsed="0"/>
-    <w:lsdException w:name="Colorful List Accent 5" w:semiHidden="0" w:uiPriority="72" w:unhideWhenUsed="0"/>
-    <w:lsdException w:name="Colorful Grid Accent 5" w:semiHidden="0" w:uiPriority="73" w:unhideWhenUsed="0"/>
-    <w:lsdException w:name="Light Shading Accent 6" w:semiHidden="0" w:uiPriority="60" w:unhideWhenUsed="0"/>
-    <w:lsdException w:name="Light List Accent 6" w:semiHidden="0" w:uiPriority="61" w:unhideWhenUsed="0"/>
-    <w:lsdException w:name="Light Grid Accent 6" w:semiHidden="0" w:uiPriority="62" w:unhideWhenUsed="0"/>
-    <w:lsdException w:name="Medium Shading 1 Accent 6" w:semiHidden="0" w:uiPriority="63" w:unhideWhenUsed="0"/>
-    <w:lsdException w:name="Medium Shading 2 Accent 6" w:semiHidden="0" w:uiPriority="64" w:unhideWhenUsed="0"/>
-    <w:lsdException w:name="Medium List 1 Accent 6" w:semiHidden="0" w:uiPriority="65" w:unhideWhenUsed="0"/>
-    <w:lsdException w:name="Medium List 2 Accent 6" w:semiHidden="0" w:uiPriority="66" w:unhideWhenUsed="0"/>
-    <w:lsdException w:name="Medium Grid 1 Accent 6" w:semiHidden="0" w:uiPriority="67" w:unhideWhenUsed="0"/>
-    <w:lsdException w:name="Medium Grid 2 Accent 6" w:semiHidden="0" w:uiPriority="68" w:unhideWhenUsed="0"/>
-    <w:lsdException w:name="Medium Grid 3 Accent 6" w:semiHidden="0" w:uiPriority="69" w:unhideWhenUsed="0"/>
-    <w:lsdException w:name="Dark List Accent 6" w:semiHidden="0" w:uiPriority="70" w:unhideWhenUsed="0"/>
-    <w:lsdException w:name="Colorful Shading Accent 6" w:semiHidden="0" w:uiPriority="71" w:unhideWhenUsed="0"/>
-    <w:lsdException w:name="Colorful List Accent 6" w:semiHidden="0" w:uiPriority="72" w:unhideWhenUsed="0"/>
-    <w:lsdException w:name="Colorful Grid Accent 6" w:semiHidden="0" w:uiPriority="73" w:unhideWhenUsed="0"/>
-    <w:lsdException w:name="Subtle Emphasis" w:semiHidden="0" w:uiPriority="19" w:unhideWhenUsed="0" w:qFormat="1"/>
-    <w:lsdException w:name="Intense Emphasis" w:semiHidden="0" w:uiPriority="21" w:unhideWhenUsed="0" w:qFormat="1"/>
-    <w:lsdException w:name="Subtle Reference" w:semiHidden="0" w:uiPriority="31" w:unhideWhenUsed="0" w:qFormat="1"/>
-    <w:lsdException w:name="Intense Reference" w:semiHidden="0" w:uiPriority="32" w:unhideWhenUsed="0" w:qFormat="1"/>
-    <w:lsdException w:name="Book Title" w:semiHidden="0" w:uiPriority="33" w:unhideWhenUsed="0" w:qFormat="1"/>
-    <w:lsdException w:name="Bibliography" w:uiPriority="37"/>
-    <w:lsdException w:name="TOC Heading" w:uiPriority="39" w:qFormat="1"/>
+  <w:latentStyles w:defLockedState="0" w:defUIPriority="99" w:defSemiHidden="0" w:defUnhideWhenUsed="0" w:defQFormat="0" w:count="376">
+    <w:lsdException w:name="Normal" w:uiPriority="0" w:qFormat="1"/>
+    <w:lsdException w:name="heading 1" w:uiPriority="9" w:qFormat="1"/>
+    <w:lsdException w:name="heading 2" w:semiHidden="1" w:uiPriority="9" w:unhideWhenUsed="1" w:qFormat="1"/>
+    <w:lsdException w:name="heading 3" w:semiHidden="1" w:uiPriority="9" w:unhideWhenUsed="1" w:qFormat="1"/>
+    <w:lsdException w:name="heading 4" w:semiHidden="1" w:uiPriority="9" w:unhideWhenUsed="1" w:qFormat="1"/>
+    <w:lsdException w:name="heading 5" w:semiHidden="1" w:uiPriority="9" w:unhideWhenUsed="1" w:qFormat="1"/>
+    <w:lsdException w:name="heading 6" w:semiHidden="1" w:uiPriority="9" w:unhideWhenUsed="1" w:qFormat="1"/>
+    <w:lsdException w:name="heading 7" w:semiHidden="1" w:uiPriority="9" w:unhideWhenUsed="1" w:qFormat="1"/>
+    <w:lsdException w:name="heading 8" w:semiHidden="1" w:uiPriority="9" w:unhideWhenUsed="1" w:qFormat="1"/>
+    <w:lsdException w:name="heading 9" w:semiHidden="1" w:uiPriority="9" w:unhideWhenUsed="1" w:qFormat="1"/>
+    <w:lsdException w:name="index 1" w:semiHidden="1" w:unhideWhenUsed="1"/>
+    <w:lsdException w:name="index 2" w:semiHidden="1" w:unhideWhenUsed="1"/>
+    <w:lsdException w:name="index 3" w:semiHidden="1" w:unhideWhenUsed="1"/>
+    <w:lsdException w:name="index 4" w:semiHidden="1" w:unhideWhenUsed="1"/>
+    <w:lsdException w:name="index 5" w:semiHidden="1" w:unhideWhenUsed="1"/>
+    <w:lsdException w:name="index 6" w:semiHidden="1" w:unhideWhenUsed="1"/>
+    <w:lsdException w:name="index 7" w:semiHidden="1" w:unhideWhenUsed="1"/>
+    <w:lsdException w:name="index 8" w:semiHidden="1" w:unhideWhenUsed="1"/>
+    <w:lsdException w:name="index 9" w:semiHidden="1" w:unhideWhenUsed="1"/>
+    <w:lsdException w:name="toc 1" w:semiHidden="1" w:uiPriority="39" w:unhideWhenUsed="1"/>
+    <w:lsdException w:name="toc 2" w:semiHidden="1" w:uiPriority="39" w:unhideWhenUsed="1"/>
+    <w:lsdException w:name="toc 3" w:semiHidden="1" w:uiPriority="39" w:unhideWhenUsed="1"/>
+    <w:lsdException w:name="toc 4" w:semiHidden="1" w:uiPriority="39" w:unhideWhenUsed="1"/>
+    <w:lsdException w:name="toc 5" w:semiHidden="1" w:uiPriority="39" w:unhideWhenUsed="1"/>
+    <w:lsdException w:name="toc 6" w:semiHidden="1" w:uiPriority="39" w:unhideWhenUsed="1"/>
+    <w:lsdException w:name="toc 7" w:semiHidden="1" w:uiPriority="39" w:unhideWhenUsed="1"/>
+    <w:lsdException w:name="toc 8" w:semiHidden="1" w:uiPriority="39" w:unhideWhenUsed="1"/>
+    <w:lsdException w:name="toc 9" w:semiHidden="1" w:uiPriority="39" w:unhideWhenUsed="1"/>
+    <w:lsdException w:name="Normal Indent" w:semiHidden="1" w:unhideWhenUsed="1"/>
+    <w:lsdException w:name="footnote text" w:semiHidden="1" w:unhideWhenUsed="1"/>
+    <w:lsdException w:name="annotation text" w:semiHidden="1" w:unhideWhenUsed="1"/>
+    <w:lsdException w:name="header" w:semiHidden="1" w:unhideWhenUsed="1"/>
+    <w:lsdException w:name="footer" w:semiHidden="1" w:unhideWhenUsed="1"/>
+    <w:lsdException w:name="index heading" w:semiHidden="1" w:unhideWhenUsed="1"/>
+    <w:lsdException w:name="caption" w:semiHidden="1" w:uiPriority="35" w:unhideWhenUsed="1" w:qFormat="1"/>
+    <w:lsdException w:name="table of figures" w:semiHidden="1" w:unhideWhenUsed="1"/>
+    <w:lsdException w:name="envelope address" w:semiHidden="1" w:unhideWhenUsed="1"/>
+    <w:lsdException w:name="envelope return" w:semiHidden="1" w:unhideWhenUsed="1"/>
+    <w:lsdException w:name="footnote reference" w:semiHidden="1" w:unhideWhenUsed="1"/>
+    <w:lsdException w:name="annotation reference" w:semiHidden="1" w:unhideWhenUsed="1"/>
+    <w:lsdException w:name="line number" w:semiHidden="1" w:unhideWhenUsed="1"/>
+    <w:lsdException w:name="page number" w:semiHidden="1" w:unhideWhenUsed="1"/>
+    <w:lsdException w:name="endnote reference" w:semiHidden="1" w:unhideWhenUsed="1"/>
+    <w:lsdException w:name="endnote text" w:semiHidden="1" w:unhideWhenUsed="1"/>
+    <w:lsdException w:name="table of authorities" w:semiHidden="1" w:unhideWhenUsed="1"/>
+    <w:lsdException w:name="macro" w:semiHidden="1" w:unhideWhenUsed="1"/>
+    <w:lsdException w:name="toa heading" w:semiHidden="1" w:unhideWhenUsed="1"/>
+    <w:lsdException w:name="List" w:semiHidden="1" w:unhideWhenUsed="1"/>
+    <w:lsdException w:name="List Bullet" w:semiHidden="1" w:unhideWhenUsed="1"/>
+    <w:lsdException w:name="List Number" w:semiHidden="1" w:unhideWhenUsed="1"/>
+    <w:lsdException w:name="List 2" w:semiHidden="1" w:unhideWhenUsed="1"/>
+    <w:lsdException w:name="List 3" w:semiHidden="1" w:unhideWhenUsed="1"/>
+    <w:lsdException w:name="List 4" w:semiHidden="1" w:unhideWhenUsed="1"/>
+    <w:lsdException w:name="List 5" w:semiHidden="1" w:unhideWhenUsed="1"/>
+    <w:lsdException w:name="List Bullet 2" w:semiHidden="1" w:unhideWhenUsed="1"/>
+    <w:lsdException w:name="List Bullet 3" w:semiHidden="1" w:unhideWhenUsed="1"/>
+    <w:lsdException w:name="List Bullet 4" w:semiHidden="1" w:unhideWhenUsed="1"/>
+    <w:lsdException w:name="List Bullet 5" w:semiHidden="1" w:unhideWhenUsed="1"/>
+    <w:lsdException w:name="List Number 2" w:semiHidden="1" w:unhideWhenUsed="1"/>
+    <w:lsdException w:name="List Number 3" w:semiHidden="1" w:unhideWhenUsed="1"/>
+    <w:lsdException w:name="List Number 4" w:semiHidden="1" w:unhideWhenUsed="1"/>
+    <w:lsdException w:name="List Number 5" w:semiHidden="1" w:unhideWhenUsed="1"/>
+    <w:lsdException w:name="Title" w:uiPriority="10" w:qFormat="1"/>
+    <w:lsdException w:name="Closing" w:semiHidden="1" w:unhideWhenUsed="1"/>
+    <w:lsdException w:name="Signature" w:semiHidden="1" w:unhideWhenUsed="1"/>
+    <w:lsdException w:name="Default Paragraph Font" w:semiHidden="1" w:uiPriority="1" w:unhideWhenUsed="1"/>
+    <w:lsdException w:name="Body Text" w:semiHidden="1" w:unhideWhenUsed="1"/>
+    <w:lsdException w:name="Body Text Indent" w:semiHidden="1" w:unhideWhenUsed="1"/>
+    <w:lsdException w:name="List Continue" w:semiHidden="1" w:unhideWhenUsed="1"/>
+    <w:lsdException w:name="List Continue 2" w:semiHidden="1" w:unhideWhenUsed="1"/>
+    <w:lsdException w:name="List Continue 3" w:semiHidden="1" w:unhideWhenUsed="1"/>
+    <w:lsdException w:name="List Continue 4" w:semiHidden="1" w:unhideWhenUsed="1"/>
+    <w:lsdException w:name="List Continue 5" w:semiHidden="1" w:unhideWhenUsed="1"/>
+    <w:lsdException w:name="Message Header" w:semiHidden="1" w:unhideWhenUsed="1"/>
+    <w:lsdException w:name="Subtitle" w:uiPriority="11" w:qFormat="1"/>
+    <w:lsdException w:name="Salutation" w:semiHidden="1" w:unhideWhenUsed="1"/>
+    <w:lsdException w:name="Date" w:semiHidden="1" w:unhideWhenUsed="1"/>
+    <w:lsdException w:name="Body Text First Indent" w:semiHidden="1" w:unhideWhenUsed="1"/>
+    <w:lsdException w:name="Body Text First Indent 2" w:semiHidden="1" w:unhideWhenUsed="1"/>
+    <w:lsdException w:name="Note Heading" w:semiHidden="1" w:unhideWhenUsed="1"/>
+    <w:lsdException w:name="Body Text 2" w:semiHidden="1" w:unhideWhenUsed="1"/>
+    <w:lsdException w:name="Body Text 3" w:semiHidden="1" w:unhideWhenUsed="1"/>
+    <w:lsdException w:name="Body Text Indent 2" w:semiHidden="1" w:unhideWhenUsed="1"/>
+    <w:lsdException w:name="Body Text Indent 3" w:semiHidden="1" w:unhideWhenUsed="1"/>
+    <w:lsdException w:name="Block Text" w:semiHidden="1" w:unhideWhenUsed="1"/>
+    <w:lsdException w:name="Hyperlink" w:semiHidden="1" w:unhideWhenUsed="1"/>
+    <w:lsdException w:name="FollowedHyperlink" w:semiHidden="1" w:unhideWhenUsed="1"/>
+    <w:lsdException w:name="Strong" w:uiPriority="22" w:qFormat="1"/>
+    <w:lsdException w:name="Emphasis" w:uiPriority="20" w:qFormat="1"/>
+    <w:lsdException w:name="Document Map" w:semiHidden="1" w:unhideWhenUsed="1"/>
+    <w:lsdException w:name="Plain Text" w:semiHidden="1" w:unhideWhenUsed="1"/>
+    <w:lsdException w:name="E-mail Signature" w:semiHidden="1" w:unhideWhenUsed="1"/>
+    <w:lsdException w:name="HTML Top of Form" w:semiHidden="1" w:unhideWhenUsed="1"/>
+    <w:lsdException w:name="HTML Bottom of Form" w:semiHidden="1" w:unhideWhenUsed="1"/>
+    <w:lsdException w:name="Normal (Web)" w:semiHidden="1" w:unhideWhenUsed="1"/>
+    <w:lsdException w:name="HTML Acronym" w:semiHidden="1" w:unhideWhenUsed="1"/>
+    <w:lsdException w:name="HTML Address" w:semiHidden="1" w:unhideWhenUsed="1"/>
+    <w:lsdException w:name="HTML Cite" w:semiHidden="1" w:unhideWhenUsed="1"/>
+    <w:lsdException w:name="HTML Code" w:semiHidden="1" w:unhideWhenUsed="1"/>
+    <w:lsdException w:name="HTML Definition" w:semiHidden="1" w:unhideWhenUsed="1"/>
+    <w:lsdException w:name="HTML Keyboard" w:semiHidden="1" w:unhideWhenUsed="1"/>
+    <w:lsdException w:name="HTML Preformatted" w:semiHidden="1" w:unhideWhenUsed="1"/>
+    <w:lsdException w:name="HTML Sample" w:semiHidden="1" w:unhideWhenUsed="1"/>
+    <w:lsdException w:name="HTML Typewriter" w:semiHidden="1" w:unhideWhenUsed="1"/>
+    <w:lsdException w:name="HTML Variable" w:semiHidden="1" w:unhideWhenUsed="1"/>
+    <w:lsdException w:name="Normal Table" w:semiHidden="1" w:unhideWhenUsed="1"/>
+    <w:lsdException w:name="annotation subject" w:semiHidden="1" w:unhideWhenUsed="1"/>
+    <w:lsdException w:name="No List" w:semiHidden="1" w:unhideWhenUsed="1"/>
+    <w:lsdException w:name="Outline List 1" w:semiHidden="1" w:unhideWhenUsed="1"/>
+    <w:lsdException w:name="Outline List 2" w:semiHidden="1" w:unhideWhenUsed="1"/>
+    <w:lsdException w:name="Outline List 3" w:semiHidden="1" w:unhideWhenUsed="1"/>
+    <w:lsdException w:name="Table Simple 1" w:semiHidden="1" w:unhideWhenUsed="1"/>
+    <w:lsdException w:name="Table Simple 2" w:semiHidden="1" w:unhideWhenUsed="1"/>
+    <w:lsdException w:name="Table Simple 3" w:semiHidden="1" w:unhideWhenUsed="1"/>
+    <w:lsdException w:name="Table Classic 1" w:semiHidden="1" w:unhideWhenUsed="1"/>
+    <w:lsdException w:name="Table Classic 2" w:semiHidden="1" w:unhideWhenUsed="1"/>
+    <w:lsdException w:name="Table Classic 3" w:semiHidden="1" w:unhideWhenUsed="1"/>
+    <w:lsdException w:name="Table Classic 4" w:semiHidden="1" w:unhideWhenUsed="1"/>
+    <w:lsdException w:name="Table Colorful 1" w:semiHidden="1" w:unhideWhenUsed="1"/>
+    <w:lsdException w:name="Table Colorful 2" w:semiHidden="1" w:unhideWhenUsed="1"/>
+    <w:lsdException w:name="Table Colorful 3" w:semiHidden="1" w:unhideWhenUsed="1"/>
+    <w:lsdException w:name="Table Columns 1" w:semiHidden="1" w:unhideWhenUsed="1"/>
+    <w:lsdException w:name="Table Columns 2" w:semiHidden="1" w:unhideWhenUsed="1"/>
+    <w:lsdException w:name="Table Columns 3" w:semiHidden="1" w:unhideWhenUsed="1"/>
+    <w:lsdException w:name="Table Columns 4" w:semiHidden="1" w:unhideWhenUsed="1"/>
+    <w:lsdException w:name="Table Columns 5" w:semiHidden="1" w:unhideWhenUsed="1"/>
+    <w:lsdException w:name="Table Grid 1" w:semiHidden="1" w:unhideWhenUsed="1"/>
+    <w:lsdException w:name="Table Grid 2" w:semiHidden="1" w:unhideWhenUsed="1"/>
+    <w:lsdException w:name="Table Grid 3" w:semiHidden="1" w:unhideWhenUsed="1"/>
+    <w:lsdException w:name="Table Grid 4" w:semiHidden="1" w:unhideWhenUsed="1"/>
+    <w:lsdException w:name="Table Grid 5" w:semiHidden="1" w:unhideWhenUsed="1"/>
+    <w:lsdException w:name="Table Grid 6" w:semiHidden="1" w:unhideWhenUsed="1"/>
+    <w:lsdException w:name="Table Grid 7" w:semiHidden="1" w:unhideWhenUsed="1"/>
+    <w:lsdException w:name="Table Grid 8" w:semiHidden="1" w:unhideWhenUsed="1"/>
+    <w:lsdException w:name="Table List 1" w:semiHidden="1" w:unhideWhenUsed="1"/>
+    <w:lsdException w:name="Table List 2" w:semiHidden="1" w:unhideWhenUsed="1"/>
+    <w:lsdException w:name="Table List 3" w:semiHidden="1" w:unhideWhenUsed="1"/>
+    <w:lsdException w:name="Table List 4" w:semiHidden="1" w:unhideWhenUsed="1"/>
+    <w:lsdException w:name="Table List 5" w:semiHidden="1" w:unhideWhenUsed="1"/>
+    <w:lsdException w:name="Table List 6" w:semiHidden="1" w:unhideWhenUsed="1"/>
+    <w:lsdException w:name="Table List 7" w:semiHidden="1" w:unhideWhenUsed="1"/>
+    <w:lsdException w:name="Table List 8" w:semiHidden="1" w:unhideWhenUsed="1"/>
+    <w:lsdException w:name="Table 3D effects 1" w:semiHidden="1" w:unhideWhenUsed="1"/>
+    <w:lsdException w:name="Table 3D effects 2" w:semiHidden="1" w:unhideWhenUsed="1"/>
+    <w:lsdException w:name="Table 3D effects 3" w:semiHidden="1" w:unhideWhenUsed="1"/>
+    <w:lsdException w:name="Table Contemporary" w:semiHidden="1" w:unhideWhenUsed="1"/>
+    <w:lsdException w:name="Table Elegant" w:semiHidden="1" w:unhideWhenUsed="1"/>
+    <w:lsdException w:name="Table Professional" w:semiHidden="1" w:unhideWhenUsed="1"/>
+    <w:lsdException w:name="Table Subtle 1" w:semiHidden="1" w:unhideWhenUsed="1"/>
+    <w:lsdException w:name="Table Subtle 2" w:semiHidden="1" w:unhideWhenUsed="1"/>
+    <w:lsdException w:name="Table Web 1" w:semiHidden="1" w:unhideWhenUsed="1"/>
+    <w:lsdException w:name="Table Web 2" w:semiHidden="1" w:unhideWhenUsed="1"/>
+    <w:lsdException w:name="Table Web 3" w:semiHidden="1" w:unhideWhenUsed="1"/>
+    <w:lsdException w:name="Balloon Text" w:semiHidden="1" w:unhideWhenUsed="1"/>
+    <w:lsdException w:name="Table Grid" w:semiHidden="1" w:uiPriority="59" w:unhideWhenUsed="1"/>
+    <w:lsdException w:name="Table Theme" w:semiHidden="1" w:unhideWhenUsed="1"/>
+    <w:lsdException w:name="Placeholder Text" w:semiHidden="1"/>
+    <w:lsdException w:name="No Spacing" w:uiPriority="1" w:qFormat="1"/>
+    <w:lsdException w:name="Light Shading" w:uiPriority="60"/>
+    <w:lsdException w:name="Light List" w:uiPriority="61"/>
+    <w:lsdException w:name="Light Grid" w:uiPriority="62"/>
+    <w:lsdException w:name="Medium Shading 1" w:uiPriority="63"/>
+    <w:lsdException w:name="Medium Shading 2" w:uiPriority="64"/>
+    <w:lsdException w:name="Medium List 1" w:uiPriority="65"/>
+    <w:lsdException w:name="Medium List 2" w:uiPriority="66"/>
+    <w:lsdException w:name="Medium Grid 1" w:uiPriority="67"/>
+    <w:lsdException w:name="Medium Grid 2" w:uiPriority="68"/>
+    <w:lsdException w:name="Medium Grid 3" w:uiPriority="69"/>
+    <w:lsdException w:name="Dark List" w:uiPriority="70"/>
+    <w:lsdException w:name="Colorful Shading" w:uiPriority="71"/>
+    <w:lsdException w:name="Colorful List" w:uiPriority="72"/>
+    <w:lsdException w:name="Colorful Grid" w:uiPriority="73"/>
+    <w:lsdException w:name="Light Shading Accent 1" w:uiPriority="60"/>
+    <w:lsdException w:name="Light List Accent 1" w:uiPriority="61"/>
+    <w:lsdException w:name="Light Grid Accent 1" w:uiPriority="62"/>
+    <w:lsdException w:name="Medium Shading 1 Accent 1" w:uiPriority="63"/>
+    <w:lsdException w:name="Medium Shading 2 Accent 1" w:uiPriority="64"/>
+    <w:lsdException w:name="Medium List 1 Accent 1" w:uiPriority="65"/>
+    <w:lsdException w:name="Revision" w:semiHidden="1"/>
+    <w:lsdException w:name="List Paragraph" w:uiPriority="34" w:qFormat="1"/>
+    <w:lsdException w:name="Quote" w:uiPriority="29" w:qFormat="1"/>
+    <w:lsdException w:name="Intense Quote" w:uiPriority="30" w:qFormat="1"/>
+    <w:lsdException w:name="Medium List 2 Accent 1" w:uiPriority="66"/>
+    <w:lsdException w:name="Medium Grid 1 Accent 1" w:uiPriority="67"/>
+    <w:lsdException w:name="Medium Grid 2 Accent 1" w:uiPriority="68"/>
+    <w:lsdException w:name="Medium Grid 3 Accent 1" w:uiPriority="69"/>
+    <w:lsdException w:name="Dark List Accent 1" w:uiPriority="70"/>
+    <w:lsdException w:name="Colorful Shading Accent 1" w:uiPriority="71"/>
+    <w:lsdException w:name="Colorful List Accent 1" w:uiPriority="72"/>
+    <w:lsdException w:name="Colorful Grid Accent 1" w:uiPriority="73"/>
+    <w:lsdException w:name="Light Shading Accent 2" w:uiPriority="60"/>
+    <w:lsdException w:name="Light List Accent 2" w:uiPriority="61"/>
+    <w:lsdException w:name="Light Grid Accent 2" w:uiPriority="62"/>
+    <w:lsdException w:name="Medium Shading 1 Accent 2" w:uiPriority="63"/>
+    <w:lsdException w:name="Medium Shading 2 Accent 2" w:uiPriority="64"/>
+    <w:lsdException w:name="Medium List 1 Accent 2" w:uiPriority="65"/>
+    <w:lsdException w:name="Medium List 2 Accent 2" w:uiPriority="66"/>
+    <w:lsdException w:name="Medium Grid 1 Accent 2" w:uiPriority="67"/>
+    <w:lsdException w:name="Medium Grid 2 Accent 2" w:uiPriority="68"/>
+    <w:lsdException w:name="Medium Grid 3 Accent 2" w:uiPriority="69"/>
+    <w:lsdException w:name="Dark List Accent 2" w:uiPriority="70"/>
+    <w:lsdException w:name="Colorful Shading Accent 2" w:uiPriority="71"/>
+    <w:lsdException w:name="Colorful List Accent 2" w:uiPriority="72"/>
+    <w:lsdException w:name="Colorful Grid Accent 2" w:uiPriority="73"/>
+    <w:lsdException w:name="Light Shading Accent 3" w:uiPriority="60"/>
+    <w:lsdException w:name="Light List Accent 3" w:uiPriority="61"/>
+    <w:lsdException w:name="Light Grid Accent 3" w:uiPriority="62"/>
+    <w:lsdException w:name="Medium Shading 1 Accent 3" w:uiPriority="63"/>
+    <w:lsdException w:name="Medium Shading 2 Accent 3" w:uiPriority="64"/>
+    <w:lsdException w:name="Medium List 1 Accent 3" w:uiPriority="65"/>
+    <w:lsdException w:name="Medium List 2 Accent 3" w:uiPriority="66"/>
+    <w:lsdException w:name="Medium Grid 1 Accent 3" w:uiPriority="67"/>
+    <w:lsdException w:name="Medium Grid 2 Accent 3" w:uiPriority="68"/>
+    <w:lsdException w:name="Medium Grid 3 Accent 3" w:uiPriority="69"/>
+    <w:lsdException w:name="Dark List Accent 3" w:uiPriority="70"/>
+    <w:lsdException w:name="Colorful Shading Accent 3" w:uiPriority="71"/>
+    <w:lsdException w:name="Colorful List Accent 3" w:uiPriority="72"/>
+    <w:lsdException w:name="Colorful Grid Accent 3" w:uiPriority="73"/>
+    <w:lsdException w:name="Light Shading Accent 4" w:uiPriority="60"/>
+    <w:lsdException w:name="Light List Accent 4" w:uiPriority="61"/>
+    <w:lsdException w:name="Light Grid Accent 4" w:uiPriority="62"/>
+    <w:lsdException w:name="Medium Shading 1 Accent 4" w:uiPriority="63"/>
+    <w:lsdException w:name="Medium Shading 2 Accent 4" w:uiPriority="64"/>
+    <w:lsdException w:name="Medium List 1 Accent 4" w:uiPriority="65"/>
+    <w:lsdException w:name="Medium List 2 Accent 4" w:uiPriority="66"/>
+    <w:lsdException w:name="Medium Grid 1 Accent 4" w:uiPriority="67"/>
+    <w:lsdException w:name="Medium Grid 2 Accent 4" w:uiPriority="68"/>
+    <w:lsdException w:name="Medium Grid 3 Accent 4" w:uiPriority="69"/>
+    <w:lsdException w:name="Dark List Accent 4" w:uiPriority="70"/>
+    <w:lsdException w:name="Colorful Shading Accent 4" w:uiPriority="71"/>
+    <w:lsdException w:name="Colorful List Accent 4" w:uiPriority="72"/>
+    <w:lsdException w:name="Colorful Grid Accent 4" w:uiPriority="73"/>
+    <w:lsdException w:name="Light Shading Accent 5" w:uiPriority="60"/>
+    <w:lsdException w:name="Light List Accent 5" w:uiPriority="61"/>
+    <w:lsdException w:name="Light Grid Accent 5" w:uiPriority="62"/>
+    <w:lsdException w:name="Medium Shading 1 Accent 5" w:uiPriority="63"/>
+    <w:lsdException w:name="Medium Shading 2 Accent 5" w:uiPriority="64"/>
+    <w:lsdException w:name="Medium List 1 Accent 5" w:uiPriority="65"/>
+    <w:lsdException w:name="Medium List 2 Accent 5" w:uiPriority="66"/>
+    <w:lsdException w:name="Medium Grid 1 Accent 5" w:uiPriority="67"/>
+    <w:lsdException w:name="Medium Grid 2 Accent 5" w:uiPriority="68"/>
+    <w:lsdException w:name="Medium Grid 3 Accent 5" w:uiPriority="69"/>
+    <w:lsdException w:name="Dark List Accent 5" w:uiPriority="70"/>
+    <w:lsdException w:name="Colorful Shading Accent 5" w:uiPriority="71"/>
+    <w:lsdException w:name="Colorful List Accent 5" w:uiPriority="72"/>
+    <w:lsdException w:name="Colorful Grid Accent 5" w:uiPriority="73"/>
+    <w:lsdException w:name="Light Shading Accent 6" w:uiPriority="60"/>
+    <w:lsdException w:name="Light List Accent 6" w:uiPriority="61"/>
+    <w:lsdException w:name="Light Grid Accent 6" w:uiPriority="62"/>
+    <w:lsdException w:name="Medium Shading 1 Accent 6" w:uiPriority="63"/>
+    <w:lsdException w:name="Medium Shading 2 Accent 6" w:uiPriority="64"/>
+    <w:lsdException w:name="Medium List 1 Accent 6" w:uiPriority="65"/>
+    <w:lsdException w:name="Medium List 2 Accent 6" w:uiPriority="66"/>
+    <w:lsdException w:name="Medium Grid 1 Accent 6" w:uiPriority="67"/>
+    <w:lsdException w:name="Medium Grid 2 Accent 6" w:uiPriority="68"/>
+    <w:lsdException w:name="Medium Grid 3 Accent 6" w:uiPriority="69"/>
+    <w:lsdException w:name="Dark List Accent 6" w:uiPriority="70"/>
+    <w:lsdException w:name="Colorful Shading Accent 6" w:uiPriority="71"/>
+    <w:lsdException w:name="Colorful List Accent 6" w:uiPriority="72"/>
+    <w:lsdException w:name="Colorful Grid Accent 6" w:uiPriority="73"/>
+    <w:lsdException w:name="Subtle Emphasis" w:uiPriority="19" w:qFormat="1"/>
+    <w:lsdException w:name="Intense Emphasis" w:uiPriority="21" w:qFormat="1"/>
+    <w:lsdException w:name="Subtle Reference" w:uiPriority="31" w:qFormat="1"/>
+    <w:lsdException w:name="Intense Reference" w:uiPriority="32" w:qFormat="1"/>
+    <w:lsdException w:name="Book Title" w:uiPriority="33" w:qFormat="1"/>
+    <w:lsdException w:name="Bibliography" w:semiHidden="1" w:uiPriority="37" w:unhideWhenUsed="1"/>
+    <w:lsdException w:name="TOC Heading" w:semiHidden="1" w:uiPriority="39" w:unhideWhenUsed="1" w:qFormat="1"/>
+    <w:lsdException w:name="Plain Table 1" w:uiPriority="41"/>
+    <w:lsdException w:name="Plain Table 2" w:uiPriority="42"/>
+    <w:lsdException w:name="Plain Table 3" w:uiPriority="43"/>
+    <w:lsdException w:name="Plain Table 4" w:uiPriority="44"/>
+    <w:lsdException w:name="Plain Table 5" w:uiPriority="45"/>
+    <w:lsdException w:name="Grid Table Light" w:uiPriority="40"/>
+    <w:lsdException w:name="Grid Table 1 Light" w:uiPriority="46"/>
+    <w:lsdException w:name="Grid Table 2" w:uiPriority="47"/>
+    <w:lsdException w:name="Grid Table 3" w:uiPriority="48"/>
+    <w:lsdException w:name="Grid Table 4" w:uiPriority="49"/>
+    <w:lsdException w:name="Grid Table 5 Dark" w:uiPriority="50"/>
+    <w:lsdException w:name="Grid Table 6 Colorful" w:uiPriority="51"/>
+    <w:lsdException w:name="Grid Table 7 Colorful" w:uiPriority="52"/>
+    <w:lsdException w:name="Grid Table 1 Light Accent 1" w:uiPriority="46"/>
+    <w:lsdException w:name="Grid Table 2 Accent 1" w:uiPriority="47"/>
+    <w:lsdException w:name="Grid Table 3 Accent 1" w:uiPriority="48"/>
+    <w:lsdException w:name="Grid Table 4 Accent 1" w:uiPriority="49"/>
+    <w:lsdException w:name="Grid Table 5 Dark Accent 1" w:uiPriority="50"/>
+    <w:lsdException w:name="Grid Table 6 Colorful Accent 1" w:uiPriority="51"/>
+    <w:lsdException w:name="Grid Table 7 Colorful Accent 1" w:uiPriority="52"/>
+    <w:lsdException w:name="Grid Table 1 Light Accent 2" w:uiPriority="46"/>
+    <w:lsdException w:name="Grid Table 2 Accent 2" w:uiPriority="47"/>
+    <w:lsdException w:name="Grid Table 3 Accent 2" w:uiPriority="48"/>
+    <w:lsdException w:name="Grid Table 4 Accent 2" w:uiPriority="49"/>
+    <w:lsdException w:name="Grid Table 5 Dark Accent 2" w:uiPriority="50"/>
+    <w:lsdException w:name="Grid Table 6 Colorful Accent 2" w:uiPriority="51"/>
+    <w:lsdException w:name="Grid Table 7 Colorful Accent 2" w:uiPriority="52"/>
+    <w:lsdException w:name="Grid Table 1 Light Accent 3" w:uiPriority="46"/>
+    <w:lsdException w:name="Grid Table 2 Accent 3" w:uiPriority="47"/>
+    <w:lsdException w:name="Grid Table 3 Accent 3" w:uiPriority="48"/>
+    <w:lsdException w:name="Grid Table 4 Accent 3" w:uiPriority="49"/>
+    <w:lsdException w:name="Grid Table 5 Dark Accent 3" w:uiPriority="50"/>
+    <w:lsdException w:name="Grid Table 6 Colorful Accent 3" w:uiPriority="51"/>
+    <w:lsdException w:name="Grid Table 7 Colorful Accent 3" w:uiPriority="52"/>
+    <w:lsdException w:name="Grid Table 1 Light Accent 4" w:uiPriority="46"/>
+    <w:lsdException w:name="Grid Table 2 Accent 4" w:uiPriority="47"/>
+    <w:lsdException w:name="Grid Table 3 Accent 4" w:uiPriority="48"/>
+    <w:lsdException w:name="Grid Table 4 Accent 4" w:uiPriority="49"/>
+    <w:lsdException w:name="Grid Table 5 Dark Accent 4" w:uiPriority="50"/>
+    <w:lsdException w:name="Grid Table 6 Colorful Accent 4" w:uiPriority="51"/>
+    <w:lsdException w:name="Grid Table 7 Colorful Accent 4" w:uiPriority="52"/>
+    <w:lsdException w:name="Grid Table 1 Light Accent 5" w:uiPriority="46"/>
+    <w:lsdException w:name="Grid Table 2 Accent 5" w:uiPriority="47"/>
+    <w:lsdException w:name="Grid Table 3 Accent 5" w:uiPriority="48"/>
+    <w:lsdException w:name="Grid Table 4 Accent 5" w:uiPriority="49"/>
+    <w:lsdException w:name="Grid Table 5 Dark Accent 5" w:uiPriority="50"/>
+    <w:lsdException w:name="Grid Table 6 Colorful Accent 5" w:uiPriority="51"/>
+    <w:lsdException w:name="Grid Table 7 Colorful Accent 5" w:uiPriority="52"/>
+    <w:lsdException w:name="Grid Table 1 Light Accent 6" w:uiPriority="46"/>
+    <w:lsdException w:name="Grid Table 2 Accent 6" w:uiPriority="47"/>
+    <w:lsdException w:name="Grid Table 3 Accent 6" w:uiPriority="48"/>
+    <w:lsdException w:name="Grid Table 4 Accent 6" w:uiPriority="49"/>
+    <w:lsdException w:name="Grid Table 5 Dark Accent 6" w:uiPriority="50"/>
+    <w:lsdException w:name="Grid Table 6 Colorful Accent 6" w:uiPriority="51"/>
+    <w:lsdException w:name="Grid Table 7 Colorful Accent 6" w:uiPriority="52"/>
+    <w:lsdException w:name="List Table 1 Light" w:uiPriority="46"/>
+    <w:lsdException w:name="List Table 2" w:uiPriority="47"/>
+    <w:lsdException w:name="List Table 3" w:uiPriority="48"/>
+    <w:lsdException w:name="List Table 4" w:uiPriority="49"/>
+    <w:lsdException w:name="List Table 5 Dark" w:uiPriority="50"/>
+    <w:lsdException w:name="List Table 6 Colorful" w:uiPriority="51"/>
+    <w:lsdException w:name="List Table 7 Colorful" w:uiPriority="52"/>
+    <w:lsdException w:name="List Table 1 Light Accent 1" w:uiPriority="46"/>
+    <w:lsdException w:name="List Table 2 Accent 1" w:uiPriority="47"/>
+    <w:lsdException w:name="List Table 3 Accent 1" w:uiPriority="48"/>
+    <w:lsdException w:name="List Table 4 Accent 1" w:uiPriority="49"/>
+    <w:lsdException w:name="List Table 5 Dark Accent 1" w:uiPriority="50"/>
+    <w:lsdException w:name="List Table 6 Colorful Accent 1" w:uiPriority="51"/>
+    <w:lsdException w:name="List Table 7 Colorful Accent 1" w:uiPriority="52"/>
+    <w:lsdException w:name="List Table 1 Light Accent 2" w:uiPriority="46"/>
+    <w:lsdException w:name="List Table 2 Accent 2" w:uiPriority="47"/>
+    <w:lsdException w:name="List Table 3 Accent 2" w:uiPriority="48"/>
+    <w:lsdException w:name="List Table 4 Accent 2" w:uiPriority="49"/>
+    <w:lsdException w:name="List Table 5 Dark Accent 2" w:uiPriority="50"/>
+    <w:lsdException w:name="List Table 6 Colorful Accent 2" w:uiPriority="51"/>
+    <w:lsdException w:name="List Table 7 Colorful Accent 2" w:uiPriority="52"/>
+    <w:lsdException w:name="List Table 1 Light Accent 3" w:uiPriority="46"/>
+    <w:lsdException w:name="List Table 2 Accent 3" w:uiPriority="47"/>
+    <w:lsdException w:name="List Table 3 Accent 3" w:uiPriority="48"/>
+    <w:lsdException w:name="List Table 4 Accent 3" w:uiPriority="49"/>
+    <w:lsdException w:name="List Table 5 Dark Accent 3" w:uiPriority="50"/>
+    <w:lsdException w:name="List Table 6 Colorful Accent 3" w:uiPriority="51"/>
+    <w:lsdException w:name="List Table 7 Colorful Accent 3" w:uiPriority="52"/>
+    <w:lsdException w:name="List Table 1 Light Accent 4" w:uiPriority="46"/>
+    <w:lsdException w:name="List Table 2 Accent 4" w:uiPriority="47"/>
+    <w:lsdException w:name="List Table 3 Accent 4" w:uiPriority="48"/>
+    <w:lsdException w:name="List Table 4 Accent 4" w:uiPriority="49"/>
+    <w:lsdException w:name="List Table 5 Dark Accent 4" w:uiPriority="50"/>
+    <w:lsdException w:name="List Table 6 Colorful Accent 4" w:uiPriority="51"/>
+    <w:lsdException w:name="List Table 7 Colorful Accent 4" w:uiPriority="52"/>
+    <w:lsdException w:name="List Table 1 Light Accent 5" w:uiPriority="46"/>
+    <w:lsdException w:name="List Table 2 Accent 5" w:uiPriority="47"/>
+    <w:lsdException w:name="List Table 3 Accent 5" w:uiPriority="48"/>
+    <w:lsdException w:name="List Table 4 Accent 5" w:uiPriority="49"/>
+    <w:lsdException w:name="List Table 5 Dark Accent 5" w:uiPriority="50"/>
+    <w:lsdException w:name="List Table 6 Colorful Accent 5" w:uiPriority="51"/>
+    <w:lsdException w:name="List Table 7 Colorful Accent 5" w:uiPriority="52"/>
+    <w:lsdException w:name="List Table 1 Light Accent 6" w:uiPriority="46"/>
+    <w:lsdException w:name="List Table 2 Accent 6" w:uiPriority="47"/>
+    <w:lsdException w:name="List Table 3 Accent 6" w:uiPriority="48"/>
+    <w:lsdException w:name="List Table 4 Accent 6" w:uiPriority="49"/>
+    <w:lsdException w:name="List Table 5 Dark Accent 6" w:uiPriority="50"/>
+    <w:lsdException w:name="List Table 6 Colorful Accent 6" w:uiPriority="51"/>
+    <w:lsdException w:name="List Table 7 Colorful Accent 6" w:uiPriority="52"/>
+    <w:lsdException w:name="Mention" w:semiHidden="1" w:unhideWhenUsed="1"/>
+    <w:lsdException w:name="Smart Hyperlink" w:semiHidden="1" w:unhideWhenUsed="1"/>
+    <w:lsdException w:name="Hashtag" w:semiHidden="1" w:unhideWhenUsed="1"/>
+    <w:lsdException w:name="Unresolved Mention" w:semiHidden="1" w:unhideWhenUsed="1"/>
+    <w:lsdException w:name="Smart Link" w:semiHidden="1" w:unhideWhenUsed="1"/>
   </w:latentStyles>
   <w:style w:type="paragraph" w:default="1" w:styleId="Normal">
     <w:name w:val="Normal"/>
@@ -25135,7 +25342,7 @@
 </file>
 
 <file path=customXml/itemProps1.xml><?xml version="1.0" encoding="utf-8"?>
-<ds:datastoreItem xmlns:ds="http://schemas.openxmlformats.org/officeDocument/2006/customXml" ds:itemID="{31E71948-A360-48CB-8D5A-5F47C3BA12ED}">
+<ds:datastoreItem xmlns:ds="http://schemas.openxmlformats.org/officeDocument/2006/customXml" ds:itemID="{74DE394A-AD1E-45F4-9DBD-DE6E6826D323}">
   <ds:schemaRefs>
     <ds:schemaRef ds:uri="http://schemas.openxmlformats.org/officeDocument/2006/bibliography"/>
   </ds:schemaRefs>

</xml_diff>

<commit_message>
Revizuire mizerie de document
</commit_message>
<xml_diff>
--- a/Mizerie de tema 2.docx
+++ b/Mizerie de tema 2.docx
@@ -470,7 +470,7 @@
               <w:tab w:val="right" w:leader="dot" w:pos="9396"/>
             </w:tabs>
             <w:rPr>
-              <w:rFonts w:ascii="Times New Roman" w:eastAsiaTheme="minorEastAsia" w:hAnsi="Times New Roman" w:cs="Times New Roman"/>
+              <w:rFonts w:eastAsiaTheme="minorEastAsia"/>
               <w:noProof/>
             </w:rPr>
           </w:pPr>
@@ -495,7 +495,7 @@
             </w:rPr>
             <w:fldChar w:fldCharType="separate"/>
           </w:r>
-          <w:hyperlink w:anchor="_Toc36756703" w:history="1">
+          <w:hyperlink w:anchor="_Toc36761831" w:history="1">
             <w:r>
               <w:rPr>
                 <w:rStyle w:val="Hyperlink"/>
@@ -507,7 +507,7 @@
             </w:r>
             <w:r>
               <w:rPr>
-                <w:rFonts w:ascii="Times New Roman" w:eastAsiaTheme="minorEastAsia" w:hAnsi="Times New Roman" w:cs="Times New Roman"/>
+                <w:rFonts w:eastAsiaTheme="minorEastAsia"/>
                 <w:noProof/>
               </w:rPr>
               <w:tab/>
@@ -523,7 +523,6 @@
             </w:r>
             <w:r>
               <w:rPr>
-                <w:rFonts w:ascii="Times New Roman" w:hAnsi="Times New Roman" w:cs="Times New Roman"/>
                 <w:noProof/>
                 <w:webHidden/>
               </w:rPr>
@@ -531,7 +530,6 @@
             </w:r>
             <w:r>
               <w:rPr>
-                <w:rFonts w:ascii="Times New Roman" w:hAnsi="Times New Roman" w:cs="Times New Roman"/>
                 <w:noProof/>
                 <w:webHidden/>
               </w:rPr>
@@ -539,22 +537,19 @@
             </w:r>
             <w:r>
               <w:rPr>
-                <w:rFonts w:ascii="Times New Roman" w:hAnsi="Times New Roman" w:cs="Times New Roman"/>
                 <w:noProof/>
                 <w:webHidden/>
               </w:rPr>
-              <w:instrText xml:space="preserve"> PAGEREF _Toc36756703 \h </w:instrText>
+              <w:instrText xml:space="preserve"> PAGEREF _Toc36761831 \h </w:instrText>
             </w:r>
             <w:r>
               <w:rPr>
-                <w:rFonts w:ascii="Times New Roman" w:hAnsi="Times New Roman" w:cs="Times New Roman"/>
                 <w:noProof/>
                 <w:webHidden/>
               </w:rPr>
             </w:r>
             <w:r>
               <w:rPr>
-                <w:rFonts w:ascii="Times New Roman" w:hAnsi="Times New Roman" w:cs="Times New Roman"/>
                 <w:noProof/>
                 <w:webHidden/>
               </w:rPr>
@@ -562,7 +557,6 @@
             </w:r>
             <w:r>
               <w:rPr>
-                <w:rFonts w:ascii="Times New Roman" w:hAnsi="Times New Roman" w:cs="Times New Roman"/>
                 <w:noProof/>
                 <w:webHidden/>
               </w:rPr>
@@ -570,7 +564,6 @@
             </w:r>
             <w:r>
               <w:rPr>
-                <w:rFonts w:ascii="Times New Roman" w:hAnsi="Times New Roman" w:cs="Times New Roman"/>
                 <w:noProof/>
                 <w:webHidden/>
               </w:rPr>
@@ -586,11 +579,11 @@
               <w:tab w:val="right" w:leader="dot" w:pos="9396"/>
             </w:tabs>
             <w:rPr>
-              <w:rFonts w:ascii="Times New Roman" w:eastAsiaTheme="minorEastAsia" w:hAnsi="Times New Roman" w:cs="Times New Roman"/>
+              <w:rFonts w:eastAsiaTheme="minorEastAsia"/>
               <w:noProof/>
             </w:rPr>
           </w:pPr>
-          <w:hyperlink w:anchor="_Toc36756704" w:history="1">
+          <w:hyperlink w:anchor="_Toc36761832" w:history="1">
             <w:r>
               <w:rPr>
                 <w:rStyle w:val="Hyperlink"/>
@@ -602,7 +595,7 @@
             </w:r>
             <w:r>
               <w:rPr>
-                <w:rFonts w:ascii="Times New Roman" w:eastAsiaTheme="minorEastAsia" w:hAnsi="Times New Roman" w:cs="Times New Roman"/>
+                <w:rFonts w:eastAsiaTheme="minorEastAsia"/>
                 <w:noProof/>
               </w:rPr>
               <w:tab/>
@@ -618,7 +611,6 @@
             </w:r>
             <w:r>
               <w:rPr>
-                <w:rFonts w:ascii="Times New Roman" w:hAnsi="Times New Roman" w:cs="Times New Roman"/>
                 <w:noProof/>
                 <w:webHidden/>
               </w:rPr>
@@ -626,7 +618,6 @@
             </w:r>
             <w:r>
               <w:rPr>
-                <w:rFonts w:ascii="Times New Roman" w:hAnsi="Times New Roman" w:cs="Times New Roman"/>
                 <w:noProof/>
                 <w:webHidden/>
               </w:rPr>
@@ -634,22 +625,19 @@
             </w:r>
             <w:r>
               <w:rPr>
-                <w:rFonts w:ascii="Times New Roman" w:hAnsi="Times New Roman" w:cs="Times New Roman"/>
                 <w:noProof/>
                 <w:webHidden/>
               </w:rPr>
-              <w:instrText xml:space="preserve"> PAGEREF _Toc36756704 \h </w:instrText>
+              <w:instrText xml:space="preserve"> PAGEREF _Toc36761832 \h </w:instrText>
             </w:r>
             <w:r>
               <w:rPr>
-                <w:rFonts w:ascii="Times New Roman" w:hAnsi="Times New Roman" w:cs="Times New Roman"/>
                 <w:noProof/>
                 <w:webHidden/>
               </w:rPr>
             </w:r>
             <w:r>
               <w:rPr>
-                <w:rFonts w:ascii="Times New Roman" w:hAnsi="Times New Roman" w:cs="Times New Roman"/>
                 <w:noProof/>
                 <w:webHidden/>
               </w:rPr>
@@ -657,7 +645,6 @@
             </w:r>
             <w:r>
               <w:rPr>
-                <w:rFonts w:ascii="Times New Roman" w:hAnsi="Times New Roman" w:cs="Times New Roman"/>
                 <w:noProof/>
                 <w:webHidden/>
               </w:rPr>
@@ -665,7 +652,6 @@
             </w:r>
             <w:r>
               <w:rPr>
-                <w:rFonts w:ascii="Times New Roman" w:hAnsi="Times New Roman" w:cs="Times New Roman"/>
                 <w:noProof/>
                 <w:webHidden/>
               </w:rPr>
@@ -681,11 +667,11 @@
               <w:tab w:val="right" w:leader="dot" w:pos="9396"/>
             </w:tabs>
             <w:rPr>
-              <w:rFonts w:ascii="Times New Roman" w:eastAsiaTheme="minorEastAsia" w:hAnsi="Times New Roman" w:cs="Times New Roman"/>
+              <w:rFonts w:eastAsiaTheme="minorEastAsia"/>
               <w:noProof/>
             </w:rPr>
           </w:pPr>
-          <w:hyperlink w:anchor="_Toc36756705" w:history="1">
+          <w:hyperlink w:anchor="_Toc36761833" w:history="1">
             <w:r>
               <w:rPr>
                 <w:rStyle w:val="Hyperlink"/>
@@ -697,7 +683,7 @@
             </w:r>
             <w:r>
               <w:rPr>
-                <w:rFonts w:ascii="Times New Roman" w:eastAsiaTheme="minorEastAsia" w:hAnsi="Times New Roman" w:cs="Times New Roman"/>
+                <w:rFonts w:eastAsiaTheme="minorEastAsia"/>
                 <w:noProof/>
               </w:rPr>
               <w:tab/>
@@ -713,7 +699,6 @@
             </w:r>
             <w:r>
               <w:rPr>
-                <w:rFonts w:ascii="Times New Roman" w:hAnsi="Times New Roman" w:cs="Times New Roman"/>
                 <w:noProof/>
                 <w:webHidden/>
               </w:rPr>
@@ -721,7 +706,6 @@
             </w:r>
             <w:r>
               <w:rPr>
-                <w:rFonts w:ascii="Times New Roman" w:hAnsi="Times New Roman" w:cs="Times New Roman"/>
                 <w:noProof/>
                 <w:webHidden/>
               </w:rPr>
@@ -729,22 +713,19 @@
             </w:r>
             <w:r>
               <w:rPr>
-                <w:rFonts w:ascii="Times New Roman" w:hAnsi="Times New Roman" w:cs="Times New Roman"/>
                 <w:noProof/>
                 <w:webHidden/>
               </w:rPr>
-              <w:instrText xml:space="preserve"> PAGEREF _Toc36756705 \h </w:instrText>
+              <w:instrText xml:space="preserve"> PAGEREF _Toc36761833 \h </w:instrText>
             </w:r>
             <w:r>
               <w:rPr>
-                <w:rFonts w:ascii="Times New Roman" w:hAnsi="Times New Roman" w:cs="Times New Roman"/>
                 <w:noProof/>
                 <w:webHidden/>
               </w:rPr>
             </w:r>
             <w:r>
               <w:rPr>
-                <w:rFonts w:ascii="Times New Roman" w:hAnsi="Times New Roman" w:cs="Times New Roman"/>
                 <w:noProof/>
                 <w:webHidden/>
               </w:rPr>
@@ -752,7 +733,6 @@
             </w:r>
             <w:r>
               <w:rPr>
-                <w:rFonts w:ascii="Times New Roman" w:hAnsi="Times New Roman" w:cs="Times New Roman"/>
                 <w:noProof/>
                 <w:webHidden/>
               </w:rPr>
@@ -760,7 +740,6 @@
             </w:r>
             <w:r>
               <w:rPr>
-                <w:rFonts w:ascii="Times New Roman" w:hAnsi="Times New Roman" w:cs="Times New Roman"/>
                 <w:noProof/>
                 <w:webHidden/>
               </w:rPr>
@@ -776,11 +755,11 @@
               <w:tab w:val="right" w:leader="dot" w:pos="9396"/>
             </w:tabs>
             <w:rPr>
-              <w:rFonts w:ascii="Times New Roman" w:eastAsiaTheme="minorEastAsia" w:hAnsi="Times New Roman" w:cs="Times New Roman"/>
+              <w:rFonts w:eastAsiaTheme="minorEastAsia"/>
               <w:noProof/>
             </w:rPr>
           </w:pPr>
-          <w:hyperlink w:anchor="_Toc36756706" w:history="1">
+          <w:hyperlink w:anchor="_Toc36761834" w:history="1">
             <w:r>
               <w:rPr>
                 <w:rStyle w:val="Hyperlink"/>
@@ -792,7 +771,7 @@
             </w:r>
             <w:r>
               <w:rPr>
-                <w:rFonts w:ascii="Times New Roman" w:eastAsiaTheme="minorEastAsia" w:hAnsi="Times New Roman" w:cs="Times New Roman"/>
+                <w:rFonts w:eastAsiaTheme="minorEastAsia"/>
                 <w:noProof/>
               </w:rPr>
               <w:tab/>
@@ -808,7 +787,6 @@
             </w:r>
             <w:r>
               <w:rPr>
-                <w:rFonts w:ascii="Times New Roman" w:hAnsi="Times New Roman" w:cs="Times New Roman"/>
                 <w:noProof/>
                 <w:webHidden/>
               </w:rPr>
@@ -816,7 +794,6 @@
             </w:r>
             <w:r>
               <w:rPr>
-                <w:rFonts w:ascii="Times New Roman" w:hAnsi="Times New Roman" w:cs="Times New Roman"/>
                 <w:noProof/>
                 <w:webHidden/>
               </w:rPr>
@@ -824,22 +801,19 @@
             </w:r>
             <w:r>
               <w:rPr>
-                <w:rFonts w:ascii="Times New Roman" w:hAnsi="Times New Roman" w:cs="Times New Roman"/>
                 <w:noProof/>
                 <w:webHidden/>
               </w:rPr>
-              <w:instrText xml:space="preserve"> PAGEREF _Toc36756706 \h </w:instrText>
+              <w:instrText xml:space="preserve"> PAGEREF _Toc36761834 \h </w:instrText>
             </w:r>
             <w:r>
               <w:rPr>
-                <w:rFonts w:ascii="Times New Roman" w:hAnsi="Times New Roman" w:cs="Times New Roman"/>
                 <w:noProof/>
                 <w:webHidden/>
               </w:rPr>
             </w:r>
             <w:r>
               <w:rPr>
-                <w:rFonts w:ascii="Times New Roman" w:hAnsi="Times New Roman" w:cs="Times New Roman"/>
                 <w:noProof/>
                 <w:webHidden/>
               </w:rPr>
@@ -847,7 +821,6 @@
             </w:r>
             <w:r>
               <w:rPr>
-                <w:rFonts w:ascii="Times New Roman" w:hAnsi="Times New Roman" w:cs="Times New Roman"/>
                 <w:noProof/>
                 <w:webHidden/>
               </w:rPr>
@@ -855,7 +828,6 @@
             </w:r>
             <w:r>
               <w:rPr>
-                <w:rFonts w:ascii="Times New Roman" w:hAnsi="Times New Roman" w:cs="Times New Roman"/>
                 <w:noProof/>
                 <w:webHidden/>
               </w:rPr>
@@ -871,11 +843,11 @@
               <w:tab w:val="right" w:leader="dot" w:pos="9396"/>
             </w:tabs>
             <w:rPr>
-              <w:rFonts w:ascii="Times New Roman" w:eastAsiaTheme="minorEastAsia" w:hAnsi="Times New Roman" w:cs="Times New Roman"/>
+              <w:rFonts w:eastAsiaTheme="minorEastAsia"/>
               <w:noProof/>
             </w:rPr>
           </w:pPr>
-          <w:hyperlink w:anchor="_Toc36756707" w:history="1">
+          <w:hyperlink w:anchor="_Toc36761835" w:history="1">
             <w:r>
               <w:rPr>
                 <w:rStyle w:val="Hyperlink"/>
@@ -887,7 +859,7 @@
             </w:r>
             <w:r>
               <w:rPr>
-                <w:rFonts w:ascii="Times New Roman" w:eastAsiaTheme="minorEastAsia" w:hAnsi="Times New Roman" w:cs="Times New Roman"/>
+                <w:rFonts w:eastAsiaTheme="minorEastAsia"/>
                 <w:noProof/>
               </w:rPr>
               <w:tab/>
@@ -903,7 +875,6 @@
             </w:r>
             <w:r>
               <w:rPr>
-                <w:rFonts w:ascii="Times New Roman" w:hAnsi="Times New Roman" w:cs="Times New Roman"/>
                 <w:noProof/>
                 <w:webHidden/>
               </w:rPr>
@@ -911,7 +882,6 @@
             </w:r>
             <w:r>
               <w:rPr>
-                <w:rFonts w:ascii="Times New Roman" w:hAnsi="Times New Roman" w:cs="Times New Roman"/>
                 <w:noProof/>
                 <w:webHidden/>
               </w:rPr>
@@ -919,22 +889,19 @@
             </w:r>
             <w:r>
               <w:rPr>
-                <w:rFonts w:ascii="Times New Roman" w:hAnsi="Times New Roman" w:cs="Times New Roman"/>
                 <w:noProof/>
                 <w:webHidden/>
               </w:rPr>
-              <w:instrText xml:space="preserve"> PAGEREF _Toc36756707 \h </w:instrText>
+              <w:instrText xml:space="preserve"> PAGEREF _Toc36761835 \h </w:instrText>
             </w:r>
             <w:r>
               <w:rPr>
-                <w:rFonts w:ascii="Times New Roman" w:hAnsi="Times New Roman" w:cs="Times New Roman"/>
                 <w:noProof/>
                 <w:webHidden/>
               </w:rPr>
             </w:r>
             <w:r>
               <w:rPr>
-                <w:rFonts w:ascii="Times New Roman" w:hAnsi="Times New Roman" w:cs="Times New Roman"/>
                 <w:noProof/>
                 <w:webHidden/>
               </w:rPr>
@@ -942,7 +909,6 @@
             </w:r>
             <w:r>
               <w:rPr>
-                <w:rFonts w:ascii="Times New Roman" w:hAnsi="Times New Roman" w:cs="Times New Roman"/>
                 <w:noProof/>
                 <w:webHidden/>
               </w:rPr>
@@ -950,7 +916,6 @@
             </w:r>
             <w:r>
               <w:rPr>
-                <w:rFonts w:ascii="Times New Roman" w:hAnsi="Times New Roman" w:cs="Times New Roman"/>
                 <w:noProof/>
                 <w:webHidden/>
               </w:rPr>
@@ -966,11 +931,11 @@
               <w:tab w:val="right" w:leader="dot" w:pos="9396"/>
             </w:tabs>
             <w:rPr>
-              <w:rFonts w:ascii="Times New Roman" w:eastAsiaTheme="minorEastAsia" w:hAnsi="Times New Roman" w:cs="Times New Roman"/>
+              <w:rFonts w:eastAsiaTheme="minorEastAsia"/>
               <w:noProof/>
             </w:rPr>
           </w:pPr>
-          <w:hyperlink w:anchor="_Toc36756708" w:history="1">
+          <w:hyperlink w:anchor="_Toc36761836" w:history="1">
             <w:r>
               <w:rPr>
                 <w:rStyle w:val="Hyperlink"/>
@@ -982,7 +947,7 @@
             </w:r>
             <w:r>
               <w:rPr>
-                <w:rFonts w:ascii="Times New Roman" w:eastAsiaTheme="minorEastAsia" w:hAnsi="Times New Roman" w:cs="Times New Roman"/>
+                <w:rFonts w:eastAsiaTheme="minorEastAsia"/>
                 <w:noProof/>
               </w:rPr>
               <w:tab/>
@@ -998,7 +963,6 @@
             </w:r>
             <w:r>
               <w:rPr>
-                <w:rFonts w:ascii="Times New Roman" w:hAnsi="Times New Roman" w:cs="Times New Roman"/>
                 <w:noProof/>
                 <w:webHidden/>
               </w:rPr>
@@ -1006,7 +970,6 @@
             </w:r>
             <w:r>
               <w:rPr>
-                <w:rFonts w:ascii="Times New Roman" w:hAnsi="Times New Roman" w:cs="Times New Roman"/>
                 <w:noProof/>
                 <w:webHidden/>
               </w:rPr>
@@ -1014,22 +977,19 @@
             </w:r>
             <w:r>
               <w:rPr>
-                <w:rFonts w:ascii="Times New Roman" w:hAnsi="Times New Roman" w:cs="Times New Roman"/>
                 <w:noProof/>
                 <w:webHidden/>
               </w:rPr>
-              <w:instrText xml:space="preserve"> PAGEREF _Toc36756708 \h </w:instrText>
+              <w:instrText xml:space="preserve"> PAGEREF _Toc36761836 \h </w:instrText>
             </w:r>
             <w:r>
               <w:rPr>
-                <w:rFonts w:ascii="Times New Roman" w:hAnsi="Times New Roman" w:cs="Times New Roman"/>
                 <w:noProof/>
                 <w:webHidden/>
               </w:rPr>
             </w:r>
             <w:r>
               <w:rPr>
-                <w:rFonts w:ascii="Times New Roman" w:hAnsi="Times New Roman" w:cs="Times New Roman"/>
                 <w:noProof/>
                 <w:webHidden/>
               </w:rPr>
@@ -1037,7 +997,6 @@
             </w:r>
             <w:r>
               <w:rPr>
-                <w:rFonts w:ascii="Times New Roman" w:hAnsi="Times New Roman" w:cs="Times New Roman"/>
                 <w:noProof/>
                 <w:webHidden/>
               </w:rPr>
@@ -1045,7 +1004,6 @@
             </w:r>
             <w:r>
               <w:rPr>
-                <w:rFonts w:ascii="Times New Roman" w:hAnsi="Times New Roman" w:cs="Times New Roman"/>
                 <w:noProof/>
                 <w:webHidden/>
               </w:rPr>
@@ -1061,11 +1019,11 @@
               <w:tab w:val="right" w:leader="dot" w:pos="9396"/>
             </w:tabs>
             <w:rPr>
-              <w:rFonts w:ascii="Times New Roman" w:eastAsiaTheme="minorEastAsia" w:hAnsi="Times New Roman" w:cs="Times New Roman"/>
+              <w:rFonts w:eastAsiaTheme="minorEastAsia"/>
               <w:noProof/>
             </w:rPr>
           </w:pPr>
-          <w:hyperlink w:anchor="_Toc36756709" w:history="1">
+          <w:hyperlink w:anchor="_Toc36761837" w:history="1">
             <w:r>
               <w:rPr>
                 <w:rStyle w:val="Hyperlink"/>
@@ -1077,7 +1035,7 @@
             </w:r>
             <w:r>
               <w:rPr>
-                <w:rFonts w:ascii="Times New Roman" w:eastAsiaTheme="minorEastAsia" w:hAnsi="Times New Roman" w:cs="Times New Roman"/>
+                <w:rFonts w:eastAsiaTheme="minorEastAsia"/>
                 <w:noProof/>
               </w:rPr>
               <w:tab/>
@@ -1093,7 +1051,6 @@
             </w:r>
             <w:r>
               <w:rPr>
-                <w:rFonts w:ascii="Times New Roman" w:hAnsi="Times New Roman" w:cs="Times New Roman"/>
                 <w:noProof/>
                 <w:webHidden/>
               </w:rPr>
@@ -1101,7 +1058,6 @@
             </w:r>
             <w:r>
               <w:rPr>
-                <w:rFonts w:ascii="Times New Roman" w:hAnsi="Times New Roman" w:cs="Times New Roman"/>
                 <w:noProof/>
                 <w:webHidden/>
               </w:rPr>
@@ -1109,22 +1065,19 @@
             </w:r>
             <w:r>
               <w:rPr>
-                <w:rFonts w:ascii="Times New Roman" w:hAnsi="Times New Roman" w:cs="Times New Roman"/>
                 <w:noProof/>
                 <w:webHidden/>
               </w:rPr>
-              <w:instrText xml:space="preserve"> PAGEREF _Toc36756709 \h </w:instrText>
+              <w:instrText xml:space="preserve"> PAGEREF _Toc36761837 \h </w:instrText>
             </w:r>
             <w:r>
               <w:rPr>
-                <w:rFonts w:ascii="Times New Roman" w:hAnsi="Times New Roman" w:cs="Times New Roman"/>
                 <w:noProof/>
                 <w:webHidden/>
               </w:rPr>
             </w:r>
             <w:r>
               <w:rPr>
-                <w:rFonts w:ascii="Times New Roman" w:hAnsi="Times New Roman" w:cs="Times New Roman"/>
                 <w:noProof/>
                 <w:webHidden/>
               </w:rPr>
@@ -1132,7 +1085,6 @@
             </w:r>
             <w:r>
               <w:rPr>
-                <w:rFonts w:ascii="Times New Roman" w:hAnsi="Times New Roman" w:cs="Times New Roman"/>
                 <w:noProof/>
                 <w:webHidden/>
               </w:rPr>
@@ -1140,7 +1092,6 @@
             </w:r>
             <w:r>
               <w:rPr>
-                <w:rFonts w:ascii="Times New Roman" w:hAnsi="Times New Roman" w:cs="Times New Roman"/>
                 <w:noProof/>
                 <w:webHidden/>
               </w:rPr>
@@ -1156,11 +1107,11 @@
               <w:tab w:val="right" w:leader="dot" w:pos="9396"/>
             </w:tabs>
             <w:rPr>
-              <w:rFonts w:ascii="Times New Roman" w:eastAsiaTheme="minorEastAsia" w:hAnsi="Times New Roman" w:cs="Times New Roman"/>
+              <w:rFonts w:eastAsiaTheme="minorEastAsia"/>
               <w:noProof/>
             </w:rPr>
           </w:pPr>
-          <w:hyperlink w:anchor="_Toc36756710" w:history="1">
+          <w:hyperlink w:anchor="_Toc36761838" w:history="1">
             <w:r>
               <w:rPr>
                 <w:rStyle w:val="Hyperlink"/>
@@ -1172,7 +1123,7 @@
             </w:r>
             <w:r>
               <w:rPr>
-                <w:rFonts w:ascii="Times New Roman" w:eastAsiaTheme="minorEastAsia" w:hAnsi="Times New Roman" w:cs="Times New Roman"/>
+                <w:rFonts w:eastAsiaTheme="minorEastAsia"/>
                 <w:noProof/>
               </w:rPr>
               <w:tab/>
@@ -1188,7 +1139,6 @@
             </w:r>
             <w:r>
               <w:rPr>
-                <w:rFonts w:ascii="Times New Roman" w:hAnsi="Times New Roman" w:cs="Times New Roman"/>
                 <w:noProof/>
                 <w:webHidden/>
               </w:rPr>
@@ -1196,7 +1146,6 @@
             </w:r>
             <w:r>
               <w:rPr>
-                <w:rFonts w:ascii="Times New Roman" w:hAnsi="Times New Roman" w:cs="Times New Roman"/>
                 <w:noProof/>
                 <w:webHidden/>
               </w:rPr>
@@ -1204,22 +1153,19 @@
             </w:r>
             <w:r>
               <w:rPr>
-                <w:rFonts w:ascii="Times New Roman" w:hAnsi="Times New Roman" w:cs="Times New Roman"/>
                 <w:noProof/>
                 <w:webHidden/>
               </w:rPr>
-              <w:instrText xml:space="preserve"> PAGEREF _Toc36756710 \h </w:instrText>
+              <w:instrText xml:space="preserve"> PAGEREF _Toc36761838 \h </w:instrText>
             </w:r>
             <w:r>
               <w:rPr>
-                <w:rFonts w:ascii="Times New Roman" w:hAnsi="Times New Roman" w:cs="Times New Roman"/>
                 <w:noProof/>
                 <w:webHidden/>
               </w:rPr>
             </w:r>
             <w:r>
               <w:rPr>
-                <w:rFonts w:ascii="Times New Roman" w:hAnsi="Times New Roman" w:cs="Times New Roman"/>
                 <w:noProof/>
                 <w:webHidden/>
               </w:rPr>
@@ -1227,7 +1173,6 @@
             </w:r>
             <w:r>
               <w:rPr>
-                <w:rFonts w:ascii="Times New Roman" w:hAnsi="Times New Roman" w:cs="Times New Roman"/>
                 <w:noProof/>
                 <w:webHidden/>
               </w:rPr>
@@ -1235,7 +1180,6 @@
             </w:r>
             <w:r>
               <w:rPr>
-                <w:rFonts w:ascii="Times New Roman" w:hAnsi="Times New Roman" w:cs="Times New Roman"/>
                 <w:noProof/>
                 <w:webHidden/>
               </w:rPr>
@@ -1251,11 +1195,11 @@
               <w:tab w:val="right" w:leader="dot" w:pos="9396"/>
             </w:tabs>
             <w:rPr>
-              <w:rFonts w:ascii="Times New Roman" w:eastAsiaTheme="minorEastAsia" w:hAnsi="Times New Roman" w:cs="Times New Roman"/>
+              <w:rFonts w:eastAsiaTheme="minorEastAsia"/>
               <w:noProof/>
             </w:rPr>
           </w:pPr>
-          <w:hyperlink w:anchor="_Toc36756711" w:history="1">
+          <w:hyperlink w:anchor="_Toc36761839" w:history="1">
             <w:r>
               <w:rPr>
                 <w:rStyle w:val="Hyperlink"/>
@@ -1267,7 +1211,7 @@
             </w:r>
             <w:r>
               <w:rPr>
-                <w:rFonts w:ascii="Times New Roman" w:eastAsiaTheme="minorEastAsia" w:hAnsi="Times New Roman" w:cs="Times New Roman"/>
+                <w:rFonts w:eastAsiaTheme="minorEastAsia"/>
                 <w:noProof/>
               </w:rPr>
               <w:tab/>
@@ -1283,7 +1227,6 @@
             </w:r>
             <w:r>
               <w:rPr>
-                <w:rFonts w:ascii="Times New Roman" w:hAnsi="Times New Roman" w:cs="Times New Roman"/>
                 <w:noProof/>
                 <w:webHidden/>
               </w:rPr>
@@ -1291,7 +1234,6 @@
             </w:r>
             <w:r>
               <w:rPr>
-                <w:rFonts w:ascii="Times New Roman" w:hAnsi="Times New Roman" w:cs="Times New Roman"/>
                 <w:noProof/>
                 <w:webHidden/>
               </w:rPr>
@@ -1299,22 +1241,19 @@
             </w:r>
             <w:r>
               <w:rPr>
-                <w:rFonts w:ascii="Times New Roman" w:hAnsi="Times New Roman" w:cs="Times New Roman"/>
                 <w:noProof/>
                 <w:webHidden/>
               </w:rPr>
-              <w:instrText xml:space="preserve"> PAGEREF _Toc36756711 \h </w:instrText>
+              <w:instrText xml:space="preserve"> PAGEREF _Toc36761839 \h </w:instrText>
             </w:r>
             <w:r>
               <w:rPr>
-                <w:rFonts w:ascii="Times New Roman" w:hAnsi="Times New Roman" w:cs="Times New Roman"/>
                 <w:noProof/>
                 <w:webHidden/>
               </w:rPr>
             </w:r>
             <w:r>
               <w:rPr>
-                <w:rFonts w:ascii="Times New Roman" w:hAnsi="Times New Roman" w:cs="Times New Roman"/>
                 <w:noProof/>
                 <w:webHidden/>
               </w:rPr>
@@ -1322,7 +1261,6 @@
             </w:r>
             <w:r>
               <w:rPr>
-                <w:rFonts w:ascii="Times New Roman" w:hAnsi="Times New Roman" w:cs="Times New Roman"/>
                 <w:noProof/>
                 <w:webHidden/>
               </w:rPr>
@@ -1330,7 +1268,6 @@
             </w:r>
             <w:r>
               <w:rPr>
-                <w:rFonts w:ascii="Times New Roman" w:hAnsi="Times New Roman" w:cs="Times New Roman"/>
                 <w:noProof/>
                 <w:webHidden/>
               </w:rPr>
@@ -1346,11 +1283,11 @@
               <w:tab w:val="right" w:leader="dot" w:pos="9396"/>
             </w:tabs>
             <w:rPr>
-              <w:rFonts w:ascii="Times New Roman" w:eastAsiaTheme="minorEastAsia" w:hAnsi="Times New Roman" w:cs="Times New Roman"/>
+              <w:rFonts w:eastAsiaTheme="minorEastAsia"/>
               <w:noProof/>
             </w:rPr>
           </w:pPr>
-          <w:hyperlink w:anchor="_Toc36756712" w:history="1">
+          <w:hyperlink w:anchor="_Toc36761840" w:history="1">
             <w:r>
               <w:rPr>
                 <w:rStyle w:val="Hyperlink"/>
@@ -1362,7 +1299,7 @@
             </w:r>
             <w:r>
               <w:rPr>
-                <w:rFonts w:ascii="Times New Roman" w:eastAsiaTheme="minorEastAsia" w:hAnsi="Times New Roman" w:cs="Times New Roman"/>
+                <w:rFonts w:eastAsiaTheme="minorEastAsia"/>
                 <w:noProof/>
               </w:rPr>
               <w:tab/>
@@ -1378,7 +1315,6 @@
             </w:r>
             <w:r>
               <w:rPr>
-                <w:rFonts w:ascii="Times New Roman" w:hAnsi="Times New Roman" w:cs="Times New Roman"/>
                 <w:noProof/>
                 <w:webHidden/>
               </w:rPr>
@@ -1386,7 +1322,6 @@
             </w:r>
             <w:r>
               <w:rPr>
-                <w:rFonts w:ascii="Times New Roman" w:hAnsi="Times New Roman" w:cs="Times New Roman"/>
                 <w:noProof/>
                 <w:webHidden/>
               </w:rPr>
@@ -1394,22 +1329,19 @@
             </w:r>
             <w:r>
               <w:rPr>
-                <w:rFonts w:ascii="Times New Roman" w:hAnsi="Times New Roman" w:cs="Times New Roman"/>
                 <w:noProof/>
                 <w:webHidden/>
               </w:rPr>
-              <w:instrText xml:space="preserve"> PAGEREF _Toc36756712 \h </w:instrText>
+              <w:instrText xml:space="preserve"> PAGEREF _Toc36761840 \h </w:instrText>
             </w:r>
             <w:r>
               <w:rPr>
-                <w:rFonts w:ascii="Times New Roman" w:hAnsi="Times New Roman" w:cs="Times New Roman"/>
                 <w:noProof/>
                 <w:webHidden/>
               </w:rPr>
             </w:r>
             <w:r>
               <w:rPr>
-                <w:rFonts w:ascii="Times New Roman" w:hAnsi="Times New Roman" w:cs="Times New Roman"/>
                 <w:noProof/>
                 <w:webHidden/>
               </w:rPr>
@@ -1417,7 +1349,6 @@
             </w:r>
             <w:r>
               <w:rPr>
-                <w:rFonts w:ascii="Times New Roman" w:hAnsi="Times New Roman" w:cs="Times New Roman"/>
                 <w:noProof/>
                 <w:webHidden/>
               </w:rPr>
@@ -1425,7 +1356,6 @@
             </w:r>
             <w:r>
               <w:rPr>
-                <w:rFonts w:ascii="Times New Roman" w:hAnsi="Times New Roman" w:cs="Times New Roman"/>
                 <w:noProof/>
                 <w:webHidden/>
               </w:rPr>
@@ -1441,11 +1371,11 @@
               <w:tab w:val="right" w:leader="dot" w:pos="9396"/>
             </w:tabs>
             <w:rPr>
-              <w:rFonts w:ascii="Times New Roman" w:eastAsiaTheme="minorEastAsia" w:hAnsi="Times New Roman" w:cs="Times New Roman"/>
+              <w:rFonts w:eastAsiaTheme="minorEastAsia"/>
               <w:noProof/>
             </w:rPr>
           </w:pPr>
-          <w:hyperlink w:anchor="_Toc36756713" w:history="1">
+          <w:hyperlink w:anchor="_Toc36761841" w:history="1">
             <w:r>
               <w:rPr>
                 <w:rStyle w:val="Hyperlink"/>
@@ -1457,7 +1387,7 @@
             </w:r>
             <w:r>
               <w:rPr>
-                <w:rFonts w:ascii="Times New Roman" w:eastAsiaTheme="minorEastAsia" w:hAnsi="Times New Roman" w:cs="Times New Roman"/>
+                <w:rFonts w:eastAsiaTheme="minorEastAsia"/>
                 <w:noProof/>
               </w:rPr>
               <w:tab/>
@@ -1473,7 +1403,6 @@
             </w:r>
             <w:r>
               <w:rPr>
-                <w:rFonts w:ascii="Times New Roman" w:hAnsi="Times New Roman" w:cs="Times New Roman"/>
                 <w:noProof/>
                 <w:webHidden/>
               </w:rPr>
@@ -1481,7 +1410,6 @@
             </w:r>
             <w:r>
               <w:rPr>
-                <w:rFonts w:ascii="Times New Roman" w:hAnsi="Times New Roman" w:cs="Times New Roman"/>
                 <w:noProof/>
                 <w:webHidden/>
               </w:rPr>
@@ -1489,22 +1417,19 @@
             </w:r>
             <w:r>
               <w:rPr>
-                <w:rFonts w:ascii="Times New Roman" w:hAnsi="Times New Roman" w:cs="Times New Roman"/>
                 <w:noProof/>
                 <w:webHidden/>
               </w:rPr>
-              <w:instrText xml:space="preserve"> PAGEREF _Toc36756713 \h </w:instrText>
+              <w:instrText xml:space="preserve"> PAGEREF _Toc36761841 \h </w:instrText>
             </w:r>
             <w:r>
               <w:rPr>
-                <w:rFonts w:ascii="Times New Roman" w:hAnsi="Times New Roman" w:cs="Times New Roman"/>
                 <w:noProof/>
                 <w:webHidden/>
               </w:rPr>
             </w:r>
             <w:r>
               <w:rPr>
-                <w:rFonts w:ascii="Times New Roman" w:hAnsi="Times New Roman" w:cs="Times New Roman"/>
                 <w:noProof/>
                 <w:webHidden/>
               </w:rPr>
@@ -1512,7 +1437,6 @@
             </w:r>
             <w:r>
               <w:rPr>
-                <w:rFonts w:ascii="Times New Roman" w:hAnsi="Times New Roman" w:cs="Times New Roman"/>
                 <w:noProof/>
                 <w:webHidden/>
               </w:rPr>
@@ -1520,7 +1444,6 @@
             </w:r>
             <w:r>
               <w:rPr>
-                <w:rFonts w:ascii="Times New Roman" w:hAnsi="Times New Roman" w:cs="Times New Roman"/>
                 <w:noProof/>
                 <w:webHidden/>
               </w:rPr>
@@ -1536,11 +1459,11 @@
               <w:tab w:val="right" w:leader="dot" w:pos="9396"/>
             </w:tabs>
             <w:rPr>
-              <w:rFonts w:ascii="Times New Roman" w:eastAsiaTheme="minorEastAsia" w:hAnsi="Times New Roman" w:cs="Times New Roman"/>
+              <w:rFonts w:eastAsiaTheme="minorEastAsia"/>
               <w:noProof/>
             </w:rPr>
           </w:pPr>
-          <w:hyperlink w:anchor="_Toc36756714" w:history="1">
+          <w:hyperlink w:anchor="_Toc36761842" w:history="1">
             <w:r>
               <w:rPr>
                 <w:rStyle w:val="Hyperlink"/>
@@ -1552,7 +1475,7 @@
             </w:r>
             <w:r>
               <w:rPr>
-                <w:rFonts w:ascii="Times New Roman" w:eastAsiaTheme="minorEastAsia" w:hAnsi="Times New Roman" w:cs="Times New Roman"/>
+                <w:rFonts w:eastAsiaTheme="minorEastAsia"/>
                 <w:noProof/>
               </w:rPr>
               <w:tab/>
@@ -1568,7 +1491,6 @@
             </w:r>
             <w:r>
               <w:rPr>
-                <w:rFonts w:ascii="Times New Roman" w:hAnsi="Times New Roman" w:cs="Times New Roman"/>
                 <w:noProof/>
                 <w:webHidden/>
               </w:rPr>
@@ -1576,7 +1498,6 @@
             </w:r>
             <w:r>
               <w:rPr>
-                <w:rFonts w:ascii="Times New Roman" w:hAnsi="Times New Roman" w:cs="Times New Roman"/>
                 <w:noProof/>
                 <w:webHidden/>
               </w:rPr>
@@ -1584,22 +1505,19 @@
             </w:r>
             <w:r>
               <w:rPr>
-                <w:rFonts w:ascii="Times New Roman" w:hAnsi="Times New Roman" w:cs="Times New Roman"/>
                 <w:noProof/>
                 <w:webHidden/>
               </w:rPr>
-              <w:instrText xml:space="preserve"> PAGEREF _Toc36756714 \h </w:instrText>
+              <w:instrText xml:space="preserve"> PAGEREF _Toc36761842 \h </w:instrText>
             </w:r>
             <w:r>
               <w:rPr>
-                <w:rFonts w:ascii="Times New Roman" w:hAnsi="Times New Roman" w:cs="Times New Roman"/>
                 <w:noProof/>
                 <w:webHidden/>
               </w:rPr>
             </w:r>
             <w:r>
               <w:rPr>
-                <w:rFonts w:ascii="Times New Roman" w:hAnsi="Times New Roman" w:cs="Times New Roman"/>
                 <w:noProof/>
                 <w:webHidden/>
               </w:rPr>
@@ -1607,7 +1525,6 @@
             </w:r>
             <w:r>
               <w:rPr>
-                <w:rFonts w:ascii="Times New Roman" w:hAnsi="Times New Roman" w:cs="Times New Roman"/>
                 <w:noProof/>
                 <w:webHidden/>
               </w:rPr>
@@ -1615,7 +1532,6 @@
             </w:r>
             <w:r>
               <w:rPr>
-                <w:rFonts w:ascii="Times New Roman" w:hAnsi="Times New Roman" w:cs="Times New Roman"/>
                 <w:noProof/>
                 <w:webHidden/>
               </w:rPr>
@@ -1631,11 +1547,11 @@
               <w:tab w:val="right" w:leader="dot" w:pos="9396"/>
             </w:tabs>
             <w:rPr>
-              <w:rFonts w:ascii="Times New Roman" w:eastAsiaTheme="minorEastAsia" w:hAnsi="Times New Roman" w:cs="Times New Roman"/>
+              <w:rFonts w:eastAsiaTheme="minorEastAsia"/>
               <w:noProof/>
             </w:rPr>
           </w:pPr>
-          <w:hyperlink w:anchor="_Toc36756715" w:history="1">
+          <w:hyperlink w:anchor="_Toc36761843" w:history="1">
             <w:r>
               <w:rPr>
                 <w:rStyle w:val="Hyperlink"/>
@@ -1647,7 +1563,7 @@
             </w:r>
             <w:r>
               <w:rPr>
-                <w:rFonts w:ascii="Times New Roman" w:eastAsiaTheme="minorEastAsia" w:hAnsi="Times New Roman" w:cs="Times New Roman"/>
+                <w:rFonts w:eastAsiaTheme="minorEastAsia"/>
                 <w:noProof/>
               </w:rPr>
               <w:tab/>
@@ -1663,7 +1579,6 @@
             </w:r>
             <w:r>
               <w:rPr>
-                <w:rFonts w:ascii="Times New Roman" w:hAnsi="Times New Roman" w:cs="Times New Roman"/>
                 <w:noProof/>
                 <w:webHidden/>
               </w:rPr>
@@ -1671,7 +1586,6 @@
             </w:r>
             <w:r>
               <w:rPr>
-                <w:rFonts w:ascii="Times New Roman" w:hAnsi="Times New Roman" w:cs="Times New Roman"/>
                 <w:noProof/>
                 <w:webHidden/>
               </w:rPr>
@@ -1679,22 +1593,19 @@
             </w:r>
             <w:r>
               <w:rPr>
-                <w:rFonts w:ascii="Times New Roman" w:hAnsi="Times New Roman" w:cs="Times New Roman"/>
                 <w:noProof/>
                 <w:webHidden/>
               </w:rPr>
-              <w:instrText xml:space="preserve"> PAGEREF _Toc36756715 \h </w:instrText>
+              <w:instrText xml:space="preserve"> PAGEREF _Toc36761843 \h </w:instrText>
             </w:r>
             <w:r>
               <w:rPr>
-                <w:rFonts w:ascii="Times New Roman" w:hAnsi="Times New Roman" w:cs="Times New Roman"/>
                 <w:noProof/>
                 <w:webHidden/>
               </w:rPr>
             </w:r>
             <w:r>
               <w:rPr>
-                <w:rFonts w:ascii="Times New Roman" w:hAnsi="Times New Roman" w:cs="Times New Roman"/>
                 <w:noProof/>
                 <w:webHidden/>
               </w:rPr>
@@ -1702,7 +1613,6 @@
             </w:r>
             <w:r>
               <w:rPr>
-                <w:rFonts w:ascii="Times New Roman" w:hAnsi="Times New Roman" w:cs="Times New Roman"/>
                 <w:noProof/>
                 <w:webHidden/>
               </w:rPr>
@@ -1710,7 +1620,6 @@
             </w:r>
             <w:r>
               <w:rPr>
-                <w:rFonts w:ascii="Times New Roman" w:hAnsi="Times New Roman" w:cs="Times New Roman"/>
                 <w:noProof/>
                 <w:webHidden/>
               </w:rPr>
@@ -1726,11 +1635,11 @@
               <w:tab w:val="right" w:leader="dot" w:pos="9396"/>
             </w:tabs>
             <w:rPr>
-              <w:rFonts w:ascii="Times New Roman" w:eastAsiaTheme="minorEastAsia" w:hAnsi="Times New Roman" w:cs="Times New Roman"/>
+              <w:rFonts w:eastAsiaTheme="minorEastAsia"/>
               <w:noProof/>
             </w:rPr>
           </w:pPr>
-          <w:hyperlink w:anchor="_Toc36756716" w:history="1">
+          <w:hyperlink w:anchor="_Toc36761844" w:history="1">
             <w:r>
               <w:rPr>
                 <w:rStyle w:val="Hyperlink"/>
@@ -1742,7 +1651,7 @@
             </w:r>
             <w:r>
               <w:rPr>
-                <w:rFonts w:ascii="Times New Roman" w:eastAsiaTheme="minorEastAsia" w:hAnsi="Times New Roman" w:cs="Times New Roman"/>
+                <w:rFonts w:eastAsiaTheme="minorEastAsia"/>
                 <w:noProof/>
               </w:rPr>
               <w:tab/>
@@ -1758,7 +1667,6 @@
             </w:r>
             <w:r>
               <w:rPr>
-                <w:rFonts w:ascii="Times New Roman" w:hAnsi="Times New Roman" w:cs="Times New Roman"/>
                 <w:noProof/>
                 <w:webHidden/>
               </w:rPr>
@@ -1766,7 +1674,6 @@
             </w:r>
             <w:r>
               <w:rPr>
-                <w:rFonts w:ascii="Times New Roman" w:hAnsi="Times New Roman" w:cs="Times New Roman"/>
                 <w:noProof/>
                 <w:webHidden/>
               </w:rPr>
@@ -1774,22 +1681,19 @@
             </w:r>
             <w:r>
               <w:rPr>
-                <w:rFonts w:ascii="Times New Roman" w:hAnsi="Times New Roman" w:cs="Times New Roman"/>
                 <w:noProof/>
                 <w:webHidden/>
               </w:rPr>
-              <w:instrText xml:space="preserve"> PAGEREF _Toc36756716 \h </w:instrText>
+              <w:instrText xml:space="preserve"> PAGEREF _Toc36761844 \h </w:instrText>
             </w:r>
             <w:r>
               <w:rPr>
-                <w:rFonts w:ascii="Times New Roman" w:hAnsi="Times New Roman" w:cs="Times New Roman"/>
                 <w:noProof/>
                 <w:webHidden/>
               </w:rPr>
             </w:r>
             <w:r>
               <w:rPr>
-                <w:rFonts w:ascii="Times New Roman" w:hAnsi="Times New Roman" w:cs="Times New Roman"/>
                 <w:noProof/>
                 <w:webHidden/>
               </w:rPr>
@@ -1797,7 +1701,6 @@
             </w:r>
             <w:r>
               <w:rPr>
-                <w:rFonts w:ascii="Times New Roman" w:hAnsi="Times New Roman" w:cs="Times New Roman"/>
                 <w:noProof/>
                 <w:webHidden/>
               </w:rPr>
@@ -1805,7 +1708,6 @@
             </w:r>
             <w:r>
               <w:rPr>
-                <w:rFonts w:ascii="Times New Roman" w:hAnsi="Times New Roman" w:cs="Times New Roman"/>
                 <w:noProof/>
                 <w:webHidden/>
               </w:rPr>
@@ -1821,11 +1723,11 @@
               <w:tab w:val="right" w:leader="dot" w:pos="9396"/>
             </w:tabs>
             <w:rPr>
-              <w:rFonts w:ascii="Times New Roman" w:eastAsiaTheme="minorEastAsia" w:hAnsi="Times New Roman" w:cs="Times New Roman"/>
+              <w:rFonts w:eastAsiaTheme="minorEastAsia"/>
               <w:noProof/>
             </w:rPr>
           </w:pPr>
-          <w:hyperlink w:anchor="_Toc36756717" w:history="1">
+          <w:hyperlink w:anchor="_Toc36761845" w:history="1">
             <w:r>
               <w:rPr>
                 <w:rStyle w:val="Hyperlink"/>
@@ -1837,7 +1739,7 @@
             </w:r>
             <w:r>
               <w:rPr>
-                <w:rFonts w:ascii="Times New Roman" w:eastAsiaTheme="minorEastAsia" w:hAnsi="Times New Roman" w:cs="Times New Roman"/>
+                <w:rFonts w:eastAsiaTheme="minorEastAsia"/>
                 <w:noProof/>
               </w:rPr>
               <w:tab/>
@@ -1853,7 +1755,6 @@
             </w:r>
             <w:r>
               <w:rPr>
-                <w:rFonts w:ascii="Times New Roman" w:hAnsi="Times New Roman" w:cs="Times New Roman"/>
                 <w:noProof/>
                 <w:webHidden/>
               </w:rPr>
@@ -1861,7 +1762,6 @@
             </w:r>
             <w:r>
               <w:rPr>
-                <w:rFonts w:ascii="Times New Roman" w:hAnsi="Times New Roman" w:cs="Times New Roman"/>
                 <w:noProof/>
                 <w:webHidden/>
               </w:rPr>
@@ -1869,22 +1769,19 @@
             </w:r>
             <w:r>
               <w:rPr>
-                <w:rFonts w:ascii="Times New Roman" w:hAnsi="Times New Roman" w:cs="Times New Roman"/>
                 <w:noProof/>
                 <w:webHidden/>
               </w:rPr>
-              <w:instrText xml:space="preserve"> PAGEREF _Toc36756717 \h </w:instrText>
+              <w:instrText xml:space="preserve"> PAGEREF _Toc36761845 \h </w:instrText>
             </w:r>
             <w:r>
               <w:rPr>
-                <w:rFonts w:ascii="Times New Roman" w:hAnsi="Times New Roman" w:cs="Times New Roman"/>
                 <w:noProof/>
                 <w:webHidden/>
               </w:rPr>
             </w:r>
             <w:r>
               <w:rPr>
-                <w:rFonts w:ascii="Times New Roman" w:hAnsi="Times New Roman" w:cs="Times New Roman"/>
                 <w:noProof/>
                 <w:webHidden/>
               </w:rPr>
@@ -1892,7 +1789,6 @@
             </w:r>
             <w:r>
               <w:rPr>
-                <w:rFonts w:ascii="Times New Roman" w:hAnsi="Times New Roman" w:cs="Times New Roman"/>
                 <w:noProof/>
                 <w:webHidden/>
               </w:rPr>
@@ -1900,7 +1796,6 @@
             </w:r>
             <w:r>
               <w:rPr>
-                <w:rFonts w:ascii="Times New Roman" w:hAnsi="Times New Roman" w:cs="Times New Roman"/>
                 <w:noProof/>
                 <w:webHidden/>
               </w:rPr>
@@ -1916,11 +1811,11 @@
               <w:tab w:val="right" w:leader="dot" w:pos="9396"/>
             </w:tabs>
             <w:rPr>
-              <w:rFonts w:ascii="Times New Roman" w:eastAsiaTheme="minorEastAsia" w:hAnsi="Times New Roman" w:cs="Times New Roman"/>
+              <w:rFonts w:eastAsiaTheme="minorEastAsia"/>
               <w:noProof/>
             </w:rPr>
           </w:pPr>
-          <w:hyperlink w:anchor="_Toc36756718" w:history="1">
+          <w:hyperlink w:anchor="_Toc36761846" w:history="1">
             <w:r>
               <w:rPr>
                 <w:rStyle w:val="Hyperlink"/>
@@ -1932,7 +1827,7 @@
             </w:r>
             <w:r>
               <w:rPr>
-                <w:rFonts w:ascii="Times New Roman" w:eastAsiaTheme="minorEastAsia" w:hAnsi="Times New Roman" w:cs="Times New Roman"/>
+                <w:rFonts w:eastAsiaTheme="minorEastAsia"/>
                 <w:noProof/>
               </w:rPr>
               <w:tab/>
@@ -1948,7 +1843,6 @@
             </w:r>
             <w:r>
               <w:rPr>
-                <w:rFonts w:ascii="Times New Roman" w:hAnsi="Times New Roman" w:cs="Times New Roman"/>
                 <w:noProof/>
                 <w:webHidden/>
               </w:rPr>
@@ -1956,7 +1850,6 @@
             </w:r>
             <w:r>
               <w:rPr>
-                <w:rFonts w:ascii="Times New Roman" w:hAnsi="Times New Roman" w:cs="Times New Roman"/>
                 <w:noProof/>
                 <w:webHidden/>
               </w:rPr>
@@ -1964,22 +1857,19 @@
             </w:r>
             <w:r>
               <w:rPr>
-                <w:rFonts w:ascii="Times New Roman" w:hAnsi="Times New Roman" w:cs="Times New Roman"/>
                 <w:noProof/>
                 <w:webHidden/>
               </w:rPr>
-              <w:instrText xml:space="preserve"> PAGEREF _Toc36756718 \h </w:instrText>
+              <w:instrText xml:space="preserve"> PAGEREF _Toc36761846 \h </w:instrText>
             </w:r>
             <w:r>
               <w:rPr>
-                <w:rFonts w:ascii="Times New Roman" w:hAnsi="Times New Roman" w:cs="Times New Roman"/>
                 <w:noProof/>
                 <w:webHidden/>
               </w:rPr>
             </w:r>
             <w:r>
               <w:rPr>
-                <w:rFonts w:ascii="Times New Roman" w:hAnsi="Times New Roman" w:cs="Times New Roman"/>
                 <w:noProof/>
                 <w:webHidden/>
               </w:rPr>
@@ -1987,7 +1877,6 @@
             </w:r>
             <w:r>
               <w:rPr>
-                <w:rFonts w:ascii="Times New Roman" w:hAnsi="Times New Roman" w:cs="Times New Roman"/>
                 <w:noProof/>
                 <w:webHidden/>
               </w:rPr>
@@ -1995,7 +1884,6 @@
             </w:r>
             <w:r>
               <w:rPr>
-                <w:rFonts w:ascii="Times New Roman" w:hAnsi="Times New Roman" w:cs="Times New Roman"/>
                 <w:noProof/>
                 <w:webHidden/>
               </w:rPr>
@@ -2011,11 +1899,11 @@
               <w:tab w:val="right" w:leader="dot" w:pos="9396"/>
             </w:tabs>
             <w:rPr>
-              <w:rFonts w:ascii="Times New Roman" w:eastAsiaTheme="minorEastAsia" w:hAnsi="Times New Roman" w:cs="Times New Roman"/>
+              <w:rFonts w:eastAsiaTheme="minorEastAsia"/>
               <w:noProof/>
             </w:rPr>
           </w:pPr>
-          <w:hyperlink w:anchor="_Toc36756719" w:history="1">
+          <w:hyperlink w:anchor="_Toc36761847" w:history="1">
             <w:r>
               <w:rPr>
                 <w:rStyle w:val="Hyperlink"/>
@@ -2027,7 +1915,7 @@
             </w:r>
             <w:r>
               <w:rPr>
-                <w:rFonts w:ascii="Times New Roman" w:eastAsiaTheme="minorEastAsia" w:hAnsi="Times New Roman" w:cs="Times New Roman"/>
+                <w:rFonts w:eastAsiaTheme="minorEastAsia"/>
                 <w:noProof/>
               </w:rPr>
               <w:tab/>
@@ -2043,7 +1931,6 @@
             </w:r>
             <w:r>
               <w:rPr>
-                <w:rFonts w:ascii="Times New Roman" w:hAnsi="Times New Roman" w:cs="Times New Roman"/>
                 <w:noProof/>
                 <w:webHidden/>
               </w:rPr>
@@ -2051,7 +1938,6 @@
             </w:r>
             <w:r>
               <w:rPr>
-                <w:rFonts w:ascii="Times New Roman" w:hAnsi="Times New Roman" w:cs="Times New Roman"/>
                 <w:noProof/>
                 <w:webHidden/>
               </w:rPr>
@@ -2059,22 +1945,19 @@
             </w:r>
             <w:r>
               <w:rPr>
-                <w:rFonts w:ascii="Times New Roman" w:hAnsi="Times New Roman" w:cs="Times New Roman"/>
                 <w:noProof/>
                 <w:webHidden/>
               </w:rPr>
-              <w:instrText xml:space="preserve"> PAGEREF _Toc36756719 \h </w:instrText>
+              <w:instrText xml:space="preserve"> PAGEREF _Toc36761847 \h </w:instrText>
             </w:r>
             <w:r>
               <w:rPr>
-                <w:rFonts w:ascii="Times New Roman" w:hAnsi="Times New Roman" w:cs="Times New Roman"/>
                 <w:noProof/>
                 <w:webHidden/>
               </w:rPr>
             </w:r>
             <w:r>
               <w:rPr>
-                <w:rFonts w:ascii="Times New Roman" w:hAnsi="Times New Roman" w:cs="Times New Roman"/>
                 <w:noProof/>
                 <w:webHidden/>
               </w:rPr>
@@ -2082,7 +1965,6 @@
             </w:r>
             <w:r>
               <w:rPr>
-                <w:rFonts w:ascii="Times New Roman" w:hAnsi="Times New Roman" w:cs="Times New Roman"/>
                 <w:noProof/>
                 <w:webHidden/>
               </w:rPr>
@@ -2090,7 +1972,6 @@
             </w:r>
             <w:r>
               <w:rPr>
-                <w:rFonts w:ascii="Times New Roman" w:hAnsi="Times New Roman" w:cs="Times New Roman"/>
                 <w:noProof/>
                 <w:webHidden/>
               </w:rPr>
@@ -2106,11 +1987,11 @@
               <w:tab w:val="right" w:leader="dot" w:pos="9396"/>
             </w:tabs>
             <w:rPr>
-              <w:rFonts w:ascii="Times New Roman" w:eastAsiaTheme="minorEastAsia" w:hAnsi="Times New Roman" w:cs="Times New Roman"/>
+              <w:rFonts w:eastAsiaTheme="minorEastAsia"/>
               <w:noProof/>
             </w:rPr>
           </w:pPr>
-          <w:hyperlink w:anchor="_Toc36756720" w:history="1">
+          <w:hyperlink w:anchor="_Toc36761848" w:history="1">
             <w:r>
               <w:rPr>
                 <w:rStyle w:val="Hyperlink"/>
@@ -2122,7 +2003,7 @@
             </w:r>
             <w:r>
               <w:rPr>
-                <w:rFonts w:ascii="Times New Roman" w:eastAsiaTheme="minorEastAsia" w:hAnsi="Times New Roman" w:cs="Times New Roman"/>
+                <w:rFonts w:eastAsiaTheme="minorEastAsia"/>
                 <w:noProof/>
               </w:rPr>
               <w:tab/>
@@ -2138,7 +2019,6 @@
             </w:r>
             <w:r>
               <w:rPr>
-                <w:rFonts w:ascii="Times New Roman" w:hAnsi="Times New Roman" w:cs="Times New Roman"/>
                 <w:noProof/>
                 <w:webHidden/>
               </w:rPr>
@@ -2146,7 +2026,6 @@
             </w:r>
             <w:r>
               <w:rPr>
-                <w:rFonts w:ascii="Times New Roman" w:hAnsi="Times New Roman" w:cs="Times New Roman"/>
                 <w:noProof/>
                 <w:webHidden/>
               </w:rPr>
@@ -2154,22 +2033,19 @@
             </w:r>
             <w:r>
               <w:rPr>
-                <w:rFonts w:ascii="Times New Roman" w:hAnsi="Times New Roman" w:cs="Times New Roman"/>
                 <w:noProof/>
                 <w:webHidden/>
               </w:rPr>
-              <w:instrText xml:space="preserve"> PAGEREF _Toc36756720 \h </w:instrText>
+              <w:instrText xml:space="preserve"> PAGEREF _Toc36761848 \h </w:instrText>
             </w:r>
             <w:r>
               <w:rPr>
-                <w:rFonts w:ascii="Times New Roman" w:hAnsi="Times New Roman" w:cs="Times New Roman"/>
                 <w:noProof/>
                 <w:webHidden/>
               </w:rPr>
             </w:r>
             <w:r>
               <w:rPr>
-                <w:rFonts w:ascii="Times New Roman" w:hAnsi="Times New Roman" w:cs="Times New Roman"/>
                 <w:noProof/>
                 <w:webHidden/>
               </w:rPr>
@@ -2177,15 +2053,13 @@
             </w:r>
             <w:r>
               <w:rPr>
-                <w:rFonts w:ascii="Times New Roman" w:hAnsi="Times New Roman" w:cs="Times New Roman"/>
                 <w:noProof/>
                 <w:webHidden/>
               </w:rPr>
-              <w:t>12</w:t>
+              <w:t>13</w:t>
             </w:r>
             <w:r>
               <w:rPr>
-                <w:rFonts w:ascii="Times New Roman" w:hAnsi="Times New Roman" w:cs="Times New Roman"/>
                 <w:noProof/>
                 <w:webHidden/>
               </w:rPr>
@@ -2201,11 +2075,11 @@
               <w:tab w:val="right" w:leader="dot" w:pos="9396"/>
             </w:tabs>
             <w:rPr>
-              <w:rFonts w:ascii="Times New Roman" w:eastAsiaTheme="minorEastAsia" w:hAnsi="Times New Roman" w:cs="Times New Roman"/>
+              <w:rFonts w:eastAsiaTheme="minorEastAsia"/>
               <w:noProof/>
             </w:rPr>
           </w:pPr>
-          <w:hyperlink w:anchor="_Toc36756721" w:history="1">
+          <w:hyperlink w:anchor="_Toc36761849" w:history="1">
             <w:r>
               <w:rPr>
                 <w:rStyle w:val="Hyperlink"/>
@@ -2217,7 +2091,7 @@
             </w:r>
             <w:r>
               <w:rPr>
-                <w:rFonts w:ascii="Times New Roman" w:eastAsiaTheme="minorEastAsia" w:hAnsi="Times New Roman" w:cs="Times New Roman"/>
+                <w:rFonts w:eastAsiaTheme="minorEastAsia"/>
                 <w:noProof/>
               </w:rPr>
               <w:tab/>
@@ -2233,7 +2107,6 @@
             </w:r>
             <w:r>
               <w:rPr>
-                <w:rFonts w:ascii="Times New Roman" w:hAnsi="Times New Roman" w:cs="Times New Roman"/>
                 <w:noProof/>
                 <w:webHidden/>
               </w:rPr>
@@ -2241,7 +2114,6 @@
             </w:r>
             <w:r>
               <w:rPr>
-                <w:rFonts w:ascii="Times New Roman" w:hAnsi="Times New Roman" w:cs="Times New Roman"/>
                 <w:noProof/>
                 <w:webHidden/>
               </w:rPr>
@@ -2249,22 +2121,19 @@
             </w:r>
             <w:r>
               <w:rPr>
-                <w:rFonts w:ascii="Times New Roman" w:hAnsi="Times New Roman" w:cs="Times New Roman"/>
                 <w:noProof/>
                 <w:webHidden/>
               </w:rPr>
-              <w:instrText xml:space="preserve"> PAGEREF _Toc36756721 \h </w:instrText>
+              <w:instrText xml:space="preserve"> PAGEREF _Toc36761849 \h </w:instrText>
             </w:r>
             <w:r>
               <w:rPr>
-                <w:rFonts w:ascii="Times New Roman" w:hAnsi="Times New Roman" w:cs="Times New Roman"/>
                 <w:noProof/>
                 <w:webHidden/>
               </w:rPr>
             </w:r>
             <w:r>
               <w:rPr>
-                <w:rFonts w:ascii="Times New Roman" w:hAnsi="Times New Roman" w:cs="Times New Roman"/>
                 <w:noProof/>
                 <w:webHidden/>
               </w:rPr>
@@ -2272,15 +2141,13 @@
             </w:r>
             <w:r>
               <w:rPr>
-                <w:rFonts w:ascii="Times New Roman" w:hAnsi="Times New Roman" w:cs="Times New Roman"/>
                 <w:noProof/>
                 <w:webHidden/>
               </w:rPr>
-              <w:t>12</w:t>
+              <w:t>13</w:t>
             </w:r>
             <w:r>
               <w:rPr>
-                <w:rFonts w:ascii="Times New Roman" w:hAnsi="Times New Roman" w:cs="Times New Roman"/>
                 <w:noProof/>
                 <w:webHidden/>
               </w:rPr>
@@ -2296,11 +2163,11 @@
               <w:tab w:val="right" w:leader="dot" w:pos="9396"/>
             </w:tabs>
             <w:rPr>
-              <w:rFonts w:ascii="Times New Roman" w:eastAsiaTheme="minorEastAsia" w:hAnsi="Times New Roman" w:cs="Times New Roman"/>
+              <w:rFonts w:eastAsiaTheme="minorEastAsia"/>
               <w:noProof/>
             </w:rPr>
           </w:pPr>
-          <w:hyperlink w:anchor="_Toc36756722" w:history="1">
+          <w:hyperlink w:anchor="_Toc36761850" w:history="1">
             <w:r>
               <w:rPr>
                 <w:rStyle w:val="Hyperlink"/>
@@ -2312,7 +2179,7 @@
             </w:r>
             <w:r>
               <w:rPr>
-                <w:rFonts w:ascii="Times New Roman" w:eastAsiaTheme="minorEastAsia" w:hAnsi="Times New Roman" w:cs="Times New Roman"/>
+                <w:rFonts w:eastAsiaTheme="minorEastAsia"/>
                 <w:noProof/>
               </w:rPr>
               <w:tab/>
@@ -2328,7 +2195,6 @@
             </w:r>
             <w:r>
               <w:rPr>
-                <w:rFonts w:ascii="Times New Roman" w:hAnsi="Times New Roman" w:cs="Times New Roman"/>
                 <w:noProof/>
                 <w:webHidden/>
               </w:rPr>
@@ -2336,7 +2202,6 @@
             </w:r>
             <w:r>
               <w:rPr>
-                <w:rFonts w:ascii="Times New Roman" w:hAnsi="Times New Roman" w:cs="Times New Roman"/>
                 <w:noProof/>
                 <w:webHidden/>
               </w:rPr>
@@ -2344,22 +2209,19 @@
             </w:r>
             <w:r>
               <w:rPr>
-                <w:rFonts w:ascii="Times New Roman" w:hAnsi="Times New Roman" w:cs="Times New Roman"/>
                 <w:noProof/>
                 <w:webHidden/>
               </w:rPr>
-              <w:instrText xml:space="preserve"> PAGEREF _Toc36756722 \h </w:instrText>
+              <w:instrText xml:space="preserve"> PAGEREF _Toc36761850 \h </w:instrText>
             </w:r>
             <w:r>
               <w:rPr>
-                <w:rFonts w:ascii="Times New Roman" w:hAnsi="Times New Roman" w:cs="Times New Roman"/>
                 <w:noProof/>
                 <w:webHidden/>
               </w:rPr>
             </w:r>
             <w:r>
               <w:rPr>
-                <w:rFonts w:ascii="Times New Roman" w:hAnsi="Times New Roman" w:cs="Times New Roman"/>
                 <w:noProof/>
                 <w:webHidden/>
               </w:rPr>
@@ -2367,15 +2229,13 @@
             </w:r>
             <w:r>
               <w:rPr>
-                <w:rFonts w:ascii="Times New Roman" w:hAnsi="Times New Roman" w:cs="Times New Roman"/>
                 <w:noProof/>
                 <w:webHidden/>
               </w:rPr>
-              <w:t>13</w:t>
+              <w:t>14</w:t>
             </w:r>
             <w:r>
               <w:rPr>
-                <w:rFonts w:ascii="Times New Roman" w:hAnsi="Times New Roman" w:cs="Times New Roman"/>
                 <w:noProof/>
                 <w:webHidden/>
               </w:rPr>
@@ -2391,11 +2251,11 @@
               <w:tab w:val="right" w:leader="dot" w:pos="9396"/>
             </w:tabs>
             <w:rPr>
-              <w:rFonts w:ascii="Times New Roman" w:eastAsiaTheme="minorEastAsia" w:hAnsi="Times New Roman" w:cs="Times New Roman"/>
+              <w:rFonts w:eastAsiaTheme="minorEastAsia"/>
               <w:noProof/>
             </w:rPr>
           </w:pPr>
-          <w:hyperlink w:anchor="_Toc36756723" w:history="1">
+          <w:hyperlink w:anchor="_Toc36761851" w:history="1">
             <w:r>
               <w:rPr>
                 <w:rStyle w:val="Hyperlink"/>
@@ -2407,7 +2267,7 @@
             </w:r>
             <w:r>
               <w:rPr>
-                <w:rFonts w:ascii="Times New Roman" w:eastAsiaTheme="minorEastAsia" w:hAnsi="Times New Roman" w:cs="Times New Roman"/>
+                <w:rFonts w:eastAsiaTheme="minorEastAsia"/>
                 <w:noProof/>
               </w:rPr>
               <w:tab/>
@@ -2423,7 +2283,6 @@
             </w:r>
             <w:r>
               <w:rPr>
-                <w:rFonts w:ascii="Times New Roman" w:hAnsi="Times New Roman" w:cs="Times New Roman"/>
                 <w:noProof/>
                 <w:webHidden/>
               </w:rPr>
@@ -2431,7 +2290,6 @@
             </w:r>
             <w:r>
               <w:rPr>
-                <w:rFonts w:ascii="Times New Roman" w:hAnsi="Times New Roman" w:cs="Times New Roman"/>
                 <w:noProof/>
                 <w:webHidden/>
               </w:rPr>
@@ -2439,22 +2297,19 @@
             </w:r>
             <w:r>
               <w:rPr>
-                <w:rFonts w:ascii="Times New Roman" w:hAnsi="Times New Roman" w:cs="Times New Roman"/>
                 <w:noProof/>
                 <w:webHidden/>
               </w:rPr>
-              <w:instrText xml:space="preserve"> PAGEREF _Toc36756723 \h </w:instrText>
+              <w:instrText xml:space="preserve"> PAGEREF _Toc36761851 \h </w:instrText>
             </w:r>
             <w:r>
               <w:rPr>
-                <w:rFonts w:ascii="Times New Roman" w:hAnsi="Times New Roman" w:cs="Times New Roman"/>
                 <w:noProof/>
                 <w:webHidden/>
               </w:rPr>
             </w:r>
             <w:r>
               <w:rPr>
-                <w:rFonts w:ascii="Times New Roman" w:hAnsi="Times New Roman" w:cs="Times New Roman"/>
                 <w:noProof/>
                 <w:webHidden/>
               </w:rPr>
@@ -2462,15 +2317,13 @@
             </w:r>
             <w:r>
               <w:rPr>
-                <w:rFonts w:ascii="Times New Roman" w:hAnsi="Times New Roman" w:cs="Times New Roman"/>
                 <w:noProof/>
                 <w:webHidden/>
               </w:rPr>
-              <w:t>14</w:t>
+              <w:t>15</w:t>
             </w:r>
             <w:r>
               <w:rPr>
-                <w:rFonts w:ascii="Times New Roman" w:hAnsi="Times New Roman" w:cs="Times New Roman"/>
                 <w:noProof/>
                 <w:webHidden/>
               </w:rPr>
@@ -2486,11 +2339,11 @@
               <w:tab w:val="right" w:leader="dot" w:pos="9396"/>
             </w:tabs>
             <w:rPr>
-              <w:rFonts w:ascii="Times New Roman" w:eastAsiaTheme="minorEastAsia" w:hAnsi="Times New Roman" w:cs="Times New Roman"/>
+              <w:rFonts w:eastAsiaTheme="minorEastAsia"/>
               <w:noProof/>
             </w:rPr>
           </w:pPr>
-          <w:hyperlink w:anchor="_Toc36756724" w:history="1">
+          <w:hyperlink w:anchor="_Toc36761852" w:history="1">
             <w:r>
               <w:rPr>
                 <w:rStyle w:val="Hyperlink"/>
@@ -2502,7 +2355,7 @@
             </w:r>
             <w:r>
               <w:rPr>
-                <w:rFonts w:ascii="Times New Roman" w:eastAsiaTheme="minorEastAsia" w:hAnsi="Times New Roman" w:cs="Times New Roman"/>
+                <w:rFonts w:eastAsiaTheme="minorEastAsia"/>
                 <w:noProof/>
               </w:rPr>
               <w:tab/>
@@ -2518,7 +2371,6 @@
             </w:r>
             <w:r>
               <w:rPr>
-                <w:rFonts w:ascii="Times New Roman" w:hAnsi="Times New Roman" w:cs="Times New Roman"/>
                 <w:noProof/>
                 <w:webHidden/>
               </w:rPr>
@@ -2526,7 +2378,6 @@
             </w:r>
             <w:r>
               <w:rPr>
-                <w:rFonts w:ascii="Times New Roman" w:hAnsi="Times New Roman" w:cs="Times New Roman"/>
                 <w:noProof/>
                 <w:webHidden/>
               </w:rPr>
@@ -2534,22 +2385,19 @@
             </w:r>
             <w:r>
               <w:rPr>
-                <w:rFonts w:ascii="Times New Roman" w:hAnsi="Times New Roman" w:cs="Times New Roman"/>
                 <w:noProof/>
                 <w:webHidden/>
               </w:rPr>
-              <w:instrText xml:space="preserve"> PAGEREF _Toc36756724 \h </w:instrText>
+              <w:instrText xml:space="preserve"> PAGEREF _Toc36761852 \h </w:instrText>
             </w:r>
             <w:r>
               <w:rPr>
-                <w:rFonts w:ascii="Times New Roman" w:hAnsi="Times New Roman" w:cs="Times New Roman"/>
                 <w:noProof/>
                 <w:webHidden/>
               </w:rPr>
             </w:r>
             <w:r>
               <w:rPr>
-                <w:rFonts w:ascii="Times New Roman" w:hAnsi="Times New Roman" w:cs="Times New Roman"/>
                 <w:noProof/>
                 <w:webHidden/>
               </w:rPr>
@@ -2557,15 +2405,13 @@
             </w:r>
             <w:r>
               <w:rPr>
-                <w:rFonts w:ascii="Times New Roman" w:hAnsi="Times New Roman" w:cs="Times New Roman"/>
                 <w:noProof/>
                 <w:webHidden/>
               </w:rPr>
-              <w:t>14</w:t>
+              <w:t>15</w:t>
             </w:r>
             <w:r>
               <w:rPr>
-                <w:rFonts w:ascii="Times New Roman" w:hAnsi="Times New Roman" w:cs="Times New Roman"/>
                 <w:noProof/>
                 <w:webHidden/>
               </w:rPr>
@@ -2581,11 +2427,11 @@
               <w:tab w:val="right" w:leader="dot" w:pos="9396"/>
             </w:tabs>
             <w:rPr>
-              <w:rFonts w:ascii="Times New Roman" w:eastAsiaTheme="minorEastAsia" w:hAnsi="Times New Roman" w:cs="Times New Roman"/>
+              <w:rFonts w:eastAsiaTheme="minorEastAsia"/>
               <w:noProof/>
             </w:rPr>
           </w:pPr>
-          <w:hyperlink w:anchor="_Toc36756725" w:history="1">
+          <w:hyperlink w:anchor="_Toc36761853" w:history="1">
             <w:r>
               <w:rPr>
                 <w:rStyle w:val="Hyperlink"/>
@@ -2597,7 +2443,7 @@
             </w:r>
             <w:r>
               <w:rPr>
-                <w:rFonts w:ascii="Times New Roman" w:eastAsiaTheme="minorEastAsia" w:hAnsi="Times New Roman" w:cs="Times New Roman"/>
+                <w:rFonts w:eastAsiaTheme="minorEastAsia"/>
                 <w:noProof/>
               </w:rPr>
               <w:tab/>
@@ -2613,7 +2459,6 @@
             </w:r>
             <w:r>
               <w:rPr>
-                <w:rFonts w:ascii="Times New Roman" w:hAnsi="Times New Roman" w:cs="Times New Roman"/>
                 <w:noProof/>
                 <w:webHidden/>
               </w:rPr>
@@ -2621,7 +2466,6 @@
             </w:r>
             <w:r>
               <w:rPr>
-                <w:rFonts w:ascii="Times New Roman" w:hAnsi="Times New Roman" w:cs="Times New Roman"/>
                 <w:noProof/>
                 <w:webHidden/>
               </w:rPr>
@@ -2629,22 +2473,19 @@
             </w:r>
             <w:r>
               <w:rPr>
-                <w:rFonts w:ascii="Times New Roman" w:hAnsi="Times New Roman" w:cs="Times New Roman"/>
                 <w:noProof/>
                 <w:webHidden/>
               </w:rPr>
-              <w:instrText xml:space="preserve"> PAGEREF _Toc36756725 \h </w:instrText>
+              <w:instrText xml:space="preserve"> PAGEREF _Toc36761853 \h </w:instrText>
             </w:r>
             <w:r>
               <w:rPr>
-                <w:rFonts w:ascii="Times New Roman" w:hAnsi="Times New Roman" w:cs="Times New Roman"/>
                 <w:noProof/>
                 <w:webHidden/>
               </w:rPr>
             </w:r>
             <w:r>
               <w:rPr>
-                <w:rFonts w:ascii="Times New Roman" w:hAnsi="Times New Roman" w:cs="Times New Roman"/>
                 <w:noProof/>
                 <w:webHidden/>
               </w:rPr>
@@ -2652,15 +2493,13 @@
             </w:r>
             <w:r>
               <w:rPr>
-                <w:rFonts w:ascii="Times New Roman" w:hAnsi="Times New Roman" w:cs="Times New Roman"/>
                 <w:noProof/>
                 <w:webHidden/>
               </w:rPr>
-              <w:t>14</w:t>
+              <w:t>15</w:t>
             </w:r>
             <w:r>
               <w:rPr>
-                <w:rFonts w:ascii="Times New Roman" w:hAnsi="Times New Roman" w:cs="Times New Roman"/>
                 <w:noProof/>
                 <w:webHidden/>
               </w:rPr>
@@ -2676,11 +2515,11 @@
               <w:tab w:val="right" w:leader="dot" w:pos="9396"/>
             </w:tabs>
             <w:rPr>
-              <w:rFonts w:ascii="Times New Roman" w:eastAsiaTheme="minorEastAsia" w:hAnsi="Times New Roman" w:cs="Times New Roman"/>
+              <w:rFonts w:eastAsiaTheme="minorEastAsia"/>
               <w:noProof/>
             </w:rPr>
           </w:pPr>
-          <w:hyperlink w:anchor="_Toc36756726" w:history="1">
+          <w:hyperlink w:anchor="_Toc36761854" w:history="1">
             <w:r>
               <w:rPr>
                 <w:rStyle w:val="Hyperlink"/>
@@ -2692,7 +2531,7 @@
             </w:r>
             <w:r>
               <w:rPr>
-                <w:rFonts w:ascii="Times New Roman" w:eastAsiaTheme="minorEastAsia" w:hAnsi="Times New Roman" w:cs="Times New Roman"/>
+                <w:rFonts w:eastAsiaTheme="minorEastAsia"/>
                 <w:noProof/>
               </w:rPr>
               <w:tab/>
@@ -2708,7 +2547,6 @@
             </w:r>
             <w:r>
               <w:rPr>
-                <w:rFonts w:ascii="Times New Roman" w:hAnsi="Times New Roman" w:cs="Times New Roman"/>
                 <w:noProof/>
                 <w:webHidden/>
               </w:rPr>
@@ -2716,7 +2554,6 @@
             </w:r>
             <w:r>
               <w:rPr>
-                <w:rFonts w:ascii="Times New Roman" w:hAnsi="Times New Roman" w:cs="Times New Roman"/>
                 <w:noProof/>
                 <w:webHidden/>
               </w:rPr>
@@ -2724,22 +2561,19 @@
             </w:r>
             <w:r>
               <w:rPr>
-                <w:rFonts w:ascii="Times New Roman" w:hAnsi="Times New Roman" w:cs="Times New Roman"/>
                 <w:noProof/>
                 <w:webHidden/>
               </w:rPr>
-              <w:instrText xml:space="preserve"> PAGEREF _Toc36756726 \h </w:instrText>
+              <w:instrText xml:space="preserve"> PAGEREF _Toc36761854 \h </w:instrText>
             </w:r>
             <w:r>
               <w:rPr>
-                <w:rFonts w:ascii="Times New Roman" w:hAnsi="Times New Roman" w:cs="Times New Roman"/>
                 <w:noProof/>
                 <w:webHidden/>
               </w:rPr>
             </w:r>
             <w:r>
               <w:rPr>
-                <w:rFonts w:ascii="Times New Roman" w:hAnsi="Times New Roman" w:cs="Times New Roman"/>
                 <w:noProof/>
                 <w:webHidden/>
               </w:rPr>
@@ -2747,15 +2581,13 @@
             </w:r>
             <w:r>
               <w:rPr>
-                <w:rFonts w:ascii="Times New Roman" w:hAnsi="Times New Roman" w:cs="Times New Roman"/>
                 <w:noProof/>
                 <w:webHidden/>
               </w:rPr>
-              <w:t>15</w:t>
+              <w:t>16</w:t>
             </w:r>
             <w:r>
               <w:rPr>
-                <w:rFonts w:ascii="Times New Roman" w:hAnsi="Times New Roman" w:cs="Times New Roman"/>
                 <w:noProof/>
                 <w:webHidden/>
               </w:rPr>
@@ -2771,11 +2603,11 @@
               <w:tab w:val="right" w:leader="dot" w:pos="9396"/>
             </w:tabs>
             <w:rPr>
-              <w:rFonts w:ascii="Times New Roman" w:eastAsiaTheme="minorEastAsia" w:hAnsi="Times New Roman" w:cs="Times New Roman"/>
+              <w:rFonts w:eastAsiaTheme="minorEastAsia"/>
               <w:noProof/>
             </w:rPr>
           </w:pPr>
-          <w:hyperlink w:anchor="_Toc36756727" w:history="1">
+          <w:hyperlink w:anchor="_Toc36761855" w:history="1">
             <w:r>
               <w:rPr>
                 <w:rStyle w:val="Hyperlink"/>
@@ -2787,7 +2619,7 @@
             </w:r>
             <w:r>
               <w:rPr>
-                <w:rFonts w:ascii="Times New Roman" w:eastAsiaTheme="minorEastAsia" w:hAnsi="Times New Roman" w:cs="Times New Roman"/>
+                <w:rFonts w:eastAsiaTheme="minorEastAsia"/>
                 <w:noProof/>
               </w:rPr>
               <w:tab/>
@@ -2803,7 +2635,6 @@
             </w:r>
             <w:r>
               <w:rPr>
-                <w:rFonts w:ascii="Times New Roman" w:hAnsi="Times New Roman" w:cs="Times New Roman"/>
                 <w:noProof/>
                 <w:webHidden/>
               </w:rPr>
@@ -2811,7 +2642,6 @@
             </w:r>
             <w:r>
               <w:rPr>
-                <w:rFonts w:ascii="Times New Roman" w:hAnsi="Times New Roman" w:cs="Times New Roman"/>
                 <w:noProof/>
                 <w:webHidden/>
               </w:rPr>
@@ -2819,22 +2649,19 @@
             </w:r>
             <w:r>
               <w:rPr>
-                <w:rFonts w:ascii="Times New Roman" w:hAnsi="Times New Roman" w:cs="Times New Roman"/>
                 <w:noProof/>
                 <w:webHidden/>
               </w:rPr>
-              <w:instrText xml:space="preserve"> PAGEREF _Toc36756727 \h </w:instrText>
+              <w:instrText xml:space="preserve"> PAGEREF _Toc36761855 \h </w:instrText>
             </w:r>
             <w:r>
               <w:rPr>
-                <w:rFonts w:ascii="Times New Roman" w:hAnsi="Times New Roman" w:cs="Times New Roman"/>
                 <w:noProof/>
                 <w:webHidden/>
               </w:rPr>
             </w:r>
             <w:r>
               <w:rPr>
-                <w:rFonts w:ascii="Times New Roman" w:hAnsi="Times New Roman" w:cs="Times New Roman"/>
                 <w:noProof/>
                 <w:webHidden/>
               </w:rPr>
@@ -2842,15 +2669,13 @@
             </w:r>
             <w:r>
               <w:rPr>
-                <w:rFonts w:ascii="Times New Roman" w:hAnsi="Times New Roman" w:cs="Times New Roman"/>
                 <w:noProof/>
                 <w:webHidden/>
               </w:rPr>
-              <w:t>15</w:t>
+              <w:t>16</w:t>
             </w:r>
             <w:r>
               <w:rPr>
-                <w:rFonts w:ascii="Times New Roman" w:hAnsi="Times New Roman" w:cs="Times New Roman"/>
                 <w:noProof/>
                 <w:webHidden/>
               </w:rPr>
@@ -2908,7 +2733,7 @@
           <w:lang w:val="ro-RO"/>
         </w:rPr>
       </w:pPr>
-      <w:bookmarkStart w:id="0" w:name="_Toc36756703"/>
+      <w:bookmarkStart w:id="0" w:name="_Toc36761831"/>
       <w:r>
         <w:rPr>
           <w:rFonts w:ascii="Times New Roman" w:hAnsi="Times New Roman" w:cs="Times New Roman"/>
@@ -2936,7 +2761,7 @@
           <w:lang w:val="ro-RO"/>
         </w:rPr>
       </w:pPr>
-      <w:bookmarkStart w:id="1" w:name="_Toc36756704"/>
+      <w:bookmarkStart w:id="1" w:name="_Toc36761832"/>
       <w:r>
         <w:rPr>
           <w:rFonts w:ascii="Times New Roman" w:hAnsi="Times New Roman" w:cs="Times New Roman"/>
@@ -3098,7 +2923,7 @@
           <w:lang w:val="ro-RO"/>
         </w:rPr>
       </w:pPr>
-      <w:bookmarkStart w:id="2" w:name="_Toc36756705"/>
+      <w:bookmarkStart w:id="2" w:name="_Toc36761833"/>
       <w:r>
         <w:rPr>
           <w:rFonts w:ascii="Times New Roman" w:hAnsi="Times New Roman" w:cs="Times New Roman"/>
@@ -3292,7 +3117,7 @@
           <w:lang w:val="ro-RO"/>
         </w:rPr>
       </w:pPr>
-      <w:bookmarkStart w:id="3" w:name="_Toc36756706"/>
+      <w:bookmarkStart w:id="3" w:name="_Toc36761834"/>
       <w:r>
         <w:rPr>
           <w:rFonts w:ascii="Times New Roman" w:hAnsi="Times New Roman" w:cs="Times New Roman"/>
@@ -3327,7 +3152,7 @@
         </w:rPr>
         <w:t xml:space="preserve"> </w:t>
       </w:r>
-      <w:bookmarkStart w:id="4" w:name="_Toc36756707"/>
+      <w:bookmarkStart w:id="4" w:name="_Toc36761835"/>
       <w:r>
         <w:rPr>
           <w:rFonts w:ascii="Times New Roman" w:hAnsi="Times New Roman" w:cs="Times New Roman"/>
@@ -5985,6 +5810,19 @@
     </w:p>
     <w:p>
       <w:pPr>
+        <w:pStyle w:val="ListParagraph"/>
+        <w:spacing w:line="360" w:lineRule="auto"/>
+        <w:jc w:val="both"/>
+        <w:rPr>
+          <w:rFonts w:ascii="Times New Roman" w:hAnsi="Times New Roman" w:cs="Times New Roman"/>
+          <w:sz w:val="24"/>
+          <w:szCs w:val="24"/>
+          <w:lang w:val="ro-RO"/>
+        </w:rPr>
+      </w:pPr>
+    </w:p>
+    <w:p>
+      <w:pPr>
         <w:pStyle w:val="Heading3"/>
         <w:numPr>
           <w:ilvl w:val="1"/>
@@ -5998,7 +5836,7 @@
           <w:lang w:val="ro-RO"/>
         </w:rPr>
       </w:pPr>
-      <w:bookmarkStart w:id="5" w:name="_Toc36756708"/>
+      <w:bookmarkStart w:id="5" w:name="_Toc36761836"/>
       <w:r>
         <w:rPr>
           <w:rFonts w:ascii="Times New Roman" w:hAnsi="Times New Roman" w:cs="Times New Roman"/>
@@ -8355,7 +8193,7 @@
           <w:lang w:val="ro-RO"/>
         </w:rPr>
       </w:pPr>
-      <w:bookmarkStart w:id="6" w:name="_Toc36756709"/>
+      <w:bookmarkStart w:id="6" w:name="_Toc36761837"/>
       <w:r>
         <w:rPr>
           <w:rFonts w:ascii="Times New Roman" w:hAnsi="Times New Roman" w:cs="Times New Roman"/>
@@ -8383,7 +8221,7 @@
           <w:lang w:val="ro-RO"/>
         </w:rPr>
       </w:pPr>
-      <w:bookmarkStart w:id="7" w:name="_Toc36756710"/>
+      <w:bookmarkStart w:id="7" w:name="_Toc36761838"/>
       <w:r>
         <w:rPr>
           <w:rFonts w:ascii="Times New Roman" w:hAnsi="Times New Roman" w:cs="Times New Roman"/>
@@ -8953,7 +8791,7 @@
           <w:lang w:val="ro-RO"/>
         </w:rPr>
       </w:pPr>
-      <w:bookmarkStart w:id="8" w:name="_Toc36756711"/>
+      <w:bookmarkStart w:id="8" w:name="_Toc36761839"/>
       <w:r>
         <w:rPr>
           <w:rFonts w:ascii="Times New Roman" w:hAnsi="Times New Roman" w:cs="Times New Roman"/>
@@ -9258,7 +9096,7 @@
           <w:lang w:val="ro-RO"/>
         </w:rPr>
       </w:pPr>
-      <w:bookmarkStart w:id="9" w:name="_Toc36756712"/>
+      <w:bookmarkStart w:id="9" w:name="_Toc36761840"/>
       <w:r>
         <w:rPr>
           <w:rFonts w:ascii="Times New Roman" w:hAnsi="Times New Roman" w:cs="Times New Roman"/>
@@ -9816,7 +9654,7 @@
           <w:lang w:val="ro-RO"/>
         </w:rPr>
       </w:pPr>
-      <w:bookmarkStart w:id="10" w:name="_Toc36756713"/>
+      <w:bookmarkStart w:id="10" w:name="_Toc36761841"/>
       <w:r>
         <w:rPr>
           <w:rFonts w:ascii="Times New Roman" w:hAnsi="Times New Roman" w:cs="Times New Roman"/>
@@ -10382,7 +10220,7 @@
           <w:lang w:val="ro-RO"/>
         </w:rPr>
       </w:pPr>
-      <w:bookmarkStart w:id="11" w:name="_Toc36756714"/>
+      <w:bookmarkStart w:id="11" w:name="_Toc36761842"/>
       <w:r>
         <w:rPr>
           <w:rFonts w:ascii="Times New Roman" w:hAnsi="Times New Roman" w:cs="Times New Roman"/>
@@ -10666,7 +10504,7 @@
           <w:lang w:val="ro-RO"/>
         </w:rPr>
       </w:pPr>
-      <w:bookmarkStart w:id="12" w:name="_Toc36756715"/>
+      <w:bookmarkStart w:id="12" w:name="_Toc36761843"/>
       <w:r>
         <w:rPr>
           <w:rFonts w:ascii="Times New Roman" w:hAnsi="Times New Roman" w:cs="Times New Roman"/>
@@ -10949,7 +10787,7 @@
           <w:lang w:val="ro-RO"/>
         </w:rPr>
       </w:pPr>
-      <w:bookmarkStart w:id="13" w:name="_Toc36756716"/>
+      <w:bookmarkStart w:id="13" w:name="_Toc36761844"/>
       <w:r>
         <w:rPr>
           <w:rFonts w:ascii="Times New Roman" w:hAnsi="Times New Roman" w:cs="Times New Roman"/>
@@ -10975,7 +10813,7 @@
           <w:lang w:val="ro-RO"/>
         </w:rPr>
       </w:pPr>
-      <w:bookmarkStart w:id="14" w:name="_Toc36756717"/>
+      <w:bookmarkStart w:id="14" w:name="_Toc36761845"/>
       <w:r>
         <w:rPr>
           <w:rFonts w:ascii="Times New Roman" w:hAnsi="Times New Roman" w:cs="Times New Roman"/>
@@ -11780,7 +11618,7 @@
           <w:lang w:val="ro-RO"/>
         </w:rPr>
       </w:pPr>
-      <w:bookmarkStart w:id="16" w:name="_Toc36756718"/>
+      <w:bookmarkStart w:id="16" w:name="_Toc36761846"/>
       <w:r>
         <w:rPr>
           <w:rFonts w:ascii="Times New Roman" w:hAnsi="Times New Roman" w:cs="Times New Roman"/>
@@ -12979,7 +12817,7 @@
           <w:lang w:val="ro-RO"/>
         </w:rPr>
       </w:pPr>
-      <w:bookmarkStart w:id="17" w:name="_Toc36756719"/>
+      <w:bookmarkStart w:id="17" w:name="_Toc36761847"/>
       <w:r>
         <w:rPr>
           <w:rFonts w:ascii="Times New Roman" w:hAnsi="Times New Roman" w:cs="Times New Roman"/>
@@ -15067,18 +14905,7 @@
           <w:szCs w:val="24"/>
           <w:lang w:val="ro-RO"/>
         </w:rPr>
-        <w:t>, Chirița ia inițiativa și începe să-l completeze. Acesta termină de completat fereastra dar când dorește să valideze chestionarul, Daia Marius îl oprește atrăgăndu-i atenția că suma introdusă nu este lei ci în euro, după o scurtă c</w:t>
-      </w:r>
-      <w:bookmarkStart w:id="18" w:name="_GoBack"/>
-      <w:bookmarkEnd w:id="18"/>
-      <w:r>
-        <w:rPr>
-          <w:rFonts w:ascii="Times New Roman" w:hAnsi="Times New Roman" w:cs="Times New Roman"/>
-          <w:sz w:val="24"/>
-          <w:szCs w:val="24"/>
-          <w:lang w:val="ro-RO"/>
-        </w:rPr>
-        <w:t>onsultare modifică valoarea din câmp în conformitate cu bugetul lor și trec la urmatorul pas.</w:t>
+        <w:t>, Chirița ia inițiativa și începe să-l completeze. Acesta termină de completat fereastra dar când dorește să valideze chestionarul, Daia Marius îl oprește atrăgăndu-i atenția că suma introdusă nu este lei ci în euro, după o scurtă consultare modifică valoarea din câmp în conformitate cu bugetul lor și trec la urmatorul pas.</w:t>
       </w:r>
     </w:p>
     <w:p>
@@ -15210,14 +15037,22 @@
     </w:p>
     <w:p>
       <w:pPr>
-        <w:jc w:val="both"/>
-        <w:rPr>
-          <w:rFonts w:ascii="Times New Roman" w:hAnsi="Times New Roman" w:cs="Times New Roman"/>
-          <w:sz w:val="24"/>
-          <w:szCs w:val="24"/>
-          <w:lang w:val="ro-RO"/>
-        </w:rPr>
-      </w:pPr>
+        <w:rPr>
+          <w:rFonts w:ascii="Times New Roman" w:hAnsi="Times New Roman" w:cs="Times New Roman"/>
+          <w:sz w:val="24"/>
+          <w:szCs w:val="24"/>
+          <w:lang w:val="ro-RO"/>
+        </w:rPr>
+      </w:pPr>
+      <w:r>
+        <w:rPr>
+          <w:rFonts w:ascii="Times New Roman" w:hAnsi="Times New Roman" w:cs="Times New Roman"/>
+          <w:sz w:val="24"/>
+          <w:szCs w:val="24"/>
+          <w:lang w:val="ro-RO"/>
+        </w:rPr>
+        <w:br w:type="page"/>
+      </w:r>
     </w:p>
     <w:p>
       <w:pPr>
@@ -15234,7 +15069,7 @@
           <w:lang w:val="ro-RO"/>
         </w:rPr>
       </w:pPr>
-      <w:bookmarkStart w:id="19" w:name="_Toc36756720"/>
+      <w:bookmarkStart w:id="18" w:name="_Toc36761848"/>
       <w:r>
         <w:rPr>
           <w:rFonts w:ascii="Times New Roman" w:hAnsi="Times New Roman" w:cs="Times New Roman"/>
@@ -15242,9 +15077,10 @@
           <w:szCs w:val="32"/>
           <w:lang w:val="ro-RO"/>
         </w:rPr>
+        <w:lastRenderedPageBreak/>
         <w:t>Post-testare</w:t>
       </w:r>
-      <w:bookmarkEnd w:id="19"/>
+      <w:bookmarkEnd w:id="18"/>
     </w:p>
     <w:p>
       <w:pPr>
@@ -15261,7 +15097,7 @@
           <w:lang w:val="ro-RO"/>
         </w:rPr>
       </w:pPr>
-      <w:bookmarkStart w:id="20" w:name="_Toc36756721"/>
+      <w:bookmarkStart w:id="19" w:name="_Toc36761849"/>
       <w:r>
         <w:rPr>
           <w:rFonts w:ascii="Times New Roman" w:hAnsi="Times New Roman" w:cs="Times New Roman"/>
@@ -15271,7 +15107,7 @@
         </w:rPr>
         <w:t>Chestionar post-testare</w:t>
       </w:r>
-      <w:bookmarkEnd w:id="20"/>
+      <w:bookmarkEnd w:id="19"/>
     </w:p>
     <w:p>
       <w:pPr>
@@ -15596,7 +15432,6 @@
           <w:szCs w:val="24"/>
           <w:lang w:val="ro-RO"/>
         </w:rPr>
-        <w:lastRenderedPageBreak/>
         <w:t xml:space="preserve">4 </w:t>
       </w:r>
       <w:r>
@@ -16900,6 +16735,7 @@
           <w:szCs w:val="24"/>
           <w:lang w:val="ro-RO"/>
         </w:rPr>
+        <w:lastRenderedPageBreak/>
         <w:t>Pe o scar</w:t>
       </w:r>
       <w:r>
@@ -17293,6 +17129,34 @@
     </w:p>
     <w:p>
       <w:pPr>
+        <w:pStyle w:val="Normal1"/>
+        <w:ind w:left="720"/>
+        <w:contextualSpacing/>
+        <w:jc w:val="both"/>
+        <w:rPr>
+          <w:rFonts w:ascii="Times New Roman" w:eastAsia="Times New Roman" w:hAnsi="Times New Roman" w:cs="Times New Roman"/>
+          <w:sz w:val="24"/>
+          <w:szCs w:val="24"/>
+          <w:lang w:val="ro-RO"/>
+        </w:rPr>
+      </w:pPr>
+    </w:p>
+    <w:p>
+      <w:pPr>
+        <w:pStyle w:val="Normal1"/>
+        <w:ind w:left="720"/>
+        <w:contextualSpacing/>
+        <w:jc w:val="both"/>
+        <w:rPr>
+          <w:rFonts w:ascii="Times New Roman" w:eastAsia="Times New Roman" w:hAnsi="Times New Roman" w:cs="Times New Roman"/>
+          <w:sz w:val="24"/>
+          <w:szCs w:val="24"/>
+          <w:lang w:val="ro-RO"/>
+        </w:rPr>
+      </w:pPr>
+    </w:p>
+    <w:p>
+      <w:pPr>
         <w:pStyle w:val="Heading2"/>
         <w:numPr>
           <w:ilvl w:val="1"/>
@@ -17306,7 +17170,7 @@
           <w:lang w:val="ro-RO"/>
         </w:rPr>
       </w:pPr>
-      <w:bookmarkStart w:id="21" w:name="_Toc36756722"/>
+      <w:bookmarkStart w:id="20" w:name="_Toc36761850"/>
       <w:r>
         <w:rPr>
           <w:rFonts w:ascii="Times New Roman" w:eastAsiaTheme="minorHAnsi" w:hAnsi="Times New Roman" w:cs="Times New Roman"/>
@@ -17316,7 +17180,7 @@
         </w:rPr>
         <w:t>Explicarea chestionariului post-testare</w:t>
       </w:r>
-      <w:bookmarkEnd w:id="21"/>
+      <w:bookmarkEnd w:id="20"/>
     </w:p>
     <w:p>
       <w:pPr>
@@ -17343,7 +17207,6 @@
           <w:sz w:val="24"/>
           <w:lang w:val="ro-RO"/>
         </w:rPr>
-        <w:lastRenderedPageBreak/>
         <w:t>Î</w:t>
       </w:r>
       <w:r>
@@ -18589,7 +18452,7 @@
           <w:lang w:val="ro-RO"/>
         </w:rPr>
       </w:pPr>
-      <w:bookmarkStart w:id="22" w:name="_Toc36756723"/>
+      <w:bookmarkStart w:id="21" w:name="_Toc36761851"/>
       <w:r>
         <w:rPr>
           <w:rFonts w:ascii="Times New Roman" w:hAnsi="Times New Roman" w:cs="Times New Roman"/>
@@ -18600,7 +18463,7 @@
         <w:lastRenderedPageBreak/>
         <w:t>Puncte tari si puncte slabe</w:t>
       </w:r>
-      <w:bookmarkEnd w:id="22"/>
+      <w:bookmarkEnd w:id="21"/>
     </w:p>
     <w:p>
       <w:pPr>
@@ -18617,7 +18480,7 @@
           <w:lang w:val="ro-RO"/>
         </w:rPr>
       </w:pPr>
-      <w:bookmarkStart w:id="23" w:name="_Toc36756724"/>
+      <w:bookmarkStart w:id="22" w:name="_Toc36761852"/>
       <w:r>
         <w:rPr>
           <w:rFonts w:ascii="Times New Roman" w:hAnsi="Times New Roman" w:cs="Times New Roman"/>
@@ -18627,7 +18490,7 @@
         </w:rPr>
         <w:t>Puncte tari</w:t>
       </w:r>
-      <w:bookmarkEnd w:id="23"/>
+      <w:bookmarkEnd w:id="22"/>
     </w:p>
     <w:p>
       <w:pPr>
@@ -18775,7 +18638,7 @@
           <w:lang w:val="ro-RO"/>
         </w:rPr>
       </w:pPr>
-      <w:bookmarkStart w:id="24" w:name="_Toc36756725"/>
+      <w:bookmarkStart w:id="23" w:name="_Toc36761853"/>
       <w:r>
         <w:rPr>
           <w:rFonts w:ascii="Times New Roman" w:hAnsi="Times New Roman" w:cs="Times New Roman"/>
@@ -18785,7 +18648,7 @@
         </w:rPr>
         <w:t>Puncte slabe</w:t>
       </w:r>
-      <w:bookmarkEnd w:id="24"/>
+      <w:bookmarkEnd w:id="23"/>
     </w:p>
     <w:p>
       <w:pPr>
@@ -18971,7 +18834,7 @@
           <w:lang w:val="ro-RO"/>
         </w:rPr>
       </w:pPr>
-      <w:bookmarkStart w:id="25" w:name="_Toc36756726"/>
+      <w:bookmarkStart w:id="24" w:name="_Toc36761854"/>
       <w:r>
         <w:rPr>
           <w:rFonts w:ascii="Times New Roman" w:hAnsi="Times New Roman" w:cs="Times New Roman"/>
@@ -18982,7 +18845,7 @@
         <w:lastRenderedPageBreak/>
         <w:t>Imbunatatiri de design</w:t>
       </w:r>
-      <w:bookmarkEnd w:id="25"/>
+      <w:bookmarkEnd w:id="24"/>
     </w:p>
     <w:p>
       <w:pPr>
@@ -19170,7 +19033,7 @@
           <w:lang w:val="ro-RO"/>
         </w:rPr>
       </w:pPr>
-      <w:bookmarkStart w:id="26" w:name="_Toc36756727"/>
+      <w:bookmarkStart w:id="25" w:name="_Toc36761855"/>
       <w:r>
         <w:rPr>
           <w:rFonts w:ascii="Times New Roman" w:hAnsi="Times New Roman" w:cs="Times New Roman"/>
@@ -19180,7 +19043,7 @@
         </w:rPr>
         <w:t>Concluzii</w:t>
       </w:r>
-      <w:bookmarkEnd w:id="26"/>
+      <w:bookmarkEnd w:id="25"/>
     </w:p>
     <w:p>
       <w:pPr>
@@ -19206,7 +19069,17 @@
           <w:sz w:val="24"/>
           <w:lang w:val="ro-RO"/>
         </w:rPr>
-        <w:t>Studiul de uzabilitate își propune testarea interfeței grafice din punctul de vederea al interacțiunii cu utilizatori cu diferite nivele de cunostiințe tehnice și analizarea comportamentului și a timpului de răspuns al acestora. Astfel, se urmărește atingerea interfeței ideale, care să fie atât intuitivă și ușor de folosit, cât și eficientă care să permită și să nu genereze niciun impediment niciunei clase de utilizatori.</w:t>
+        <w:t xml:space="preserve">Studiul de uzabilitate își propune testarea interfeței grafice din punctul de vederea al interacțiunii cu utilizatori cu diferite nivele de cunostiințe tehnice și analizarea comportamentului și a timpului de răspuns al acestora. Astfel, se urmărește atingerea interfeței ideale, care să fie atât </w:t>
+      </w:r>
+      <w:bookmarkStart w:id="26" w:name="_GoBack"/>
+      <w:bookmarkEnd w:id="26"/>
+      <w:r>
+        <w:rPr>
+          <w:rFonts w:ascii="Times New Roman" w:hAnsi="Times New Roman" w:cs="Times New Roman"/>
+          <w:sz w:val="24"/>
+          <w:lang w:val="ro-RO"/>
+        </w:rPr>
+        <w:t>intuitivă și ușor de folosit, cât și eficientă care să permită și să nu genereze niciun impediment niciunei clase de utilizatori.</w:t>
       </w:r>
     </w:p>
     <w:p>
@@ -19246,20 +19119,6 @@
         </w:rPr>
         <w:t>În ceea ce privește studiul efectuat, nu s-au găsit probleme majore, toți subiecții reușind să finalizeze scopul sarcinii. Impresia generală asupra platformei este una bună, majoritatea fiind mulțumiți de beneficiile aduse de aceasta.</w:t>
       </w:r>
-    </w:p>
-    <w:p>
-      <w:pPr>
-        <w:pStyle w:val="Heading1"/>
-        <w:numPr>
-          <w:ilvl w:val="0"/>
-          <w:numId w:val="0"/>
-        </w:numPr>
-        <w:jc w:val="both"/>
-        <w:rPr>
-          <w:rFonts w:ascii="Times New Roman" w:hAnsi="Times New Roman" w:cs="Times New Roman"/>
-          <w:lang w:val="ro-RO"/>
-        </w:rPr>
-      </w:pPr>
     </w:p>
     <w:sectPr>
       <w:pgSz w:w="12240" w:h="15840"/>
@@ -24288,7 +24147,7 @@
     <w:lsdException w:name="Table Web 2" w:semiHidden="1" w:unhideWhenUsed="1"/>
     <w:lsdException w:name="Table Web 3" w:semiHidden="1" w:unhideWhenUsed="1"/>
     <w:lsdException w:name="Balloon Text" w:semiHidden="1" w:unhideWhenUsed="1"/>
-    <w:lsdException w:name="Table Grid" w:semiHidden="1" w:uiPriority="59" w:unhideWhenUsed="1"/>
+    <w:lsdException w:name="Table Grid" w:uiPriority="59"/>
     <w:lsdException w:name="Table Theme" w:semiHidden="1" w:unhideWhenUsed="1"/>
     <w:lsdException w:name="Placeholder Text" w:semiHidden="1"/>
     <w:lsdException w:name="No Spacing" w:uiPriority="1" w:qFormat="1"/>
@@ -25342,7 +25201,7 @@
 </file>
 
 <file path=customXml/itemProps1.xml><?xml version="1.0" encoding="utf-8"?>
-<ds:datastoreItem xmlns:ds="http://schemas.openxmlformats.org/officeDocument/2006/customXml" ds:itemID="{74DE394A-AD1E-45F4-9DBD-DE6E6826D323}">
+<ds:datastoreItem xmlns:ds="http://schemas.openxmlformats.org/officeDocument/2006/customXml" ds:itemID="{D70E5282-ACDD-4753-9087-4891D90D494D}">
   <ds:schemaRefs>
     <ds:schemaRef ds:uri="http://schemas.openxmlformats.org/officeDocument/2006/bibliography"/>
   </ds:schemaRefs>

</xml_diff>